<commit_message>
personal library (ver-2) update-105
</commit_message>
<xml_diff>
--- a/resources/SCHEDULE/Schedule.docx
+++ b/resources/SCHEDULE/Schedule.docx
@@ -183,12 +183,37 @@
                 <w:szCs w:val="24"/>
               </w:rPr>
             </w:pPr>
-            <w:r>
-              <w:rPr>
-                <w:rFonts w:ascii="Calibri" w:eastAsia="Calibri" w:hAnsi="Calibri" w:cs="Calibri"/>
-                <w:szCs w:val="24"/>
-              </w:rPr>
-              <w:t>Fazor Namaz | Talim | Mashowara (Mosque)</w:t>
+            <w:proofErr w:type="spellStart"/>
+            <w:r>
+              <w:rPr>
+                <w:rFonts w:ascii="Calibri" w:eastAsia="Calibri" w:hAnsi="Calibri" w:cs="Calibri"/>
+                <w:szCs w:val="24"/>
+              </w:rPr>
+              <w:t>Fazor</w:t>
+            </w:r>
+            <w:proofErr w:type="spellEnd"/>
+            <w:r>
+              <w:rPr>
+                <w:rFonts w:ascii="Calibri" w:eastAsia="Calibri" w:hAnsi="Calibri" w:cs="Calibri"/>
+                <w:szCs w:val="24"/>
+              </w:rPr>
+              <w:t xml:space="preserve"> Namaz | Talim | </w:t>
+            </w:r>
+            <w:proofErr w:type="spellStart"/>
+            <w:r>
+              <w:rPr>
+                <w:rFonts w:ascii="Calibri" w:eastAsia="Calibri" w:hAnsi="Calibri" w:cs="Calibri"/>
+                <w:szCs w:val="24"/>
+              </w:rPr>
+              <w:t>Mashowara</w:t>
+            </w:r>
+            <w:proofErr w:type="spellEnd"/>
+            <w:r>
+              <w:rPr>
+                <w:rFonts w:ascii="Calibri" w:eastAsia="Calibri" w:hAnsi="Calibri" w:cs="Calibri"/>
+                <w:szCs w:val="24"/>
+              </w:rPr>
+              <w:t xml:space="preserve"> (Mosque)</w:t>
             </w:r>
           </w:p>
         </w:tc>
@@ -307,7 +332,15 @@
                 <w:color w:val="FFC000"/>
                 <w:szCs w:val="24"/>
               </w:rPr>
-              <w:t>Health and Home Chart and Exercise</w:t>
+              <w:t>Food</w:t>
+            </w:r>
+            <w:r>
+              <w:rPr>
+                <w:rFonts w:ascii="Calibri" w:eastAsia="Calibri" w:hAnsi="Calibri" w:cs="Calibri"/>
+                <w:color w:val="FFC000"/>
+                <w:szCs w:val="24"/>
+              </w:rPr>
+              <w:t xml:space="preserve"> and Exercise</w:t>
             </w:r>
           </w:p>
         </w:tc>
@@ -1194,23 +1227,7 @@
                 <w:color w:val="FFC000"/>
                 <w:szCs w:val="24"/>
               </w:rPr>
-              <w:t xml:space="preserve">Pending </w:t>
-            </w:r>
-            <w:r>
-              <w:rPr>
-                <w:rFonts w:ascii="Calibri" w:eastAsia="Calibri" w:hAnsi="Calibri" w:cs="Calibri"/>
-                <w:color w:val="FFC000"/>
-                <w:szCs w:val="24"/>
-              </w:rPr>
-              <w:t xml:space="preserve">| </w:t>
-            </w:r>
-            <w:r>
-              <w:rPr>
-                <w:rFonts w:ascii="Calibri" w:eastAsia="Calibri" w:hAnsi="Calibri" w:cs="Calibri"/>
-                <w:color w:val="FFC000"/>
-                <w:szCs w:val="24"/>
-              </w:rPr>
-              <w:t>Maintenance</w:t>
+              <w:t>Pending</w:t>
             </w:r>
             <w:r>
               <w:rPr>
@@ -1348,15 +1365,7 @@
                 <w:color w:val="808080" w:themeColor="background1" w:themeShade="80"/>
                 <w:szCs w:val="24"/>
               </w:rPr>
-              <w:t xml:space="preserve">Asset | Investment </w:t>
-            </w:r>
-            <w:r>
-              <w:rPr>
-                <w:rFonts w:ascii="Calibri" w:eastAsia="Calibri" w:hAnsi="Calibri" w:cs="Calibri"/>
-                <w:color w:val="808080" w:themeColor="background1" w:themeShade="80"/>
-                <w:szCs w:val="24"/>
-              </w:rPr>
-              <w:t>(Rules and Analysis)</w:t>
+              <w:t>Expenses | Investment (Accounts)</w:t>
             </w:r>
           </w:p>
         </w:tc>
@@ -1495,15 +1504,39 @@
                 <w:color w:val="808080" w:themeColor="background1" w:themeShade="80"/>
                 <w:szCs w:val="24"/>
               </w:rPr>
-              <w:t>Expenses</w:t>
-            </w:r>
-            <w:r>
-              <w:rPr>
-                <w:rFonts w:ascii="Calibri" w:eastAsia="Calibri" w:hAnsi="Calibri" w:cs="Calibri"/>
-                <w:color w:val="808080" w:themeColor="background1" w:themeShade="80"/>
-                <w:szCs w:val="24"/>
-              </w:rPr>
-              <w:t xml:space="preserve"> | Investment (Accounts)</w:t>
+              <w:t xml:space="preserve">Asset | </w:t>
+            </w:r>
+            <w:r>
+              <w:rPr>
+                <w:rFonts w:ascii="Calibri" w:eastAsia="Calibri" w:hAnsi="Calibri" w:cs="Calibri"/>
+                <w:color w:val="808080" w:themeColor="background1" w:themeShade="80"/>
+                <w:szCs w:val="24"/>
+              </w:rPr>
+              <w:t>Property</w:t>
+            </w:r>
+            <w:r>
+              <w:rPr>
+                <w:rFonts w:ascii="Calibri" w:eastAsia="Calibri" w:hAnsi="Calibri" w:cs="Calibri"/>
+                <w:color w:val="808080" w:themeColor="background1" w:themeShade="80"/>
+                <w:szCs w:val="24"/>
+              </w:rPr>
+              <w:t xml:space="preserve"> (Rules</w:t>
+            </w:r>
+            <w:r>
+              <w:rPr>
+                <w:rFonts w:ascii="Calibri" w:eastAsia="Calibri" w:hAnsi="Calibri" w:cs="Calibri"/>
+                <w:color w:val="808080" w:themeColor="background1" w:themeShade="80"/>
+                <w:szCs w:val="24"/>
+              </w:rPr>
+              <w:t>, Scope and Investment</w:t>
+            </w:r>
+            <w:r>
+              <w:rPr>
+                <w:rFonts w:ascii="Calibri" w:eastAsia="Calibri" w:hAnsi="Calibri" w:cs="Calibri"/>
+                <w:color w:val="808080" w:themeColor="background1" w:themeShade="80"/>
+                <w:szCs w:val="24"/>
+              </w:rPr>
+              <w:t>)</w:t>
             </w:r>
           </w:p>
         </w:tc>
@@ -1975,12 +2008,37 @@
                 <w:szCs w:val="24"/>
               </w:rPr>
             </w:pPr>
-            <w:r>
-              <w:rPr>
-                <w:rFonts w:ascii="Calibri" w:eastAsia="Calibri" w:hAnsi="Calibri" w:cs="Calibri"/>
-                <w:szCs w:val="24"/>
-              </w:rPr>
-              <w:t>Magrib &amp; Esha Namaz | Talim | Mashowara (Home)</w:t>
+            <w:proofErr w:type="spellStart"/>
+            <w:r>
+              <w:rPr>
+                <w:rFonts w:ascii="Calibri" w:eastAsia="Calibri" w:hAnsi="Calibri" w:cs="Calibri"/>
+                <w:szCs w:val="24"/>
+              </w:rPr>
+              <w:t>Magrib</w:t>
+            </w:r>
+            <w:proofErr w:type="spellEnd"/>
+            <w:r>
+              <w:rPr>
+                <w:rFonts w:ascii="Calibri" w:eastAsia="Calibri" w:hAnsi="Calibri" w:cs="Calibri"/>
+                <w:szCs w:val="24"/>
+              </w:rPr>
+              <w:t xml:space="preserve"> &amp; Esha Namaz | Talim | </w:t>
+            </w:r>
+            <w:proofErr w:type="spellStart"/>
+            <w:r>
+              <w:rPr>
+                <w:rFonts w:ascii="Calibri" w:eastAsia="Calibri" w:hAnsi="Calibri" w:cs="Calibri"/>
+                <w:szCs w:val="24"/>
+              </w:rPr>
+              <w:t>Mashowara</w:t>
+            </w:r>
+            <w:proofErr w:type="spellEnd"/>
+            <w:r>
+              <w:rPr>
+                <w:rFonts w:ascii="Calibri" w:eastAsia="Calibri" w:hAnsi="Calibri" w:cs="Calibri"/>
+                <w:szCs w:val="24"/>
+              </w:rPr>
+              <w:t xml:space="preserve"> (Home)</w:t>
             </w:r>
           </w:p>
         </w:tc>

</xml_diff>

<commit_message>
personal library (ver-2) update-111
</commit_message>
<xml_diff>
--- a/resources/SCHEDULE/Schedule.docx
+++ b/resources/SCHEDULE/Schedule.docx
@@ -478,6 +478,14 @@
                 <w:color w:val="808080" w:themeColor="background1" w:themeShade="80"/>
                 <w:szCs w:val="24"/>
               </w:rPr>
+              <w:t xml:space="preserve">Asset Allocation &amp; </w:t>
+            </w:r>
+            <w:r>
+              <w:rPr>
+                <w:rFonts w:ascii="Calibri" w:eastAsia="Calibri" w:hAnsi="Calibri" w:cs="Calibri"/>
+                <w:color w:val="808080" w:themeColor="background1" w:themeShade="80"/>
+                <w:szCs w:val="24"/>
+              </w:rPr>
               <w:t>Investment Analysis</w:t>
             </w:r>
           </w:p>
@@ -1237,7 +1245,23 @@
                 <w:color w:val="FFC000"/>
                 <w:szCs w:val="24"/>
               </w:rPr>
-              <w:t xml:space="preserve"> | Accounts</w:t>
+              <w:t xml:space="preserve"> | </w:t>
+            </w:r>
+            <w:r>
+              <w:rPr>
+                <w:rFonts w:ascii="Calibri" w:eastAsia="Calibri" w:hAnsi="Calibri" w:cs="Calibri"/>
+                <w:color w:val="FFC000"/>
+                <w:szCs w:val="24"/>
+              </w:rPr>
+              <w:t xml:space="preserve">Exp. </w:t>
+            </w:r>
+            <w:r>
+              <w:rPr>
+                <w:rFonts w:ascii="Calibri" w:eastAsia="Calibri" w:hAnsi="Calibri" w:cs="Calibri"/>
+                <w:color w:val="FFC000"/>
+                <w:szCs w:val="24"/>
+              </w:rPr>
+              <w:t>Accounts</w:t>
             </w:r>
           </w:p>
         </w:tc>

</xml_diff>

<commit_message>
personal library (ver-2) update-114
</commit_message>
<xml_diff>
--- a/resources/SCHEDULE/Schedule.docx
+++ b/resources/SCHEDULE/Schedule.docx
@@ -25,7 +25,7 @@
       </w:tblGrid>
       <w:tr>
         <w:trPr>
-          <w:trHeight w:val="475"/>
+          <w:trHeight w:val="346"/>
           <w:jc w:val="center"/>
         </w:trPr>
         <w:tc>
@@ -149,7 +149,7 @@
       </w:tr>
       <w:tr>
         <w:trPr>
-          <w:trHeight w:val="475"/>
+          <w:trHeight w:val="346"/>
           <w:jc w:val="center"/>
         </w:trPr>
         <w:tc>
@@ -287,7 +287,7 @@
       </w:tr>
       <w:tr>
         <w:trPr>
-          <w:trHeight w:val="475"/>
+          <w:trHeight w:val="346"/>
           <w:jc w:val="center"/>
         </w:trPr>
         <w:tc>
@@ -432,7 +432,7 @@
       </w:tr>
       <w:tr>
         <w:trPr>
-          <w:trHeight w:val="475"/>
+          <w:trHeight w:val="346"/>
           <w:jc w:val="center"/>
         </w:trPr>
         <w:tc>
@@ -478,15 +478,23 @@
                 <w:color w:val="808080" w:themeColor="background1" w:themeShade="80"/>
                 <w:szCs w:val="24"/>
               </w:rPr>
-              <w:t xml:space="preserve">Asset Allocation &amp; </w:t>
-            </w:r>
-            <w:r>
-              <w:rPr>
-                <w:rFonts w:ascii="Calibri" w:eastAsia="Calibri" w:hAnsi="Calibri" w:cs="Calibri"/>
-                <w:color w:val="808080" w:themeColor="background1" w:themeShade="80"/>
-                <w:szCs w:val="24"/>
-              </w:rPr>
-              <w:t>Investment Analysis</w:t>
+              <w:t>Asset Allocation</w:t>
+            </w:r>
+            <w:r>
+              <w:rPr>
+                <w:rFonts w:ascii="Calibri" w:eastAsia="Calibri" w:hAnsi="Calibri" w:cs="Calibri"/>
+                <w:color w:val="808080" w:themeColor="background1" w:themeShade="80"/>
+                <w:szCs w:val="24"/>
+              </w:rPr>
+              <w:t>: Asse</w:t>
+            </w:r>
+            <w:r>
+              <w:rPr>
+                <w:rFonts w:ascii="Calibri" w:eastAsia="Calibri" w:hAnsi="Calibri" w:cs="Calibri"/>
+                <w:color w:val="808080" w:themeColor="background1" w:themeShade="80"/>
+                <w:szCs w:val="24"/>
+              </w:rPr>
+              <w:t xml:space="preserve">ts and Securities </w:t>
             </w:r>
           </w:p>
         </w:tc>
@@ -563,7 +571,7 @@
       </w:tr>
       <w:tr>
         <w:trPr>
-          <w:trHeight w:val="475"/>
+          <w:trHeight w:val="346"/>
           <w:jc w:val="center"/>
         </w:trPr>
         <w:tc>
@@ -602,6 +610,14 @@
                 <w:szCs w:val="24"/>
               </w:rPr>
               <w:t>Child Education</w:t>
+            </w:r>
+            <w:r>
+              <w:rPr>
+                <w:rFonts w:ascii="Calibri" w:eastAsia="Calibri" w:hAnsi="Calibri" w:cs="Calibri"/>
+                <w:color w:val="808080" w:themeColor="background1" w:themeShade="80"/>
+                <w:szCs w:val="24"/>
+              </w:rPr>
+              <w:t xml:space="preserve">: System Develop, Progress Checking </w:t>
             </w:r>
           </w:p>
         </w:tc>
@@ -678,7 +694,7 @@
       </w:tr>
       <w:tr>
         <w:trPr>
-          <w:trHeight w:val="475"/>
+          <w:trHeight w:val="346"/>
           <w:jc w:val="center"/>
         </w:trPr>
         <w:tc>
@@ -805,7 +821,7 @@
       </w:tr>
       <w:tr>
         <w:trPr>
-          <w:trHeight w:val="475"/>
+          <w:trHeight w:val="346"/>
           <w:jc w:val="center"/>
         </w:trPr>
         <w:tc>
@@ -925,7 +941,7 @@
       </w:tr>
       <w:tr>
         <w:trPr>
-          <w:trHeight w:val="475"/>
+          <w:trHeight w:val="346"/>
           <w:jc w:val="center"/>
         </w:trPr>
         <w:tc>
@@ -1054,7 +1070,7 @@
       </w:tr>
       <w:tr>
         <w:trPr>
-          <w:trHeight w:val="475"/>
+          <w:trHeight w:val="346"/>
           <w:jc w:val="center"/>
         </w:trPr>
         <w:tc>
@@ -1184,7 +1200,7 @@
       </w:tr>
       <w:tr>
         <w:trPr>
-          <w:trHeight w:val="475"/>
+          <w:trHeight w:val="346"/>
           <w:jc w:val="center"/>
         </w:trPr>
         <w:tc>
@@ -1345,7 +1361,7 @@
       </w:tr>
       <w:tr>
         <w:trPr>
-          <w:trHeight w:val="475"/>
+          <w:trHeight w:val="346"/>
           <w:jc w:val="center"/>
         </w:trPr>
         <w:tc>
@@ -1391,7 +1407,47 @@
                 <w:color w:val="808080" w:themeColor="background1" w:themeShade="80"/>
                 <w:szCs w:val="24"/>
               </w:rPr>
-              <w:t>Software Design &amp; Development (Practice)</w:t>
+              <w:t xml:space="preserve">Business: </w:t>
+            </w:r>
+            <w:r>
+              <w:rPr>
+                <w:rFonts w:ascii="Calibri" w:eastAsia="Calibri" w:hAnsi="Calibri" w:cs="Calibri"/>
+                <w:color w:val="808080" w:themeColor="background1" w:themeShade="80"/>
+                <w:szCs w:val="24"/>
+              </w:rPr>
+              <w:t xml:space="preserve">Software </w:t>
+            </w:r>
+            <w:r>
+              <w:rPr>
+                <w:rFonts w:ascii="Calibri" w:eastAsia="Calibri" w:hAnsi="Calibri" w:cs="Calibri"/>
+                <w:color w:val="808080" w:themeColor="background1" w:themeShade="80"/>
+                <w:szCs w:val="24"/>
+              </w:rPr>
+              <w:t>Engineering</w:t>
+            </w:r>
+            <w:r>
+              <w:rPr>
+                <w:rFonts w:ascii="Calibri" w:eastAsia="Calibri" w:hAnsi="Calibri" w:cs="Calibri"/>
+                <w:color w:val="808080" w:themeColor="background1" w:themeShade="80"/>
+                <w:szCs w:val="24"/>
+              </w:rPr>
+              <w:t xml:space="preserve"> (Practice</w:t>
+            </w:r>
+            <w:r>
+              <w:rPr>
+                <w:rFonts w:ascii="Calibri" w:eastAsia="Calibri" w:hAnsi="Calibri" w:cs="Calibri"/>
+                <w:color w:val="808080" w:themeColor="background1" w:themeShade="80"/>
+                <w:szCs w:val="24"/>
+              </w:rPr>
+              <w:t xml:space="preserve"> &amp; Freelancing Projects</w:t>
+            </w:r>
+            <w:r>
+              <w:rPr>
+                <w:rFonts w:ascii="Calibri" w:eastAsia="Calibri" w:hAnsi="Calibri" w:cs="Calibri"/>
+                <w:color w:val="808080" w:themeColor="background1" w:themeShade="80"/>
+                <w:szCs w:val="24"/>
+              </w:rPr>
+              <w:t>)</w:t>
             </w:r>
           </w:p>
         </w:tc>
@@ -1508,7 +1564,7 @@
       </w:tr>
       <w:tr>
         <w:trPr>
-          <w:trHeight w:val="475"/>
+          <w:trHeight w:val="346"/>
           <w:jc w:val="center"/>
         </w:trPr>
         <w:tc>
@@ -1546,7 +1602,15 @@
                 <w:color w:val="808080" w:themeColor="background1" w:themeShade="80"/>
                 <w:szCs w:val="24"/>
               </w:rPr>
-              <w:t>Software Design &amp; Development (Review and Exam)</w:t>
+              <w:t>Business: IT Accessories</w:t>
+            </w:r>
+            <w:r>
+              <w:rPr>
+                <w:rFonts w:ascii="Calibri" w:eastAsia="Calibri" w:hAnsi="Calibri" w:cs="Calibri"/>
+                <w:color w:val="808080" w:themeColor="background1" w:themeShade="80"/>
+                <w:szCs w:val="24"/>
+              </w:rPr>
+              <w:t xml:space="preserve"> (Sells &amp; Import) </w:t>
             </w:r>
           </w:p>
         </w:tc>
@@ -1655,7 +1719,7 @@
       </w:tr>
       <w:tr>
         <w:trPr>
-          <w:trHeight w:val="475"/>
+          <w:trHeight w:val="346"/>
           <w:jc w:val="center"/>
         </w:trPr>
         <w:tc>
@@ -1796,7 +1860,7 @@
       </w:tr>
       <w:tr>
         <w:trPr>
-          <w:trHeight w:val="475"/>
+          <w:trHeight w:val="346"/>
           <w:jc w:val="center"/>
         </w:trPr>
         <w:tc>
@@ -1937,7 +2001,7 @@
       </w:tr>
       <w:tr>
         <w:trPr>
-          <w:trHeight w:val="475"/>
+          <w:trHeight w:val="346"/>
           <w:jc w:val="center"/>
         </w:trPr>
         <w:tc>
@@ -2066,7 +2130,7 @@
       </w:tr>
       <w:tr>
         <w:trPr>
-          <w:trHeight w:val="475"/>
+          <w:trHeight w:val="346"/>
           <w:jc w:val="center"/>
         </w:trPr>
         <w:tc>
@@ -2219,7 +2283,7 @@
       </w:tr>
       <w:tr>
         <w:trPr>
-          <w:trHeight w:val="475"/>
+          <w:trHeight w:val="346"/>
           <w:jc w:val="center"/>
         </w:trPr>
         <w:tc>
@@ -2265,7 +2329,31 @@
                 <w:color w:val="808080" w:themeColor="background1" w:themeShade="80"/>
                 <w:szCs w:val="24"/>
               </w:rPr>
-              <w:t>Software Design &amp; Development (</w:t>
+              <w:t xml:space="preserve">Business: </w:t>
+            </w:r>
+            <w:r>
+              <w:rPr>
+                <w:rFonts w:ascii="Calibri" w:eastAsia="Calibri" w:hAnsi="Calibri" w:cs="Calibri"/>
+                <w:color w:val="808080" w:themeColor="background1" w:themeShade="80"/>
+                <w:szCs w:val="24"/>
+              </w:rPr>
+              <w:t xml:space="preserve">Software </w:t>
+            </w:r>
+            <w:r>
+              <w:rPr>
+                <w:rFonts w:ascii="Calibri" w:eastAsia="Calibri" w:hAnsi="Calibri" w:cs="Calibri"/>
+                <w:color w:val="808080" w:themeColor="background1" w:themeShade="80"/>
+                <w:szCs w:val="24"/>
+              </w:rPr>
+              <w:t>Engineering</w:t>
+            </w:r>
+            <w:r>
+              <w:rPr>
+                <w:rFonts w:ascii="Calibri" w:eastAsia="Calibri" w:hAnsi="Calibri" w:cs="Calibri"/>
+                <w:color w:val="808080" w:themeColor="background1" w:themeShade="80"/>
+                <w:szCs w:val="24"/>
+              </w:rPr>
+              <w:t xml:space="preserve"> (</w:t>
             </w:r>
             <w:r>
               <w:rPr>
@@ -2390,7 +2478,7 @@
       </w:tr>
       <w:tr>
         <w:trPr>
-          <w:trHeight w:val="475"/>
+          <w:trHeight w:val="346"/>
           <w:jc w:val="center"/>
         </w:trPr>
         <w:tc>
@@ -2428,23 +2516,23 @@
                 <w:color w:val="808080" w:themeColor="background1" w:themeShade="80"/>
                 <w:szCs w:val="24"/>
               </w:rPr>
-              <w:t>Software Design &amp; Development (</w:t>
-            </w:r>
-            <w:r>
-              <w:rPr>
-                <w:rFonts w:ascii="Calibri" w:eastAsia="Calibri" w:hAnsi="Calibri" w:cs="Calibri"/>
-                <w:color w:val="808080" w:themeColor="background1" w:themeShade="80"/>
-                <w:szCs w:val="24"/>
-              </w:rPr>
-              <w:t>Freelancing Byer and Projects</w:t>
-            </w:r>
-            <w:r>
-              <w:rPr>
-                <w:rFonts w:ascii="Calibri" w:eastAsia="Calibri" w:hAnsi="Calibri" w:cs="Calibri"/>
-                <w:color w:val="808080" w:themeColor="background1" w:themeShade="80"/>
-                <w:szCs w:val="24"/>
-              </w:rPr>
-              <w:t>)</w:t>
+              <w:t xml:space="preserve">Business: </w:t>
+            </w:r>
+            <w:r>
+              <w:rPr>
+                <w:rFonts w:ascii="Calibri" w:eastAsia="Calibri" w:hAnsi="Calibri" w:cs="Calibri"/>
+                <w:color w:val="808080" w:themeColor="background1" w:themeShade="80"/>
+                <w:szCs w:val="24"/>
+              </w:rPr>
+              <w:t xml:space="preserve">Equities, Construction, Garments </w:t>
+            </w:r>
+            <w:r>
+              <w:rPr>
+                <w:rFonts w:ascii="Calibri" w:eastAsia="Calibri" w:hAnsi="Calibri" w:cs="Calibri"/>
+                <w:color w:val="808080" w:themeColor="background1" w:themeShade="80"/>
+                <w:szCs w:val="24"/>
+              </w:rPr>
+              <w:t xml:space="preserve"> </w:t>
             </w:r>
           </w:p>
         </w:tc>
@@ -2553,7 +2641,7 @@
       </w:tr>
       <w:tr>
         <w:trPr>
-          <w:trHeight w:val="475"/>
+          <w:trHeight w:val="346"/>
           <w:jc w:val="center"/>
         </w:trPr>
         <w:tc>
@@ -2694,7 +2782,7 @@
       </w:tr>
       <w:tr>
         <w:trPr>
-          <w:trHeight w:val="475"/>
+          <w:trHeight w:val="346"/>
           <w:jc w:val="center"/>
         </w:trPr>
         <w:tc>
@@ -2828,7 +2916,7 @@
       </w:tr>
       <w:tr>
         <w:trPr>
-          <w:trHeight w:val="475"/>
+          <w:trHeight w:val="346"/>
           <w:jc w:val="center"/>
         </w:trPr>
         <w:tc>
@@ -2973,6 +3061,462 @@
       </w:tr>
     </w:tbl>
     <w:p/>
+    <w:tbl>
+      <w:tblPr>
+        <w:tblStyle w:val="TableGrid"/>
+        <w:tblpPr w:leftFromText="180" w:rightFromText="180" w:vertAnchor="text" w:tblpY="1"/>
+        <w:tblOverlap w:val="never"/>
+        <w:tblW w:w="0" w:type="auto"/>
+        <w:tblBorders>
+          <w:top w:val="single" w:sz="4" w:space="0" w:color="F2F2F2" w:themeColor="background1" w:themeShade="F2"/>
+          <w:left w:val="single" w:sz="4" w:space="0" w:color="F2F2F2" w:themeColor="background1" w:themeShade="F2"/>
+          <w:bottom w:val="single" w:sz="4" w:space="0" w:color="F2F2F2" w:themeColor="background1" w:themeShade="F2"/>
+          <w:right w:val="single" w:sz="4" w:space="0" w:color="F2F2F2" w:themeColor="background1" w:themeShade="F2"/>
+          <w:insideH w:val="single" w:sz="4" w:space="0" w:color="F2F2F2" w:themeColor="background1" w:themeShade="F2"/>
+          <w:insideV w:val="single" w:sz="4" w:space="0" w:color="F2F2F2" w:themeColor="background1" w:themeShade="F2"/>
+        </w:tblBorders>
+        <w:tblLook w:val="04A0" w:firstRow="1" w:lastRow="0" w:firstColumn="1" w:lastColumn="0" w:noHBand="0" w:noVBand="1"/>
+      </w:tblPr>
+      <w:tblGrid>
+        <w:gridCol w:w="1546"/>
+        <w:gridCol w:w="5094"/>
+      </w:tblGrid>
+      <w:tr>
+        <w:tc>
+          <w:tcPr>
+            <w:tcW w:w="0" w:type="auto"/>
+            <w:gridSpan w:val="2"/>
+            <w:tcBorders>
+              <w:top w:val="single" w:sz="4" w:space="0" w:color="808080" w:themeColor="background1" w:themeShade="80"/>
+              <w:left w:val="single" w:sz="4" w:space="0" w:color="808080" w:themeColor="background1" w:themeShade="80"/>
+              <w:bottom w:val="single" w:sz="4" w:space="0" w:color="808080" w:themeColor="background1" w:themeShade="80"/>
+              <w:right w:val="single" w:sz="4" w:space="0" w:color="808080" w:themeColor="background1" w:themeShade="80"/>
+            </w:tcBorders>
+            <w:shd w:val="clear" w:color="auto" w:fill="153D63" w:themeFill="text2" w:themeFillTint="E6"/>
+            <w:vAlign w:val="center"/>
+          </w:tcPr>
+          <w:p>
+            <w:pPr>
+              <w:pStyle w:val="ListParagraph"/>
+              <w:ind w:left="0"/>
+              <w:rPr>
+                <w:color w:val="D9D9D9" w:themeColor="background1" w:themeShade="D9"/>
+                <w:sz w:val="28"/>
+                <w:szCs w:val="28"/>
+              </w:rPr>
+            </w:pPr>
+            <w:r>
+              <w:rPr>
+                <w:b/>
+                <w:bCs/>
+                <w:color w:val="D9D9D9" w:themeColor="background1" w:themeShade="D9"/>
+                <w:sz w:val="28"/>
+                <w:szCs w:val="28"/>
+              </w:rPr>
+              <w:t>Business</w:t>
+            </w:r>
+            <w:r>
+              <w:rPr>
+                <w:color w:val="D9D9D9" w:themeColor="background1" w:themeShade="D9"/>
+                <w:sz w:val="20"/>
+                <w:szCs w:val="20"/>
+              </w:rPr>
+              <w:t xml:space="preserve"> </w:t>
+            </w:r>
+          </w:p>
+        </w:tc>
+      </w:tr>
+      <w:tr>
+        <w:tc>
+          <w:tcPr>
+            <w:tcW w:w="0" w:type="auto"/>
+            <w:gridSpan w:val="2"/>
+            <w:tcBorders>
+              <w:top w:val="single" w:sz="4" w:space="0" w:color="808080" w:themeColor="background1" w:themeShade="80"/>
+              <w:left w:val="single" w:sz="4" w:space="0" w:color="808080" w:themeColor="background1" w:themeShade="80"/>
+              <w:bottom w:val="single" w:sz="4" w:space="0" w:color="808080" w:themeColor="background1" w:themeShade="80"/>
+              <w:right w:val="single" w:sz="4" w:space="0" w:color="808080" w:themeColor="background1" w:themeShade="80"/>
+            </w:tcBorders>
+            <w:shd w:val="clear" w:color="auto" w:fill="153D63" w:themeFill="text2" w:themeFillTint="E6"/>
+            <w:vAlign w:val="center"/>
+          </w:tcPr>
+          <w:p>
+            <w:pPr>
+              <w:pStyle w:val="ListParagraph"/>
+              <w:ind w:left="0"/>
+              <w:rPr>
+                <w:b/>
+                <w:bCs/>
+                <w:color w:val="D9D9D9" w:themeColor="background1" w:themeShade="D9"/>
+                <w:sz w:val="20"/>
+                <w:szCs w:val="20"/>
+              </w:rPr>
+            </w:pPr>
+            <w:r>
+              <w:rPr>
+                <w:b/>
+                <w:bCs/>
+                <w:color w:val="FFC000"/>
+                <w:sz w:val="20"/>
+                <w:szCs w:val="20"/>
+              </w:rPr>
+              <w:t>Sells, Retail, Import-Export, Production:</w:t>
+            </w:r>
+            <w:r>
+              <w:rPr>
+                <w:b/>
+                <w:bCs/>
+                <w:color w:val="D9D9D9" w:themeColor="background1" w:themeShade="D9"/>
+                <w:sz w:val="20"/>
+                <w:szCs w:val="20"/>
+              </w:rPr>
+              <w:t xml:space="preserve"> </w:t>
+            </w:r>
+          </w:p>
+          <w:p>
+            <w:pPr>
+              <w:pStyle w:val="ListParagraph"/>
+              <w:ind w:left="0"/>
+              <w:rPr>
+                <w:color w:val="D9D9D9" w:themeColor="background1" w:themeShade="D9"/>
+                <w:sz w:val="22"/>
+                <w:szCs w:val="22"/>
+              </w:rPr>
+            </w:pPr>
+            <w:r>
+              <w:rPr>
+                <w:color w:val="D9D9D9" w:themeColor="background1" w:themeShade="D9"/>
+                <w:sz w:val="20"/>
+                <w:szCs w:val="20"/>
+              </w:rPr>
+              <w:t>Technology, Financial &amp; Basic (Food, Cloth, Shelter, Education, Healthcare)</w:t>
+            </w:r>
+          </w:p>
+        </w:tc>
+      </w:tr>
+      <w:tr>
+        <w:tc>
+          <w:tcPr>
+            <w:tcW w:w="0" w:type="auto"/>
+            <w:gridSpan w:val="2"/>
+            <w:tcBorders>
+              <w:top w:val="single" w:sz="4" w:space="0" w:color="808080" w:themeColor="background1" w:themeShade="80"/>
+              <w:left w:val="nil"/>
+              <w:bottom w:val="single" w:sz="4" w:space="0" w:color="595959" w:themeColor="text1" w:themeTint="A6"/>
+              <w:right w:val="nil"/>
+            </w:tcBorders>
+            <w:vAlign w:val="center"/>
+          </w:tcPr>
+          <w:p>
+            <w:pPr>
+              <w:pStyle w:val="ListParagraph"/>
+              <w:ind w:left="0"/>
+              <w:rPr>
+                <w:color w:val="D9D9D9" w:themeColor="background1" w:themeShade="D9"/>
+              </w:rPr>
+            </w:pPr>
+          </w:p>
+        </w:tc>
+      </w:tr>
+      <w:tr>
+        <w:tc>
+          <w:tcPr>
+            <w:tcW w:w="0" w:type="auto"/>
+            <w:tcBorders>
+              <w:top w:val="single" w:sz="4" w:space="0" w:color="595959" w:themeColor="text1" w:themeTint="A6"/>
+              <w:left w:val="single" w:sz="4" w:space="0" w:color="595959" w:themeColor="text1" w:themeTint="A6"/>
+              <w:bottom w:val="single" w:sz="4" w:space="0" w:color="595959" w:themeColor="text1" w:themeTint="A6"/>
+              <w:right w:val="single" w:sz="4" w:space="0" w:color="595959" w:themeColor="text1" w:themeTint="A6"/>
+            </w:tcBorders>
+            <w:shd w:val="clear" w:color="auto" w:fill="FFC000"/>
+            <w:vAlign w:val="center"/>
+          </w:tcPr>
+          <w:p>
+            <w:pPr>
+              <w:pStyle w:val="ListParagraph"/>
+              <w:ind w:left="0"/>
+            </w:pPr>
+            <w:r>
+              <w:t>Technology</w:t>
+            </w:r>
+          </w:p>
+        </w:tc>
+        <w:tc>
+          <w:tcPr>
+            <w:tcW w:w="0" w:type="auto"/>
+            <w:tcBorders>
+              <w:top w:val="single" w:sz="4" w:space="0" w:color="595959" w:themeColor="text1" w:themeTint="A6"/>
+              <w:left w:val="single" w:sz="4" w:space="0" w:color="595959" w:themeColor="text1" w:themeTint="A6"/>
+              <w:bottom w:val="single" w:sz="4" w:space="0" w:color="595959" w:themeColor="text1" w:themeTint="A6"/>
+              <w:right w:val="single" w:sz="4" w:space="0" w:color="595959" w:themeColor="text1" w:themeTint="A6"/>
+            </w:tcBorders>
+            <w:shd w:val="clear" w:color="auto" w:fill="FFC000"/>
+            <w:vAlign w:val="center"/>
+          </w:tcPr>
+          <w:p>
+            <w:pPr>
+              <w:pStyle w:val="ListParagraph"/>
+              <w:ind w:left="0"/>
+            </w:pPr>
+            <w:r>
+              <w:t>: Software Engineering</w:t>
+            </w:r>
+          </w:p>
+        </w:tc>
+      </w:tr>
+      <w:tr>
+        <w:tc>
+          <w:tcPr>
+            <w:tcW w:w="0" w:type="auto"/>
+            <w:tcBorders>
+              <w:top w:val="single" w:sz="4" w:space="0" w:color="595959" w:themeColor="text1" w:themeTint="A6"/>
+              <w:left w:val="single" w:sz="4" w:space="0" w:color="595959" w:themeColor="text1" w:themeTint="A6"/>
+              <w:bottom w:val="single" w:sz="4" w:space="0" w:color="595959" w:themeColor="text1" w:themeTint="A6"/>
+              <w:right w:val="single" w:sz="4" w:space="0" w:color="595959" w:themeColor="text1" w:themeTint="A6"/>
+            </w:tcBorders>
+            <w:shd w:val="clear" w:color="auto" w:fill="FFC000"/>
+            <w:vAlign w:val="center"/>
+          </w:tcPr>
+          <w:p>
+            <w:pPr>
+              <w:pStyle w:val="ListParagraph"/>
+              <w:ind w:left="0"/>
+            </w:pPr>
+            <w:r>
+              <w:t>Technology</w:t>
+            </w:r>
+          </w:p>
+        </w:tc>
+        <w:tc>
+          <w:tcPr>
+            <w:tcW w:w="0" w:type="auto"/>
+            <w:tcBorders>
+              <w:top w:val="single" w:sz="4" w:space="0" w:color="595959" w:themeColor="text1" w:themeTint="A6"/>
+              <w:left w:val="single" w:sz="4" w:space="0" w:color="595959" w:themeColor="text1" w:themeTint="A6"/>
+              <w:bottom w:val="single" w:sz="4" w:space="0" w:color="595959" w:themeColor="text1" w:themeTint="A6"/>
+              <w:right w:val="single" w:sz="4" w:space="0" w:color="595959" w:themeColor="text1" w:themeTint="A6"/>
+            </w:tcBorders>
+            <w:shd w:val="clear" w:color="auto" w:fill="FFC000"/>
+            <w:vAlign w:val="center"/>
+          </w:tcPr>
+          <w:p>
+            <w:pPr>
+              <w:pStyle w:val="ListParagraph"/>
+              <w:ind w:left="0"/>
+            </w:pPr>
+            <w:r>
+              <w:t>: IT Accessories</w:t>
+            </w:r>
+            <w:r>
+              <w:t xml:space="preserve"> and </w:t>
+            </w:r>
+            <w:r>
+              <w:t>Electronics</w:t>
+            </w:r>
+          </w:p>
+        </w:tc>
+      </w:tr>
+      <w:tr>
+        <w:tc>
+          <w:tcPr>
+            <w:tcW w:w="0" w:type="auto"/>
+            <w:tcBorders>
+              <w:top w:val="single" w:sz="4" w:space="0" w:color="595959" w:themeColor="text1" w:themeTint="A6"/>
+              <w:left w:val="single" w:sz="4" w:space="0" w:color="595959" w:themeColor="text1" w:themeTint="A6"/>
+              <w:bottom w:val="single" w:sz="4" w:space="0" w:color="595959" w:themeColor="text1" w:themeTint="A6"/>
+              <w:right w:val="single" w:sz="4" w:space="0" w:color="595959" w:themeColor="text1" w:themeTint="A6"/>
+            </w:tcBorders>
+            <w:shd w:val="clear" w:color="auto" w:fill="FFC000"/>
+            <w:vAlign w:val="center"/>
+          </w:tcPr>
+          <w:p>
+            <w:pPr>
+              <w:pStyle w:val="ListParagraph"/>
+              <w:ind w:left="0"/>
+            </w:pPr>
+            <w:r>
+              <w:t>Financial</w:t>
+            </w:r>
+          </w:p>
+        </w:tc>
+        <w:tc>
+          <w:tcPr>
+            <w:tcW w:w="0" w:type="auto"/>
+            <w:tcBorders>
+              <w:top w:val="single" w:sz="4" w:space="0" w:color="595959" w:themeColor="text1" w:themeTint="A6"/>
+              <w:left w:val="single" w:sz="4" w:space="0" w:color="595959" w:themeColor="text1" w:themeTint="A6"/>
+              <w:bottom w:val="single" w:sz="4" w:space="0" w:color="595959" w:themeColor="text1" w:themeTint="A6"/>
+              <w:right w:val="single" w:sz="4" w:space="0" w:color="595959" w:themeColor="text1" w:themeTint="A6"/>
+            </w:tcBorders>
+            <w:shd w:val="clear" w:color="auto" w:fill="FFC000"/>
+            <w:vAlign w:val="center"/>
+          </w:tcPr>
+          <w:p>
+            <w:pPr>
+              <w:pStyle w:val="ListParagraph"/>
+              <w:ind w:left="0"/>
+            </w:pPr>
+            <w:r>
+              <w:t xml:space="preserve">: </w:t>
+            </w:r>
+            <w:r>
+              <w:t>Equities</w:t>
+            </w:r>
+          </w:p>
+        </w:tc>
+      </w:tr>
+      <w:tr>
+        <w:tc>
+          <w:tcPr>
+            <w:tcW w:w="0" w:type="auto"/>
+            <w:tcBorders>
+              <w:top w:val="single" w:sz="4" w:space="0" w:color="595959" w:themeColor="text1" w:themeTint="A6"/>
+              <w:left w:val="single" w:sz="4" w:space="0" w:color="595959" w:themeColor="text1" w:themeTint="A6"/>
+              <w:bottom w:val="single" w:sz="4" w:space="0" w:color="595959" w:themeColor="text1" w:themeTint="A6"/>
+              <w:right w:val="single" w:sz="4" w:space="0" w:color="595959" w:themeColor="text1" w:themeTint="A6"/>
+            </w:tcBorders>
+            <w:shd w:val="clear" w:color="auto" w:fill="FFC000"/>
+            <w:vAlign w:val="center"/>
+          </w:tcPr>
+          <w:p>
+            <w:pPr>
+              <w:pStyle w:val="ListParagraph"/>
+              <w:ind w:left="0"/>
+            </w:pPr>
+            <w:r>
+              <w:t>Shelter</w:t>
+            </w:r>
+          </w:p>
+        </w:tc>
+        <w:tc>
+          <w:tcPr>
+            <w:tcW w:w="0" w:type="auto"/>
+            <w:tcBorders>
+              <w:top w:val="single" w:sz="4" w:space="0" w:color="595959" w:themeColor="text1" w:themeTint="A6"/>
+              <w:left w:val="single" w:sz="4" w:space="0" w:color="595959" w:themeColor="text1" w:themeTint="A6"/>
+              <w:bottom w:val="single" w:sz="4" w:space="0" w:color="595959" w:themeColor="text1" w:themeTint="A6"/>
+              <w:right w:val="single" w:sz="4" w:space="0" w:color="595959" w:themeColor="text1" w:themeTint="A6"/>
+            </w:tcBorders>
+            <w:shd w:val="clear" w:color="auto" w:fill="FFC000"/>
+            <w:vAlign w:val="center"/>
+          </w:tcPr>
+          <w:p>
+            <w:pPr>
+              <w:pStyle w:val="ListParagraph"/>
+              <w:ind w:left="0"/>
+            </w:pPr>
+            <w:r>
+              <w:t xml:space="preserve">: </w:t>
+            </w:r>
+            <w:r>
+              <w:t>Land</w:t>
+            </w:r>
+            <w:r>
+              <w:t>, Real-State</w:t>
+            </w:r>
+            <w:r>
+              <w:t xml:space="preserve"> &amp; </w:t>
+            </w:r>
+            <w:r>
+              <w:t>Construction</w:t>
+            </w:r>
+            <w:r>
+              <w:t xml:space="preserve"> Material</w:t>
+            </w:r>
+          </w:p>
+        </w:tc>
+      </w:tr>
+      <w:tr>
+        <w:tc>
+          <w:tcPr>
+            <w:tcW w:w="0" w:type="auto"/>
+            <w:tcBorders>
+              <w:top w:val="single" w:sz="4" w:space="0" w:color="595959" w:themeColor="text1" w:themeTint="A6"/>
+              <w:left w:val="single" w:sz="4" w:space="0" w:color="595959" w:themeColor="text1" w:themeTint="A6"/>
+              <w:bottom w:val="single" w:sz="4" w:space="0" w:color="595959" w:themeColor="text1" w:themeTint="A6"/>
+              <w:right w:val="single" w:sz="4" w:space="0" w:color="595959" w:themeColor="text1" w:themeTint="A6"/>
+            </w:tcBorders>
+            <w:shd w:val="clear" w:color="auto" w:fill="FFC000"/>
+            <w:vAlign w:val="center"/>
+          </w:tcPr>
+          <w:p>
+            <w:pPr>
+              <w:pStyle w:val="ListParagraph"/>
+              <w:ind w:left="0"/>
+            </w:pPr>
+            <w:r>
+              <w:t>Clothing</w:t>
+            </w:r>
+          </w:p>
+        </w:tc>
+        <w:tc>
+          <w:tcPr>
+            <w:tcW w:w="0" w:type="auto"/>
+            <w:tcBorders>
+              <w:top w:val="single" w:sz="4" w:space="0" w:color="595959" w:themeColor="text1" w:themeTint="A6"/>
+              <w:left w:val="single" w:sz="4" w:space="0" w:color="595959" w:themeColor="text1" w:themeTint="A6"/>
+              <w:bottom w:val="single" w:sz="4" w:space="0" w:color="595959" w:themeColor="text1" w:themeTint="A6"/>
+              <w:right w:val="single" w:sz="4" w:space="0" w:color="595959" w:themeColor="text1" w:themeTint="A6"/>
+            </w:tcBorders>
+            <w:shd w:val="clear" w:color="auto" w:fill="FFC000"/>
+            <w:vAlign w:val="center"/>
+          </w:tcPr>
+          <w:p>
+            <w:pPr>
+              <w:pStyle w:val="ListParagraph"/>
+              <w:ind w:left="0"/>
+            </w:pPr>
+            <w:r>
+              <w:t xml:space="preserve">: Garments </w:t>
+            </w:r>
+            <w:r>
+              <w:t>&amp;</w:t>
+            </w:r>
+            <w:r>
+              <w:t xml:space="preserve"> Garment Accessories </w:t>
+            </w:r>
+          </w:p>
+        </w:tc>
+      </w:tr>
+    </w:tbl>
+    <w:p>
+      <w:pPr>
+        <w:rPr>
+          <w:color w:val="D9D9D9" w:themeColor="background1" w:themeShade="D9"/>
+        </w:rPr>
+      </w:pPr>
+    </w:p>
+    <w:p/>
+    <w:p>
+      <w:pPr>
+        <w:tabs>
+          <w:tab w:val="left" w:pos="2030"/>
+          <w:tab w:val="left" w:pos="2670"/>
+        </w:tabs>
+        <w:rPr>
+          <w:color w:val="D9D9D9" w:themeColor="background1" w:themeShade="D9"/>
+        </w:rPr>
+      </w:pPr>
+      <w:r>
+        <w:rPr>
+          <w:color w:val="D9D9D9" w:themeColor="background1" w:themeShade="D9"/>
+        </w:rPr>
+        <w:tab/>
+      </w:r>
+      <w:r>
+        <w:rPr>
+          <w:color w:val="D9D9D9" w:themeColor="background1" w:themeShade="D9"/>
+        </w:rPr>
+        <w:tab/>
+      </w:r>
+    </w:p>
+    <w:p>
+      <w:pPr>
+        <w:rPr>
+          <w:color w:val="D9D9D9" w:themeColor="background1" w:themeShade="D9"/>
+        </w:rPr>
+      </w:pPr>
+    </w:p>
     <w:sectPr>
       <w:pgSz w:w="15840" w:h="12240" w:orient="landscape"/>
       <w:pgMar w:top="720" w:right="720" w:bottom="720" w:left="720" w:header="720" w:footer="720" w:gutter="0"/>
@@ -2981,6 +3525,127 @@
     </w:sectPr>
   </w:body>
 </w:document>
+</file>
+
+<file path=word/numbering.xml><?xml version="1.0" encoding="utf-8"?>
+<w:numbering xmlns:wpc="http://schemas.microsoft.com/office/word/2010/wordprocessingCanvas" xmlns:cx="http://schemas.microsoft.com/office/drawing/2014/chartex" xmlns:cx1="http://schemas.microsoft.com/office/drawing/2015/9/8/chartex" xmlns:cx2="http://schemas.microsoft.com/office/drawing/2015/10/21/chartex" xmlns:cx3="http://schemas.microsoft.com/office/drawing/2016/5/9/chartex" xmlns:cx4="http://schemas.microsoft.com/office/drawing/2016/5/10/chartex" xmlns:cx5="http://schemas.microsoft.com/office/drawing/2016/5/11/chartex" xmlns:cx6="http://schemas.microsoft.com/office/drawing/2016/5/12/chartex" xmlns:cx7="http://schemas.microsoft.com/office/drawing/2016/5/13/chartex" xmlns:cx8="http://schemas.microsoft.com/office/drawing/2016/5/14/chartex" xmlns:mc="http://schemas.openxmlformats.org/markup-compatibility/2006" xmlns:aink="http://schemas.microsoft.com/office/drawing/2016/ink" xmlns:am3d="http://schemas.microsoft.com/office/drawing/2017/model3d" xmlns:o="urn:schemas-microsoft-com:office:office" xmlns:oel="http://schemas.microsoft.com/office/2019/extlst" xmlns:r="http://schemas.openxmlformats.org/officeDocument/2006/relationships" xmlns:m="http://schemas.openxmlformats.org/officeDocument/2006/math" xmlns:v="urn:schemas-microsoft-com:vml" xmlns:wp14="http://schemas.microsoft.com/office/word/2010/wordprocessingDrawing" xmlns:wp="http://schemas.openxmlformats.org/drawingml/2006/wordprocessingDrawing" xmlns:w10="urn:schemas-microsoft-com:office:word" xmlns:w="http://schemas.openxmlformats.org/wordprocessingml/2006/main" xmlns:w14="http://schemas.microsoft.com/office/word/2010/wordml" xmlns:w15="http://schemas.microsoft.com/office/word/2012/wordml" xmlns:w16cex="http://schemas.microsoft.com/office/word/2018/wordml/cex" xmlns:w16cid="http://schemas.microsoft.com/office/word/2016/wordml/cid" xmlns:w16="http://schemas.microsoft.com/office/word/2018/wordml" xmlns:w16du="http://schemas.microsoft.com/office/word/2023/wordml/word16du" xmlns:w16sdtdh="http://schemas.microsoft.com/office/word/2020/wordml/sdtdatahash" xmlns:w16sdtfl="http://schemas.microsoft.com/office/word/2024/wordml/sdtformatlock" xmlns:w16se="http://schemas.microsoft.com/office/word/2015/wordml/symex" xmlns:wpg="http://schemas.microsoft.com/office/word/2010/wordprocessingGroup" xmlns:wpi="http://schemas.microsoft.com/office/word/2010/wordprocessingInk" xmlns:wne="http://schemas.microsoft.com/office/word/2006/wordml" xmlns:wps="http://schemas.microsoft.com/office/word/2010/wordprocessingShape" mc:Ignorable="w14 w15 w16se w16cid w16 w16cex w16sdtdh w16sdtfl w16du wp14">
+  <w:abstractNum w:abstractNumId="0" w15:restartNumberingAfterBreak="0">
+    <w:nsid w:val="4C9369CC"/>
+    <w:multiLevelType w:val="hybridMultilevel"/>
+    <w:tmpl w:val="4A0E81DA"/>
+    <w:lvl w:ilvl="0" w:tplc="2FDEC6DA">
+      <w:start w:val="11"/>
+      <w:numFmt w:val="bullet"/>
+      <w:lvlText w:val=""/>
+      <w:lvlJc w:val="left"/>
+      <w:pPr>
+        <w:ind w:left="720" w:hanging="360"/>
+      </w:pPr>
+      <w:rPr>
+        <w:rFonts w:ascii="Wingdings" w:eastAsiaTheme="minorHAnsi" w:hAnsi="Wingdings" w:cstheme="minorBidi" w:hint="default"/>
+      </w:rPr>
+    </w:lvl>
+    <w:lvl w:ilvl="1" w:tplc="04090003" w:tentative="1">
+      <w:start w:val="1"/>
+      <w:numFmt w:val="bullet"/>
+      <w:lvlText w:val="o"/>
+      <w:lvlJc w:val="left"/>
+      <w:pPr>
+        <w:ind w:left="1440" w:hanging="360"/>
+      </w:pPr>
+      <w:rPr>
+        <w:rFonts w:ascii="Courier New" w:hAnsi="Courier New" w:cs="Courier New" w:hint="default"/>
+      </w:rPr>
+    </w:lvl>
+    <w:lvl w:ilvl="2" w:tplc="04090005" w:tentative="1">
+      <w:start w:val="1"/>
+      <w:numFmt w:val="bullet"/>
+      <w:lvlText w:val=""/>
+      <w:lvlJc w:val="left"/>
+      <w:pPr>
+        <w:ind w:left="2160" w:hanging="360"/>
+      </w:pPr>
+      <w:rPr>
+        <w:rFonts w:ascii="Wingdings" w:hAnsi="Wingdings" w:hint="default"/>
+      </w:rPr>
+    </w:lvl>
+    <w:lvl w:ilvl="3" w:tplc="04090001" w:tentative="1">
+      <w:start w:val="1"/>
+      <w:numFmt w:val="bullet"/>
+      <w:lvlText w:val=""/>
+      <w:lvlJc w:val="left"/>
+      <w:pPr>
+        <w:ind w:left="2880" w:hanging="360"/>
+      </w:pPr>
+      <w:rPr>
+        <w:rFonts w:ascii="Symbol" w:hAnsi="Symbol" w:hint="default"/>
+      </w:rPr>
+    </w:lvl>
+    <w:lvl w:ilvl="4" w:tplc="04090003" w:tentative="1">
+      <w:start w:val="1"/>
+      <w:numFmt w:val="bullet"/>
+      <w:lvlText w:val="o"/>
+      <w:lvlJc w:val="left"/>
+      <w:pPr>
+        <w:ind w:left="3600" w:hanging="360"/>
+      </w:pPr>
+      <w:rPr>
+        <w:rFonts w:ascii="Courier New" w:hAnsi="Courier New" w:cs="Courier New" w:hint="default"/>
+      </w:rPr>
+    </w:lvl>
+    <w:lvl w:ilvl="5" w:tplc="04090005" w:tentative="1">
+      <w:start w:val="1"/>
+      <w:numFmt w:val="bullet"/>
+      <w:lvlText w:val=""/>
+      <w:lvlJc w:val="left"/>
+      <w:pPr>
+        <w:ind w:left="4320" w:hanging="360"/>
+      </w:pPr>
+      <w:rPr>
+        <w:rFonts w:ascii="Wingdings" w:hAnsi="Wingdings" w:hint="default"/>
+      </w:rPr>
+    </w:lvl>
+    <w:lvl w:ilvl="6" w:tplc="04090001" w:tentative="1">
+      <w:start w:val="1"/>
+      <w:numFmt w:val="bullet"/>
+      <w:lvlText w:val=""/>
+      <w:lvlJc w:val="left"/>
+      <w:pPr>
+        <w:ind w:left="5040" w:hanging="360"/>
+      </w:pPr>
+      <w:rPr>
+        <w:rFonts w:ascii="Symbol" w:hAnsi="Symbol" w:hint="default"/>
+      </w:rPr>
+    </w:lvl>
+    <w:lvl w:ilvl="7" w:tplc="04090003" w:tentative="1">
+      <w:start w:val="1"/>
+      <w:numFmt w:val="bullet"/>
+      <w:lvlText w:val="o"/>
+      <w:lvlJc w:val="left"/>
+      <w:pPr>
+        <w:ind w:left="5760" w:hanging="360"/>
+      </w:pPr>
+      <w:rPr>
+        <w:rFonts w:ascii="Courier New" w:hAnsi="Courier New" w:cs="Courier New" w:hint="default"/>
+      </w:rPr>
+    </w:lvl>
+    <w:lvl w:ilvl="8" w:tplc="04090005" w:tentative="1">
+      <w:start w:val="1"/>
+      <w:numFmt w:val="bullet"/>
+      <w:lvlText w:val=""/>
+      <w:lvlJc w:val="left"/>
+      <w:pPr>
+        <w:ind w:left="6480" w:hanging="360"/>
+      </w:pPr>
+      <w:rPr>
+        <w:rFonts w:ascii="Wingdings" w:hAnsi="Wingdings" w:hint="default"/>
+      </w:rPr>
+    </w:lvl>
+  </w:abstractNum>
+  <w:num w:numId="1" w16cid:durableId="322899191">
+    <w:abstractNumId w:val="0"/>
+  </w:num>
+</w:numbering>
 </file>
 
 <file path=word/styles.xml><?xml version="1.0" encoding="utf-8"?>

</xml_diff>

<commit_message>
personal library (ver-2) update - 115
</commit_message>
<xml_diff>
--- a/resources/SCHEDULE/Schedule.docx
+++ b/resources/SCHEDULE/Schedule.docx
@@ -25,7 +25,7 @@
       </w:tblGrid>
       <w:tr>
         <w:trPr>
-          <w:trHeight w:val="346"/>
+          <w:trHeight w:val="317"/>
           <w:jc w:val="center"/>
         </w:trPr>
         <w:tc>
@@ -149,7 +149,7 @@
       </w:tr>
       <w:tr>
         <w:trPr>
-          <w:trHeight w:val="346"/>
+          <w:trHeight w:val="317"/>
           <w:jc w:val="center"/>
         </w:trPr>
         <w:tc>
@@ -287,7 +287,7 @@
       </w:tr>
       <w:tr>
         <w:trPr>
-          <w:trHeight w:val="346"/>
+          <w:trHeight w:val="317"/>
           <w:jc w:val="center"/>
         </w:trPr>
         <w:tc>
@@ -432,7 +432,7 @@
       </w:tr>
       <w:tr>
         <w:trPr>
-          <w:trHeight w:val="346"/>
+          <w:trHeight w:val="317"/>
           <w:jc w:val="center"/>
         </w:trPr>
         <w:tc>
@@ -571,7 +571,7 @@
       </w:tr>
       <w:tr>
         <w:trPr>
-          <w:trHeight w:val="346"/>
+          <w:trHeight w:val="317"/>
           <w:jc w:val="center"/>
         </w:trPr>
         <w:tc>
@@ -694,7 +694,7 @@
       </w:tr>
       <w:tr>
         <w:trPr>
-          <w:trHeight w:val="346"/>
+          <w:trHeight w:val="317"/>
           <w:jc w:val="center"/>
         </w:trPr>
         <w:tc>
@@ -821,7 +821,7 @@
       </w:tr>
       <w:tr>
         <w:trPr>
-          <w:trHeight w:val="346"/>
+          <w:trHeight w:val="317"/>
           <w:jc w:val="center"/>
         </w:trPr>
         <w:tc>
@@ -941,7 +941,7 @@
       </w:tr>
       <w:tr>
         <w:trPr>
-          <w:trHeight w:val="346"/>
+          <w:trHeight w:val="317"/>
           <w:jc w:val="center"/>
         </w:trPr>
         <w:tc>
@@ -1070,7 +1070,7 @@
       </w:tr>
       <w:tr>
         <w:trPr>
-          <w:trHeight w:val="346"/>
+          <w:trHeight w:val="317"/>
           <w:jc w:val="center"/>
         </w:trPr>
         <w:tc>
@@ -1200,7 +1200,7 @@
       </w:tr>
       <w:tr>
         <w:trPr>
-          <w:trHeight w:val="346"/>
+          <w:trHeight w:val="317"/>
           <w:jc w:val="center"/>
         </w:trPr>
         <w:tc>
@@ -1253,15 +1253,39 @@
                 <w:color w:val="FFC000"/>
                 <w:szCs w:val="24"/>
               </w:rPr>
-              <w:t xml:space="preserve"> | Official</w:t>
-            </w:r>
-            <w:r>
-              <w:rPr>
-                <w:rFonts w:ascii="Calibri" w:eastAsia="Calibri" w:hAnsi="Calibri" w:cs="Calibri"/>
-                <w:color w:val="FFC000"/>
-                <w:szCs w:val="24"/>
-              </w:rPr>
-              <w:t xml:space="preserve"> | </w:t>
+              <w:t xml:space="preserve"> </w:t>
+            </w:r>
+            <w:r>
+              <w:rPr>
+                <w:rFonts w:ascii="Calibri" w:eastAsia="Calibri" w:hAnsi="Calibri" w:cs="Calibri"/>
+                <w:color w:val="FFC000"/>
+                <w:szCs w:val="24"/>
+              </w:rPr>
+              <w:t>(</w:t>
+            </w:r>
+            <w:r>
+              <w:rPr>
+                <w:rFonts w:ascii="Calibri" w:eastAsia="Calibri" w:hAnsi="Calibri" w:cs="Calibri"/>
+                <w:color w:val="FFC000"/>
+                <w:szCs w:val="24"/>
+              </w:rPr>
+              <w:t>Official</w:t>
+            </w:r>
+            <w:r>
+              <w:rPr>
+                <w:rFonts w:ascii="Calibri" w:eastAsia="Calibri" w:hAnsi="Calibri" w:cs="Calibri"/>
+                <w:color w:val="FFC000"/>
+                <w:szCs w:val="24"/>
+              </w:rPr>
+              <w:t>)</w:t>
+            </w:r>
+            <w:r>
+              <w:rPr>
+                <w:rFonts w:ascii="Calibri" w:eastAsia="Calibri" w:hAnsi="Calibri" w:cs="Calibri"/>
+                <w:color w:val="FFC000"/>
+                <w:szCs w:val="24"/>
+              </w:rPr>
+              <w:t xml:space="preserve">| </w:t>
             </w:r>
             <w:r>
               <w:rPr>
@@ -1361,31 +1385,22 @@
       </w:tr>
       <w:tr>
         <w:trPr>
-          <w:trHeight w:val="346"/>
+          <w:trHeight w:val="317"/>
           <w:jc w:val="center"/>
         </w:trPr>
         <w:tc>
           <w:tcPr>
             <w:tcW w:w="350" w:type="pct"/>
-            <w:shd w:val="clear" w:color="auto" w:fill="0A2F41" w:themeFill="accent1" w:themeFillShade="80"/>
-            <w:vAlign w:val="center"/>
-          </w:tcPr>
-          <w:p>
-            <w:pPr>
-              <w:rPr>
-                <w:rFonts w:ascii="Calibri" w:eastAsia="Calibri" w:hAnsi="Calibri" w:cs="Calibri"/>
-                <w:color w:val="808080" w:themeColor="background1" w:themeShade="80"/>
-                <w:szCs w:val="24"/>
-              </w:rPr>
-            </w:pPr>
-            <w:r>
-              <w:rPr>
-                <w:rFonts w:ascii="Calibri" w:eastAsia="Calibri" w:hAnsi="Calibri" w:cs="Calibri"/>
-                <w:color w:val="808080" w:themeColor="background1" w:themeShade="80"/>
-                <w:szCs w:val="24"/>
-              </w:rPr>
-              <w:t>3</w:t>
-            </w:r>
+            <w:vAlign w:val="center"/>
+          </w:tcPr>
+          <w:p>
+            <w:pPr>
+              <w:rPr>
+                <w:rFonts w:ascii="Calibri" w:eastAsia="Calibri" w:hAnsi="Calibri" w:cs="Calibri"/>
+                <w:color w:val="FFC000"/>
+                <w:szCs w:val="24"/>
+              </w:rPr>
+            </w:pPr>
           </w:p>
         </w:tc>
         <w:tc>
@@ -1397,57 +1412,17 @@
             <w:pPr>
               <w:rPr>
                 <w:rFonts w:ascii="Calibri" w:eastAsia="Calibri" w:hAnsi="Calibri" w:cs="Calibri"/>
-                <w:color w:val="808080" w:themeColor="background1" w:themeShade="80"/>
-                <w:szCs w:val="24"/>
-              </w:rPr>
-            </w:pPr>
-            <w:r>
-              <w:rPr>
-                <w:rFonts w:ascii="Calibri" w:eastAsia="Calibri" w:hAnsi="Calibri" w:cs="Calibri"/>
-                <w:color w:val="808080" w:themeColor="background1" w:themeShade="80"/>
-                <w:szCs w:val="24"/>
-              </w:rPr>
-              <w:t xml:space="preserve">Business: </w:t>
-            </w:r>
-            <w:r>
-              <w:rPr>
-                <w:rFonts w:ascii="Calibri" w:eastAsia="Calibri" w:hAnsi="Calibri" w:cs="Calibri"/>
-                <w:color w:val="808080" w:themeColor="background1" w:themeShade="80"/>
-                <w:szCs w:val="24"/>
-              </w:rPr>
-              <w:t xml:space="preserve">Software </w:t>
-            </w:r>
-            <w:r>
-              <w:rPr>
-                <w:rFonts w:ascii="Calibri" w:eastAsia="Calibri" w:hAnsi="Calibri" w:cs="Calibri"/>
-                <w:color w:val="808080" w:themeColor="background1" w:themeShade="80"/>
-                <w:szCs w:val="24"/>
-              </w:rPr>
-              <w:t>Engineering</w:t>
-            </w:r>
-            <w:r>
-              <w:rPr>
-                <w:rFonts w:ascii="Calibri" w:eastAsia="Calibri" w:hAnsi="Calibri" w:cs="Calibri"/>
-                <w:color w:val="808080" w:themeColor="background1" w:themeShade="80"/>
-                <w:szCs w:val="24"/>
-              </w:rPr>
-              <w:t xml:space="preserve"> (Practice</w:t>
-            </w:r>
-            <w:r>
-              <w:rPr>
-                <w:rFonts w:ascii="Calibri" w:eastAsia="Calibri" w:hAnsi="Calibri" w:cs="Calibri"/>
-                <w:color w:val="808080" w:themeColor="background1" w:themeShade="80"/>
-                <w:szCs w:val="24"/>
-              </w:rPr>
-              <w:t xml:space="preserve"> &amp; Freelancing Projects</w:t>
-            </w:r>
-            <w:r>
-              <w:rPr>
-                <w:rFonts w:ascii="Calibri" w:eastAsia="Calibri" w:hAnsi="Calibri" w:cs="Calibri"/>
-                <w:color w:val="808080" w:themeColor="background1" w:themeShade="80"/>
-                <w:szCs w:val="24"/>
-              </w:rPr>
-              <w:t>)</w:t>
+                <w:color w:val="FFC000"/>
+                <w:szCs w:val="24"/>
+              </w:rPr>
+            </w:pPr>
+            <w:r>
+              <w:rPr>
+                <w:rFonts w:ascii="Calibri" w:eastAsia="Calibri" w:hAnsi="Calibri" w:cs="Calibri"/>
+                <w:color w:val="FFC000"/>
+                <w:szCs w:val="24"/>
+              </w:rPr>
+              <w:t>Pending (Home) | Exp. Accounts</w:t>
             </w:r>
           </w:p>
         </w:tc>
@@ -1460,25 +1435,17 @@
             <w:pPr>
               <w:rPr>
                 <w:rFonts w:ascii="Calibri" w:eastAsia="Calibri" w:hAnsi="Calibri" w:cs="Calibri"/>
-                <w:color w:val="808080" w:themeColor="background1" w:themeShade="80"/>
-                <w:szCs w:val="24"/>
-              </w:rPr>
-            </w:pPr>
-            <w:r>
-              <w:rPr>
-                <w:rFonts w:ascii="Calibri" w:eastAsia="Calibri" w:hAnsi="Calibri" w:cs="Calibri"/>
-                <w:color w:val="808080" w:themeColor="background1" w:themeShade="80"/>
-                <w:szCs w:val="24"/>
-              </w:rPr>
-              <w:t>Profession</w:t>
-            </w:r>
-            <w:r>
-              <w:rPr>
-                <w:rFonts w:ascii="Calibri" w:eastAsia="Calibri" w:hAnsi="Calibri" w:cs="Calibri"/>
-                <w:color w:val="808080" w:themeColor="background1" w:themeShade="80"/>
-                <w:szCs w:val="24"/>
-              </w:rPr>
-              <w:t xml:space="preserve"> </w:t>
+                <w:color w:val="FFC000"/>
+                <w:szCs w:val="24"/>
+              </w:rPr>
+            </w:pPr>
+            <w:r>
+              <w:rPr>
+                <w:rFonts w:ascii="Calibri" w:eastAsia="Calibri" w:hAnsi="Calibri" w:cs="Calibri"/>
+                <w:color w:val="FFC000"/>
+                <w:szCs w:val="24"/>
+              </w:rPr>
+              <w:t xml:space="preserve">Maintenance </w:t>
             </w:r>
           </w:p>
         </w:tc>
@@ -1491,80 +1458,47 @@
             <w:pPr>
               <w:rPr>
                 <w:rFonts w:ascii="Calibri" w:eastAsia="Calibri" w:hAnsi="Calibri" w:cs="Calibri"/>
-                <w:color w:val="808080" w:themeColor="background1" w:themeShade="80"/>
-                <w:szCs w:val="24"/>
-              </w:rPr>
-            </w:pPr>
-            <w:r>
-              <w:rPr>
-                <w:rFonts w:ascii="Calibri" w:eastAsia="Calibri" w:hAnsi="Calibri" w:cs="Calibri"/>
-                <w:color w:val="808080" w:themeColor="background1" w:themeShade="80"/>
-                <w:szCs w:val="24"/>
-              </w:rPr>
-              <w:t>Regular</w:t>
+                <w:color w:val="FFC000"/>
+                <w:szCs w:val="24"/>
+              </w:rPr>
+            </w:pPr>
+            <w:r>
+              <w:rPr>
+                <w:rFonts w:ascii="Calibri" w:eastAsia="Calibri" w:hAnsi="Calibri" w:cs="Calibri"/>
+                <w:color w:val="FFC000"/>
+                <w:szCs w:val="24"/>
+              </w:rPr>
+              <w:t>Friday – Saturday</w:t>
             </w:r>
           </w:p>
         </w:tc>
         <w:tc>
           <w:tcPr>
             <w:tcW w:w="711" w:type="pct"/>
-            <w:shd w:val="clear" w:color="auto" w:fill="0A2F41" w:themeFill="accent1" w:themeFillShade="80"/>
-            <w:vAlign w:val="center"/>
-          </w:tcPr>
-          <w:p>
-            <w:pPr>
-              <w:rPr>
-                <w:rFonts w:ascii="Calibri" w:eastAsia="Calibri" w:hAnsi="Calibri" w:cs="Calibri"/>
-                <w:color w:val="808080" w:themeColor="background1" w:themeShade="80"/>
-                <w:szCs w:val="24"/>
-              </w:rPr>
-            </w:pPr>
-            <w:r>
-              <w:rPr>
-                <w:rFonts w:ascii="Calibri" w:eastAsia="Calibri" w:hAnsi="Calibri" w:cs="Calibri"/>
-                <w:color w:val="808080" w:themeColor="background1" w:themeShade="80"/>
-                <w:szCs w:val="24"/>
-              </w:rPr>
-              <w:t>0</w:t>
-            </w:r>
-            <w:r>
-              <w:rPr>
-                <w:rFonts w:ascii="Calibri" w:eastAsia="Calibri" w:hAnsi="Calibri" w:cs="Calibri"/>
-                <w:color w:val="808080" w:themeColor="background1" w:themeShade="80"/>
-                <w:szCs w:val="24"/>
-              </w:rPr>
-              <w:t>3</w:t>
-            </w:r>
-            <w:r>
-              <w:rPr>
-                <w:rFonts w:ascii="Calibri" w:eastAsia="Calibri" w:hAnsi="Calibri" w:cs="Calibri"/>
-                <w:color w:val="808080" w:themeColor="background1" w:themeShade="80"/>
-                <w:szCs w:val="24"/>
-              </w:rPr>
-              <w:t xml:space="preserve"> AM - 0</w:t>
-            </w:r>
-            <w:r>
-              <w:rPr>
-                <w:rFonts w:ascii="Calibri" w:eastAsia="Calibri" w:hAnsi="Calibri" w:cs="Calibri"/>
-                <w:color w:val="808080" w:themeColor="background1" w:themeShade="80"/>
-                <w:szCs w:val="24"/>
-              </w:rPr>
-              <w:t>5</w:t>
-            </w:r>
-            <w:r>
-              <w:rPr>
-                <w:rFonts w:ascii="Calibri" w:eastAsia="Calibri" w:hAnsi="Calibri" w:cs="Calibri"/>
-                <w:color w:val="808080" w:themeColor="background1" w:themeShade="80"/>
-                <w:szCs w:val="24"/>
-              </w:rPr>
-              <w:t xml:space="preserve"> PM</w:t>
+            <w:vAlign w:val="center"/>
+          </w:tcPr>
+          <w:p>
+            <w:pPr>
+              <w:rPr>
+                <w:rFonts w:ascii="Calibri" w:eastAsia="Calibri" w:hAnsi="Calibri" w:cs="Calibri"/>
+                <w:color w:val="FFC000"/>
+                <w:szCs w:val="24"/>
+              </w:rPr>
+            </w:pPr>
+            <w:r>
+              <w:rPr>
+                <w:rFonts w:ascii="Calibri" w:eastAsia="Calibri" w:hAnsi="Calibri" w:cs="Calibri"/>
+                <w:color w:val="FFC000"/>
+                <w:szCs w:val="24"/>
+              </w:rPr>
+              <w:t>11 AM - 02 PM</w:t>
             </w:r>
           </w:p>
         </w:tc>
       </w:tr>
       <w:tr>
         <w:trPr>
-          <w:trHeight w:val="346"/>
+          <w:trHeight w:val="317"/>
           <w:jc w:val="center"/>
         </w:trPr>
         <w:tc>
@@ -1581,6 +1515,14 @@
                 <w:szCs w:val="24"/>
               </w:rPr>
             </w:pPr>
+            <w:r>
+              <w:rPr>
+                <w:rFonts w:ascii="Calibri" w:eastAsia="Calibri" w:hAnsi="Calibri" w:cs="Calibri"/>
+                <w:color w:val="808080" w:themeColor="background1" w:themeShade="80"/>
+                <w:szCs w:val="24"/>
+              </w:rPr>
+              <w:t>3</w:t>
+            </w:r>
           </w:p>
         </w:tc>
         <w:tc>
@@ -1602,15 +1544,47 @@
                 <w:color w:val="808080" w:themeColor="background1" w:themeShade="80"/>
                 <w:szCs w:val="24"/>
               </w:rPr>
-              <w:t>Business: IT Accessories</w:t>
-            </w:r>
-            <w:r>
-              <w:rPr>
-                <w:rFonts w:ascii="Calibri" w:eastAsia="Calibri" w:hAnsi="Calibri" w:cs="Calibri"/>
-                <w:color w:val="808080" w:themeColor="background1" w:themeShade="80"/>
-                <w:szCs w:val="24"/>
-              </w:rPr>
-              <w:t xml:space="preserve"> (Sells &amp; Import) </w:t>
+              <w:t xml:space="preserve">Business: </w:t>
+            </w:r>
+            <w:r>
+              <w:rPr>
+                <w:rFonts w:ascii="Calibri" w:eastAsia="Calibri" w:hAnsi="Calibri" w:cs="Calibri"/>
+                <w:color w:val="808080" w:themeColor="background1" w:themeShade="80"/>
+                <w:szCs w:val="24"/>
+              </w:rPr>
+              <w:t xml:space="preserve">Software </w:t>
+            </w:r>
+            <w:r>
+              <w:rPr>
+                <w:rFonts w:ascii="Calibri" w:eastAsia="Calibri" w:hAnsi="Calibri" w:cs="Calibri"/>
+                <w:color w:val="808080" w:themeColor="background1" w:themeShade="80"/>
+                <w:szCs w:val="24"/>
+              </w:rPr>
+              <w:t>Engineering</w:t>
+            </w:r>
+            <w:r>
+              <w:rPr>
+                <w:rFonts w:ascii="Calibri" w:eastAsia="Calibri" w:hAnsi="Calibri" w:cs="Calibri"/>
+                <w:color w:val="808080" w:themeColor="background1" w:themeShade="80"/>
+                <w:szCs w:val="24"/>
+              </w:rPr>
+              <w:t xml:space="preserve"> (Practice</w:t>
+            </w:r>
+            <w:r>
+              <w:rPr>
+                <w:rFonts w:ascii="Calibri" w:eastAsia="Calibri" w:hAnsi="Calibri" w:cs="Calibri"/>
+                <w:color w:val="808080" w:themeColor="background1" w:themeShade="80"/>
+                <w:szCs w:val="24"/>
+              </w:rPr>
+              <w:t xml:space="preserve"> &amp; Freelancing Projects</w:t>
+            </w:r>
+            <w:r>
+              <w:rPr>
+                <w:rFonts w:ascii="Calibri" w:eastAsia="Calibri" w:hAnsi="Calibri" w:cs="Calibri"/>
+                <w:color w:val="808080" w:themeColor="background1" w:themeShade="80"/>
+                <w:szCs w:val="24"/>
+              </w:rPr>
+              <w:t>)</w:t>
             </w:r>
           </w:p>
         </w:tc>
@@ -1635,6 +1609,14 @@
               </w:rPr>
               <w:t>Profession</w:t>
             </w:r>
+            <w:r>
+              <w:rPr>
+                <w:rFonts w:ascii="Calibri" w:eastAsia="Calibri" w:hAnsi="Calibri" w:cs="Calibri"/>
+                <w:color w:val="808080" w:themeColor="background1" w:themeShade="80"/>
+                <w:szCs w:val="24"/>
+              </w:rPr>
+              <w:t xml:space="preserve"> </w:t>
+            </w:r>
           </w:p>
         </w:tc>
         <w:tc>
@@ -1656,7 +1638,7 @@
                 <w:color w:val="808080" w:themeColor="background1" w:themeShade="80"/>
                 <w:szCs w:val="24"/>
               </w:rPr>
-              <w:t>Friday – Saturday</w:t>
+              <w:t>Regular</w:t>
             </w:r>
           </w:p>
         </w:tc>
@@ -1719,7 +1701,7 @@
       </w:tr>
       <w:tr>
         <w:trPr>
-          <w:trHeight w:val="346"/>
+          <w:trHeight w:val="317"/>
           <w:jc w:val="center"/>
         </w:trPr>
         <w:tc>
@@ -1732,16 +1714,10 @@
             <w:pPr>
               <w:rPr>
                 <w:rFonts w:ascii="Calibri" w:eastAsia="Calibri" w:hAnsi="Calibri" w:cs="Calibri"/>
-                <w:szCs w:val="24"/>
-              </w:rPr>
-            </w:pPr>
-            <w:r>
-              <w:rPr>
-                <w:rFonts w:ascii="Calibri" w:eastAsia="Calibri" w:hAnsi="Calibri" w:cs="Calibri"/>
-                <w:szCs w:val="24"/>
-              </w:rPr>
-              <w:t>4</w:t>
-            </w:r>
+                <w:color w:val="808080" w:themeColor="background1" w:themeShade="80"/>
+                <w:szCs w:val="24"/>
+              </w:rPr>
+            </w:pPr>
           </w:p>
         </w:tc>
         <w:tc>
@@ -1753,15 +1729,17 @@
             <w:pPr>
               <w:rPr>
                 <w:rFonts w:ascii="Calibri" w:eastAsia="Calibri" w:hAnsi="Calibri" w:cs="Calibri"/>
-                <w:szCs w:val="24"/>
-              </w:rPr>
-            </w:pPr>
-            <w:r>
-              <w:rPr>
-                <w:rFonts w:ascii="Calibri" w:eastAsia="Calibri" w:hAnsi="Calibri" w:cs="Calibri"/>
-                <w:szCs w:val="24"/>
-              </w:rPr>
-              <w:t>Child Education (Teacher)</w:t>
+                <w:color w:val="808080" w:themeColor="background1" w:themeShade="80"/>
+                <w:szCs w:val="24"/>
+              </w:rPr>
+            </w:pPr>
+            <w:r>
+              <w:rPr>
+                <w:rFonts w:ascii="Calibri" w:eastAsia="Calibri" w:hAnsi="Calibri" w:cs="Calibri"/>
+                <w:color w:val="808080" w:themeColor="background1" w:themeShade="80"/>
+                <w:szCs w:val="24"/>
+              </w:rPr>
+              <w:t xml:space="preserve">Business: Equities, Construction, Garments  </w:t>
             </w:r>
           </w:p>
         </w:tc>
@@ -1774,15 +1752,17 @@
             <w:pPr>
               <w:rPr>
                 <w:rFonts w:ascii="Calibri" w:eastAsia="Calibri" w:hAnsi="Calibri" w:cs="Calibri"/>
-                <w:szCs w:val="24"/>
-              </w:rPr>
-            </w:pPr>
-            <w:r>
-              <w:rPr>
-                <w:rFonts w:ascii="Calibri" w:eastAsia="Calibri" w:hAnsi="Calibri" w:cs="Calibri"/>
-                <w:szCs w:val="24"/>
-              </w:rPr>
-              <w:t>Education</w:t>
+                <w:color w:val="808080" w:themeColor="background1" w:themeShade="80"/>
+                <w:szCs w:val="24"/>
+              </w:rPr>
+            </w:pPr>
+            <w:r>
+              <w:rPr>
+                <w:rFonts w:ascii="Calibri" w:eastAsia="Calibri" w:hAnsi="Calibri" w:cs="Calibri"/>
+                <w:color w:val="808080" w:themeColor="background1" w:themeShade="80"/>
+                <w:szCs w:val="24"/>
+              </w:rPr>
+              <w:t>Profession</w:t>
             </w:r>
           </w:p>
         </w:tc>
@@ -1795,15 +1775,17 @@
             <w:pPr>
               <w:rPr>
                 <w:rFonts w:ascii="Calibri" w:eastAsia="Calibri" w:hAnsi="Calibri" w:cs="Calibri"/>
-                <w:szCs w:val="24"/>
-              </w:rPr>
-            </w:pPr>
-            <w:r>
-              <w:rPr>
-                <w:rFonts w:ascii="Calibri" w:eastAsia="Calibri" w:hAnsi="Calibri" w:cs="Calibri"/>
-                <w:szCs w:val="24"/>
-              </w:rPr>
-              <w:t>Regular</w:t>
+                <w:color w:val="808080" w:themeColor="background1" w:themeShade="80"/>
+                <w:szCs w:val="24"/>
+              </w:rPr>
+            </w:pPr>
+            <w:r>
+              <w:rPr>
+                <w:rFonts w:ascii="Calibri" w:eastAsia="Calibri" w:hAnsi="Calibri" w:cs="Calibri"/>
+                <w:color w:val="808080" w:themeColor="background1" w:themeShade="80"/>
+                <w:szCs w:val="24"/>
+              </w:rPr>
+              <w:t>Friday – Saturday</w:t>
             </w:r>
           </w:p>
         </w:tc>
@@ -1817,12 +1799,14 @@
             <w:pPr>
               <w:rPr>
                 <w:rFonts w:ascii="Calibri" w:eastAsia="Calibri" w:hAnsi="Calibri" w:cs="Calibri"/>
-                <w:szCs w:val="24"/>
-              </w:rPr>
-            </w:pPr>
-            <w:r>
-              <w:rPr>
-                <w:rFonts w:ascii="Calibri" w:eastAsia="Calibri" w:hAnsi="Calibri" w:cs="Calibri"/>
+                <w:color w:val="808080" w:themeColor="background1" w:themeShade="80"/>
+                <w:szCs w:val="24"/>
+              </w:rPr>
+            </w:pPr>
+            <w:r>
+              <w:rPr>
+                <w:rFonts w:ascii="Calibri" w:eastAsia="Calibri" w:hAnsi="Calibri" w:cs="Calibri"/>
+                <w:color w:val="808080" w:themeColor="background1" w:themeShade="80"/>
                 <w:szCs w:val="24"/>
               </w:rPr>
               <w:t>0</w:t>
@@ -1830,6 +1814,7 @@
             <w:r>
               <w:rPr>
                 <w:rFonts w:ascii="Calibri" w:eastAsia="Calibri" w:hAnsi="Calibri" w:cs="Calibri"/>
+                <w:color w:val="808080" w:themeColor="background1" w:themeShade="80"/>
                 <w:szCs w:val="24"/>
               </w:rPr>
               <w:t>3</w:t>
@@ -1837,13 +1822,15 @@
             <w:r>
               <w:rPr>
                 <w:rFonts w:ascii="Calibri" w:eastAsia="Calibri" w:hAnsi="Calibri" w:cs="Calibri"/>
-                <w:szCs w:val="24"/>
-              </w:rPr>
-              <w:t xml:space="preserve"> PM - 0</w:t>
-            </w:r>
-            <w:r>
-              <w:rPr>
-                <w:rFonts w:ascii="Calibri" w:eastAsia="Calibri" w:hAnsi="Calibri" w:cs="Calibri"/>
+                <w:color w:val="808080" w:themeColor="background1" w:themeShade="80"/>
+                <w:szCs w:val="24"/>
+              </w:rPr>
+              <w:t xml:space="preserve"> AM - 0</w:t>
+            </w:r>
+            <w:r>
+              <w:rPr>
+                <w:rFonts w:ascii="Calibri" w:eastAsia="Calibri" w:hAnsi="Calibri" w:cs="Calibri"/>
+                <w:color w:val="808080" w:themeColor="background1" w:themeShade="80"/>
                 <w:szCs w:val="24"/>
               </w:rPr>
               <w:t>5</w:t>
@@ -1851,6 +1838,7 @@
             <w:r>
               <w:rPr>
                 <w:rFonts w:ascii="Calibri" w:eastAsia="Calibri" w:hAnsi="Calibri" w:cs="Calibri"/>
+                <w:color w:val="808080" w:themeColor="background1" w:themeShade="80"/>
                 <w:szCs w:val="24"/>
               </w:rPr>
               <w:t xml:space="preserve"> PM</w:t>
@@ -1860,7 +1848,7 @@
       </w:tr>
       <w:tr>
         <w:trPr>
-          <w:trHeight w:val="346"/>
+          <w:trHeight w:val="317"/>
           <w:jc w:val="center"/>
         </w:trPr>
         <w:tc>
@@ -1876,6 +1864,13 @@
                 <w:szCs w:val="24"/>
               </w:rPr>
             </w:pPr>
+            <w:r>
+              <w:rPr>
+                <w:rFonts w:ascii="Calibri" w:eastAsia="Calibri" w:hAnsi="Calibri" w:cs="Calibri"/>
+                <w:szCs w:val="24"/>
+              </w:rPr>
+              <w:t>4</w:t>
+            </w:r>
           </w:p>
         </w:tc>
         <w:tc>
@@ -1895,14 +1890,7 @@
                 <w:rFonts w:ascii="Calibri" w:eastAsia="Calibri" w:hAnsi="Calibri" w:cs="Calibri"/>
                 <w:szCs w:val="24"/>
               </w:rPr>
-              <w:t>Child Education (</w:t>
-            </w:r>
-            <w:r>
-              <w:rPr>
-                <w:rFonts w:ascii="Calibri" w:eastAsia="Calibri" w:hAnsi="Calibri" w:cs="Calibri"/>
-                <w:szCs w:val="24"/>
-              </w:rPr>
-              <w:t>Exam)</w:t>
+              <w:t>Child Education (Teacher)</w:t>
             </w:r>
           </w:p>
         </w:tc>
@@ -1944,7 +1932,7 @@
                 <w:rFonts w:ascii="Calibri" w:eastAsia="Calibri" w:hAnsi="Calibri" w:cs="Calibri"/>
                 <w:szCs w:val="24"/>
               </w:rPr>
-              <w:t>Friday - Saturday</w:t>
+              <w:t>Regular</w:t>
             </w:r>
           </w:p>
         </w:tc>
@@ -2001,312 +1989,299 @@
       </w:tr>
       <w:tr>
         <w:trPr>
-          <w:trHeight w:val="346"/>
+          <w:trHeight w:val="317"/>
           <w:jc w:val="center"/>
         </w:trPr>
         <w:tc>
           <w:tcPr>
             <w:tcW w:w="350" w:type="pct"/>
-            <w:shd w:val="clear" w:color="auto" w:fill="FFC000"/>
-            <w:vAlign w:val="center"/>
-          </w:tcPr>
-          <w:p>
-            <w:pPr>
-              <w:rPr>
-                <w:rFonts w:ascii="Calibri" w:eastAsia="Calibri" w:hAnsi="Calibri" w:cs="Calibri"/>
-                <w:szCs w:val="24"/>
-              </w:rPr>
-            </w:pPr>
-            <w:r>
-              <w:rPr>
-                <w:rFonts w:ascii="Calibri" w:eastAsia="Calibri" w:hAnsi="Calibri" w:cs="Calibri"/>
-                <w:b/>
-                <w:szCs w:val="24"/>
-              </w:rPr>
-              <w:t>SL NO</w:t>
-            </w:r>
+            <w:shd w:val="clear" w:color="auto" w:fill="0A2F41" w:themeFill="accent1" w:themeFillShade="80"/>
+            <w:vAlign w:val="center"/>
+          </w:tcPr>
+          <w:p>
+            <w:pPr>
+              <w:rPr>
+                <w:rFonts w:ascii="Calibri" w:eastAsia="Calibri" w:hAnsi="Calibri" w:cs="Calibri"/>
+                <w:szCs w:val="24"/>
+              </w:rPr>
+            </w:pPr>
           </w:p>
         </w:tc>
         <w:tc>
           <w:tcPr>
             <w:tcW w:w="2380" w:type="pct"/>
-            <w:shd w:val="clear" w:color="auto" w:fill="FFC000"/>
-            <w:vAlign w:val="center"/>
-          </w:tcPr>
-          <w:p>
-            <w:pPr>
-              <w:rPr>
-                <w:rFonts w:ascii="Calibri" w:eastAsia="Calibri" w:hAnsi="Calibri" w:cs="Calibri"/>
-                <w:szCs w:val="24"/>
-              </w:rPr>
-            </w:pPr>
-            <w:r>
-              <w:rPr>
-                <w:rFonts w:ascii="Calibri" w:eastAsia="Calibri" w:hAnsi="Calibri" w:cs="Calibri"/>
-                <w:b/>
-                <w:szCs w:val="24"/>
-              </w:rPr>
-              <w:t>PARTICULARS: EVENING SHIFT</w:t>
+            <w:vAlign w:val="center"/>
+          </w:tcPr>
+          <w:p>
+            <w:pPr>
+              <w:rPr>
+                <w:rFonts w:ascii="Calibri" w:eastAsia="Calibri" w:hAnsi="Calibri" w:cs="Calibri"/>
+                <w:szCs w:val="24"/>
+              </w:rPr>
+            </w:pPr>
+            <w:r>
+              <w:rPr>
+                <w:rFonts w:ascii="Calibri" w:eastAsia="Calibri" w:hAnsi="Calibri" w:cs="Calibri"/>
+                <w:szCs w:val="24"/>
+              </w:rPr>
+              <w:t>Child Education (</w:t>
+            </w:r>
+            <w:r>
+              <w:rPr>
+                <w:rFonts w:ascii="Calibri" w:eastAsia="Calibri" w:hAnsi="Calibri" w:cs="Calibri"/>
+                <w:szCs w:val="24"/>
+              </w:rPr>
+              <w:t>Exam)</w:t>
             </w:r>
           </w:p>
         </w:tc>
         <w:tc>
           <w:tcPr>
             <w:tcW w:w="779" w:type="pct"/>
-            <w:shd w:val="clear" w:color="auto" w:fill="FFC000"/>
-            <w:vAlign w:val="center"/>
-          </w:tcPr>
-          <w:p>
-            <w:pPr>
-              <w:rPr>
-                <w:rFonts w:ascii="Calibri" w:eastAsia="Calibri" w:hAnsi="Calibri" w:cs="Calibri"/>
-                <w:szCs w:val="24"/>
-              </w:rPr>
-            </w:pPr>
-            <w:r>
-              <w:rPr>
-                <w:rFonts w:ascii="Calibri" w:eastAsia="Calibri" w:hAnsi="Calibri" w:cs="Calibri"/>
-                <w:b/>
-                <w:szCs w:val="24"/>
-              </w:rPr>
-              <w:t>CATEGORY</w:t>
+            <w:vAlign w:val="center"/>
+          </w:tcPr>
+          <w:p>
+            <w:pPr>
+              <w:rPr>
+                <w:rFonts w:ascii="Calibri" w:eastAsia="Calibri" w:hAnsi="Calibri" w:cs="Calibri"/>
+                <w:szCs w:val="24"/>
+              </w:rPr>
+            </w:pPr>
+            <w:r>
+              <w:rPr>
+                <w:rFonts w:ascii="Calibri" w:eastAsia="Calibri" w:hAnsi="Calibri" w:cs="Calibri"/>
+                <w:szCs w:val="24"/>
+              </w:rPr>
+              <w:t>Education</w:t>
             </w:r>
           </w:p>
         </w:tc>
         <w:tc>
           <w:tcPr>
             <w:tcW w:w="780" w:type="pct"/>
-            <w:shd w:val="clear" w:color="auto" w:fill="FFC000"/>
-            <w:vAlign w:val="center"/>
-          </w:tcPr>
-          <w:p>
-            <w:pPr>
-              <w:rPr>
-                <w:rFonts w:ascii="Calibri" w:eastAsia="Calibri" w:hAnsi="Calibri" w:cs="Calibri"/>
-                <w:szCs w:val="24"/>
-              </w:rPr>
-            </w:pPr>
-            <w:r>
-              <w:rPr>
-                <w:rFonts w:ascii="Calibri" w:eastAsia="Calibri" w:hAnsi="Calibri" w:cs="Calibri"/>
-                <w:b/>
-                <w:szCs w:val="24"/>
-              </w:rPr>
-              <w:t>DATE</w:t>
+            <w:vAlign w:val="center"/>
+          </w:tcPr>
+          <w:p>
+            <w:pPr>
+              <w:rPr>
+                <w:rFonts w:ascii="Calibri" w:eastAsia="Calibri" w:hAnsi="Calibri" w:cs="Calibri"/>
+                <w:szCs w:val="24"/>
+              </w:rPr>
+            </w:pPr>
+            <w:r>
+              <w:rPr>
+                <w:rFonts w:ascii="Calibri" w:eastAsia="Calibri" w:hAnsi="Calibri" w:cs="Calibri"/>
+                <w:szCs w:val="24"/>
+              </w:rPr>
+              <w:t>Friday - Saturday</w:t>
             </w:r>
           </w:p>
         </w:tc>
         <w:tc>
           <w:tcPr>
             <w:tcW w:w="711" w:type="pct"/>
-            <w:shd w:val="clear" w:color="auto" w:fill="FFC000"/>
-            <w:vAlign w:val="center"/>
-          </w:tcPr>
-          <w:p>
-            <w:pPr>
-              <w:rPr>
-                <w:rFonts w:ascii="Calibri" w:eastAsia="Calibri" w:hAnsi="Calibri" w:cs="Calibri"/>
-                <w:szCs w:val="24"/>
-              </w:rPr>
-            </w:pPr>
-            <w:r>
-              <w:rPr>
-                <w:rFonts w:ascii="Calibri" w:eastAsia="Calibri" w:hAnsi="Calibri" w:cs="Calibri"/>
-                <w:b/>
-                <w:szCs w:val="24"/>
-              </w:rPr>
-              <w:t>TIME</w:t>
-            </w:r>
-            <w:r>
-              <w:rPr>
-                <w:rFonts w:ascii="Calibri" w:eastAsia="Calibri" w:hAnsi="Calibri" w:cs="Calibri"/>
-                <w:b/>
-                <w:szCs w:val="24"/>
-              </w:rPr>
-              <w:t>: 4Hs</w:t>
+            <w:shd w:val="clear" w:color="auto" w:fill="0A2F41" w:themeFill="accent1" w:themeFillShade="80"/>
+            <w:vAlign w:val="center"/>
+          </w:tcPr>
+          <w:p>
+            <w:pPr>
+              <w:rPr>
+                <w:rFonts w:ascii="Calibri" w:eastAsia="Calibri" w:hAnsi="Calibri" w:cs="Calibri"/>
+                <w:szCs w:val="24"/>
+              </w:rPr>
+            </w:pPr>
+            <w:r>
+              <w:rPr>
+                <w:rFonts w:ascii="Calibri" w:eastAsia="Calibri" w:hAnsi="Calibri" w:cs="Calibri"/>
+                <w:szCs w:val="24"/>
+              </w:rPr>
+              <w:t>0</w:t>
+            </w:r>
+            <w:r>
+              <w:rPr>
+                <w:rFonts w:ascii="Calibri" w:eastAsia="Calibri" w:hAnsi="Calibri" w:cs="Calibri"/>
+                <w:szCs w:val="24"/>
+              </w:rPr>
+              <w:t>3</w:t>
+            </w:r>
+            <w:r>
+              <w:rPr>
+                <w:rFonts w:ascii="Calibri" w:eastAsia="Calibri" w:hAnsi="Calibri" w:cs="Calibri"/>
+                <w:szCs w:val="24"/>
+              </w:rPr>
+              <w:t xml:space="preserve"> PM - 0</w:t>
+            </w:r>
+            <w:r>
+              <w:rPr>
+                <w:rFonts w:ascii="Calibri" w:eastAsia="Calibri" w:hAnsi="Calibri" w:cs="Calibri"/>
+                <w:szCs w:val="24"/>
+              </w:rPr>
+              <w:t>5</w:t>
+            </w:r>
+            <w:r>
+              <w:rPr>
+                <w:rFonts w:ascii="Calibri" w:eastAsia="Calibri" w:hAnsi="Calibri" w:cs="Calibri"/>
+                <w:szCs w:val="24"/>
+              </w:rPr>
+              <w:t xml:space="preserve"> PM</w:t>
             </w:r>
           </w:p>
         </w:tc>
       </w:tr>
       <w:tr>
         <w:trPr>
-          <w:trHeight w:val="346"/>
+          <w:trHeight w:val="317"/>
           <w:jc w:val="center"/>
         </w:trPr>
         <w:tc>
           <w:tcPr>
             <w:tcW w:w="350" w:type="pct"/>
-            <w:vAlign w:val="center"/>
-          </w:tcPr>
-          <w:p>
-            <w:pPr>
+            <w:shd w:val="clear" w:color="auto" w:fill="FFC000"/>
+            <w:vAlign w:val="center"/>
+          </w:tcPr>
+          <w:p>
+            <w:pPr>
+              <w:rPr>
+                <w:rFonts w:ascii="Calibri" w:eastAsia="Calibri" w:hAnsi="Calibri" w:cs="Calibri"/>
+                <w:szCs w:val="24"/>
+              </w:rPr>
+            </w:pPr>
+            <w:r>
               <w:rPr>
                 <w:rFonts w:ascii="Calibri" w:eastAsia="Calibri" w:hAnsi="Calibri" w:cs="Calibri"/>
                 <w:b/>
-                <w:color w:val="FFFFFF"/>
-                <w:szCs w:val="24"/>
-              </w:rPr>
-            </w:pPr>
-            <w:r>
-              <w:rPr>
-                <w:rFonts w:ascii="Calibri" w:eastAsia="Calibri" w:hAnsi="Calibri" w:cs="Calibri"/>
-                <w:szCs w:val="24"/>
-              </w:rPr>
-              <w:t>1</w:t>
+                <w:szCs w:val="24"/>
+              </w:rPr>
+              <w:t>SL NO</w:t>
             </w:r>
           </w:p>
         </w:tc>
         <w:tc>
           <w:tcPr>
             <w:tcW w:w="2380" w:type="pct"/>
-            <w:vAlign w:val="center"/>
-          </w:tcPr>
-          <w:p>
-            <w:pPr>
+            <w:shd w:val="clear" w:color="auto" w:fill="FFC000"/>
+            <w:vAlign w:val="center"/>
+          </w:tcPr>
+          <w:p>
+            <w:pPr>
+              <w:rPr>
+                <w:rFonts w:ascii="Calibri" w:eastAsia="Calibri" w:hAnsi="Calibri" w:cs="Calibri"/>
+                <w:szCs w:val="24"/>
+              </w:rPr>
+            </w:pPr>
+            <w:r>
               <w:rPr>
                 <w:rFonts w:ascii="Calibri" w:eastAsia="Calibri" w:hAnsi="Calibri" w:cs="Calibri"/>
                 <w:b/>
-                <w:color w:val="FFFFFF"/>
-                <w:szCs w:val="24"/>
-              </w:rPr>
-            </w:pPr>
-            <w:proofErr w:type="spellStart"/>
-            <w:r>
-              <w:rPr>
-                <w:rFonts w:ascii="Calibri" w:eastAsia="Calibri" w:hAnsi="Calibri" w:cs="Calibri"/>
-                <w:szCs w:val="24"/>
-              </w:rPr>
-              <w:t>Magrib</w:t>
-            </w:r>
-            <w:proofErr w:type="spellEnd"/>
-            <w:r>
-              <w:rPr>
-                <w:rFonts w:ascii="Calibri" w:eastAsia="Calibri" w:hAnsi="Calibri" w:cs="Calibri"/>
-                <w:szCs w:val="24"/>
-              </w:rPr>
-              <w:t xml:space="preserve"> &amp; Esha Namaz | Talim | </w:t>
-            </w:r>
-            <w:proofErr w:type="spellStart"/>
-            <w:r>
-              <w:rPr>
-                <w:rFonts w:ascii="Calibri" w:eastAsia="Calibri" w:hAnsi="Calibri" w:cs="Calibri"/>
-                <w:szCs w:val="24"/>
-              </w:rPr>
-              <w:t>Mashowara</w:t>
-            </w:r>
-            <w:proofErr w:type="spellEnd"/>
-            <w:r>
-              <w:rPr>
-                <w:rFonts w:ascii="Calibri" w:eastAsia="Calibri" w:hAnsi="Calibri" w:cs="Calibri"/>
-                <w:szCs w:val="24"/>
-              </w:rPr>
-              <w:t xml:space="preserve"> (Home)</w:t>
+                <w:szCs w:val="24"/>
+              </w:rPr>
+              <w:t>PARTICULARS: EVENING SHIFT</w:t>
             </w:r>
           </w:p>
         </w:tc>
         <w:tc>
           <w:tcPr>
             <w:tcW w:w="779" w:type="pct"/>
-            <w:vAlign w:val="center"/>
-          </w:tcPr>
-          <w:p>
-            <w:pPr>
+            <w:shd w:val="clear" w:color="auto" w:fill="FFC000"/>
+            <w:vAlign w:val="center"/>
+          </w:tcPr>
+          <w:p>
+            <w:pPr>
+              <w:rPr>
+                <w:rFonts w:ascii="Calibri" w:eastAsia="Calibri" w:hAnsi="Calibri" w:cs="Calibri"/>
+                <w:szCs w:val="24"/>
+              </w:rPr>
+            </w:pPr>
+            <w:r>
               <w:rPr>
                 <w:rFonts w:ascii="Calibri" w:eastAsia="Calibri" w:hAnsi="Calibri" w:cs="Calibri"/>
                 <w:b/>
-                <w:color w:val="FFFFFF"/>
-                <w:szCs w:val="24"/>
-              </w:rPr>
-            </w:pPr>
-            <w:r>
-              <w:rPr>
-                <w:rFonts w:ascii="Calibri" w:eastAsia="Calibri" w:hAnsi="Calibri" w:cs="Calibri"/>
-                <w:szCs w:val="24"/>
-              </w:rPr>
-              <w:t xml:space="preserve">Health &amp; </w:t>
-            </w:r>
-            <w:r>
-              <w:rPr>
-                <w:rFonts w:ascii="Calibri" w:eastAsia="Calibri" w:hAnsi="Calibri" w:cs="Calibri"/>
-                <w:szCs w:val="24"/>
-              </w:rPr>
-              <w:t>Prayer</w:t>
+                <w:szCs w:val="24"/>
+              </w:rPr>
+              <w:t>CATEGORY</w:t>
             </w:r>
           </w:p>
         </w:tc>
         <w:tc>
           <w:tcPr>
             <w:tcW w:w="780" w:type="pct"/>
-            <w:vAlign w:val="center"/>
-          </w:tcPr>
-          <w:p>
-            <w:pPr>
+            <w:shd w:val="clear" w:color="auto" w:fill="FFC000"/>
+            <w:vAlign w:val="center"/>
+          </w:tcPr>
+          <w:p>
+            <w:pPr>
+              <w:rPr>
+                <w:rFonts w:ascii="Calibri" w:eastAsia="Calibri" w:hAnsi="Calibri" w:cs="Calibri"/>
+                <w:szCs w:val="24"/>
+              </w:rPr>
+            </w:pPr>
+            <w:r>
               <w:rPr>
                 <w:rFonts w:ascii="Calibri" w:eastAsia="Calibri" w:hAnsi="Calibri" w:cs="Calibri"/>
                 <w:b/>
-                <w:color w:val="FFFFFF"/>
-                <w:szCs w:val="24"/>
-              </w:rPr>
-            </w:pPr>
-            <w:r>
-              <w:rPr>
-                <w:rFonts w:ascii="Calibri" w:eastAsia="Calibri" w:hAnsi="Calibri" w:cs="Calibri"/>
-                <w:szCs w:val="24"/>
-              </w:rPr>
-              <w:t>Regular</w:t>
+                <w:szCs w:val="24"/>
+              </w:rPr>
+              <w:t>DATE</w:t>
             </w:r>
           </w:p>
         </w:tc>
         <w:tc>
           <w:tcPr>
             <w:tcW w:w="711" w:type="pct"/>
-            <w:vAlign w:val="center"/>
-          </w:tcPr>
-          <w:p>
-            <w:pPr>
+            <w:shd w:val="clear" w:color="auto" w:fill="FFC000"/>
+            <w:vAlign w:val="center"/>
+          </w:tcPr>
+          <w:p>
+            <w:pPr>
+              <w:rPr>
+                <w:rFonts w:ascii="Calibri" w:eastAsia="Calibri" w:hAnsi="Calibri" w:cs="Calibri"/>
+                <w:szCs w:val="24"/>
+              </w:rPr>
+            </w:pPr>
+            <w:r>
               <w:rPr>
                 <w:rFonts w:ascii="Calibri" w:eastAsia="Calibri" w:hAnsi="Calibri" w:cs="Calibri"/>
                 <w:b/>
-                <w:color w:val="FFFFFF"/>
-                <w:szCs w:val="24"/>
-              </w:rPr>
-            </w:pPr>
-            <w:r>
-              <w:rPr>
-                <w:rFonts w:ascii="Calibri" w:eastAsia="Calibri" w:hAnsi="Calibri" w:cs="Calibri"/>
-                <w:szCs w:val="24"/>
-              </w:rPr>
-              <w:t>IN TIME</w:t>
+                <w:szCs w:val="24"/>
+              </w:rPr>
+              <w:t>TIME</w:t>
+            </w:r>
+            <w:r>
+              <w:rPr>
+                <w:rFonts w:ascii="Calibri" w:eastAsia="Calibri" w:hAnsi="Calibri" w:cs="Calibri"/>
+                <w:b/>
+                <w:szCs w:val="24"/>
+              </w:rPr>
+              <w:t>: 4Hs</w:t>
             </w:r>
           </w:p>
         </w:tc>
       </w:tr>
       <w:tr>
         <w:trPr>
-          <w:trHeight w:val="346"/>
+          <w:trHeight w:val="317"/>
           <w:jc w:val="center"/>
         </w:trPr>
         <w:tc>
           <w:tcPr>
             <w:tcW w:w="350" w:type="pct"/>
-            <w:shd w:val="clear" w:color="auto" w:fill="0A2F41" w:themeFill="accent1" w:themeFillShade="80"/>
-            <w:vAlign w:val="center"/>
-          </w:tcPr>
-          <w:p>
-            <w:pPr>
-              <w:rPr>
-                <w:rFonts w:ascii="Calibri" w:eastAsia="Calibri" w:hAnsi="Calibri" w:cs="Calibri"/>
-                <w:color w:val="808080" w:themeColor="background1" w:themeShade="80"/>
-                <w:szCs w:val="24"/>
-              </w:rPr>
-            </w:pPr>
-            <w:r>
-              <w:rPr>
-                <w:rFonts w:ascii="Calibri" w:eastAsia="Calibri" w:hAnsi="Calibri" w:cs="Calibri"/>
-                <w:color w:val="808080" w:themeColor="background1" w:themeShade="80"/>
-                <w:szCs w:val="24"/>
-              </w:rPr>
-              <w:t>2</w:t>
+            <w:vAlign w:val="center"/>
+          </w:tcPr>
+          <w:p>
+            <w:pPr>
+              <w:rPr>
+                <w:rFonts w:ascii="Calibri" w:eastAsia="Calibri" w:hAnsi="Calibri" w:cs="Calibri"/>
+                <w:b/>
+                <w:color w:val="FFFFFF"/>
+                <w:szCs w:val="24"/>
+              </w:rPr>
+            </w:pPr>
+            <w:r>
+              <w:rPr>
+                <w:rFonts w:ascii="Calibri" w:eastAsia="Calibri" w:hAnsi="Calibri" w:cs="Calibri"/>
+                <w:szCs w:val="24"/>
+              </w:rPr>
+              <w:t>1</w:t>
             </w:r>
           </w:p>
         </w:tc>
@@ -2319,57 +2294,42 @@
             <w:pPr>
               <w:rPr>
                 <w:rFonts w:ascii="Calibri" w:eastAsia="Calibri" w:hAnsi="Calibri" w:cs="Calibri"/>
-                <w:color w:val="808080" w:themeColor="background1" w:themeShade="80"/>
-                <w:szCs w:val="24"/>
-              </w:rPr>
-            </w:pPr>
-            <w:r>
-              <w:rPr>
-                <w:rFonts w:ascii="Calibri" w:eastAsia="Calibri" w:hAnsi="Calibri" w:cs="Calibri"/>
-                <w:color w:val="808080" w:themeColor="background1" w:themeShade="80"/>
-                <w:szCs w:val="24"/>
-              </w:rPr>
-              <w:t xml:space="preserve">Business: </w:t>
-            </w:r>
-            <w:r>
-              <w:rPr>
-                <w:rFonts w:ascii="Calibri" w:eastAsia="Calibri" w:hAnsi="Calibri" w:cs="Calibri"/>
-                <w:color w:val="808080" w:themeColor="background1" w:themeShade="80"/>
-                <w:szCs w:val="24"/>
-              </w:rPr>
-              <w:t xml:space="preserve">Software </w:t>
-            </w:r>
-            <w:r>
-              <w:rPr>
-                <w:rFonts w:ascii="Calibri" w:eastAsia="Calibri" w:hAnsi="Calibri" w:cs="Calibri"/>
-                <w:color w:val="808080" w:themeColor="background1" w:themeShade="80"/>
-                <w:szCs w:val="24"/>
-              </w:rPr>
-              <w:t>Engineering</w:t>
-            </w:r>
-            <w:r>
-              <w:rPr>
-                <w:rFonts w:ascii="Calibri" w:eastAsia="Calibri" w:hAnsi="Calibri" w:cs="Calibri"/>
-                <w:color w:val="808080" w:themeColor="background1" w:themeShade="80"/>
-                <w:szCs w:val="24"/>
-              </w:rPr>
-              <w:t xml:space="preserve"> (</w:t>
-            </w:r>
-            <w:r>
-              <w:rPr>
-                <w:rFonts w:ascii="Calibri" w:eastAsia="Calibri" w:hAnsi="Calibri" w:cs="Calibri"/>
-                <w:color w:val="808080" w:themeColor="background1" w:themeShade="80"/>
-                <w:szCs w:val="24"/>
-              </w:rPr>
-              <w:t>New Lessons</w:t>
-            </w:r>
-            <w:r>
-              <w:rPr>
-                <w:rFonts w:ascii="Calibri" w:eastAsia="Calibri" w:hAnsi="Calibri" w:cs="Calibri"/>
-                <w:color w:val="808080" w:themeColor="background1" w:themeShade="80"/>
-                <w:szCs w:val="24"/>
-              </w:rPr>
-              <w:t>)</w:t>
+                <w:b/>
+                <w:color w:val="FFFFFF"/>
+                <w:szCs w:val="24"/>
+              </w:rPr>
+            </w:pPr>
+            <w:proofErr w:type="spellStart"/>
+            <w:r>
+              <w:rPr>
+                <w:rFonts w:ascii="Calibri" w:eastAsia="Calibri" w:hAnsi="Calibri" w:cs="Calibri"/>
+                <w:szCs w:val="24"/>
+              </w:rPr>
+              <w:t>Magrib</w:t>
+            </w:r>
+            <w:proofErr w:type="spellEnd"/>
+            <w:r>
+              <w:rPr>
+                <w:rFonts w:ascii="Calibri" w:eastAsia="Calibri" w:hAnsi="Calibri" w:cs="Calibri"/>
+                <w:szCs w:val="24"/>
+              </w:rPr>
+              <w:t xml:space="preserve"> &amp; Esha Namaz | Talim | </w:t>
+            </w:r>
+            <w:proofErr w:type="spellStart"/>
+            <w:r>
+              <w:rPr>
+                <w:rFonts w:ascii="Calibri" w:eastAsia="Calibri" w:hAnsi="Calibri" w:cs="Calibri"/>
+                <w:szCs w:val="24"/>
+              </w:rPr>
+              <w:t>Mashowara</w:t>
+            </w:r>
+            <w:proofErr w:type="spellEnd"/>
+            <w:r>
+              <w:rPr>
+                <w:rFonts w:ascii="Calibri" w:eastAsia="Calibri" w:hAnsi="Calibri" w:cs="Calibri"/>
+                <w:szCs w:val="24"/>
+              </w:rPr>
+              <w:t xml:space="preserve"> (Home)</w:t>
             </w:r>
           </w:p>
         </w:tc>
@@ -2382,17 +2342,17 @@
             <w:pPr>
               <w:rPr>
                 <w:rFonts w:ascii="Calibri" w:eastAsia="Calibri" w:hAnsi="Calibri" w:cs="Calibri"/>
-                <w:color w:val="808080" w:themeColor="background1" w:themeShade="80"/>
-                <w:szCs w:val="24"/>
-              </w:rPr>
-            </w:pPr>
-            <w:r>
-              <w:rPr>
-                <w:rFonts w:ascii="Calibri" w:eastAsia="Calibri" w:hAnsi="Calibri" w:cs="Calibri"/>
-                <w:color w:val="808080" w:themeColor="background1" w:themeShade="80"/>
-                <w:szCs w:val="24"/>
-              </w:rPr>
-              <w:t>Profession</w:t>
+                <w:b/>
+                <w:color w:val="FFFFFF"/>
+                <w:szCs w:val="24"/>
+              </w:rPr>
+            </w:pPr>
+            <w:r>
+              <w:rPr>
+                <w:rFonts w:ascii="Calibri" w:eastAsia="Calibri" w:hAnsi="Calibri" w:cs="Calibri"/>
+                <w:szCs w:val="24"/>
+              </w:rPr>
+              <w:t>Health &amp; Prayer</w:t>
             </w:r>
           </w:p>
         </w:tc>
@@ -2405,14 +2365,14 @@
             <w:pPr>
               <w:rPr>
                 <w:rFonts w:ascii="Calibri" w:eastAsia="Calibri" w:hAnsi="Calibri" w:cs="Calibri"/>
-                <w:color w:val="808080" w:themeColor="background1" w:themeShade="80"/>
-                <w:szCs w:val="24"/>
-              </w:rPr>
-            </w:pPr>
-            <w:r>
-              <w:rPr>
-                <w:rFonts w:ascii="Calibri" w:eastAsia="Calibri" w:hAnsi="Calibri" w:cs="Calibri"/>
-                <w:color w:val="808080" w:themeColor="background1" w:themeShade="80"/>
+                <w:b/>
+                <w:color w:val="FFFFFF"/>
+                <w:szCs w:val="24"/>
+              </w:rPr>
+            </w:pPr>
+            <w:r>
+              <w:rPr>
+                <w:rFonts w:ascii="Calibri" w:eastAsia="Calibri" w:hAnsi="Calibri" w:cs="Calibri"/>
                 <w:szCs w:val="24"/>
               </w:rPr>
               <w:t>Regular</w:t>
@@ -2422,63 +2382,30 @@
         <w:tc>
           <w:tcPr>
             <w:tcW w:w="711" w:type="pct"/>
-            <w:shd w:val="clear" w:color="auto" w:fill="0A2F41" w:themeFill="accent1" w:themeFillShade="80"/>
-            <w:vAlign w:val="center"/>
-          </w:tcPr>
-          <w:p>
-            <w:pPr>
-              <w:rPr>
-                <w:rFonts w:ascii="Calibri" w:eastAsia="Calibri" w:hAnsi="Calibri" w:cs="Calibri"/>
-                <w:color w:val="808080" w:themeColor="background1" w:themeShade="80"/>
-                <w:szCs w:val="24"/>
-              </w:rPr>
-            </w:pPr>
-            <w:r>
-              <w:rPr>
-                <w:rFonts w:ascii="Calibri" w:eastAsia="Calibri" w:hAnsi="Calibri" w:cs="Calibri"/>
-                <w:color w:val="808080" w:themeColor="background1" w:themeShade="80"/>
-                <w:szCs w:val="24"/>
-              </w:rPr>
-              <w:t>0</w:t>
-            </w:r>
-            <w:r>
-              <w:rPr>
-                <w:rFonts w:ascii="Calibri" w:eastAsia="Calibri" w:hAnsi="Calibri" w:cs="Calibri"/>
-                <w:color w:val="808080" w:themeColor="background1" w:themeShade="80"/>
-                <w:szCs w:val="24"/>
-              </w:rPr>
-              <w:t>7</w:t>
-            </w:r>
-            <w:r>
-              <w:rPr>
-                <w:rFonts w:ascii="Calibri" w:eastAsia="Calibri" w:hAnsi="Calibri" w:cs="Calibri"/>
-                <w:color w:val="808080" w:themeColor="background1" w:themeShade="80"/>
-                <w:szCs w:val="24"/>
-              </w:rPr>
-              <w:t xml:space="preserve"> PM - 1</w:t>
-            </w:r>
-            <w:r>
-              <w:rPr>
-                <w:rFonts w:ascii="Calibri" w:eastAsia="Calibri" w:hAnsi="Calibri" w:cs="Calibri"/>
-                <w:color w:val="808080" w:themeColor="background1" w:themeShade="80"/>
-                <w:szCs w:val="24"/>
-              </w:rPr>
-              <w:t>1</w:t>
-            </w:r>
-            <w:r>
-              <w:rPr>
-                <w:rFonts w:ascii="Calibri" w:eastAsia="Calibri" w:hAnsi="Calibri" w:cs="Calibri"/>
-                <w:color w:val="808080" w:themeColor="background1" w:themeShade="80"/>
-                <w:szCs w:val="24"/>
-              </w:rPr>
-              <w:t xml:space="preserve"> PM</w:t>
+            <w:vAlign w:val="center"/>
+          </w:tcPr>
+          <w:p>
+            <w:pPr>
+              <w:rPr>
+                <w:rFonts w:ascii="Calibri" w:eastAsia="Calibri" w:hAnsi="Calibri" w:cs="Calibri"/>
+                <w:b/>
+                <w:color w:val="FFFFFF"/>
+                <w:szCs w:val="24"/>
+              </w:rPr>
+            </w:pPr>
+            <w:r>
+              <w:rPr>
+                <w:rFonts w:ascii="Calibri" w:eastAsia="Calibri" w:hAnsi="Calibri" w:cs="Calibri"/>
+                <w:szCs w:val="24"/>
+              </w:rPr>
+              <w:t>IN TIME</w:t>
             </w:r>
           </w:p>
         </w:tc>
       </w:tr>
       <w:tr>
         <w:trPr>
-          <w:trHeight w:val="346"/>
+          <w:trHeight w:val="317"/>
           <w:jc w:val="center"/>
         </w:trPr>
         <w:tc>
@@ -2495,6 +2422,14 @@
                 <w:szCs w:val="24"/>
               </w:rPr>
             </w:pPr>
+            <w:r>
+              <w:rPr>
+                <w:rFonts w:ascii="Calibri" w:eastAsia="Calibri" w:hAnsi="Calibri" w:cs="Calibri"/>
+                <w:color w:val="808080" w:themeColor="background1" w:themeShade="80"/>
+                <w:szCs w:val="24"/>
+              </w:rPr>
+              <w:t>2</w:t>
+            </w:r>
           </w:p>
         </w:tc>
         <w:tc>
@@ -2524,15 +2459,23 @@
                 <w:color w:val="808080" w:themeColor="background1" w:themeShade="80"/>
                 <w:szCs w:val="24"/>
               </w:rPr>
-              <w:t xml:space="preserve">Equities, Construction, Garments </w:t>
-            </w:r>
-            <w:r>
-              <w:rPr>
-                <w:rFonts w:ascii="Calibri" w:eastAsia="Calibri" w:hAnsi="Calibri" w:cs="Calibri"/>
-                <w:color w:val="808080" w:themeColor="background1" w:themeShade="80"/>
-                <w:szCs w:val="24"/>
-              </w:rPr>
-              <w:t xml:space="preserve"> </w:t>
+              <w:t xml:space="preserve">Software </w:t>
+            </w:r>
+            <w:r>
+              <w:rPr>
+                <w:rFonts w:ascii="Calibri" w:eastAsia="Calibri" w:hAnsi="Calibri" w:cs="Calibri"/>
+                <w:color w:val="808080" w:themeColor="background1" w:themeShade="80"/>
+                <w:szCs w:val="24"/>
+              </w:rPr>
+              <w:t>Engineering</w:t>
+            </w:r>
+            <w:r>
+              <w:rPr>
+                <w:rFonts w:ascii="Calibri" w:eastAsia="Calibri" w:hAnsi="Calibri" w:cs="Calibri"/>
+                <w:color w:val="808080" w:themeColor="background1" w:themeShade="80"/>
+                <w:szCs w:val="24"/>
+              </w:rPr>
+              <w:t xml:space="preserve"> (New Lessons)</w:t>
             </w:r>
           </w:p>
         </w:tc>
@@ -2578,7 +2521,7 @@
                 <w:color w:val="808080" w:themeColor="background1" w:themeShade="80"/>
                 <w:szCs w:val="24"/>
               </w:rPr>
-              <w:t>Friday - Saturday</w:t>
+              <w:t>Regular</w:t>
             </w:r>
           </w:p>
         </w:tc>
@@ -2641,7 +2584,7 @@
       </w:tr>
       <w:tr>
         <w:trPr>
-          <w:trHeight w:val="346"/>
+          <w:trHeight w:val="317"/>
           <w:jc w:val="center"/>
         </w:trPr>
         <w:tc>
@@ -2654,16 +2597,10 @@
             <w:pPr>
               <w:rPr>
                 <w:rFonts w:ascii="Calibri" w:eastAsia="Calibri" w:hAnsi="Calibri" w:cs="Calibri"/>
-                <w:szCs w:val="24"/>
-              </w:rPr>
-            </w:pPr>
-            <w:r>
-              <w:rPr>
-                <w:rFonts w:ascii="Calibri" w:eastAsia="Calibri" w:hAnsi="Calibri" w:cs="Calibri"/>
-                <w:szCs w:val="24"/>
-              </w:rPr>
-              <w:t>3</w:t>
-            </w:r>
+                <w:color w:val="808080" w:themeColor="background1" w:themeShade="80"/>
+                <w:szCs w:val="24"/>
+              </w:rPr>
+            </w:pPr>
           </w:p>
         </w:tc>
         <w:tc>
@@ -2675,15 +2612,17 @@
             <w:pPr>
               <w:rPr>
                 <w:rFonts w:ascii="Calibri" w:eastAsia="Calibri" w:hAnsi="Calibri" w:cs="Calibri"/>
-                <w:szCs w:val="24"/>
-              </w:rPr>
-            </w:pPr>
-            <w:r>
-              <w:rPr>
-                <w:rFonts w:ascii="Calibri" w:eastAsia="Calibri" w:hAnsi="Calibri" w:cs="Calibri"/>
-                <w:szCs w:val="24"/>
-              </w:rPr>
-              <w:t>Child Education (Home Task)</w:t>
+                <w:color w:val="808080" w:themeColor="background1" w:themeShade="80"/>
+                <w:szCs w:val="24"/>
+              </w:rPr>
+            </w:pPr>
+            <w:r>
+              <w:rPr>
+                <w:rFonts w:ascii="Calibri" w:eastAsia="Calibri" w:hAnsi="Calibri" w:cs="Calibri"/>
+                <w:color w:val="808080" w:themeColor="background1" w:themeShade="80"/>
+                <w:szCs w:val="24"/>
+              </w:rPr>
+              <w:t>Business: IT Accessories (Sells &amp; Import)</w:t>
             </w:r>
           </w:p>
         </w:tc>
@@ -2696,15 +2635,17 @@
             <w:pPr>
               <w:rPr>
                 <w:rFonts w:ascii="Calibri" w:eastAsia="Calibri" w:hAnsi="Calibri" w:cs="Calibri"/>
-                <w:szCs w:val="24"/>
-              </w:rPr>
-            </w:pPr>
-            <w:r>
-              <w:rPr>
-                <w:rFonts w:ascii="Calibri" w:eastAsia="Calibri" w:hAnsi="Calibri" w:cs="Calibri"/>
-                <w:szCs w:val="24"/>
-              </w:rPr>
-              <w:t>Education</w:t>
+                <w:color w:val="808080" w:themeColor="background1" w:themeShade="80"/>
+                <w:szCs w:val="24"/>
+              </w:rPr>
+            </w:pPr>
+            <w:r>
+              <w:rPr>
+                <w:rFonts w:ascii="Calibri" w:eastAsia="Calibri" w:hAnsi="Calibri" w:cs="Calibri"/>
+                <w:color w:val="808080" w:themeColor="background1" w:themeShade="80"/>
+                <w:szCs w:val="24"/>
+              </w:rPr>
+              <w:t>Profession</w:t>
             </w:r>
           </w:p>
         </w:tc>
@@ -2717,15 +2658,17 @@
             <w:pPr>
               <w:rPr>
                 <w:rFonts w:ascii="Calibri" w:eastAsia="Calibri" w:hAnsi="Calibri" w:cs="Calibri"/>
-                <w:szCs w:val="24"/>
-              </w:rPr>
-            </w:pPr>
-            <w:r>
-              <w:rPr>
-                <w:rFonts w:ascii="Calibri" w:eastAsia="Calibri" w:hAnsi="Calibri" w:cs="Calibri"/>
-                <w:szCs w:val="24"/>
-              </w:rPr>
-              <w:t>Regular</w:t>
+                <w:color w:val="808080" w:themeColor="background1" w:themeShade="80"/>
+                <w:szCs w:val="24"/>
+              </w:rPr>
+            </w:pPr>
+            <w:r>
+              <w:rPr>
+                <w:rFonts w:ascii="Calibri" w:eastAsia="Calibri" w:hAnsi="Calibri" w:cs="Calibri"/>
+                <w:color w:val="808080" w:themeColor="background1" w:themeShade="80"/>
+                <w:szCs w:val="24"/>
+              </w:rPr>
+              <w:t>Friday - Saturday</w:t>
             </w:r>
           </w:p>
         </w:tc>
@@ -2739,12 +2682,14 @@
             <w:pPr>
               <w:rPr>
                 <w:rFonts w:ascii="Calibri" w:eastAsia="Calibri" w:hAnsi="Calibri" w:cs="Calibri"/>
-                <w:szCs w:val="24"/>
-              </w:rPr>
-            </w:pPr>
-            <w:r>
-              <w:rPr>
-                <w:rFonts w:ascii="Calibri" w:eastAsia="Calibri" w:hAnsi="Calibri" w:cs="Calibri"/>
+                <w:color w:val="808080" w:themeColor="background1" w:themeShade="80"/>
+                <w:szCs w:val="24"/>
+              </w:rPr>
+            </w:pPr>
+            <w:r>
+              <w:rPr>
+                <w:rFonts w:ascii="Calibri" w:eastAsia="Calibri" w:hAnsi="Calibri" w:cs="Calibri"/>
+                <w:color w:val="808080" w:themeColor="background1" w:themeShade="80"/>
                 <w:szCs w:val="24"/>
               </w:rPr>
               <w:t>0</w:t>
@@ -2752,6 +2697,7 @@
             <w:r>
               <w:rPr>
                 <w:rFonts w:ascii="Calibri" w:eastAsia="Calibri" w:hAnsi="Calibri" w:cs="Calibri"/>
+                <w:color w:val="808080" w:themeColor="background1" w:themeShade="80"/>
                 <w:szCs w:val="24"/>
               </w:rPr>
               <w:t>7</w:t>
@@ -2759,13 +2705,15 @@
             <w:r>
               <w:rPr>
                 <w:rFonts w:ascii="Calibri" w:eastAsia="Calibri" w:hAnsi="Calibri" w:cs="Calibri"/>
-                <w:szCs w:val="24"/>
-              </w:rPr>
-              <w:t xml:space="preserve"> PM - </w:t>
-            </w:r>
-            <w:r>
-              <w:rPr>
-                <w:rFonts w:ascii="Calibri" w:eastAsia="Calibri" w:hAnsi="Calibri" w:cs="Calibri"/>
+                <w:color w:val="808080" w:themeColor="background1" w:themeShade="80"/>
+                <w:szCs w:val="24"/>
+              </w:rPr>
+              <w:t xml:space="preserve"> PM - 1</w:t>
+            </w:r>
+            <w:r>
+              <w:rPr>
+                <w:rFonts w:ascii="Calibri" w:eastAsia="Calibri" w:hAnsi="Calibri" w:cs="Calibri"/>
+                <w:color w:val="808080" w:themeColor="background1" w:themeShade="80"/>
                 <w:szCs w:val="24"/>
               </w:rPr>
               <w:t>1</w:t>
@@ -2773,16 +2721,17 @@
             <w:r>
               <w:rPr>
                 <w:rFonts w:ascii="Calibri" w:eastAsia="Calibri" w:hAnsi="Calibri" w:cs="Calibri"/>
-                <w:szCs w:val="24"/>
-              </w:rPr>
-              <w:t xml:space="preserve">0 PM </w:t>
+                <w:color w:val="808080" w:themeColor="background1" w:themeShade="80"/>
+                <w:szCs w:val="24"/>
+              </w:rPr>
+              <w:t xml:space="preserve"> PM</w:t>
             </w:r>
           </w:p>
         </w:tc>
       </w:tr>
       <w:tr>
         <w:trPr>
-          <w:trHeight w:val="346"/>
+          <w:trHeight w:val="317"/>
           <w:jc w:val="center"/>
         </w:trPr>
         <w:tc>
@@ -2798,6 +2747,13 @@
                 <w:szCs w:val="24"/>
               </w:rPr>
             </w:pPr>
+            <w:r>
+              <w:rPr>
+                <w:rFonts w:ascii="Calibri" w:eastAsia="Calibri" w:hAnsi="Calibri" w:cs="Calibri"/>
+                <w:szCs w:val="24"/>
+              </w:rPr>
+              <w:t>3</w:t>
+            </w:r>
           </w:p>
         </w:tc>
         <w:tc>
@@ -2817,7 +2773,7 @@
                 <w:rFonts w:ascii="Calibri" w:eastAsia="Calibri" w:hAnsi="Calibri" w:cs="Calibri"/>
                 <w:szCs w:val="24"/>
               </w:rPr>
-              <w:t>Child Education (Review)</w:t>
+              <w:t>Child Education (Home Task)</w:t>
             </w:r>
           </w:p>
         </w:tc>
@@ -2859,7 +2815,7 @@
                 <w:rFonts w:ascii="Calibri" w:eastAsia="Calibri" w:hAnsi="Calibri" w:cs="Calibri"/>
                 <w:szCs w:val="24"/>
               </w:rPr>
-              <w:t>Friday - Saturday</w:t>
+              <w:t>Regular</w:t>
             </w:r>
           </w:p>
         </w:tc>
@@ -2916,12 +2872,146 @@
       </w:tr>
       <w:tr>
         <w:trPr>
-          <w:trHeight w:val="346"/>
+          <w:trHeight w:val="317"/>
           <w:jc w:val="center"/>
         </w:trPr>
         <w:tc>
           <w:tcPr>
             <w:tcW w:w="350" w:type="pct"/>
+            <w:shd w:val="clear" w:color="auto" w:fill="0A2F41" w:themeFill="accent1" w:themeFillShade="80"/>
+            <w:vAlign w:val="center"/>
+          </w:tcPr>
+          <w:p>
+            <w:pPr>
+              <w:rPr>
+                <w:rFonts w:ascii="Calibri" w:eastAsia="Calibri" w:hAnsi="Calibri" w:cs="Calibri"/>
+                <w:szCs w:val="24"/>
+              </w:rPr>
+            </w:pPr>
+          </w:p>
+        </w:tc>
+        <w:tc>
+          <w:tcPr>
+            <w:tcW w:w="2380" w:type="pct"/>
+            <w:vAlign w:val="center"/>
+          </w:tcPr>
+          <w:p>
+            <w:pPr>
+              <w:rPr>
+                <w:rFonts w:ascii="Calibri" w:eastAsia="Calibri" w:hAnsi="Calibri" w:cs="Calibri"/>
+                <w:szCs w:val="24"/>
+              </w:rPr>
+            </w:pPr>
+            <w:r>
+              <w:rPr>
+                <w:rFonts w:ascii="Calibri" w:eastAsia="Calibri" w:hAnsi="Calibri" w:cs="Calibri"/>
+                <w:szCs w:val="24"/>
+              </w:rPr>
+              <w:t>Child Education (Review)</w:t>
+            </w:r>
+          </w:p>
+        </w:tc>
+        <w:tc>
+          <w:tcPr>
+            <w:tcW w:w="779" w:type="pct"/>
+            <w:vAlign w:val="center"/>
+          </w:tcPr>
+          <w:p>
+            <w:pPr>
+              <w:rPr>
+                <w:rFonts w:ascii="Calibri" w:eastAsia="Calibri" w:hAnsi="Calibri" w:cs="Calibri"/>
+                <w:szCs w:val="24"/>
+              </w:rPr>
+            </w:pPr>
+            <w:r>
+              <w:rPr>
+                <w:rFonts w:ascii="Calibri" w:eastAsia="Calibri" w:hAnsi="Calibri" w:cs="Calibri"/>
+                <w:szCs w:val="24"/>
+              </w:rPr>
+              <w:t>Education</w:t>
+            </w:r>
+          </w:p>
+        </w:tc>
+        <w:tc>
+          <w:tcPr>
+            <w:tcW w:w="780" w:type="pct"/>
+            <w:vAlign w:val="center"/>
+          </w:tcPr>
+          <w:p>
+            <w:pPr>
+              <w:rPr>
+                <w:rFonts w:ascii="Calibri" w:eastAsia="Calibri" w:hAnsi="Calibri" w:cs="Calibri"/>
+                <w:szCs w:val="24"/>
+              </w:rPr>
+            </w:pPr>
+            <w:r>
+              <w:rPr>
+                <w:rFonts w:ascii="Calibri" w:eastAsia="Calibri" w:hAnsi="Calibri" w:cs="Calibri"/>
+                <w:szCs w:val="24"/>
+              </w:rPr>
+              <w:t>Friday - Saturday</w:t>
+            </w:r>
+          </w:p>
+        </w:tc>
+        <w:tc>
+          <w:tcPr>
+            <w:tcW w:w="711" w:type="pct"/>
+            <w:shd w:val="clear" w:color="auto" w:fill="0A2F41" w:themeFill="accent1" w:themeFillShade="80"/>
+            <w:vAlign w:val="center"/>
+          </w:tcPr>
+          <w:p>
+            <w:pPr>
+              <w:rPr>
+                <w:rFonts w:ascii="Calibri" w:eastAsia="Calibri" w:hAnsi="Calibri" w:cs="Calibri"/>
+                <w:szCs w:val="24"/>
+              </w:rPr>
+            </w:pPr>
+            <w:r>
+              <w:rPr>
+                <w:rFonts w:ascii="Calibri" w:eastAsia="Calibri" w:hAnsi="Calibri" w:cs="Calibri"/>
+                <w:szCs w:val="24"/>
+              </w:rPr>
+              <w:t>0</w:t>
+            </w:r>
+            <w:r>
+              <w:rPr>
+                <w:rFonts w:ascii="Calibri" w:eastAsia="Calibri" w:hAnsi="Calibri" w:cs="Calibri"/>
+                <w:szCs w:val="24"/>
+              </w:rPr>
+              <w:t>7</w:t>
+            </w:r>
+            <w:r>
+              <w:rPr>
+                <w:rFonts w:ascii="Calibri" w:eastAsia="Calibri" w:hAnsi="Calibri" w:cs="Calibri"/>
+                <w:szCs w:val="24"/>
+              </w:rPr>
+              <w:t xml:space="preserve"> PM - </w:t>
+            </w:r>
+            <w:r>
+              <w:rPr>
+                <w:rFonts w:ascii="Calibri" w:eastAsia="Calibri" w:hAnsi="Calibri" w:cs="Calibri"/>
+                <w:szCs w:val="24"/>
+              </w:rPr>
+              <w:t>1</w:t>
+            </w:r>
+            <w:r>
+              <w:rPr>
+                <w:rFonts w:ascii="Calibri" w:eastAsia="Calibri" w:hAnsi="Calibri" w:cs="Calibri"/>
+                <w:szCs w:val="24"/>
+              </w:rPr>
+              <w:t xml:space="preserve">0 PM </w:t>
+            </w:r>
+          </w:p>
+        </w:tc>
+      </w:tr>
+      <w:tr>
+        <w:trPr>
+          <w:trHeight w:val="317"/>
+          <w:jc w:val="center"/>
+        </w:trPr>
+        <w:tc>
+          <w:tcPr>
+            <w:tcW w:w="350" w:type="pct"/>
             <w:vAlign w:val="center"/>
           </w:tcPr>
           <w:p>
@@ -2969,15 +3059,7 @@
                 <w:color w:val="FFC000"/>
                 <w:szCs w:val="24"/>
               </w:rPr>
-              <w:t>leep</w:t>
-            </w:r>
-            <w:r>
-              <w:rPr>
-                <w:rFonts w:ascii="Calibri" w:eastAsia="Calibri" w:hAnsi="Calibri" w:cs="Calibri"/>
-                <w:color w:val="FFC000"/>
-                <w:szCs w:val="24"/>
-              </w:rPr>
-              <w:t xml:space="preserve"> (7 Hours)</w:t>
+              <w:t>leep (7 Hours)</w:t>
             </w:r>
           </w:p>
         </w:tc>
@@ -3000,15 +3082,7 @@
                 <w:color w:val="FFC000"/>
                 <w:szCs w:val="24"/>
               </w:rPr>
-              <w:t xml:space="preserve">Health &amp; </w:t>
-            </w:r>
-            <w:r>
-              <w:rPr>
-                <w:rFonts w:ascii="Calibri" w:eastAsia="Calibri" w:hAnsi="Calibri" w:cs="Calibri"/>
-                <w:color w:val="FFC000"/>
-                <w:szCs w:val="24"/>
-              </w:rPr>
-              <w:t>Prayer</w:t>
+              <w:t>Health &amp; Prayer</w:t>
             </w:r>
           </w:p>
         </w:tc>
@@ -3082,6 +3156,9 @@
         <w:gridCol w:w="5094"/>
       </w:tblGrid>
       <w:tr>
+        <w:trPr>
+          <w:trHeight w:val="317"/>
+        </w:trPr>
         <w:tc>
           <w:tcPr>
             <w:tcW w:w="0" w:type="auto"/>
@@ -3127,6 +3204,9 @@
         </w:tc>
       </w:tr>
       <w:tr>
+        <w:trPr>
+          <w:trHeight w:val="317"/>
+        </w:trPr>
         <w:tc>
           <w:tcPr>
             <w:tcW w:w="0" w:type="auto"/>
@@ -3195,6 +3275,9 @@
         </w:tc>
       </w:tr>
       <w:tr>
+        <w:trPr>
+          <w:trHeight w:val="317"/>
+        </w:trPr>
         <w:tc>
           <w:tcPr>
             <w:tcW w:w="0" w:type="auto"/>
@@ -3219,6 +3302,9 @@
         </w:tc>
       </w:tr>
       <w:tr>
+        <w:trPr>
+          <w:trHeight w:val="317"/>
+        </w:trPr>
         <w:tc>
           <w:tcPr>
             <w:tcW w:w="0" w:type="auto"/>
@@ -3265,6 +3351,9 @@
         </w:tc>
       </w:tr>
       <w:tr>
+        <w:trPr>
+          <w:trHeight w:val="317"/>
+        </w:trPr>
         <w:tc>
           <w:tcPr>
             <w:tcW w:w="0" w:type="auto"/>
@@ -3305,18 +3394,15 @@
               <w:ind w:left="0"/>
             </w:pPr>
             <w:r>
-              <w:t>: IT Accessories</w:t>
-            </w:r>
-            <w:r>
-              <w:t xml:space="preserve"> and </w:t>
-            </w:r>
-            <w:r>
-              <w:t>Electronics</w:t>
+              <w:t>: IT Accessories and Electronics</w:t>
             </w:r>
           </w:p>
         </w:tc>
       </w:tr>
       <w:tr>
+        <w:trPr>
+          <w:trHeight w:val="317"/>
+        </w:trPr>
         <w:tc>
           <w:tcPr>
             <w:tcW w:w="0" w:type="auto"/>
@@ -3366,6 +3452,9 @@
         </w:tc>
       </w:tr>
       <w:tr>
+        <w:trPr>
+          <w:trHeight w:val="317"/>
+        </w:trPr>
         <w:tc>
           <w:tcPr>
             <w:tcW w:w="0" w:type="auto"/>
@@ -3409,13 +3498,7 @@
               <w:t xml:space="preserve">: </w:t>
             </w:r>
             <w:r>
-              <w:t>Land</w:t>
-            </w:r>
-            <w:r>
-              <w:t>, Real-State</w:t>
-            </w:r>
-            <w:r>
-              <w:t xml:space="preserve"> &amp; </w:t>
+              <w:t xml:space="preserve">Land, Real-State &amp; </w:t>
             </w:r>
             <w:r>
               <w:t>Construction</w:t>
@@ -3427,6 +3510,9 @@
         </w:tc>
       </w:tr>
       <w:tr>
+        <w:trPr>
+          <w:trHeight w:val="317"/>
+        </w:trPr>
         <w:tc>
           <w:tcPr>
             <w:tcW w:w="0" w:type="auto"/>
@@ -3479,6 +3565,7 @@
         </w:tc>
       </w:tr>
     </w:tbl>
+    <w:p/>
     <w:p>
       <w:pPr>
         <w:rPr>

</xml_diff>

<commit_message>
personal library (ver-2) update-118
</commit_message>
<xml_diff>
--- a/resources/SCHEDULE/Schedule.docx
+++ b/resources/SCHEDULE/Schedule.docx
@@ -183,37 +183,12 @@
                 <w:szCs w:val="24"/>
               </w:rPr>
             </w:pPr>
-            <w:proofErr w:type="spellStart"/>
-            <w:r>
-              <w:rPr>
-                <w:rFonts w:ascii="Calibri" w:eastAsia="Calibri" w:hAnsi="Calibri" w:cs="Calibri"/>
-                <w:szCs w:val="24"/>
-              </w:rPr>
-              <w:t>Fazor</w:t>
-            </w:r>
-            <w:proofErr w:type="spellEnd"/>
-            <w:r>
-              <w:rPr>
-                <w:rFonts w:ascii="Calibri" w:eastAsia="Calibri" w:hAnsi="Calibri" w:cs="Calibri"/>
-                <w:szCs w:val="24"/>
-              </w:rPr>
-              <w:t xml:space="preserve"> Namaz | Talim | </w:t>
-            </w:r>
-            <w:proofErr w:type="spellStart"/>
-            <w:r>
-              <w:rPr>
-                <w:rFonts w:ascii="Calibri" w:eastAsia="Calibri" w:hAnsi="Calibri" w:cs="Calibri"/>
-                <w:szCs w:val="24"/>
-              </w:rPr>
-              <w:t>Mashowara</w:t>
-            </w:r>
-            <w:proofErr w:type="spellEnd"/>
-            <w:r>
-              <w:rPr>
-                <w:rFonts w:ascii="Calibri" w:eastAsia="Calibri" w:hAnsi="Calibri" w:cs="Calibri"/>
-                <w:szCs w:val="24"/>
-              </w:rPr>
-              <w:t xml:space="preserve"> (Mosque)</w:t>
+            <w:r>
+              <w:rPr>
+                <w:rFonts w:ascii="Calibri" w:eastAsia="Calibri" w:hAnsi="Calibri" w:cs="Calibri"/>
+                <w:szCs w:val="24"/>
+              </w:rPr>
+              <w:t>Fazor Namaz | Talim | Mashowara (Mosque)</w:t>
             </w:r>
           </w:p>
         </w:tc>
@@ -2307,37 +2282,12 @@
                 <w:szCs w:val="24"/>
               </w:rPr>
             </w:pPr>
-            <w:proofErr w:type="spellStart"/>
-            <w:r>
-              <w:rPr>
-                <w:rFonts w:ascii="Calibri" w:eastAsia="Calibri" w:hAnsi="Calibri" w:cs="Calibri"/>
-                <w:szCs w:val="24"/>
-              </w:rPr>
-              <w:t>Magrib</w:t>
-            </w:r>
-            <w:proofErr w:type="spellEnd"/>
-            <w:r>
-              <w:rPr>
-                <w:rFonts w:ascii="Calibri" w:eastAsia="Calibri" w:hAnsi="Calibri" w:cs="Calibri"/>
-                <w:szCs w:val="24"/>
-              </w:rPr>
-              <w:t xml:space="preserve"> &amp; Esha Namaz | Talim | </w:t>
-            </w:r>
-            <w:proofErr w:type="spellStart"/>
-            <w:r>
-              <w:rPr>
-                <w:rFonts w:ascii="Calibri" w:eastAsia="Calibri" w:hAnsi="Calibri" w:cs="Calibri"/>
-                <w:szCs w:val="24"/>
-              </w:rPr>
-              <w:t>Mashowara</w:t>
-            </w:r>
-            <w:proofErr w:type="spellEnd"/>
-            <w:r>
-              <w:rPr>
-                <w:rFonts w:ascii="Calibri" w:eastAsia="Calibri" w:hAnsi="Calibri" w:cs="Calibri"/>
-                <w:szCs w:val="24"/>
-              </w:rPr>
-              <w:t xml:space="preserve"> (Home)</w:t>
+            <w:r>
+              <w:rPr>
+                <w:rFonts w:ascii="Calibri" w:eastAsia="Calibri" w:hAnsi="Calibri" w:cs="Calibri"/>
+                <w:szCs w:val="24"/>
+              </w:rPr>
+              <w:t>Magrib &amp; Esha Namaz | Talim | Mashowara (Home)</w:t>
             </w:r>
           </w:p>
         </w:tc>
@@ -5967,7 +5917,7 @@
               <w:pStyle w:val="ListParagraph"/>
               <w:numPr>
                 <w:ilvl w:val="0"/>
-                <w:numId w:val="10"/>
+                <w:numId w:val="45"/>
               </w:numPr>
               <w:rPr>
                 <w:color w:val="F2F2F2" w:themeColor="background1" w:themeShade="F2"/>
@@ -6120,8 +6070,8 @@
         <w:tc>
           <w:tcPr>
             <w:tcW w:w="408" w:type="pct"/>
-            <w:vMerge w:val="restart"/>
-            <w:shd w:val="clear" w:color="auto" w:fill="262626" w:themeFill="text1" w:themeFillTint="D9"/>
+            <w:vMerge/>
+            <w:shd w:val="clear" w:color="auto" w:fill="404040" w:themeFill="text1" w:themeFillTint="BF"/>
             <w:vAlign w:val="center"/>
           </w:tcPr>
           <w:p>
@@ -6134,88 +6084,67 @@
                 <w:szCs w:val="22"/>
               </w:rPr>
             </w:pPr>
-            <w:r>
-              <w:rPr>
-                <w:b/>
-                <w:bCs/>
-                <w:color w:val="F2F2F2" w:themeColor="background1" w:themeShade="F2"/>
-                <w:sz w:val="22"/>
-                <w:szCs w:val="22"/>
-              </w:rPr>
-              <w:t xml:space="preserve">Focus </w:t>
-            </w:r>
           </w:p>
         </w:tc>
         <w:tc>
           <w:tcPr>
             <w:tcW w:w="1193" w:type="pct"/>
-            <w:shd w:val="clear" w:color="auto" w:fill="262626" w:themeFill="text1" w:themeFillTint="D9"/>
-            <w:vAlign w:val="center"/>
-          </w:tcPr>
-          <w:p>
-            <w:pPr>
-              <w:rPr>
-                <w:color w:val="F2F2F2" w:themeColor="background1" w:themeShade="F2"/>
-                <w:sz w:val="22"/>
-                <w:szCs w:val="22"/>
-              </w:rPr>
-            </w:pPr>
-            <w:r>
-              <w:rPr>
-                <w:color w:val="F2F2F2" w:themeColor="background1" w:themeShade="F2"/>
-                <w:sz w:val="22"/>
-                <w:szCs w:val="22"/>
-              </w:rPr>
-              <w:t xml:space="preserve">Work Schedule </w:t>
-            </w:r>
+            <w:shd w:val="clear" w:color="auto" w:fill="404040" w:themeFill="text1" w:themeFillTint="BF"/>
+            <w:vAlign w:val="center"/>
+          </w:tcPr>
+          <w:p>
+            <w:pPr>
+              <w:rPr>
+                <w:color w:val="F2F2F2" w:themeColor="background1" w:themeShade="F2"/>
+                <w:sz w:val="22"/>
+                <w:szCs w:val="22"/>
+              </w:rPr>
+            </w:pPr>
           </w:p>
         </w:tc>
         <w:tc>
           <w:tcPr>
             <w:tcW w:w="1736" w:type="pct"/>
-            <w:shd w:val="clear" w:color="auto" w:fill="262626" w:themeFill="text1" w:themeFillTint="D9"/>
-            <w:vAlign w:val="center"/>
-          </w:tcPr>
-          <w:p>
-            <w:pPr>
-              <w:rPr>
-                <w:color w:val="F2F2F2" w:themeColor="background1" w:themeShade="F2"/>
-                <w:sz w:val="22"/>
-                <w:szCs w:val="22"/>
-              </w:rPr>
-            </w:pPr>
-            <w:r>
-              <w:rPr>
-                <w:color w:val="F2F2F2" w:themeColor="background1" w:themeShade="F2"/>
-                <w:sz w:val="22"/>
-                <w:szCs w:val="22"/>
-              </w:rPr>
-              <w:t>Creating Schedule and Check-List</w:t>
+            <w:shd w:val="clear" w:color="auto" w:fill="404040" w:themeFill="text1" w:themeFillTint="BF"/>
+            <w:vAlign w:val="center"/>
+          </w:tcPr>
+          <w:p>
+            <w:pPr>
+              <w:pStyle w:val="ListParagraph"/>
+              <w:numPr>
+                <w:ilvl w:val="0"/>
+                <w:numId w:val="15"/>
+              </w:numPr>
+              <w:rPr>
+                <w:color w:val="F2F2F2" w:themeColor="background1" w:themeShade="F2"/>
+                <w:sz w:val="22"/>
+                <w:szCs w:val="22"/>
+              </w:rPr>
+            </w:pPr>
+            <w:r>
+              <w:rPr>
+                <w:color w:val="F2F2F2" w:themeColor="background1" w:themeShade="F2"/>
+                <w:sz w:val="22"/>
+                <w:szCs w:val="22"/>
+              </w:rPr>
+              <w:t>Drawing</w:t>
             </w:r>
           </w:p>
         </w:tc>
         <w:tc>
           <w:tcPr>
             <w:tcW w:w="1663" w:type="pct"/>
-            <w:shd w:val="clear" w:color="auto" w:fill="262626" w:themeFill="text1" w:themeFillTint="D9"/>
-            <w:vAlign w:val="center"/>
-          </w:tcPr>
-          <w:p>
-            <w:pPr>
-              <w:rPr>
-                <w:color w:val="F2F2F2" w:themeColor="background1" w:themeShade="F2"/>
-                <w:sz w:val="22"/>
-                <w:szCs w:val="22"/>
-              </w:rPr>
-            </w:pPr>
-            <w:r>
-              <w:rPr>
-                <w:color w:val="F2F2F2" w:themeColor="background1" w:themeShade="F2"/>
-                <w:sz w:val="22"/>
-                <w:szCs w:val="22"/>
-              </w:rPr>
-              <w:t xml:space="preserve">Class: Reference and GPT </w:t>
-            </w:r>
+            <w:shd w:val="clear" w:color="auto" w:fill="404040" w:themeFill="text1" w:themeFillTint="BF"/>
+            <w:vAlign w:val="center"/>
+          </w:tcPr>
+          <w:p>
+            <w:pPr>
+              <w:rPr>
+                <w:color w:val="F2F2F2" w:themeColor="background1" w:themeShade="F2"/>
+                <w:sz w:val="22"/>
+                <w:szCs w:val="22"/>
+              </w:rPr>
+            </w:pPr>
           </w:p>
         </w:tc>
       </w:tr>
@@ -6226,6 +6155,112 @@
         <w:tc>
           <w:tcPr>
             <w:tcW w:w="408" w:type="pct"/>
+            <w:vMerge w:val="restart"/>
+            <w:shd w:val="clear" w:color="auto" w:fill="262626" w:themeFill="text1" w:themeFillTint="D9"/>
+            <w:vAlign w:val="center"/>
+          </w:tcPr>
+          <w:p>
+            <w:pPr>
+              <w:rPr>
+                <w:b/>
+                <w:bCs/>
+                <w:color w:val="F2F2F2" w:themeColor="background1" w:themeShade="F2"/>
+                <w:sz w:val="22"/>
+                <w:szCs w:val="22"/>
+              </w:rPr>
+            </w:pPr>
+            <w:r>
+              <w:rPr>
+                <w:b/>
+                <w:bCs/>
+                <w:color w:val="F2F2F2" w:themeColor="background1" w:themeShade="F2"/>
+                <w:sz w:val="22"/>
+                <w:szCs w:val="22"/>
+              </w:rPr>
+              <w:t xml:space="preserve">Focus </w:t>
+            </w:r>
+          </w:p>
+        </w:tc>
+        <w:tc>
+          <w:tcPr>
+            <w:tcW w:w="1193" w:type="pct"/>
+            <w:shd w:val="clear" w:color="auto" w:fill="262626" w:themeFill="text1" w:themeFillTint="D9"/>
+            <w:vAlign w:val="center"/>
+          </w:tcPr>
+          <w:p>
+            <w:pPr>
+              <w:rPr>
+                <w:color w:val="F2F2F2" w:themeColor="background1" w:themeShade="F2"/>
+                <w:sz w:val="22"/>
+                <w:szCs w:val="22"/>
+              </w:rPr>
+            </w:pPr>
+            <w:r>
+              <w:rPr>
+                <w:color w:val="F2F2F2" w:themeColor="background1" w:themeShade="F2"/>
+                <w:sz w:val="22"/>
+                <w:szCs w:val="22"/>
+              </w:rPr>
+              <w:t xml:space="preserve">Work Schedule </w:t>
+            </w:r>
+          </w:p>
+        </w:tc>
+        <w:tc>
+          <w:tcPr>
+            <w:tcW w:w="1736" w:type="pct"/>
+            <w:shd w:val="clear" w:color="auto" w:fill="262626" w:themeFill="text1" w:themeFillTint="D9"/>
+            <w:vAlign w:val="center"/>
+          </w:tcPr>
+          <w:p>
+            <w:pPr>
+              <w:rPr>
+                <w:color w:val="F2F2F2" w:themeColor="background1" w:themeShade="F2"/>
+                <w:sz w:val="22"/>
+                <w:szCs w:val="22"/>
+              </w:rPr>
+            </w:pPr>
+            <w:r>
+              <w:rPr>
+                <w:color w:val="F2F2F2" w:themeColor="background1" w:themeShade="F2"/>
+                <w:sz w:val="22"/>
+                <w:szCs w:val="22"/>
+              </w:rPr>
+              <w:t>Creating Schedule and Check-List</w:t>
+            </w:r>
+          </w:p>
+        </w:tc>
+        <w:tc>
+          <w:tcPr>
+            <w:tcW w:w="1663" w:type="pct"/>
+            <w:shd w:val="clear" w:color="auto" w:fill="262626" w:themeFill="text1" w:themeFillTint="D9"/>
+            <w:vAlign w:val="center"/>
+          </w:tcPr>
+          <w:p>
+            <w:pPr>
+              <w:rPr>
+                <w:color w:val="F2F2F2" w:themeColor="background1" w:themeShade="F2"/>
+                <w:sz w:val="22"/>
+                <w:szCs w:val="22"/>
+              </w:rPr>
+            </w:pPr>
+            <w:r>
+              <w:rPr>
+                <w:color w:val="F2F2F2" w:themeColor="background1" w:themeShade="F2"/>
+                <w:sz w:val="22"/>
+                <w:szCs w:val="22"/>
+              </w:rPr>
+              <w:t xml:space="preserve">Class: Reference and GPT </w:t>
+            </w:r>
+          </w:p>
+        </w:tc>
+      </w:tr>
+      <w:tr>
+        <w:trPr>
+          <w:trHeight w:val="288"/>
+        </w:trPr>
+        <w:tc>
+          <w:tcPr>
+            <w:tcW w:w="408" w:type="pct"/>
             <w:vMerge/>
             <w:shd w:val="clear" w:color="auto" w:fill="262626" w:themeFill="text1" w:themeFillTint="D9"/>
             <w:vAlign w:val="center"/>
@@ -6405,18 +6440,8 @@
                 <w:sz w:val="22"/>
                 <w:szCs w:val="22"/>
               </w:rPr>
-              <w:t xml:space="preserve">Practice and </w:t>
-            </w:r>
-            <w:proofErr w:type="gramStart"/>
-            <w:r>
-              <w:rPr>
-                <w:color w:val="F2F2F2" w:themeColor="background1" w:themeShade="F2"/>
-                <w:sz w:val="22"/>
-                <w:szCs w:val="22"/>
-              </w:rPr>
-              <w:t>Manipulate</w:t>
-            </w:r>
-            <w:proofErr w:type="gramEnd"/>
+              <w:t>Practice and Manipulate</w:t>
+            </w:r>
           </w:p>
         </w:tc>
       </w:tr>
@@ -7268,543 +7293,6 @@
         </w:rPr>
       </w:pPr>
     </w:p>
-    <w:p>
-      <w:pPr>
-        <w:spacing w:after="0"/>
-        <w:rPr>
-          <w:sz w:val="22"/>
-          <w:szCs w:val="22"/>
-        </w:rPr>
-      </w:pPr>
-    </w:p>
-    <w:tbl>
-      <w:tblPr>
-        <w:tblStyle w:val="TableGrid"/>
-        <w:tblW w:w="0" w:type="auto"/>
-        <w:tblBorders>
-          <w:top w:val="single" w:sz="4" w:space="0" w:color="595959" w:themeColor="text1" w:themeTint="A6"/>
-          <w:left w:val="single" w:sz="4" w:space="0" w:color="595959" w:themeColor="text1" w:themeTint="A6"/>
-          <w:bottom w:val="single" w:sz="4" w:space="0" w:color="595959" w:themeColor="text1" w:themeTint="A6"/>
-          <w:right w:val="single" w:sz="4" w:space="0" w:color="595959" w:themeColor="text1" w:themeTint="A6"/>
-          <w:insideH w:val="single" w:sz="4" w:space="0" w:color="595959" w:themeColor="text1" w:themeTint="A6"/>
-          <w:insideV w:val="single" w:sz="4" w:space="0" w:color="595959" w:themeColor="text1" w:themeTint="A6"/>
-        </w:tblBorders>
-        <w:tblLook w:val="04A0" w:firstRow="1" w:lastRow="0" w:firstColumn="1" w:lastColumn="0" w:noHBand="0" w:noVBand="1"/>
-      </w:tblPr>
-      <w:tblGrid>
-        <w:gridCol w:w="5129"/>
-        <w:gridCol w:w="5129"/>
-        <w:gridCol w:w="5130"/>
-      </w:tblGrid>
-      <w:tr>
-        <w:trPr>
-          <w:trHeight w:val="317"/>
-        </w:trPr>
-        <w:tc>
-          <w:tcPr>
-            <w:tcW w:w="5129" w:type="dxa"/>
-            <w:shd w:val="clear" w:color="auto" w:fill="FFC000"/>
-            <w:vAlign w:val="center"/>
-          </w:tcPr>
-          <w:p>
-            <w:pPr>
-              <w:rPr>
-                <w:b/>
-                <w:bCs/>
-                <w:sz w:val="22"/>
-                <w:szCs w:val="22"/>
-              </w:rPr>
-            </w:pPr>
-            <w:r>
-              <w:rPr>
-                <w:b/>
-                <w:bCs/>
-                <w:sz w:val="22"/>
-                <w:szCs w:val="22"/>
-              </w:rPr>
-              <w:t xml:space="preserve">Output Design Key Points </w:t>
-            </w:r>
-          </w:p>
-        </w:tc>
-        <w:tc>
-          <w:tcPr>
-            <w:tcW w:w="5129" w:type="dxa"/>
-            <w:shd w:val="clear" w:color="auto" w:fill="FFC000"/>
-            <w:vAlign w:val="center"/>
-          </w:tcPr>
-          <w:p>
-            <w:pPr>
-              <w:rPr>
-                <w:b/>
-                <w:bCs/>
-                <w:sz w:val="22"/>
-                <w:szCs w:val="22"/>
-              </w:rPr>
-            </w:pPr>
-            <w:r>
-              <w:rPr>
-                <w:b/>
-                <w:bCs/>
-                <w:sz w:val="22"/>
-                <w:szCs w:val="22"/>
-              </w:rPr>
-              <w:t xml:space="preserve">Fundamental Analysis </w:t>
-            </w:r>
-          </w:p>
-        </w:tc>
-        <w:tc>
-          <w:tcPr>
-            <w:tcW w:w="5130" w:type="dxa"/>
-            <w:shd w:val="clear" w:color="auto" w:fill="FFC000"/>
-            <w:vAlign w:val="center"/>
-          </w:tcPr>
-          <w:p>
-            <w:pPr>
-              <w:rPr>
-                <w:b/>
-                <w:bCs/>
-                <w:sz w:val="22"/>
-                <w:szCs w:val="22"/>
-              </w:rPr>
-            </w:pPr>
-            <w:r>
-              <w:rPr>
-                <w:b/>
-                <w:bCs/>
-                <w:sz w:val="22"/>
-                <w:szCs w:val="22"/>
-              </w:rPr>
-              <w:t xml:space="preserve">Directory Structure </w:t>
-            </w:r>
-          </w:p>
-        </w:tc>
-      </w:tr>
-      <w:tr>
-        <w:trPr>
-          <w:trHeight w:val="317"/>
-        </w:trPr>
-        <w:tc>
-          <w:tcPr>
-            <w:tcW w:w="5129" w:type="dxa"/>
-            <w:shd w:val="clear" w:color="auto" w:fill="404040" w:themeFill="text1" w:themeFillTint="BF"/>
-            <w:vAlign w:val="center"/>
-          </w:tcPr>
-          <w:p>
-            <w:pPr>
-              <w:pStyle w:val="ListParagraph"/>
-              <w:numPr>
-                <w:ilvl w:val="0"/>
-                <w:numId w:val="7"/>
-              </w:numPr>
-              <w:rPr>
-                <w:color w:val="F2F2F2" w:themeColor="background1" w:themeShade="F2"/>
-                <w:sz w:val="22"/>
-                <w:szCs w:val="22"/>
-              </w:rPr>
-            </w:pPr>
-            <w:r>
-              <w:rPr>
-                <w:color w:val="F2F2F2" w:themeColor="background1" w:themeShade="F2"/>
-                <w:sz w:val="22"/>
-                <w:szCs w:val="22"/>
-              </w:rPr>
-              <w:t xml:space="preserve">Simple and </w:t>
-            </w:r>
-            <w:proofErr w:type="gramStart"/>
-            <w:r>
-              <w:rPr>
-                <w:color w:val="F2F2F2" w:themeColor="background1" w:themeShade="F2"/>
-                <w:sz w:val="22"/>
-                <w:szCs w:val="22"/>
-              </w:rPr>
-              <w:t>Classified</w:t>
-            </w:r>
-            <w:proofErr w:type="gramEnd"/>
-            <w:r>
-              <w:rPr>
-                <w:color w:val="F2F2F2" w:themeColor="background1" w:themeShade="F2"/>
-                <w:sz w:val="22"/>
-                <w:szCs w:val="22"/>
-              </w:rPr>
-              <w:t xml:space="preserve"> </w:t>
-            </w:r>
-          </w:p>
-        </w:tc>
-        <w:tc>
-          <w:tcPr>
-            <w:tcW w:w="5129" w:type="dxa"/>
-            <w:shd w:val="clear" w:color="auto" w:fill="404040" w:themeFill="text1" w:themeFillTint="BF"/>
-            <w:vAlign w:val="center"/>
-          </w:tcPr>
-          <w:p>
-            <w:pPr>
-              <w:pStyle w:val="ListParagraph"/>
-              <w:numPr>
-                <w:ilvl w:val="0"/>
-                <w:numId w:val="7"/>
-              </w:numPr>
-              <w:rPr>
-                <w:color w:val="F2F2F2" w:themeColor="background1" w:themeShade="F2"/>
-                <w:sz w:val="22"/>
-                <w:szCs w:val="22"/>
-              </w:rPr>
-            </w:pPr>
-            <w:r>
-              <w:rPr>
-                <w:color w:val="F2F2F2" w:themeColor="background1" w:themeShade="F2"/>
-                <w:sz w:val="22"/>
-                <w:szCs w:val="22"/>
-              </w:rPr>
-              <w:t xml:space="preserve">Classified Process Flow  </w:t>
-            </w:r>
-          </w:p>
-        </w:tc>
-        <w:tc>
-          <w:tcPr>
-            <w:tcW w:w="5130" w:type="dxa"/>
-            <w:shd w:val="clear" w:color="auto" w:fill="404040" w:themeFill="text1" w:themeFillTint="BF"/>
-            <w:vAlign w:val="center"/>
-          </w:tcPr>
-          <w:p>
-            <w:pPr>
-              <w:rPr>
-                <w:color w:val="F2F2F2" w:themeColor="background1" w:themeShade="F2"/>
-                <w:sz w:val="22"/>
-                <w:szCs w:val="22"/>
-              </w:rPr>
-            </w:pPr>
-            <w:r>
-              <w:rPr>
-                <w:color w:val="F2F2F2" w:themeColor="background1" w:themeShade="F2"/>
-                <w:sz w:val="22"/>
-                <w:szCs w:val="22"/>
-              </w:rPr>
-              <w:t>Parent (LIBRARY): Schedule and Process</w:t>
-            </w:r>
-          </w:p>
-        </w:tc>
-      </w:tr>
-      <w:tr>
-        <w:trPr>
-          <w:trHeight w:val="317"/>
-        </w:trPr>
-        <w:tc>
-          <w:tcPr>
-            <w:tcW w:w="5129" w:type="dxa"/>
-            <w:shd w:val="clear" w:color="auto" w:fill="404040" w:themeFill="text1" w:themeFillTint="BF"/>
-            <w:vAlign w:val="center"/>
-          </w:tcPr>
-          <w:p>
-            <w:pPr>
-              <w:pStyle w:val="ListParagraph"/>
-              <w:numPr>
-                <w:ilvl w:val="0"/>
-                <w:numId w:val="7"/>
-              </w:numPr>
-              <w:rPr>
-                <w:color w:val="F2F2F2" w:themeColor="background1" w:themeShade="F2"/>
-                <w:sz w:val="22"/>
-                <w:szCs w:val="22"/>
-              </w:rPr>
-            </w:pPr>
-            <w:r>
-              <w:rPr>
-                <w:color w:val="F2F2F2" w:themeColor="background1" w:themeShade="F2"/>
-                <w:sz w:val="22"/>
-                <w:szCs w:val="22"/>
-              </w:rPr>
-              <w:t xml:space="preserve">Relevant and Meaningful </w:t>
-            </w:r>
-          </w:p>
-        </w:tc>
-        <w:tc>
-          <w:tcPr>
-            <w:tcW w:w="5129" w:type="dxa"/>
-            <w:shd w:val="clear" w:color="auto" w:fill="404040" w:themeFill="text1" w:themeFillTint="BF"/>
-            <w:vAlign w:val="center"/>
-          </w:tcPr>
-          <w:p>
-            <w:pPr>
-              <w:pStyle w:val="ListParagraph"/>
-              <w:numPr>
-                <w:ilvl w:val="0"/>
-                <w:numId w:val="7"/>
-              </w:numPr>
-              <w:rPr>
-                <w:color w:val="F2F2F2" w:themeColor="background1" w:themeShade="F2"/>
-                <w:sz w:val="22"/>
-                <w:szCs w:val="22"/>
-              </w:rPr>
-            </w:pPr>
-            <w:r>
-              <w:rPr>
-                <w:color w:val="F2F2F2" w:themeColor="background1" w:themeShade="F2"/>
-                <w:sz w:val="22"/>
-                <w:szCs w:val="22"/>
-              </w:rPr>
-              <w:t xml:space="preserve">Based on Legal Evidence </w:t>
-            </w:r>
-          </w:p>
-        </w:tc>
-        <w:tc>
-          <w:tcPr>
-            <w:tcW w:w="5130" w:type="dxa"/>
-            <w:shd w:val="clear" w:color="auto" w:fill="404040" w:themeFill="text1" w:themeFillTint="BF"/>
-            <w:vAlign w:val="center"/>
-          </w:tcPr>
-          <w:p>
-            <w:pPr>
-              <w:rPr>
-                <w:color w:val="F2F2F2" w:themeColor="background1" w:themeShade="F2"/>
-                <w:sz w:val="22"/>
-                <w:szCs w:val="22"/>
-              </w:rPr>
-            </w:pPr>
-            <w:r>
-              <w:rPr>
-                <w:color w:val="F2F2F2" w:themeColor="background1" w:themeShade="F2"/>
-                <w:sz w:val="22"/>
-                <w:szCs w:val="22"/>
-              </w:rPr>
-              <w:t xml:space="preserve">Parent (REPO): Skill and Education </w:t>
-            </w:r>
-          </w:p>
-        </w:tc>
-      </w:tr>
-      <w:tr>
-        <w:trPr>
-          <w:trHeight w:val="317"/>
-        </w:trPr>
-        <w:tc>
-          <w:tcPr>
-            <w:tcW w:w="5129" w:type="dxa"/>
-            <w:shd w:val="clear" w:color="auto" w:fill="404040" w:themeFill="text1" w:themeFillTint="BF"/>
-            <w:vAlign w:val="center"/>
-          </w:tcPr>
-          <w:p>
-            <w:pPr>
-              <w:pStyle w:val="ListParagraph"/>
-              <w:numPr>
-                <w:ilvl w:val="0"/>
-                <w:numId w:val="7"/>
-              </w:numPr>
-              <w:rPr>
-                <w:color w:val="F2F2F2" w:themeColor="background1" w:themeShade="F2"/>
-                <w:sz w:val="22"/>
-                <w:szCs w:val="22"/>
-              </w:rPr>
-            </w:pPr>
-            <w:r>
-              <w:rPr>
-                <w:color w:val="F2F2F2" w:themeColor="background1" w:themeShade="F2"/>
-                <w:sz w:val="22"/>
-                <w:szCs w:val="22"/>
-              </w:rPr>
-              <w:t xml:space="preserve">Well Designed and Functional </w:t>
-            </w:r>
-          </w:p>
-        </w:tc>
-        <w:tc>
-          <w:tcPr>
-            <w:tcW w:w="5129" w:type="dxa"/>
-            <w:shd w:val="clear" w:color="auto" w:fill="404040" w:themeFill="text1" w:themeFillTint="BF"/>
-            <w:vAlign w:val="center"/>
-          </w:tcPr>
-          <w:p>
-            <w:pPr>
-              <w:pStyle w:val="ListParagraph"/>
-              <w:numPr>
-                <w:ilvl w:val="0"/>
-                <w:numId w:val="7"/>
-              </w:numPr>
-              <w:rPr>
-                <w:color w:val="F2F2F2" w:themeColor="background1" w:themeShade="F2"/>
-                <w:sz w:val="22"/>
-                <w:szCs w:val="22"/>
-              </w:rPr>
-            </w:pPr>
-            <w:r>
-              <w:rPr>
-                <w:color w:val="F2F2F2" w:themeColor="background1" w:themeShade="F2"/>
-                <w:sz w:val="22"/>
-                <w:szCs w:val="22"/>
-              </w:rPr>
-              <w:t xml:space="preserve">Scope and Domain Analysis </w:t>
-            </w:r>
-          </w:p>
-        </w:tc>
-        <w:tc>
-          <w:tcPr>
-            <w:tcW w:w="5130" w:type="dxa"/>
-            <w:shd w:val="clear" w:color="auto" w:fill="404040" w:themeFill="text1" w:themeFillTint="BF"/>
-            <w:vAlign w:val="center"/>
-          </w:tcPr>
-          <w:p>
-            <w:pPr>
-              <w:rPr>
-                <w:color w:val="F2F2F2" w:themeColor="background1" w:themeShade="F2"/>
-                <w:sz w:val="22"/>
-                <w:szCs w:val="22"/>
-              </w:rPr>
-            </w:pPr>
-            <w:r>
-              <w:rPr>
-                <w:color w:val="F2F2F2" w:themeColor="background1" w:themeShade="F2"/>
-                <w:sz w:val="22"/>
-                <w:szCs w:val="22"/>
-              </w:rPr>
-              <w:t xml:space="preserve">Parent (ASSET): Legal and Analysis </w:t>
-            </w:r>
-          </w:p>
-        </w:tc>
-      </w:tr>
-      <w:tr>
-        <w:trPr>
-          <w:trHeight w:val="317"/>
-        </w:trPr>
-        <w:tc>
-          <w:tcPr>
-            <w:tcW w:w="5129" w:type="dxa"/>
-            <w:shd w:val="clear" w:color="auto" w:fill="404040" w:themeFill="text1" w:themeFillTint="BF"/>
-            <w:vAlign w:val="center"/>
-          </w:tcPr>
-          <w:p>
-            <w:pPr>
-              <w:pStyle w:val="ListParagraph"/>
-              <w:numPr>
-                <w:ilvl w:val="0"/>
-                <w:numId w:val="7"/>
-              </w:numPr>
-              <w:rPr>
-                <w:color w:val="F2F2F2" w:themeColor="background1" w:themeShade="F2"/>
-                <w:sz w:val="22"/>
-                <w:szCs w:val="22"/>
-              </w:rPr>
-            </w:pPr>
-            <w:r>
-              <w:rPr>
-                <w:color w:val="F2F2F2" w:themeColor="background1" w:themeShade="F2"/>
-                <w:sz w:val="22"/>
-                <w:szCs w:val="22"/>
-              </w:rPr>
-              <w:t xml:space="preserve">Reusable and Future Impact </w:t>
-            </w:r>
-          </w:p>
-        </w:tc>
-        <w:tc>
-          <w:tcPr>
-            <w:tcW w:w="5129" w:type="dxa"/>
-            <w:shd w:val="clear" w:color="auto" w:fill="404040" w:themeFill="text1" w:themeFillTint="BF"/>
-            <w:vAlign w:val="center"/>
-          </w:tcPr>
-          <w:p>
-            <w:pPr>
-              <w:pStyle w:val="ListParagraph"/>
-              <w:numPr>
-                <w:ilvl w:val="0"/>
-                <w:numId w:val="7"/>
-              </w:numPr>
-              <w:rPr>
-                <w:color w:val="F2F2F2" w:themeColor="background1" w:themeShade="F2"/>
-                <w:sz w:val="22"/>
-                <w:szCs w:val="22"/>
-              </w:rPr>
-            </w:pPr>
-            <w:r>
-              <w:rPr>
-                <w:color w:val="F2F2F2" w:themeColor="background1" w:themeShade="F2"/>
-                <w:sz w:val="22"/>
-                <w:szCs w:val="22"/>
-              </w:rPr>
-              <w:t xml:space="preserve">Accounts and Financial Analysis </w:t>
-            </w:r>
-          </w:p>
-        </w:tc>
-        <w:tc>
-          <w:tcPr>
-            <w:tcW w:w="5130" w:type="dxa"/>
-            <w:shd w:val="clear" w:color="auto" w:fill="404040" w:themeFill="text1" w:themeFillTint="BF"/>
-            <w:vAlign w:val="center"/>
-          </w:tcPr>
-          <w:p>
-            <w:pPr>
-              <w:rPr>
-                <w:color w:val="F2F2F2" w:themeColor="background1" w:themeShade="F2"/>
-                <w:sz w:val="22"/>
-                <w:szCs w:val="22"/>
-              </w:rPr>
-            </w:pPr>
-          </w:p>
-        </w:tc>
-      </w:tr>
-      <w:tr>
-        <w:trPr>
-          <w:trHeight w:val="317"/>
-        </w:trPr>
-        <w:tc>
-          <w:tcPr>
-            <w:tcW w:w="5129" w:type="dxa"/>
-            <w:shd w:val="clear" w:color="auto" w:fill="404040" w:themeFill="text1" w:themeFillTint="BF"/>
-            <w:vAlign w:val="center"/>
-          </w:tcPr>
-          <w:p>
-            <w:pPr>
-              <w:rPr>
-                <w:color w:val="F2F2F2" w:themeColor="background1" w:themeShade="F2"/>
-                <w:sz w:val="22"/>
-                <w:szCs w:val="22"/>
-              </w:rPr>
-            </w:pPr>
-          </w:p>
-        </w:tc>
-        <w:tc>
-          <w:tcPr>
-            <w:tcW w:w="5129" w:type="dxa"/>
-            <w:shd w:val="clear" w:color="auto" w:fill="404040" w:themeFill="text1" w:themeFillTint="BF"/>
-            <w:vAlign w:val="center"/>
-          </w:tcPr>
-          <w:p>
-            <w:pPr>
-              <w:pStyle w:val="ListParagraph"/>
-              <w:numPr>
-                <w:ilvl w:val="0"/>
-                <w:numId w:val="7"/>
-              </w:numPr>
-              <w:rPr>
-                <w:color w:val="F2F2F2" w:themeColor="background1" w:themeShade="F2"/>
-                <w:sz w:val="22"/>
-                <w:szCs w:val="22"/>
-              </w:rPr>
-            </w:pPr>
-            <w:r>
-              <w:rPr>
-                <w:color w:val="F2F2F2" w:themeColor="background1" w:themeShade="F2"/>
-                <w:sz w:val="22"/>
-                <w:szCs w:val="22"/>
-              </w:rPr>
-              <w:t xml:space="preserve">Manipulation and Risk Analysis </w:t>
-            </w:r>
-          </w:p>
-        </w:tc>
-        <w:tc>
-          <w:tcPr>
-            <w:tcW w:w="5130" w:type="dxa"/>
-            <w:shd w:val="clear" w:color="auto" w:fill="404040" w:themeFill="text1" w:themeFillTint="BF"/>
-            <w:vAlign w:val="center"/>
-          </w:tcPr>
-          <w:p>
-            <w:pPr>
-              <w:rPr>
-                <w:color w:val="F2F2F2" w:themeColor="background1" w:themeShade="F2"/>
-                <w:sz w:val="22"/>
-                <w:szCs w:val="22"/>
-              </w:rPr>
-            </w:pPr>
-          </w:p>
-        </w:tc>
-      </w:tr>
-    </w:tbl>
-    <w:p/>
     <w:tbl>
       <w:tblPr>
         <w:tblStyle w:val="TableGrid"/>
@@ -7817,23 +7305,654 @@
           <w:insideH w:val="single" w:sz="4" w:space="0" w:color="595959" w:themeColor="text1" w:themeTint="A6"/>
           <w:insideV w:val="single" w:sz="4" w:space="0" w:color="595959" w:themeColor="text1" w:themeTint="A6"/>
         </w:tblBorders>
-        <w:shd w:val="clear" w:color="auto" w:fill="F2F2F2" w:themeFill="background1" w:themeFillShade="F2"/>
         <w:tblLook w:val="04A0" w:firstRow="1" w:lastRow="0" w:firstColumn="1" w:lastColumn="0" w:noHBand="0" w:noVBand="1"/>
       </w:tblPr>
       <w:tblGrid>
         <w:gridCol w:w="1323"/>
-        <w:gridCol w:w="3749"/>
-        <w:gridCol w:w="5103"/>
+        <w:gridCol w:w="3410"/>
+        <w:gridCol w:w="339"/>
+        <w:gridCol w:w="4118"/>
+        <w:gridCol w:w="985"/>
         <w:gridCol w:w="5213"/>
       </w:tblGrid>
       <w:tr>
         <w:trPr>
+          <w:trHeight w:val="317"/>
+        </w:trPr>
+        <w:tc>
+          <w:tcPr>
+            <w:tcW w:w="1538" w:type="pct"/>
+            <w:gridSpan w:val="2"/>
+            <w:shd w:val="clear" w:color="auto" w:fill="FFC000"/>
+            <w:vAlign w:val="center"/>
+          </w:tcPr>
+          <w:p>
+            <w:pPr>
+              <w:rPr>
+                <w:b/>
+                <w:bCs/>
+                <w:sz w:val="22"/>
+                <w:szCs w:val="22"/>
+              </w:rPr>
+            </w:pPr>
+            <w:r>
+              <w:rPr>
+                <w:b/>
+                <w:bCs/>
+                <w:sz w:val="22"/>
+                <w:szCs w:val="22"/>
+              </w:rPr>
+              <w:t xml:space="preserve">Fundamental Analysis </w:t>
+            </w:r>
+          </w:p>
+        </w:tc>
+        <w:tc>
+          <w:tcPr>
+            <w:tcW w:w="1448" w:type="pct"/>
+            <w:gridSpan w:val="2"/>
+            <w:shd w:val="clear" w:color="auto" w:fill="FFC000"/>
+            <w:vAlign w:val="center"/>
+          </w:tcPr>
+          <w:p>
+            <w:pPr>
+              <w:rPr>
+                <w:b/>
+                <w:bCs/>
+                <w:sz w:val="22"/>
+                <w:szCs w:val="22"/>
+              </w:rPr>
+            </w:pPr>
+            <w:r>
+              <w:rPr>
+                <w:b/>
+                <w:bCs/>
+                <w:sz w:val="22"/>
+                <w:szCs w:val="22"/>
+              </w:rPr>
+              <w:t xml:space="preserve">Output Design Key Points </w:t>
+            </w:r>
+          </w:p>
+        </w:tc>
+        <w:tc>
+          <w:tcPr>
+            <w:tcW w:w="2014" w:type="pct"/>
+            <w:gridSpan w:val="2"/>
+            <w:shd w:val="clear" w:color="auto" w:fill="FFC000"/>
+            <w:vAlign w:val="center"/>
+          </w:tcPr>
+          <w:p>
+            <w:pPr>
+              <w:rPr>
+                <w:b/>
+                <w:bCs/>
+                <w:sz w:val="22"/>
+                <w:szCs w:val="22"/>
+              </w:rPr>
+            </w:pPr>
+            <w:r>
+              <w:rPr>
+                <w:b/>
+                <w:bCs/>
+                <w:sz w:val="22"/>
+                <w:szCs w:val="22"/>
+              </w:rPr>
+              <w:t xml:space="preserve">Process and </w:t>
+            </w:r>
+            <w:r>
+              <w:rPr>
+                <w:b/>
+                <w:bCs/>
+                <w:sz w:val="22"/>
+                <w:szCs w:val="22"/>
+              </w:rPr>
+              <w:t xml:space="preserve">Directory Structure </w:t>
+            </w:r>
+          </w:p>
+        </w:tc>
+      </w:tr>
+      <w:tr>
+        <w:trPr>
+          <w:trHeight w:val="317"/>
+        </w:trPr>
+        <w:tc>
+          <w:tcPr>
+            <w:tcW w:w="1538" w:type="pct"/>
+            <w:gridSpan w:val="2"/>
+            <w:shd w:val="clear" w:color="auto" w:fill="404040" w:themeFill="text1" w:themeFillTint="BF"/>
+            <w:vAlign w:val="center"/>
+          </w:tcPr>
+          <w:p>
+            <w:pPr>
+              <w:pStyle w:val="ListParagraph"/>
+              <w:numPr>
+                <w:ilvl w:val="0"/>
+                <w:numId w:val="7"/>
+              </w:numPr>
+              <w:rPr>
+                <w:color w:val="F2F2F2" w:themeColor="background1" w:themeShade="F2"/>
+                <w:sz w:val="22"/>
+                <w:szCs w:val="22"/>
+              </w:rPr>
+            </w:pPr>
+            <w:r>
+              <w:rPr>
+                <w:color w:val="F2F2F2" w:themeColor="background1" w:themeShade="F2"/>
+                <w:sz w:val="22"/>
+                <w:szCs w:val="22"/>
+              </w:rPr>
+              <w:t xml:space="preserve">Classified Process Flow  </w:t>
+            </w:r>
+          </w:p>
+        </w:tc>
+        <w:tc>
+          <w:tcPr>
+            <w:tcW w:w="1448" w:type="pct"/>
+            <w:gridSpan w:val="2"/>
+            <w:shd w:val="clear" w:color="auto" w:fill="404040" w:themeFill="text1" w:themeFillTint="BF"/>
+            <w:vAlign w:val="center"/>
+          </w:tcPr>
+          <w:p>
+            <w:pPr>
+              <w:pStyle w:val="ListParagraph"/>
+              <w:numPr>
+                <w:ilvl w:val="0"/>
+                <w:numId w:val="7"/>
+              </w:numPr>
+              <w:rPr>
+                <w:color w:val="F2F2F2" w:themeColor="background1" w:themeShade="F2"/>
+                <w:sz w:val="22"/>
+                <w:szCs w:val="22"/>
+              </w:rPr>
+            </w:pPr>
+            <w:r>
+              <w:rPr>
+                <w:color w:val="F2F2F2" w:themeColor="background1" w:themeShade="F2"/>
+                <w:sz w:val="22"/>
+                <w:szCs w:val="22"/>
+              </w:rPr>
+              <w:t xml:space="preserve">Simple and Classified </w:t>
+            </w:r>
+          </w:p>
+        </w:tc>
+        <w:tc>
+          <w:tcPr>
+            <w:tcW w:w="2014" w:type="pct"/>
+            <w:gridSpan w:val="2"/>
+            <w:shd w:val="clear" w:color="auto" w:fill="404040" w:themeFill="text1" w:themeFillTint="BF"/>
+            <w:vAlign w:val="center"/>
+          </w:tcPr>
+          <w:p>
+            <w:pPr>
+              <w:rPr>
+                <w:color w:val="F2F2F2" w:themeColor="background1" w:themeShade="F2"/>
+                <w:sz w:val="22"/>
+                <w:szCs w:val="22"/>
+              </w:rPr>
+            </w:pPr>
+            <w:r>
+              <w:rPr>
+                <w:color w:val="F2F2F2" w:themeColor="background1" w:themeShade="F2"/>
+                <w:sz w:val="22"/>
+                <w:szCs w:val="22"/>
+              </w:rPr>
+              <w:t xml:space="preserve">Cloud: Google Drive and Github </w:t>
+            </w:r>
+          </w:p>
+        </w:tc>
+      </w:tr>
+      <w:tr>
+        <w:trPr>
+          <w:trHeight w:val="317"/>
+        </w:trPr>
+        <w:tc>
+          <w:tcPr>
+            <w:tcW w:w="1538" w:type="pct"/>
+            <w:gridSpan w:val="2"/>
+            <w:shd w:val="clear" w:color="auto" w:fill="404040" w:themeFill="text1" w:themeFillTint="BF"/>
+            <w:vAlign w:val="center"/>
+          </w:tcPr>
+          <w:p>
+            <w:pPr>
+              <w:pStyle w:val="ListParagraph"/>
+              <w:numPr>
+                <w:ilvl w:val="0"/>
+                <w:numId w:val="7"/>
+              </w:numPr>
+              <w:rPr>
+                <w:color w:val="F2F2F2" w:themeColor="background1" w:themeShade="F2"/>
+                <w:sz w:val="22"/>
+                <w:szCs w:val="22"/>
+              </w:rPr>
+            </w:pPr>
+            <w:r>
+              <w:rPr>
+                <w:color w:val="F2F2F2" w:themeColor="background1" w:themeShade="F2"/>
+                <w:sz w:val="22"/>
+                <w:szCs w:val="22"/>
+              </w:rPr>
+              <w:t xml:space="preserve">Based on Legal Evidence </w:t>
+            </w:r>
+          </w:p>
+        </w:tc>
+        <w:tc>
+          <w:tcPr>
+            <w:tcW w:w="1448" w:type="pct"/>
+            <w:gridSpan w:val="2"/>
+            <w:shd w:val="clear" w:color="auto" w:fill="404040" w:themeFill="text1" w:themeFillTint="BF"/>
+            <w:vAlign w:val="center"/>
+          </w:tcPr>
+          <w:p>
+            <w:pPr>
+              <w:pStyle w:val="ListParagraph"/>
+              <w:numPr>
+                <w:ilvl w:val="0"/>
+                <w:numId w:val="7"/>
+              </w:numPr>
+              <w:rPr>
+                <w:color w:val="F2F2F2" w:themeColor="background1" w:themeShade="F2"/>
+                <w:sz w:val="22"/>
+                <w:szCs w:val="22"/>
+              </w:rPr>
+            </w:pPr>
+            <w:r>
+              <w:rPr>
+                <w:color w:val="F2F2F2" w:themeColor="background1" w:themeShade="F2"/>
+                <w:sz w:val="22"/>
+                <w:szCs w:val="22"/>
+              </w:rPr>
+              <w:t xml:space="preserve">Relevant and Meaningful </w:t>
+            </w:r>
+          </w:p>
+        </w:tc>
+        <w:tc>
+          <w:tcPr>
+            <w:tcW w:w="2014" w:type="pct"/>
+            <w:gridSpan w:val="2"/>
+            <w:shd w:val="clear" w:color="auto" w:fill="404040" w:themeFill="text1" w:themeFillTint="BF"/>
+            <w:vAlign w:val="center"/>
+          </w:tcPr>
+          <w:p>
+            <w:pPr>
+              <w:rPr>
+                <w:color w:val="F2F2F2" w:themeColor="background1" w:themeShade="F2"/>
+                <w:sz w:val="22"/>
+                <w:szCs w:val="22"/>
+              </w:rPr>
+            </w:pPr>
+            <w:r>
+              <w:rPr>
+                <w:color w:val="F2F2F2" w:themeColor="background1" w:themeShade="F2"/>
+                <w:sz w:val="22"/>
+                <w:szCs w:val="22"/>
+              </w:rPr>
+              <w:t xml:space="preserve">Local: Work-Station </w:t>
+            </w:r>
+          </w:p>
+        </w:tc>
+      </w:tr>
+      <w:tr>
+        <w:trPr>
+          <w:trHeight w:val="317"/>
+        </w:trPr>
+        <w:tc>
+          <w:tcPr>
+            <w:tcW w:w="1538" w:type="pct"/>
+            <w:gridSpan w:val="2"/>
+            <w:shd w:val="clear" w:color="auto" w:fill="404040" w:themeFill="text1" w:themeFillTint="BF"/>
+            <w:vAlign w:val="center"/>
+          </w:tcPr>
+          <w:p>
+            <w:pPr>
+              <w:pStyle w:val="ListParagraph"/>
+              <w:numPr>
+                <w:ilvl w:val="0"/>
+                <w:numId w:val="7"/>
+              </w:numPr>
+              <w:rPr>
+                <w:color w:val="F2F2F2" w:themeColor="background1" w:themeShade="F2"/>
+                <w:sz w:val="22"/>
+                <w:szCs w:val="22"/>
+              </w:rPr>
+            </w:pPr>
+            <w:r>
+              <w:rPr>
+                <w:color w:val="F2F2F2" w:themeColor="background1" w:themeShade="F2"/>
+                <w:sz w:val="22"/>
+                <w:szCs w:val="22"/>
+              </w:rPr>
+              <w:t xml:space="preserve">Scope and Domain Analysis </w:t>
+            </w:r>
+          </w:p>
+        </w:tc>
+        <w:tc>
+          <w:tcPr>
+            <w:tcW w:w="1448" w:type="pct"/>
+            <w:gridSpan w:val="2"/>
+            <w:shd w:val="clear" w:color="auto" w:fill="404040" w:themeFill="text1" w:themeFillTint="BF"/>
+            <w:vAlign w:val="center"/>
+          </w:tcPr>
+          <w:p>
+            <w:pPr>
+              <w:pStyle w:val="ListParagraph"/>
+              <w:numPr>
+                <w:ilvl w:val="0"/>
+                <w:numId w:val="7"/>
+              </w:numPr>
+              <w:rPr>
+                <w:color w:val="F2F2F2" w:themeColor="background1" w:themeShade="F2"/>
+                <w:sz w:val="22"/>
+                <w:szCs w:val="22"/>
+              </w:rPr>
+            </w:pPr>
+            <w:r>
+              <w:rPr>
+                <w:color w:val="F2F2F2" w:themeColor="background1" w:themeShade="F2"/>
+                <w:sz w:val="22"/>
+                <w:szCs w:val="22"/>
+              </w:rPr>
+              <w:t xml:space="preserve">Well Designed and Functional </w:t>
+            </w:r>
+          </w:p>
+        </w:tc>
+        <w:tc>
+          <w:tcPr>
+            <w:tcW w:w="2014" w:type="pct"/>
+            <w:gridSpan w:val="2"/>
+            <w:shd w:val="clear" w:color="auto" w:fill="404040" w:themeFill="text1" w:themeFillTint="BF"/>
+            <w:vAlign w:val="center"/>
+          </w:tcPr>
+          <w:p>
+            <w:pPr>
+              <w:pStyle w:val="ListParagraph"/>
+              <w:numPr>
+                <w:ilvl w:val="0"/>
+                <w:numId w:val="7"/>
+              </w:numPr>
+              <w:rPr>
+                <w:color w:val="F2F2F2" w:themeColor="background1" w:themeShade="F2"/>
+                <w:sz w:val="22"/>
+                <w:szCs w:val="22"/>
+              </w:rPr>
+            </w:pPr>
+            <w:r>
+              <w:rPr>
+                <w:color w:val="F2F2F2" w:themeColor="background1" w:themeShade="F2"/>
+                <w:sz w:val="22"/>
+                <w:szCs w:val="22"/>
+              </w:rPr>
+              <w:t>Parent (LIBRARY): Schedule and Process</w:t>
+            </w:r>
+          </w:p>
+        </w:tc>
+      </w:tr>
+      <w:tr>
+        <w:trPr>
+          <w:trHeight w:val="317"/>
+        </w:trPr>
+        <w:tc>
+          <w:tcPr>
+            <w:tcW w:w="1538" w:type="pct"/>
+            <w:gridSpan w:val="2"/>
+            <w:shd w:val="clear" w:color="auto" w:fill="404040" w:themeFill="text1" w:themeFillTint="BF"/>
+            <w:vAlign w:val="center"/>
+          </w:tcPr>
+          <w:p>
+            <w:pPr>
+              <w:pStyle w:val="ListParagraph"/>
+              <w:numPr>
+                <w:ilvl w:val="0"/>
+                <w:numId w:val="7"/>
+              </w:numPr>
+              <w:rPr>
+                <w:color w:val="F2F2F2" w:themeColor="background1" w:themeShade="F2"/>
+                <w:sz w:val="22"/>
+                <w:szCs w:val="22"/>
+              </w:rPr>
+            </w:pPr>
+            <w:r>
+              <w:rPr>
+                <w:color w:val="F2F2F2" w:themeColor="background1" w:themeShade="F2"/>
+                <w:sz w:val="22"/>
+                <w:szCs w:val="22"/>
+              </w:rPr>
+              <w:t xml:space="preserve">Accounts and Financial Analysis </w:t>
+            </w:r>
+          </w:p>
+        </w:tc>
+        <w:tc>
+          <w:tcPr>
+            <w:tcW w:w="1448" w:type="pct"/>
+            <w:gridSpan w:val="2"/>
+            <w:shd w:val="clear" w:color="auto" w:fill="404040" w:themeFill="text1" w:themeFillTint="BF"/>
+            <w:vAlign w:val="center"/>
+          </w:tcPr>
+          <w:p>
+            <w:pPr>
+              <w:pStyle w:val="ListParagraph"/>
+              <w:numPr>
+                <w:ilvl w:val="0"/>
+                <w:numId w:val="7"/>
+              </w:numPr>
+              <w:rPr>
+                <w:color w:val="F2F2F2" w:themeColor="background1" w:themeShade="F2"/>
+                <w:sz w:val="22"/>
+                <w:szCs w:val="22"/>
+              </w:rPr>
+            </w:pPr>
+            <w:r>
+              <w:rPr>
+                <w:color w:val="F2F2F2" w:themeColor="background1" w:themeShade="F2"/>
+                <w:sz w:val="22"/>
+                <w:szCs w:val="22"/>
+              </w:rPr>
+              <w:t xml:space="preserve">Reusable and Future Impact </w:t>
+            </w:r>
+          </w:p>
+        </w:tc>
+        <w:tc>
+          <w:tcPr>
+            <w:tcW w:w="2014" w:type="pct"/>
+            <w:gridSpan w:val="2"/>
+            <w:shd w:val="clear" w:color="auto" w:fill="404040" w:themeFill="text1" w:themeFillTint="BF"/>
+            <w:vAlign w:val="center"/>
+          </w:tcPr>
+          <w:p>
+            <w:pPr>
+              <w:pStyle w:val="ListParagraph"/>
+              <w:numPr>
+                <w:ilvl w:val="0"/>
+                <w:numId w:val="7"/>
+              </w:numPr>
+              <w:rPr>
+                <w:color w:val="F2F2F2" w:themeColor="background1" w:themeShade="F2"/>
+                <w:sz w:val="22"/>
+                <w:szCs w:val="22"/>
+              </w:rPr>
+            </w:pPr>
+            <w:r>
+              <w:rPr>
+                <w:color w:val="F2F2F2" w:themeColor="background1" w:themeShade="F2"/>
+                <w:sz w:val="22"/>
+                <w:szCs w:val="22"/>
+              </w:rPr>
+              <w:t xml:space="preserve">Parent (REPO): Skill and Education </w:t>
+            </w:r>
+          </w:p>
+        </w:tc>
+      </w:tr>
+      <w:tr>
+        <w:trPr>
+          <w:trHeight w:val="317"/>
+        </w:trPr>
+        <w:tc>
+          <w:tcPr>
+            <w:tcW w:w="1538" w:type="pct"/>
+            <w:gridSpan w:val="2"/>
+            <w:shd w:val="clear" w:color="auto" w:fill="404040" w:themeFill="text1" w:themeFillTint="BF"/>
+            <w:vAlign w:val="center"/>
+          </w:tcPr>
+          <w:p>
+            <w:pPr>
+              <w:pStyle w:val="ListParagraph"/>
+              <w:numPr>
+                <w:ilvl w:val="0"/>
+                <w:numId w:val="7"/>
+              </w:numPr>
+              <w:rPr>
+                <w:color w:val="F2F2F2" w:themeColor="background1" w:themeShade="F2"/>
+                <w:sz w:val="22"/>
+                <w:szCs w:val="22"/>
+              </w:rPr>
+            </w:pPr>
+            <w:r>
+              <w:rPr>
+                <w:color w:val="F2F2F2" w:themeColor="background1" w:themeShade="F2"/>
+                <w:sz w:val="22"/>
+                <w:szCs w:val="22"/>
+              </w:rPr>
+              <w:t xml:space="preserve">Manipulation and Risk Analysis </w:t>
+            </w:r>
+          </w:p>
+        </w:tc>
+        <w:tc>
+          <w:tcPr>
+            <w:tcW w:w="1448" w:type="pct"/>
+            <w:gridSpan w:val="2"/>
+            <w:shd w:val="clear" w:color="auto" w:fill="404040" w:themeFill="text1" w:themeFillTint="BF"/>
+            <w:vAlign w:val="center"/>
+          </w:tcPr>
+          <w:p>
+            <w:pPr>
+              <w:rPr>
+                <w:color w:val="F2F2F2" w:themeColor="background1" w:themeShade="F2"/>
+                <w:sz w:val="22"/>
+                <w:szCs w:val="22"/>
+              </w:rPr>
+            </w:pPr>
+          </w:p>
+        </w:tc>
+        <w:tc>
+          <w:tcPr>
+            <w:tcW w:w="2014" w:type="pct"/>
+            <w:gridSpan w:val="2"/>
+            <w:shd w:val="clear" w:color="auto" w:fill="404040" w:themeFill="text1" w:themeFillTint="BF"/>
+            <w:vAlign w:val="center"/>
+          </w:tcPr>
+          <w:p>
+            <w:pPr>
+              <w:pStyle w:val="ListParagraph"/>
+              <w:numPr>
+                <w:ilvl w:val="0"/>
+                <w:numId w:val="7"/>
+              </w:numPr>
+              <w:rPr>
+                <w:color w:val="F2F2F2" w:themeColor="background1" w:themeShade="F2"/>
+                <w:sz w:val="22"/>
+                <w:szCs w:val="22"/>
+              </w:rPr>
+            </w:pPr>
+            <w:r>
+              <w:rPr>
+                <w:color w:val="F2F2F2" w:themeColor="background1" w:themeShade="F2"/>
+                <w:sz w:val="22"/>
+                <w:szCs w:val="22"/>
+              </w:rPr>
+              <w:t xml:space="preserve">Parent (ASSET): Legal and Analysis </w:t>
+            </w:r>
+          </w:p>
+        </w:tc>
+      </w:tr>
+      <w:tr>
+        <w:trPr>
+          <w:trHeight w:val="317"/>
+        </w:trPr>
+        <w:tc>
+          <w:tcPr>
+            <w:tcW w:w="1538" w:type="pct"/>
+            <w:gridSpan w:val="2"/>
+            <w:shd w:val="clear" w:color="auto" w:fill="404040" w:themeFill="text1" w:themeFillTint="BF"/>
+            <w:vAlign w:val="center"/>
+          </w:tcPr>
+          <w:p>
+            <w:pPr>
+              <w:rPr>
+                <w:color w:val="F2F2F2" w:themeColor="background1" w:themeShade="F2"/>
+                <w:sz w:val="22"/>
+                <w:szCs w:val="22"/>
+              </w:rPr>
+            </w:pPr>
+          </w:p>
+        </w:tc>
+        <w:tc>
+          <w:tcPr>
+            <w:tcW w:w="1448" w:type="pct"/>
+            <w:gridSpan w:val="2"/>
+            <w:shd w:val="clear" w:color="auto" w:fill="404040" w:themeFill="text1" w:themeFillTint="BF"/>
+            <w:vAlign w:val="center"/>
+          </w:tcPr>
+          <w:p>
+            <w:pPr>
+              <w:rPr>
+                <w:color w:val="F2F2F2" w:themeColor="background1" w:themeShade="F2"/>
+                <w:sz w:val="22"/>
+                <w:szCs w:val="22"/>
+              </w:rPr>
+            </w:pPr>
+          </w:p>
+        </w:tc>
+        <w:tc>
+          <w:tcPr>
+            <w:tcW w:w="2014" w:type="pct"/>
+            <w:gridSpan w:val="2"/>
+            <w:shd w:val="clear" w:color="auto" w:fill="404040" w:themeFill="text1" w:themeFillTint="BF"/>
+            <w:vAlign w:val="center"/>
+          </w:tcPr>
+          <w:p>
+            <w:pPr>
+              <w:rPr>
+                <w:color w:val="F2F2F2" w:themeColor="background1" w:themeShade="F2"/>
+                <w:sz w:val="22"/>
+                <w:szCs w:val="22"/>
+              </w:rPr>
+            </w:pPr>
+            <w:r>
+              <w:rPr>
+                <w:color w:val="F2F2F2" w:themeColor="background1" w:themeShade="F2"/>
+                <w:sz w:val="22"/>
+                <w:szCs w:val="22"/>
+              </w:rPr>
+              <w:t>Process</w:t>
+            </w:r>
+            <w:r>
+              <w:rPr>
+                <w:color w:val="F2F2F2" w:themeColor="background1" w:themeShade="F2"/>
+                <w:sz w:val="22"/>
+                <w:szCs w:val="22"/>
+              </w:rPr>
+              <w:t xml:space="preserve">: </w:t>
+            </w:r>
+            <w:r>
+              <w:rPr>
+                <w:color w:val="F2F2F2" w:themeColor="background1" w:themeShade="F2"/>
+                <w:sz w:val="22"/>
+                <w:szCs w:val="22"/>
+              </w:rPr>
+              <w:t>Regular, In-Time, Continuous, Step-by-Step</w:t>
+            </w:r>
+          </w:p>
+        </w:tc>
+      </w:tr>
+      <w:tr>
+        <w:tblPrEx>
+          <w:shd w:val="clear" w:color="auto" w:fill="F2F2F2" w:themeFill="background1" w:themeFillShade="F2"/>
+        </w:tblPrEx>
+        <w:trPr>
           <w:trHeight w:val="864"/>
         </w:trPr>
         <w:tc>
           <w:tcPr>
             <w:tcW w:w="5000" w:type="pct"/>
-            <w:gridSpan w:val="4"/>
+            <w:gridSpan w:val="6"/>
             <w:shd w:val="clear" w:color="auto" w:fill="262626" w:themeFill="text1" w:themeFillTint="D9"/>
             <w:vAlign w:val="center"/>
           </w:tcPr>
@@ -7876,6 +7995,123 @@
                 <w:szCs w:val="22"/>
               </w:rPr>
               <w:t>Google Drive &amp; Work-Station (Assets)</w:t>
+            </w:r>
+          </w:p>
+        </w:tc>
+      </w:tr>
+      <w:tr>
+        <w:tblPrEx>
+          <w:shd w:val="clear" w:color="auto" w:fill="F2F2F2" w:themeFill="background1" w:themeFillShade="F2"/>
+        </w:tblPrEx>
+        <w:trPr>
+          <w:trHeight w:val="288"/>
+        </w:trPr>
+        <w:tc>
+          <w:tcPr>
+            <w:tcW w:w="430" w:type="pct"/>
+            <w:shd w:val="clear" w:color="auto" w:fill="FFC000"/>
+            <w:vAlign w:val="center"/>
+          </w:tcPr>
+          <w:p>
+            <w:pPr>
+              <w:rPr>
+                <w:b/>
+                <w:bCs/>
+                <w:sz w:val="22"/>
+                <w:szCs w:val="22"/>
+              </w:rPr>
+            </w:pPr>
+            <w:r>
+              <w:rPr>
+                <w:b/>
+                <w:bCs/>
+                <w:sz w:val="22"/>
+                <w:szCs w:val="22"/>
+              </w:rPr>
+              <w:t>Schedule</w:t>
+            </w:r>
+          </w:p>
+        </w:tc>
+        <w:tc>
+          <w:tcPr>
+            <w:tcW w:w="1218" w:type="pct"/>
+            <w:gridSpan w:val="2"/>
+            <w:shd w:val="clear" w:color="auto" w:fill="FFC000"/>
+            <w:vAlign w:val="center"/>
+          </w:tcPr>
+          <w:p>
+            <w:pPr>
+              <w:jc w:val="center"/>
+              <w:rPr>
+                <w:b/>
+                <w:bCs/>
+                <w:sz w:val="22"/>
+                <w:szCs w:val="22"/>
+              </w:rPr>
+            </w:pPr>
+            <w:r>
+              <w:rPr>
+                <w:b/>
+                <w:bCs/>
+                <w:sz w:val="22"/>
+                <w:szCs w:val="22"/>
+              </w:rPr>
+              <w:t>Pending</w:t>
+            </w:r>
+          </w:p>
+        </w:tc>
+        <w:tc>
+          <w:tcPr>
+            <w:tcW w:w="1658" w:type="pct"/>
+            <w:gridSpan w:val="2"/>
+            <w:shd w:val="clear" w:color="auto" w:fill="FFC000"/>
+            <w:vAlign w:val="center"/>
+          </w:tcPr>
+          <w:p>
+            <w:pPr>
+              <w:jc w:val="center"/>
+              <w:rPr>
+                <w:b/>
+                <w:bCs/>
+                <w:sz w:val="22"/>
+                <w:szCs w:val="22"/>
+              </w:rPr>
+            </w:pPr>
+            <w:r>
+              <w:rPr>
+                <w:b/>
+                <w:bCs/>
+                <w:sz w:val="22"/>
+                <w:szCs w:val="22"/>
+              </w:rPr>
+              <w:t>Assets and Return</w:t>
+            </w:r>
+          </w:p>
+        </w:tc>
+        <w:tc>
+          <w:tcPr>
+            <w:tcW w:w="1694" w:type="pct"/>
+            <w:shd w:val="clear" w:color="auto" w:fill="FFC000"/>
+            <w:vAlign w:val="center"/>
+          </w:tcPr>
+          <w:p>
+            <w:pPr>
+              <w:jc w:val="center"/>
+              <w:rPr>
+                <w:b/>
+                <w:bCs/>
+                <w:sz w:val="22"/>
+                <w:szCs w:val="22"/>
+              </w:rPr>
+            </w:pPr>
+            <w:r>
+              <w:rPr>
+                <w:b/>
+                <w:bCs/>
+                <w:sz w:val="22"/>
+                <w:szCs w:val="22"/>
+              </w:rPr>
+              <w:t>Investment and Accounts</w:t>
             </w:r>
           </w:p>
         </w:tc>
@@ -7887,7 +8123,7 @@
         <w:tc>
           <w:tcPr>
             <w:tcW w:w="430" w:type="pct"/>
-            <w:shd w:val="clear" w:color="auto" w:fill="FFC000"/>
+            <w:shd w:val="clear" w:color="auto" w:fill="262626" w:themeFill="text1" w:themeFillTint="D9"/>
             <w:vAlign w:val="center"/>
           </w:tcPr>
           <w:p>
@@ -7895,6 +8131,7 @@
               <w:rPr>
                 <w:b/>
                 <w:bCs/>
+                <w:color w:val="F2F2F2" w:themeColor="background1" w:themeShade="F2"/>
                 <w:sz w:val="22"/>
                 <w:szCs w:val="22"/>
               </w:rPr>
@@ -7903,98 +8140,92 @@
               <w:rPr>
                 <w:b/>
                 <w:bCs/>
-                <w:sz w:val="22"/>
-                <w:szCs w:val="22"/>
-              </w:rPr>
-              <w:t>Schedule</w:t>
+                <w:color w:val="F2F2F2" w:themeColor="background1" w:themeShade="F2"/>
+                <w:sz w:val="22"/>
+                <w:szCs w:val="22"/>
+              </w:rPr>
+              <w:t>Time</w:t>
             </w:r>
           </w:p>
         </w:tc>
         <w:tc>
           <w:tcPr>
             <w:tcW w:w="1218" w:type="pct"/>
-            <w:shd w:val="clear" w:color="auto" w:fill="FFC000"/>
-            <w:vAlign w:val="center"/>
-          </w:tcPr>
-          <w:p>
-            <w:pPr>
-              <w:jc w:val="center"/>
-              <w:rPr>
-                <w:b/>
-                <w:bCs/>
-                <w:sz w:val="22"/>
-                <w:szCs w:val="22"/>
-              </w:rPr>
-            </w:pPr>
-            <w:r>
-              <w:rPr>
-                <w:b/>
-                <w:bCs/>
-                <w:sz w:val="22"/>
-                <w:szCs w:val="22"/>
-              </w:rPr>
-              <w:t>Pending</w:t>
+            <w:gridSpan w:val="2"/>
+            <w:shd w:val="clear" w:color="auto" w:fill="262626" w:themeFill="text1" w:themeFillTint="D9"/>
+            <w:vAlign w:val="center"/>
+          </w:tcPr>
+          <w:p>
+            <w:pPr>
+              <w:rPr>
+                <w:color w:val="F2F2F2" w:themeColor="background1" w:themeShade="F2"/>
+                <w:sz w:val="22"/>
+                <w:szCs w:val="22"/>
+              </w:rPr>
+            </w:pPr>
+            <w:r>
+              <w:rPr>
+                <w:color w:val="F2F2F2" w:themeColor="background1" w:themeShade="F2"/>
+                <w:sz w:val="22"/>
+                <w:szCs w:val="22"/>
+              </w:rPr>
+              <w:t>Afternoon (Regular)</w:t>
             </w:r>
           </w:p>
         </w:tc>
         <w:tc>
           <w:tcPr>
             <w:tcW w:w="1658" w:type="pct"/>
-            <w:shd w:val="clear" w:color="auto" w:fill="FFC000"/>
-            <w:vAlign w:val="center"/>
-          </w:tcPr>
-          <w:p>
-            <w:pPr>
-              <w:jc w:val="center"/>
-              <w:rPr>
-                <w:b/>
-                <w:bCs/>
-                <w:sz w:val="22"/>
-                <w:szCs w:val="22"/>
-              </w:rPr>
-            </w:pPr>
-            <w:r>
-              <w:rPr>
-                <w:b/>
-                <w:bCs/>
-                <w:sz w:val="22"/>
-                <w:szCs w:val="22"/>
-              </w:rPr>
-              <w:t>Assets and Return</w:t>
+            <w:gridSpan w:val="2"/>
+            <w:shd w:val="clear" w:color="auto" w:fill="262626" w:themeFill="text1" w:themeFillTint="D9"/>
+            <w:vAlign w:val="center"/>
+          </w:tcPr>
+          <w:p>
+            <w:pPr>
+              <w:rPr>
+                <w:color w:val="F2F2F2" w:themeColor="background1" w:themeShade="F2"/>
+                <w:sz w:val="22"/>
+                <w:szCs w:val="22"/>
+              </w:rPr>
+            </w:pPr>
+            <w:r>
+              <w:rPr>
+                <w:color w:val="F2F2F2" w:themeColor="background1" w:themeShade="F2"/>
+                <w:sz w:val="22"/>
+                <w:szCs w:val="22"/>
+              </w:rPr>
+              <w:t>Morning (Friday and Saturday)</w:t>
             </w:r>
           </w:p>
         </w:tc>
         <w:tc>
           <w:tcPr>
             <w:tcW w:w="1694" w:type="pct"/>
-            <w:shd w:val="clear" w:color="auto" w:fill="FFC000"/>
-            <w:vAlign w:val="center"/>
-          </w:tcPr>
-          <w:p>
-            <w:pPr>
-              <w:jc w:val="center"/>
-              <w:rPr>
-                <w:b/>
-                <w:bCs/>
-                <w:sz w:val="22"/>
-                <w:szCs w:val="22"/>
-              </w:rPr>
-            </w:pPr>
-            <w:r>
-              <w:rPr>
-                <w:b/>
-                <w:bCs/>
-                <w:sz w:val="22"/>
-                <w:szCs w:val="22"/>
-              </w:rPr>
-              <w:t>Investment and Accounts</w:t>
+            <w:shd w:val="clear" w:color="auto" w:fill="262626" w:themeFill="text1" w:themeFillTint="D9"/>
+            <w:vAlign w:val="center"/>
+          </w:tcPr>
+          <w:p>
+            <w:pPr>
+              <w:rPr>
+                <w:color w:val="F2F2F2" w:themeColor="background1" w:themeShade="F2"/>
+                <w:sz w:val="22"/>
+                <w:szCs w:val="22"/>
+              </w:rPr>
+            </w:pPr>
+            <w:r>
+              <w:rPr>
+                <w:color w:val="F2F2F2" w:themeColor="background1" w:themeShade="F2"/>
+                <w:sz w:val="22"/>
+                <w:szCs w:val="22"/>
+              </w:rPr>
+              <w:t xml:space="preserve">Morning (Sunday to Thursday) </w:t>
             </w:r>
           </w:p>
         </w:tc>
       </w:tr>
       <w:tr>
         <w:tblPrEx>
-          <w:shd w:val="clear" w:color="auto" w:fill="auto"/>
+          <w:shd w:val="clear" w:color="auto" w:fill="F2F2F2" w:themeFill="background1" w:themeFillShade="F2"/>
         </w:tblPrEx>
         <w:trPr>
           <w:trHeight w:val="288"/>
@@ -8023,13 +8254,14 @@
                 <w:sz w:val="22"/>
                 <w:szCs w:val="22"/>
               </w:rPr>
-              <w:t>Time</w:t>
+              <w:t>Content</w:t>
             </w:r>
           </w:p>
         </w:tc>
         <w:tc>
           <w:tcPr>
             <w:tcW w:w="1218" w:type="pct"/>
+            <w:gridSpan w:val="2"/>
             <w:shd w:val="clear" w:color="auto" w:fill="262626" w:themeFill="text1" w:themeFillTint="D9"/>
             <w:vAlign w:val="center"/>
           </w:tcPr>
@@ -8047,13 +8279,14 @@
                 <w:sz w:val="22"/>
                 <w:szCs w:val="22"/>
               </w:rPr>
-              <w:t>Afternoon (Regular)</w:t>
+              <w:t>Concept Profile</w:t>
             </w:r>
           </w:p>
         </w:tc>
         <w:tc>
           <w:tcPr>
             <w:tcW w:w="1658" w:type="pct"/>
+            <w:gridSpan w:val="2"/>
             <w:shd w:val="clear" w:color="auto" w:fill="262626" w:themeFill="text1" w:themeFillTint="D9"/>
             <w:vAlign w:val="center"/>
           </w:tcPr>
@@ -8071,7 +8304,7 @@
                 <w:sz w:val="22"/>
                 <w:szCs w:val="22"/>
               </w:rPr>
-              <w:t>Morning (Friday and Saturday)</w:t>
+              <w:t>Legal, IDs, and Tax Papers</w:t>
             </w:r>
           </w:p>
         </w:tc>
@@ -8095,19 +8328,23 @@
                 <w:sz w:val="22"/>
                 <w:szCs w:val="22"/>
               </w:rPr>
-              <w:t xml:space="preserve">Morning (Sunday to Thursday) </w:t>
+              <w:t>Conditional Papers, Accounts</w:t>
             </w:r>
           </w:p>
         </w:tc>
       </w:tr>
       <w:tr>
+        <w:tblPrEx>
+          <w:shd w:val="clear" w:color="auto" w:fill="F2F2F2" w:themeFill="background1" w:themeFillShade="F2"/>
+        </w:tblPrEx>
         <w:trPr>
           <w:trHeight w:val="288"/>
         </w:trPr>
         <w:tc>
           <w:tcPr>
             <w:tcW w:w="430" w:type="pct"/>
-            <w:shd w:val="clear" w:color="auto" w:fill="262626" w:themeFill="text1" w:themeFillTint="D9"/>
+            <w:vMerge w:val="restart"/>
+            <w:shd w:val="clear" w:color="auto" w:fill="404040" w:themeFill="text1" w:themeFillTint="BF"/>
             <w:vAlign w:val="center"/>
           </w:tcPr>
           <w:p>
@@ -8128,91 +8365,102 @@
                 <w:sz w:val="22"/>
                 <w:szCs w:val="22"/>
               </w:rPr>
-              <w:t>Content</w:t>
+              <w:t>Subjects</w:t>
             </w:r>
           </w:p>
         </w:tc>
         <w:tc>
           <w:tcPr>
             <w:tcW w:w="1218" w:type="pct"/>
-            <w:shd w:val="clear" w:color="auto" w:fill="262626" w:themeFill="text1" w:themeFillTint="D9"/>
-            <w:vAlign w:val="center"/>
-          </w:tcPr>
-          <w:p>
-            <w:pPr>
-              <w:rPr>
-                <w:color w:val="F2F2F2" w:themeColor="background1" w:themeShade="F2"/>
-                <w:sz w:val="22"/>
-                <w:szCs w:val="22"/>
-              </w:rPr>
-            </w:pPr>
-            <w:r>
-              <w:rPr>
-                <w:color w:val="F2F2F2" w:themeColor="background1" w:themeShade="F2"/>
-                <w:sz w:val="22"/>
-                <w:szCs w:val="22"/>
-              </w:rPr>
-              <w:t>Concept Profile</w:t>
+            <w:gridSpan w:val="2"/>
+            <w:shd w:val="clear" w:color="auto" w:fill="83CAEB" w:themeFill="accent1" w:themeFillTint="66"/>
+            <w:vAlign w:val="center"/>
+          </w:tcPr>
+          <w:p>
+            <w:pPr>
+              <w:rPr>
+                <w:b/>
+                <w:bCs/>
+                <w:sz w:val="22"/>
+                <w:szCs w:val="22"/>
+              </w:rPr>
+            </w:pPr>
+            <w:r>
+              <w:rPr>
+                <w:b/>
+                <w:bCs/>
+                <w:sz w:val="22"/>
+                <w:szCs w:val="22"/>
+              </w:rPr>
+              <w:t>Category: Business</w:t>
             </w:r>
           </w:p>
         </w:tc>
         <w:tc>
           <w:tcPr>
             <w:tcW w:w="1658" w:type="pct"/>
-            <w:shd w:val="clear" w:color="auto" w:fill="262626" w:themeFill="text1" w:themeFillTint="D9"/>
-            <w:vAlign w:val="center"/>
-          </w:tcPr>
-          <w:p>
-            <w:pPr>
-              <w:rPr>
-                <w:color w:val="F2F2F2" w:themeColor="background1" w:themeShade="F2"/>
-                <w:sz w:val="22"/>
-                <w:szCs w:val="22"/>
-              </w:rPr>
-            </w:pPr>
-            <w:r>
-              <w:rPr>
-                <w:color w:val="F2F2F2" w:themeColor="background1" w:themeShade="F2"/>
-                <w:sz w:val="22"/>
-                <w:szCs w:val="22"/>
-              </w:rPr>
-              <w:t>Legal, IDs, and Tax Papers</w:t>
+            <w:gridSpan w:val="2"/>
+            <w:shd w:val="clear" w:color="auto" w:fill="83CAEB" w:themeFill="accent1" w:themeFillTint="66"/>
+            <w:vAlign w:val="center"/>
+          </w:tcPr>
+          <w:p>
+            <w:pPr>
+              <w:rPr>
+                <w:b/>
+                <w:bCs/>
+                <w:sz w:val="22"/>
+                <w:szCs w:val="22"/>
+              </w:rPr>
+            </w:pPr>
+            <w:r>
+              <w:rPr>
+                <w:b/>
+                <w:bCs/>
+                <w:sz w:val="22"/>
+                <w:szCs w:val="22"/>
+              </w:rPr>
+              <w:t xml:space="preserve">Category: Productive </w:t>
             </w:r>
           </w:p>
         </w:tc>
         <w:tc>
           <w:tcPr>
             <w:tcW w:w="1694" w:type="pct"/>
-            <w:shd w:val="clear" w:color="auto" w:fill="262626" w:themeFill="text1" w:themeFillTint="D9"/>
-            <w:vAlign w:val="center"/>
-          </w:tcPr>
-          <w:p>
-            <w:pPr>
-              <w:rPr>
-                <w:color w:val="F2F2F2" w:themeColor="background1" w:themeShade="F2"/>
-                <w:sz w:val="22"/>
-                <w:szCs w:val="22"/>
-              </w:rPr>
-            </w:pPr>
-            <w:r>
-              <w:rPr>
-                <w:color w:val="F2F2F2" w:themeColor="background1" w:themeShade="F2"/>
-                <w:sz w:val="22"/>
-                <w:szCs w:val="22"/>
-              </w:rPr>
-              <w:t>Conditional Papers, Accounts</w:t>
+            <w:shd w:val="clear" w:color="auto" w:fill="83CAEB" w:themeFill="accent1" w:themeFillTint="66"/>
+            <w:vAlign w:val="center"/>
+          </w:tcPr>
+          <w:p>
+            <w:pPr>
+              <w:rPr>
+                <w:b/>
+                <w:bCs/>
+                <w:sz w:val="22"/>
+                <w:szCs w:val="22"/>
+              </w:rPr>
+            </w:pPr>
+            <w:r>
+              <w:rPr>
+                <w:b/>
+                <w:bCs/>
+                <w:sz w:val="22"/>
+                <w:szCs w:val="22"/>
+              </w:rPr>
+              <w:t>Category: Scope, Security, and Return</w:t>
             </w:r>
           </w:p>
         </w:tc>
       </w:tr>
       <w:tr>
+        <w:tblPrEx>
+          <w:shd w:val="clear" w:color="auto" w:fill="F2F2F2" w:themeFill="background1" w:themeFillShade="F2"/>
+        </w:tblPrEx>
         <w:trPr>
           <w:trHeight w:val="288"/>
         </w:trPr>
         <w:tc>
           <w:tcPr>
             <w:tcW w:w="430" w:type="pct"/>
-            <w:vMerge w:val="restart"/>
+            <w:vMerge/>
             <w:shd w:val="clear" w:color="auto" w:fill="404040" w:themeFill="text1" w:themeFillTint="BF"/>
             <w:vAlign w:val="center"/>
           </w:tcPr>
@@ -8226,123 +8474,12 @@
                 <w:szCs w:val="22"/>
               </w:rPr>
             </w:pPr>
-            <w:r>
-              <w:rPr>
-                <w:b/>
-                <w:bCs/>
-                <w:color w:val="F2F2F2" w:themeColor="background1" w:themeShade="F2"/>
-                <w:sz w:val="22"/>
-                <w:szCs w:val="22"/>
-              </w:rPr>
-              <w:t>Subjects</w:t>
-            </w:r>
           </w:p>
         </w:tc>
         <w:tc>
           <w:tcPr>
             <w:tcW w:w="1218" w:type="pct"/>
-            <w:shd w:val="clear" w:color="auto" w:fill="83CAEB" w:themeFill="accent1" w:themeFillTint="66"/>
-            <w:vAlign w:val="center"/>
-          </w:tcPr>
-          <w:p>
-            <w:pPr>
-              <w:rPr>
-                <w:b/>
-                <w:bCs/>
-                <w:sz w:val="22"/>
-                <w:szCs w:val="22"/>
-              </w:rPr>
-            </w:pPr>
-            <w:r>
-              <w:rPr>
-                <w:b/>
-                <w:bCs/>
-                <w:sz w:val="22"/>
-                <w:szCs w:val="22"/>
-              </w:rPr>
-              <w:t>Category: Business</w:t>
-            </w:r>
-          </w:p>
-        </w:tc>
-        <w:tc>
-          <w:tcPr>
-            <w:tcW w:w="1658" w:type="pct"/>
-            <w:shd w:val="clear" w:color="auto" w:fill="83CAEB" w:themeFill="accent1" w:themeFillTint="66"/>
-            <w:vAlign w:val="center"/>
-          </w:tcPr>
-          <w:p>
-            <w:pPr>
-              <w:rPr>
-                <w:b/>
-                <w:bCs/>
-                <w:sz w:val="22"/>
-                <w:szCs w:val="22"/>
-              </w:rPr>
-            </w:pPr>
-            <w:r>
-              <w:rPr>
-                <w:b/>
-                <w:bCs/>
-                <w:sz w:val="22"/>
-                <w:szCs w:val="22"/>
-              </w:rPr>
-              <w:t xml:space="preserve">Category: Productive </w:t>
-            </w:r>
-          </w:p>
-        </w:tc>
-        <w:tc>
-          <w:tcPr>
-            <w:tcW w:w="1694" w:type="pct"/>
-            <w:shd w:val="clear" w:color="auto" w:fill="83CAEB" w:themeFill="accent1" w:themeFillTint="66"/>
-            <w:vAlign w:val="center"/>
-          </w:tcPr>
-          <w:p>
-            <w:pPr>
-              <w:rPr>
-                <w:b/>
-                <w:bCs/>
-                <w:sz w:val="22"/>
-                <w:szCs w:val="22"/>
-              </w:rPr>
-            </w:pPr>
-            <w:r>
-              <w:rPr>
-                <w:b/>
-                <w:bCs/>
-                <w:sz w:val="22"/>
-                <w:szCs w:val="22"/>
-              </w:rPr>
-              <w:t>Category: Scope, Security, and Return</w:t>
-            </w:r>
-          </w:p>
-        </w:tc>
-      </w:tr>
-      <w:tr>
-        <w:trPr>
-          <w:trHeight w:val="288"/>
-        </w:trPr>
-        <w:tc>
-          <w:tcPr>
-            <w:tcW w:w="430" w:type="pct"/>
-            <w:vMerge/>
-            <w:shd w:val="clear" w:color="auto" w:fill="404040" w:themeFill="text1" w:themeFillTint="BF"/>
-            <w:vAlign w:val="center"/>
-          </w:tcPr>
-          <w:p>
-            <w:pPr>
-              <w:rPr>
-                <w:b/>
-                <w:bCs/>
-                <w:color w:val="F2F2F2" w:themeColor="background1" w:themeShade="F2"/>
-                <w:sz w:val="22"/>
-                <w:szCs w:val="22"/>
-              </w:rPr>
-            </w:pPr>
-          </w:p>
-        </w:tc>
-        <w:tc>
-          <w:tcPr>
-            <w:tcW w:w="1218" w:type="pct"/>
+            <w:gridSpan w:val="2"/>
             <w:shd w:val="clear" w:color="auto" w:fill="404040" w:themeFill="text1" w:themeFillTint="BF"/>
             <w:vAlign w:val="center"/>
           </w:tcPr>
@@ -8372,6 +8509,7 @@
         <w:tc>
           <w:tcPr>
             <w:tcW w:w="1658" w:type="pct"/>
+            <w:gridSpan w:val="2"/>
             <w:shd w:val="clear" w:color="auto" w:fill="404040" w:themeFill="text1" w:themeFillTint="BF"/>
             <w:vAlign w:val="center"/>
           </w:tcPr>
@@ -8429,6 +8567,9 @@
         </w:tc>
       </w:tr>
       <w:tr>
+        <w:tblPrEx>
+          <w:shd w:val="clear" w:color="auto" w:fill="F2F2F2" w:themeFill="background1" w:themeFillShade="F2"/>
+        </w:tblPrEx>
         <w:trPr>
           <w:trHeight w:val="288"/>
         </w:trPr>
@@ -8454,6 +8595,7 @@
         <w:tc>
           <w:tcPr>
             <w:tcW w:w="1218" w:type="pct"/>
+            <w:gridSpan w:val="2"/>
             <w:shd w:val="clear" w:color="auto" w:fill="404040" w:themeFill="text1" w:themeFillTint="BF"/>
             <w:vAlign w:val="center"/>
           </w:tcPr>
@@ -8483,6 +8625,7 @@
         <w:tc>
           <w:tcPr>
             <w:tcW w:w="1658" w:type="pct"/>
+            <w:gridSpan w:val="2"/>
             <w:shd w:val="clear" w:color="auto" w:fill="404040" w:themeFill="text1" w:themeFillTint="BF"/>
             <w:vAlign w:val="center"/>
           </w:tcPr>
@@ -8505,25 +8648,7 @@
                 <w:sz w:val="22"/>
                 <w:szCs w:val="22"/>
               </w:rPr>
-              <w:t xml:space="preserve">Land: </w:t>
-            </w:r>
-            <w:proofErr w:type="spellStart"/>
-            <w:r>
-              <w:rPr>
-                <w:color w:val="F2F2F2" w:themeColor="background1" w:themeShade="F2"/>
-                <w:sz w:val="22"/>
-                <w:szCs w:val="22"/>
-              </w:rPr>
-              <w:t>Horinkhola</w:t>
-            </w:r>
-            <w:proofErr w:type="spellEnd"/>
-            <w:r>
-              <w:rPr>
-                <w:color w:val="F2F2F2" w:themeColor="background1" w:themeShade="F2"/>
-                <w:sz w:val="22"/>
-                <w:szCs w:val="22"/>
-              </w:rPr>
-              <w:t xml:space="preserve"> (Krishi)</w:t>
+              <w:t>Land: Horinkhola (Krishi)</w:t>
             </w:r>
           </w:p>
         </w:tc>
@@ -8552,30 +8677,15 @@
                 <w:sz w:val="22"/>
                 <w:szCs w:val="22"/>
               </w:rPr>
-              <w:t xml:space="preserve">Land: </w:t>
-            </w:r>
-            <w:proofErr w:type="spellStart"/>
-            <w:r>
-              <w:rPr>
-                <w:color w:val="F2F2F2" w:themeColor="background1" w:themeShade="F2"/>
-                <w:sz w:val="22"/>
-                <w:szCs w:val="22"/>
-              </w:rPr>
-              <w:t>Horiankhola</w:t>
-            </w:r>
-            <w:proofErr w:type="spellEnd"/>
-            <w:r>
-              <w:rPr>
-                <w:color w:val="F2F2F2" w:themeColor="background1" w:themeShade="F2"/>
-                <w:sz w:val="22"/>
-                <w:szCs w:val="22"/>
-              </w:rPr>
-              <w:t xml:space="preserve"> (Agriculture) </w:t>
+              <w:t xml:space="preserve">Land: Horiankhola (Agriculture) </w:t>
             </w:r>
           </w:p>
         </w:tc>
       </w:tr>
       <w:tr>
+        <w:tblPrEx>
+          <w:shd w:val="clear" w:color="auto" w:fill="F2F2F2" w:themeFill="background1" w:themeFillShade="F2"/>
+        </w:tblPrEx>
         <w:trPr>
           <w:trHeight w:val="288"/>
         </w:trPr>
@@ -8601,6 +8711,7 @@
         <w:tc>
           <w:tcPr>
             <w:tcW w:w="1218" w:type="pct"/>
+            <w:gridSpan w:val="2"/>
             <w:shd w:val="clear" w:color="auto" w:fill="404040" w:themeFill="text1" w:themeFillTint="BF"/>
             <w:vAlign w:val="center"/>
           </w:tcPr>
@@ -8630,6 +8741,7 @@
         <w:tc>
           <w:tcPr>
             <w:tcW w:w="1658" w:type="pct"/>
+            <w:gridSpan w:val="2"/>
             <w:shd w:val="clear" w:color="auto" w:fill="404040" w:themeFill="text1" w:themeFillTint="BF"/>
             <w:vAlign w:val="center"/>
           </w:tcPr>
@@ -8652,25 +8764,7 @@
                 <w:sz w:val="22"/>
                 <w:szCs w:val="22"/>
               </w:rPr>
-              <w:t xml:space="preserve">Land: </w:t>
-            </w:r>
-            <w:proofErr w:type="spellStart"/>
-            <w:r>
-              <w:rPr>
-                <w:color w:val="F2F2F2" w:themeColor="background1" w:themeShade="F2"/>
-                <w:sz w:val="22"/>
-                <w:szCs w:val="22"/>
-              </w:rPr>
-              <w:t>Gopalgong</w:t>
-            </w:r>
-            <w:proofErr w:type="spellEnd"/>
-            <w:r>
-              <w:rPr>
-                <w:color w:val="F2F2F2" w:themeColor="background1" w:themeShade="F2"/>
-                <w:sz w:val="22"/>
-                <w:szCs w:val="22"/>
-              </w:rPr>
-              <w:t xml:space="preserve"> </w:t>
+              <w:t xml:space="preserve">Land: Gopalgong </w:t>
             </w:r>
           </w:p>
         </w:tc>
@@ -8699,22 +8793,15 @@
                 <w:sz w:val="22"/>
                 <w:szCs w:val="22"/>
               </w:rPr>
-              <w:t xml:space="preserve">Land: </w:t>
-            </w:r>
-            <w:proofErr w:type="spellStart"/>
-            <w:r>
-              <w:rPr>
-                <w:color w:val="F2F2F2" w:themeColor="background1" w:themeShade="F2"/>
-                <w:sz w:val="22"/>
-                <w:szCs w:val="22"/>
-              </w:rPr>
-              <w:t>Gopalgoang</w:t>
-            </w:r>
-            <w:proofErr w:type="spellEnd"/>
+              <w:t>Land: Gopalgoang</w:t>
+            </w:r>
           </w:p>
         </w:tc>
       </w:tr>
       <w:tr>
+        <w:tblPrEx>
+          <w:shd w:val="clear" w:color="auto" w:fill="F2F2F2" w:themeFill="background1" w:themeFillShade="F2"/>
+        </w:tblPrEx>
         <w:trPr>
           <w:trHeight w:val="288"/>
         </w:trPr>
@@ -8740,6 +8827,7 @@
         <w:tc>
           <w:tcPr>
             <w:tcW w:w="1218" w:type="pct"/>
+            <w:gridSpan w:val="2"/>
             <w:shd w:val="clear" w:color="auto" w:fill="404040" w:themeFill="text1" w:themeFillTint="BF"/>
             <w:vAlign w:val="center"/>
           </w:tcPr>
@@ -8769,6 +8857,7 @@
         <w:tc>
           <w:tcPr>
             <w:tcW w:w="1658" w:type="pct"/>
+            <w:gridSpan w:val="2"/>
             <w:shd w:val="clear" w:color="auto" w:fill="404040" w:themeFill="text1" w:themeFillTint="BF"/>
             <w:vAlign w:val="center"/>
           </w:tcPr>
@@ -8826,6 +8915,9 @@
         </w:tc>
       </w:tr>
       <w:tr>
+        <w:tblPrEx>
+          <w:shd w:val="clear" w:color="auto" w:fill="F2F2F2" w:themeFill="background1" w:themeFillShade="F2"/>
+        </w:tblPrEx>
         <w:trPr>
           <w:trHeight w:val="288"/>
         </w:trPr>
@@ -8851,6 +8943,7 @@
         <w:tc>
           <w:tcPr>
             <w:tcW w:w="1218" w:type="pct"/>
+            <w:gridSpan w:val="2"/>
             <w:shd w:val="clear" w:color="auto" w:fill="404040" w:themeFill="text1" w:themeFillTint="BF"/>
             <w:vAlign w:val="center"/>
           </w:tcPr>
@@ -8880,6 +8973,7 @@
         <w:tc>
           <w:tcPr>
             <w:tcW w:w="1658" w:type="pct"/>
+            <w:gridSpan w:val="2"/>
             <w:shd w:val="clear" w:color="auto" w:fill="404040" w:themeFill="text1" w:themeFillTint="BF"/>
             <w:vAlign w:val="center"/>
           </w:tcPr>
@@ -8937,6 +9031,9 @@
         </w:tc>
       </w:tr>
       <w:tr>
+        <w:tblPrEx>
+          <w:shd w:val="clear" w:color="auto" w:fill="F2F2F2" w:themeFill="background1" w:themeFillShade="F2"/>
+        </w:tblPrEx>
         <w:trPr>
           <w:trHeight w:val="288"/>
         </w:trPr>
@@ -8962,6 +9059,7 @@
         <w:tc>
           <w:tcPr>
             <w:tcW w:w="1218" w:type="pct"/>
+            <w:gridSpan w:val="2"/>
             <w:shd w:val="clear" w:color="auto" w:fill="404040" w:themeFill="text1" w:themeFillTint="BF"/>
             <w:vAlign w:val="center"/>
           </w:tcPr>
@@ -8978,6 +9076,7 @@
         <w:tc>
           <w:tcPr>
             <w:tcW w:w="1658" w:type="pct"/>
+            <w:gridSpan w:val="2"/>
             <w:shd w:val="clear" w:color="auto" w:fill="404040" w:themeFill="text1" w:themeFillTint="BF"/>
             <w:vAlign w:val="center"/>
           </w:tcPr>
@@ -9035,6 +9134,9 @@
         </w:tc>
       </w:tr>
       <w:tr>
+        <w:tblPrEx>
+          <w:shd w:val="clear" w:color="auto" w:fill="F2F2F2" w:themeFill="background1" w:themeFillShade="F2"/>
+        </w:tblPrEx>
         <w:trPr>
           <w:trHeight w:val="288"/>
         </w:trPr>
@@ -9060,6 +9162,7 @@
         <w:tc>
           <w:tcPr>
             <w:tcW w:w="1218" w:type="pct"/>
+            <w:gridSpan w:val="2"/>
             <w:shd w:val="clear" w:color="auto" w:fill="83CAEB" w:themeFill="accent1" w:themeFillTint="66"/>
             <w:vAlign w:val="center"/>
           </w:tcPr>
@@ -9086,6 +9189,7 @@
         <w:tc>
           <w:tcPr>
             <w:tcW w:w="1658" w:type="pct"/>
+            <w:gridSpan w:val="2"/>
             <w:shd w:val="clear" w:color="auto" w:fill="83CAEB" w:themeFill="accent1" w:themeFillTint="66"/>
             <w:vAlign w:val="center"/>
           </w:tcPr>
@@ -9137,6 +9241,9 @@
         </w:tc>
       </w:tr>
       <w:tr>
+        <w:tblPrEx>
+          <w:shd w:val="clear" w:color="auto" w:fill="F2F2F2" w:themeFill="background1" w:themeFillShade="F2"/>
+        </w:tblPrEx>
         <w:trPr>
           <w:trHeight w:val="288"/>
         </w:trPr>
@@ -9162,6 +9269,7 @@
         <w:tc>
           <w:tcPr>
             <w:tcW w:w="1218" w:type="pct"/>
+            <w:gridSpan w:val="2"/>
             <w:shd w:val="clear" w:color="auto" w:fill="404040" w:themeFill="text1" w:themeFillTint="BF"/>
             <w:vAlign w:val="center"/>
           </w:tcPr>
@@ -9191,6 +9299,7 @@
         <w:tc>
           <w:tcPr>
             <w:tcW w:w="1658" w:type="pct"/>
+            <w:gridSpan w:val="2"/>
             <w:shd w:val="clear" w:color="auto" w:fill="404040" w:themeFill="text1" w:themeFillTint="BF"/>
             <w:vAlign w:val="center"/>
           </w:tcPr>
@@ -9235,6 +9344,9 @@
         </w:tc>
       </w:tr>
       <w:tr>
+        <w:tblPrEx>
+          <w:shd w:val="clear" w:color="auto" w:fill="F2F2F2" w:themeFill="background1" w:themeFillShade="F2"/>
+        </w:tblPrEx>
         <w:trPr>
           <w:trHeight w:val="288"/>
         </w:trPr>
@@ -9260,6 +9372,7 @@
         <w:tc>
           <w:tcPr>
             <w:tcW w:w="1218" w:type="pct"/>
+            <w:gridSpan w:val="2"/>
             <w:shd w:val="clear" w:color="auto" w:fill="404040" w:themeFill="text1" w:themeFillTint="BF"/>
             <w:vAlign w:val="center"/>
           </w:tcPr>
@@ -9289,6 +9402,7 @@
         <w:tc>
           <w:tcPr>
             <w:tcW w:w="1658" w:type="pct"/>
+            <w:gridSpan w:val="2"/>
             <w:shd w:val="clear" w:color="auto" w:fill="404040" w:themeFill="text1" w:themeFillTint="BF"/>
             <w:vAlign w:val="center"/>
           </w:tcPr>
@@ -9327,30 +9441,15 @@
                 <w:sz w:val="22"/>
                 <w:szCs w:val="22"/>
               </w:rPr>
-              <w:t xml:space="preserve">Yearly-1: Maintenance and Tax | </w:t>
-            </w:r>
-            <w:proofErr w:type="spellStart"/>
-            <w:r>
-              <w:rPr>
-                <w:color w:val="F2F2F2" w:themeColor="background1" w:themeShade="F2"/>
-                <w:sz w:val="22"/>
-                <w:szCs w:val="22"/>
-              </w:rPr>
-              <w:t>Eids</w:t>
-            </w:r>
-            <w:proofErr w:type="spellEnd"/>
-            <w:r>
-              <w:rPr>
-                <w:color w:val="F2F2F2" w:themeColor="background1" w:themeShade="F2"/>
-                <w:sz w:val="22"/>
-                <w:szCs w:val="22"/>
-              </w:rPr>
-              <w:t xml:space="preserve"> | Zakat   </w:t>
+              <w:t xml:space="preserve">Yearly-1: Maintenance and Tax | Eids | Zakat   </w:t>
             </w:r>
           </w:p>
         </w:tc>
       </w:tr>
       <w:tr>
+        <w:tblPrEx>
+          <w:shd w:val="clear" w:color="auto" w:fill="F2F2F2" w:themeFill="background1" w:themeFillShade="F2"/>
+        </w:tblPrEx>
         <w:trPr>
           <w:trHeight w:val="288"/>
         </w:trPr>
@@ -9376,6 +9475,7 @@
         <w:tc>
           <w:tcPr>
             <w:tcW w:w="1218" w:type="pct"/>
+            <w:gridSpan w:val="2"/>
             <w:shd w:val="clear" w:color="auto" w:fill="404040" w:themeFill="text1" w:themeFillTint="BF"/>
             <w:vAlign w:val="center"/>
           </w:tcPr>
@@ -9405,6 +9505,7 @@
         <w:tc>
           <w:tcPr>
             <w:tcW w:w="1658" w:type="pct"/>
+            <w:gridSpan w:val="2"/>
             <w:shd w:val="clear" w:color="auto" w:fill="404040" w:themeFill="text1" w:themeFillTint="BF"/>
             <w:vAlign w:val="center"/>
           </w:tcPr>
@@ -9462,6 +9563,9 @@
         </w:tc>
       </w:tr>
       <w:tr>
+        <w:tblPrEx>
+          <w:shd w:val="clear" w:color="auto" w:fill="F2F2F2" w:themeFill="background1" w:themeFillShade="F2"/>
+        </w:tblPrEx>
         <w:trPr>
           <w:trHeight w:val="288"/>
         </w:trPr>
@@ -9487,6 +9591,7 @@
         <w:tc>
           <w:tcPr>
             <w:tcW w:w="1218" w:type="pct"/>
+            <w:gridSpan w:val="2"/>
             <w:shd w:val="clear" w:color="auto" w:fill="404040" w:themeFill="text1" w:themeFillTint="BF"/>
             <w:vAlign w:val="center"/>
           </w:tcPr>
@@ -9503,6 +9608,7 @@
         <w:tc>
           <w:tcPr>
             <w:tcW w:w="1658" w:type="pct"/>
+            <w:gridSpan w:val="2"/>
             <w:shd w:val="clear" w:color="auto" w:fill="404040" w:themeFill="text1" w:themeFillTint="BF"/>
             <w:vAlign w:val="center"/>
           </w:tcPr>
@@ -9560,6 +9666,9 @@
         </w:tc>
       </w:tr>
       <w:tr>
+        <w:tblPrEx>
+          <w:shd w:val="clear" w:color="auto" w:fill="F2F2F2" w:themeFill="background1" w:themeFillShade="F2"/>
+        </w:tblPrEx>
         <w:trPr>
           <w:trHeight w:val="288"/>
         </w:trPr>
@@ -9585,6 +9694,7 @@
         <w:tc>
           <w:tcPr>
             <w:tcW w:w="1218" w:type="pct"/>
+            <w:gridSpan w:val="2"/>
             <w:shd w:val="clear" w:color="auto" w:fill="83CAEB" w:themeFill="accent1" w:themeFillTint="66"/>
             <w:vAlign w:val="center"/>
           </w:tcPr>
@@ -9611,6 +9721,7 @@
         <w:tc>
           <w:tcPr>
             <w:tcW w:w="1658" w:type="pct"/>
+            <w:gridSpan w:val="2"/>
             <w:shd w:val="clear" w:color="auto" w:fill="83CAEB" w:themeFill="accent1" w:themeFillTint="66"/>
             <w:vAlign w:val="center"/>
           </w:tcPr>
@@ -9662,6 +9773,9 @@
         </w:tc>
       </w:tr>
       <w:tr>
+        <w:tblPrEx>
+          <w:shd w:val="clear" w:color="auto" w:fill="F2F2F2" w:themeFill="background1" w:themeFillShade="F2"/>
+        </w:tblPrEx>
         <w:trPr>
           <w:trHeight w:val="288"/>
         </w:trPr>
@@ -9687,6 +9801,7 @@
         <w:tc>
           <w:tcPr>
             <w:tcW w:w="1218" w:type="pct"/>
+            <w:gridSpan w:val="2"/>
             <w:shd w:val="clear" w:color="auto" w:fill="404040" w:themeFill="text1" w:themeFillTint="BF"/>
             <w:vAlign w:val="center"/>
           </w:tcPr>
@@ -9716,6 +9831,7 @@
         <w:tc>
           <w:tcPr>
             <w:tcW w:w="1658" w:type="pct"/>
+            <w:gridSpan w:val="2"/>
             <w:shd w:val="clear" w:color="auto" w:fill="404040" w:themeFill="text1" w:themeFillTint="BF"/>
             <w:vAlign w:val="center"/>
           </w:tcPr>
@@ -9773,6 +9889,9 @@
         </w:tc>
       </w:tr>
       <w:tr>
+        <w:tblPrEx>
+          <w:shd w:val="clear" w:color="auto" w:fill="F2F2F2" w:themeFill="background1" w:themeFillShade="F2"/>
+        </w:tblPrEx>
         <w:trPr>
           <w:trHeight w:val="288"/>
         </w:trPr>
@@ -9798,6 +9917,7 @@
         <w:tc>
           <w:tcPr>
             <w:tcW w:w="1218" w:type="pct"/>
+            <w:gridSpan w:val="2"/>
             <w:shd w:val="clear" w:color="auto" w:fill="404040" w:themeFill="text1" w:themeFillTint="BF"/>
             <w:vAlign w:val="center"/>
           </w:tcPr>
@@ -9814,6 +9934,7 @@
         <w:tc>
           <w:tcPr>
             <w:tcW w:w="1658" w:type="pct"/>
+            <w:gridSpan w:val="2"/>
             <w:shd w:val="clear" w:color="auto" w:fill="404040" w:themeFill="text1" w:themeFillTint="BF"/>
             <w:vAlign w:val="center"/>
           </w:tcPr>
@@ -9871,6 +9992,9 @@
         </w:tc>
       </w:tr>
       <w:tr>
+        <w:tblPrEx>
+          <w:shd w:val="clear" w:color="auto" w:fill="F2F2F2" w:themeFill="background1" w:themeFillShade="F2"/>
+        </w:tblPrEx>
         <w:trPr>
           <w:trHeight w:val="288"/>
         </w:trPr>
@@ -9906,6 +10030,7 @@
         <w:tc>
           <w:tcPr>
             <w:tcW w:w="1218" w:type="pct"/>
+            <w:gridSpan w:val="2"/>
             <w:shd w:val="clear" w:color="auto" w:fill="262626" w:themeFill="text1" w:themeFillTint="D9"/>
             <w:vAlign w:val="center"/>
           </w:tcPr>
@@ -9930,6 +10055,7 @@
         <w:tc>
           <w:tcPr>
             <w:tcW w:w="1658" w:type="pct"/>
+            <w:gridSpan w:val="2"/>
             <w:shd w:val="clear" w:color="auto" w:fill="262626" w:themeFill="text1" w:themeFillTint="D9"/>
             <w:vAlign w:val="center"/>
           </w:tcPr>
@@ -9977,6 +10103,9 @@
         </w:tc>
       </w:tr>
       <w:tr>
+        <w:tblPrEx>
+          <w:shd w:val="clear" w:color="auto" w:fill="F2F2F2" w:themeFill="background1" w:themeFillShade="F2"/>
+        </w:tblPrEx>
         <w:trPr>
           <w:trHeight w:val="288"/>
         </w:trPr>
@@ -10002,6 +10131,7 @@
         <w:tc>
           <w:tcPr>
             <w:tcW w:w="1218" w:type="pct"/>
+            <w:gridSpan w:val="2"/>
             <w:shd w:val="clear" w:color="auto" w:fill="262626" w:themeFill="text1" w:themeFillTint="D9"/>
             <w:vAlign w:val="center"/>
           </w:tcPr>
@@ -10026,6 +10156,7 @@
         <w:tc>
           <w:tcPr>
             <w:tcW w:w="1658" w:type="pct"/>
+            <w:gridSpan w:val="2"/>
             <w:shd w:val="clear" w:color="auto" w:fill="262626" w:themeFill="text1" w:themeFillTint="D9"/>
             <w:vAlign w:val="center"/>
           </w:tcPr>
@@ -10078,6 +10209,9 @@
         </w:tc>
       </w:tr>
       <w:tr>
+        <w:tblPrEx>
+          <w:shd w:val="clear" w:color="auto" w:fill="F2F2F2" w:themeFill="background1" w:themeFillShade="F2"/>
+        </w:tblPrEx>
         <w:trPr>
           <w:trHeight w:val="288"/>
         </w:trPr>
@@ -10103,6 +10237,7 @@
         <w:tc>
           <w:tcPr>
             <w:tcW w:w="1218" w:type="pct"/>
+            <w:gridSpan w:val="2"/>
             <w:shd w:val="clear" w:color="auto" w:fill="262626" w:themeFill="text1" w:themeFillTint="D9"/>
             <w:vAlign w:val="center"/>
           </w:tcPr>
@@ -10119,6 +10254,7 @@
         <w:tc>
           <w:tcPr>
             <w:tcW w:w="1658" w:type="pct"/>
+            <w:gridSpan w:val="2"/>
             <w:shd w:val="clear" w:color="auto" w:fill="262626" w:themeFill="text1" w:themeFillTint="D9"/>
             <w:vAlign w:val="center"/>
           </w:tcPr>
@@ -10176,6 +10312,9 @@
         </w:tc>
       </w:tr>
       <w:tr>
+        <w:tblPrEx>
+          <w:shd w:val="clear" w:color="auto" w:fill="F2F2F2" w:themeFill="background1" w:themeFillShade="F2"/>
+        </w:tblPrEx>
         <w:trPr>
           <w:trHeight w:val="288"/>
         </w:trPr>
@@ -10201,6 +10340,7 @@
         <w:tc>
           <w:tcPr>
             <w:tcW w:w="1218" w:type="pct"/>
+            <w:gridSpan w:val="2"/>
             <w:shd w:val="clear" w:color="auto" w:fill="262626" w:themeFill="text1" w:themeFillTint="D9"/>
             <w:vAlign w:val="center"/>
           </w:tcPr>
@@ -10225,6 +10365,7 @@
         <w:tc>
           <w:tcPr>
             <w:tcW w:w="1658" w:type="pct"/>
+            <w:gridSpan w:val="2"/>
             <w:shd w:val="clear" w:color="auto" w:fill="262626" w:themeFill="text1" w:themeFillTint="D9"/>
             <w:vAlign w:val="center"/>
           </w:tcPr>
@@ -10277,6 +10418,9 @@
         </w:tc>
       </w:tr>
       <w:tr>
+        <w:tblPrEx>
+          <w:shd w:val="clear" w:color="auto" w:fill="F2F2F2" w:themeFill="background1" w:themeFillShade="F2"/>
+        </w:tblPrEx>
         <w:trPr>
           <w:trHeight w:val="288"/>
         </w:trPr>
@@ -10302,6 +10446,7 @@
         <w:tc>
           <w:tcPr>
             <w:tcW w:w="1218" w:type="pct"/>
+            <w:gridSpan w:val="2"/>
             <w:shd w:val="clear" w:color="auto" w:fill="262626" w:themeFill="text1" w:themeFillTint="D9"/>
             <w:vAlign w:val="center"/>
           </w:tcPr>
@@ -10331,6 +10476,7 @@
         <w:tc>
           <w:tcPr>
             <w:tcW w:w="1658" w:type="pct"/>
+            <w:gridSpan w:val="2"/>
             <w:shd w:val="clear" w:color="auto" w:fill="262626" w:themeFill="text1" w:themeFillTint="D9"/>
             <w:vAlign w:val="center"/>
           </w:tcPr>
@@ -10383,6 +10529,9 @@
         </w:tc>
       </w:tr>
       <w:tr>
+        <w:tblPrEx>
+          <w:shd w:val="clear" w:color="auto" w:fill="F2F2F2" w:themeFill="background1" w:themeFillShade="F2"/>
+        </w:tblPrEx>
         <w:trPr>
           <w:trHeight w:val="288"/>
         </w:trPr>
@@ -10408,6 +10557,7 @@
         <w:tc>
           <w:tcPr>
             <w:tcW w:w="1218" w:type="pct"/>
+            <w:gridSpan w:val="2"/>
             <w:shd w:val="clear" w:color="auto" w:fill="262626" w:themeFill="text1" w:themeFillTint="D9"/>
             <w:vAlign w:val="center"/>
           </w:tcPr>
@@ -10437,6 +10587,7 @@
         <w:tc>
           <w:tcPr>
             <w:tcW w:w="1658" w:type="pct"/>
+            <w:gridSpan w:val="2"/>
             <w:shd w:val="clear" w:color="auto" w:fill="262626" w:themeFill="text1" w:themeFillTint="D9"/>
             <w:vAlign w:val="center"/>
           </w:tcPr>
@@ -10489,6 +10640,9 @@
         </w:tc>
       </w:tr>
       <w:tr>
+        <w:tblPrEx>
+          <w:shd w:val="clear" w:color="auto" w:fill="F2F2F2" w:themeFill="background1" w:themeFillShade="F2"/>
+        </w:tblPrEx>
         <w:trPr>
           <w:trHeight w:val="288"/>
         </w:trPr>
@@ -10514,6 +10668,7 @@
         <w:tc>
           <w:tcPr>
             <w:tcW w:w="1218" w:type="pct"/>
+            <w:gridSpan w:val="2"/>
             <w:shd w:val="clear" w:color="auto" w:fill="262626" w:themeFill="text1" w:themeFillTint="D9"/>
             <w:vAlign w:val="center"/>
           </w:tcPr>
@@ -10536,31 +10691,14 @@
                 <w:sz w:val="22"/>
                 <w:szCs w:val="22"/>
               </w:rPr>
-              <w:t xml:space="preserve">Invest and </w:t>
-            </w:r>
-            <w:proofErr w:type="gramStart"/>
-            <w:r>
-              <w:rPr>
-                <w:color w:val="F2F2F2" w:themeColor="background1" w:themeShade="F2"/>
-                <w:sz w:val="22"/>
-                <w:szCs w:val="22"/>
-              </w:rPr>
-              <w:t>Return</w:t>
-            </w:r>
-            <w:proofErr w:type="gramEnd"/>
-            <w:r>
-              <w:rPr>
-                <w:color w:val="F2F2F2" w:themeColor="background1" w:themeShade="F2"/>
-                <w:sz w:val="22"/>
-                <w:szCs w:val="22"/>
-              </w:rPr>
-              <w:t xml:space="preserve"> </w:t>
+              <w:t xml:space="preserve">Invest and Return </w:t>
             </w:r>
           </w:p>
         </w:tc>
         <w:tc>
           <w:tcPr>
             <w:tcW w:w="1658" w:type="pct"/>
+            <w:gridSpan w:val="2"/>
             <w:shd w:val="clear" w:color="auto" w:fill="262626" w:themeFill="text1" w:themeFillTint="D9"/>
             <w:vAlign w:val="center"/>
           </w:tcPr>
@@ -10613,6 +10751,9 @@
         </w:tc>
       </w:tr>
       <w:tr>
+        <w:tblPrEx>
+          <w:shd w:val="clear" w:color="auto" w:fill="F2F2F2" w:themeFill="background1" w:themeFillShade="F2"/>
+        </w:tblPrEx>
         <w:trPr>
           <w:trHeight w:val="288"/>
         </w:trPr>
@@ -10646,6 +10787,7 @@
         <w:tc>
           <w:tcPr>
             <w:tcW w:w="1218" w:type="pct"/>
+            <w:gridSpan w:val="2"/>
             <w:shd w:val="clear" w:color="auto" w:fill="0A2F41" w:themeFill="accent1" w:themeFillShade="80"/>
             <w:vAlign w:val="center"/>
           </w:tcPr>
@@ -10668,6 +10810,7 @@
         <w:tc>
           <w:tcPr>
             <w:tcW w:w="1658" w:type="pct"/>
+            <w:gridSpan w:val="2"/>
             <w:shd w:val="clear" w:color="auto" w:fill="0A2F41" w:themeFill="accent1" w:themeFillShade="80"/>
             <w:vAlign w:val="center"/>
           </w:tcPr>
@@ -10711,6 +10854,9 @@
         </w:tc>
       </w:tr>
       <w:tr>
+        <w:tblPrEx>
+          <w:shd w:val="clear" w:color="auto" w:fill="F2F2F2" w:themeFill="background1" w:themeFillShade="F2"/>
+        </w:tblPrEx>
         <w:trPr>
           <w:trHeight w:val="288"/>
         </w:trPr>
@@ -10735,6 +10881,7 @@
         <w:tc>
           <w:tcPr>
             <w:tcW w:w="1218" w:type="pct"/>
+            <w:gridSpan w:val="2"/>
             <w:shd w:val="clear" w:color="auto" w:fill="0A2F41" w:themeFill="accent1" w:themeFillShade="80"/>
             <w:vAlign w:val="center"/>
           </w:tcPr>
@@ -10757,6 +10904,7 @@
         <w:tc>
           <w:tcPr>
             <w:tcW w:w="1658" w:type="pct"/>
+            <w:gridSpan w:val="2"/>
             <w:shd w:val="clear" w:color="auto" w:fill="0A2F41" w:themeFill="accent1" w:themeFillShade="80"/>
             <w:vAlign w:val="center"/>
           </w:tcPr>
@@ -10800,6 +10948,9 @@
         </w:tc>
       </w:tr>
       <w:tr>
+        <w:tblPrEx>
+          <w:shd w:val="clear" w:color="auto" w:fill="F2F2F2" w:themeFill="background1" w:themeFillShade="F2"/>
+        </w:tblPrEx>
         <w:trPr>
           <w:trHeight w:val="288"/>
         </w:trPr>
@@ -10824,6 +10975,7 @@
         <w:tc>
           <w:tcPr>
             <w:tcW w:w="1218" w:type="pct"/>
+            <w:gridSpan w:val="2"/>
             <w:shd w:val="clear" w:color="auto" w:fill="0A2F41" w:themeFill="accent1" w:themeFillShade="80"/>
             <w:vAlign w:val="center"/>
           </w:tcPr>
@@ -10846,6 +10998,7 @@
         <w:tc>
           <w:tcPr>
             <w:tcW w:w="1658" w:type="pct"/>
+            <w:gridSpan w:val="2"/>
             <w:shd w:val="clear" w:color="auto" w:fill="0A2F41" w:themeFill="accent1" w:themeFillShade="80"/>
             <w:vAlign w:val="center"/>
           </w:tcPr>
@@ -10882,6 +11035,9 @@
         </w:tc>
       </w:tr>
       <w:tr>
+        <w:tblPrEx>
+          <w:shd w:val="clear" w:color="auto" w:fill="F2F2F2" w:themeFill="background1" w:themeFillShade="F2"/>
+        </w:tblPrEx>
         <w:trPr>
           <w:trHeight w:val="317"/>
         </w:trPr>
@@ -10916,6 +11072,7 @@
         <w:tc>
           <w:tcPr>
             <w:tcW w:w="1218" w:type="pct"/>
+            <w:gridSpan w:val="2"/>
             <w:shd w:val="clear" w:color="auto" w:fill="262626" w:themeFill="text1" w:themeFillTint="D9"/>
             <w:vAlign w:val="center"/>
           </w:tcPr>
@@ -10940,6 +11097,7 @@
         <w:tc>
           <w:tcPr>
             <w:tcW w:w="1658" w:type="pct"/>
+            <w:gridSpan w:val="2"/>
             <w:shd w:val="clear" w:color="auto" w:fill="262626" w:themeFill="text1" w:themeFillTint="D9"/>
             <w:vAlign w:val="center"/>
           </w:tcPr>
@@ -10987,6 +11145,7 @@
         </w:tc>
       </w:tr>
     </w:tbl>
+    <w:p/>
     <w:p/>
     <w:sectPr>
       <w:pgSz w:w="16838" w:h="11906" w:orient="landscape" w:code="9"/>
@@ -12764,6 +12923,119 @@
     </w:lvl>
   </w:abstractNum>
   <w:abstractNum w:abstractNumId="19" w15:restartNumberingAfterBreak="0">
+    <w:nsid w:val="31AA0159"/>
+    <w:multiLevelType w:val="hybridMultilevel"/>
+    <w:tmpl w:val="523C5CEE"/>
+    <w:lvl w:ilvl="0" w:tplc="C5526398">
+      <w:start w:val="5"/>
+      <w:numFmt w:val="bullet"/>
+      <w:lvlText w:val="-"/>
+      <w:lvlJc w:val="left"/>
+      <w:pPr>
+        <w:ind w:left="720" w:hanging="360"/>
+      </w:pPr>
+      <w:rPr>
+        <w:rFonts w:ascii="Aptos" w:eastAsiaTheme="minorHAnsi" w:hAnsi="Aptos" w:cstheme="minorBidi" w:hint="default"/>
+      </w:rPr>
+    </w:lvl>
+    <w:lvl w:ilvl="1" w:tplc="04090003" w:tentative="1">
+      <w:start w:val="1"/>
+      <w:numFmt w:val="bullet"/>
+      <w:lvlText w:val="o"/>
+      <w:lvlJc w:val="left"/>
+      <w:pPr>
+        <w:ind w:left="1440" w:hanging="360"/>
+      </w:pPr>
+      <w:rPr>
+        <w:rFonts w:ascii="Courier New" w:hAnsi="Courier New" w:cs="Courier New" w:hint="default"/>
+      </w:rPr>
+    </w:lvl>
+    <w:lvl w:ilvl="2" w:tplc="04090005" w:tentative="1">
+      <w:start w:val="1"/>
+      <w:numFmt w:val="bullet"/>
+      <w:lvlText w:val=""/>
+      <w:lvlJc w:val="left"/>
+      <w:pPr>
+        <w:ind w:left="2160" w:hanging="360"/>
+      </w:pPr>
+      <w:rPr>
+        <w:rFonts w:ascii="Wingdings" w:hAnsi="Wingdings" w:hint="default"/>
+      </w:rPr>
+    </w:lvl>
+    <w:lvl w:ilvl="3" w:tplc="04090001" w:tentative="1">
+      <w:start w:val="1"/>
+      <w:numFmt w:val="bullet"/>
+      <w:lvlText w:val=""/>
+      <w:lvlJc w:val="left"/>
+      <w:pPr>
+        <w:ind w:left="2880" w:hanging="360"/>
+      </w:pPr>
+      <w:rPr>
+        <w:rFonts w:ascii="Symbol" w:hAnsi="Symbol" w:hint="default"/>
+      </w:rPr>
+    </w:lvl>
+    <w:lvl w:ilvl="4" w:tplc="04090003" w:tentative="1">
+      <w:start w:val="1"/>
+      <w:numFmt w:val="bullet"/>
+      <w:lvlText w:val="o"/>
+      <w:lvlJc w:val="left"/>
+      <w:pPr>
+        <w:ind w:left="3600" w:hanging="360"/>
+      </w:pPr>
+      <w:rPr>
+        <w:rFonts w:ascii="Courier New" w:hAnsi="Courier New" w:cs="Courier New" w:hint="default"/>
+      </w:rPr>
+    </w:lvl>
+    <w:lvl w:ilvl="5" w:tplc="04090005" w:tentative="1">
+      <w:start w:val="1"/>
+      <w:numFmt w:val="bullet"/>
+      <w:lvlText w:val=""/>
+      <w:lvlJc w:val="left"/>
+      <w:pPr>
+        <w:ind w:left="4320" w:hanging="360"/>
+      </w:pPr>
+      <w:rPr>
+        <w:rFonts w:ascii="Wingdings" w:hAnsi="Wingdings" w:hint="default"/>
+      </w:rPr>
+    </w:lvl>
+    <w:lvl w:ilvl="6" w:tplc="04090001" w:tentative="1">
+      <w:start w:val="1"/>
+      <w:numFmt w:val="bullet"/>
+      <w:lvlText w:val=""/>
+      <w:lvlJc w:val="left"/>
+      <w:pPr>
+        <w:ind w:left="5040" w:hanging="360"/>
+      </w:pPr>
+      <w:rPr>
+        <w:rFonts w:ascii="Symbol" w:hAnsi="Symbol" w:hint="default"/>
+      </w:rPr>
+    </w:lvl>
+    <w:lvl w:ilvl="7" w:tplc="04090003" w:tentative="1">
+      <w:start w:val="1"/>
+      <w:numFmt w:val="bullet"/>
+      <w:lvlText w:val="o"/>
+      <w:lvlJc w:val="left"/>
+      <w:pPr>
+        <w:ind w:left="5760" w:hanging="360"/>
+      </w:pPr>
+      <w:rPr>
+        <w:rFonts w:ascii="Courier New" w:hAnsi="Courier New" w:cs="Courier New" w:hint="default"/>
+      </w:rPr>
+    </w:lvl>
+    <w:lvl w:ilvl="8" w:tplc="04090005" w:tentative="1">
+      <w:start w:val="1"/>
+      <w:numFmt w:val="bullet"/>
+      <w:lvlText w:val=""/>
+      <w:lvlJc w:val="left"/>
+      <w:pPr>
+        <w:ind w:left="6480" w:hanging="360"/>
+      </w:pPr>
+      <w:rPr>
+        <w:rFonts w:ascii="Wingdings" w:hAnsi="Wingdings" w:hint="default"/>
+      </w:rPr>
+    </w:lvl>
+  </w:abstractNum>
+  <w:abstractNum w:abstractNumId="20" w15:restartNumberingAfterBreak="0">
     <w:nsid w:val="34D05327"/>
     <w:multiLevelType w:val="hybridMultilevel"/>
     <w:tmpl w:val="EFCC0BB4"/>
@@ -12852,7 +13124,120 @@
       </w:pPr>
     </w:lvl>
   </w:abstractNum>
-  <w:abstractNum w:abstractNumId="20" w15:restartNumberingAfterBreak="0">
+  <w:abstractNum w:abstractNumId="21" w15:restartNumberingAfterBreak="0">
+    <w:nsid w:val="354B3CD1"/>
+    <w:multiLevelType w:val="hybridMultilevel"/>
+    <w:tmpl w:val="AFC8FEB8"/>
+    <w:lvl w:ilvl="0" w:tplc="0E2870AA">
+      <w:start w:val="6"/>
+      <w:numFmt w:val="bullet"/>
+      <w:lvlText w:val="-"/>
+      <w:lvlJc w:val="left"/>
+      <w:pPr>
+        <w:ind w:left="720" w:hanging="360"/>
+      </w:pPr>
+      <w:rPr>
+        <w:rFonts w:ascii="Aptos" w:eastAsiaTheme="minorHAnsi" w:hAnsi="Aptos" w:cstheme="minorBidi" w:hint="default"/>
+      </w:rPr>
+    </w:lvl>
+    <w:lvl w:ilvl="1" w:tplc="04090003" w:tentative="1">
+      <w:start w:val="1"/>
+      <w:numFmt w:val="bullet"/>
+      <w:lvlText w:val="o"/>
+      <w:lvlJc w:val="left"/>
+      <w:pPr>
+        <w:ind w:left="1440" w:hanging="360"/>
+      </w:pPr>
+      <w:rPr>
+        <w:rFonts w:ascii="Courier New" w:hAnsi="Courier New" w:cs="Courier New" w:hint="default"/>
+      </w:rPr>
+    </w:lvl>
+    <w:lvl w:ilvl="2" w:tplc="04090005" w:tentative="1">
+      <w:start w:val="1"/>
+      <w:numFmt w:val="bullet"/>
+      <w:lvlText w:val=""/>
+      <w:lvlJc w:val="left"/>
+      <w:pPr>
+        <w:ind w:left="2160" w:hanging="360"/>
+      </w:pPr>
+      <w:rPr>
+        <w:rFonts w:ascii="Wingdings" w:hAnsi="Wingdings" w:hint="default"/>
+      </w:rPr>
+    </w:lvl>
+    <w:lvl w:ilvl="3" w:tplc="04090001" w:tentative="1">
+      <w:start w:val="1"/>
+      <w:numFmt w:val="bullet"/>
+      <w:lvlText w:val=""/>
+      <w:lvlJc w:val="left"/>
+      <w:pPr>
+        <w:ind w:left="2880" w:hanging="360"/>
+      </w:pPr>
+      <w:rPr>
+        <w:rFonts w:ascii="Symbol" w:hAnsi="Symbol" w:hint="default"/>
+      </w:rPr>
+    </w:lvl>
+    <w:lvl w:ilvl="4" w:tplc="04090003" w:tentative="1">
+      <w:start w:val="1"/>
+      <w:numFmt w:val="bullet"/>
+      <w:lvlText w:val="o"/>
+      <w:lvlJc w:val="left"/>
+      <w:pPr>
+        <w:ind w:left="3600" w:hanging="360"/>
+      </w:pPr>
+      <w:rPr>
+        <w:rFonts w:ascii="Courier New" w:hAnsi="Courier New" w:cs="Courier New" w:hint="default"/>
+      </w:rPr>
+    </w:lvl>
+    <w:lvl w:ilvl="5" w:tplc="04090005" w:tentative="1">
+      <w:start w:val="1"/>
+      <w:numFmt w:val="bullet"/>
+      <w:lvlText w:val=""/>
+      <w:lvlJc w:val="left"/>
+      <w:pPr>
+        <w:ind w:left="4320" w:hanging="360"/>
+      </w:pPr>
+      <w:rPr>
+        <w:rFonts w:ascii="Wingdings" w:hAnsi="Wingdings" w:hint="default"/>
+      </w:rPr>
+    </w:lvl>
+    <w:lvl w:ilvl="6" w:tplc="04090001" w:tentative="1">
+      <w:start w:val="1"/>
+      <w:numFmt w:val="bullet"/>
+      <w:lvlText w:val=""/>
+      <w:lvlJc w:val="left"/>
+      <w:pPr>
+        <w:ind w:left="5040" w:hanging="360"/>
+      </w:pPr>
+      <w:rPr>
+        <w:rFonts w:ascii="Symbol" w:hAnsi="Symbol" w:hint="default"/>
+      </w:rPr>
+    </w:lvl>
+    <w:lvl w:ilvl="7" w:tplc="04090003" w:tentative="1">
+      <w:start w:val="1"/>
+      <w:numFmt w:val="bullet"/>
+      <w:lvlText w:val="o"/>
+      <w:lvlJc w:val="left"/>
+      <w:pPr>
+        <w:ind w:left="5760" w:hanging="360"/>
+      </w:pPr>
+      <w:rPr>
+        <w:rFonts w:ascii="Courier New" w:hAnsi="Courier New" w:cs="Courier New" w:hint="default"/>
+      </w:rPr>
+    </w:lvl>
+    <w:lvl w:ilvl="8" w:tplc="04090005" w:tentative="1">
+      <w:start w:val="1"/>
+      <w:numFmt w:val="bullet"/>
+      <w:lvlText w:val=""/>
+      <w:lvlJc w:val="left"/>
+      <w:pPr>
+        <w:ind w:left="6480" w:hanging="360"/>
+      </w:pPr>
+      <w:rPr>
+        <w:rFonts w:ascii="Wingdings" w:hAnsi="Wingdings" w:hint="default"/>
+      </w:rPr>
+    </w:lvl>
+  </w:abstractNum>
+  <w:abstractNum w:abstractNumId="22" w15:restartNumberingAfterBreak="0">
     <w:nsid w:val="377B2279"/>
     <w:multiLevelType w:val="hybridMultilevel"/>
     <w:tmpl w:val="CA6AE9C4"/>
@@ -12964,7 +13349,7 @@
       </w:rPr>
     </w:lvl>
   </w:abstractNum>
-  <w:abstractNum w:abstractNumId="21" w15:restartNumberingAfterBreak="0">
+  <w:abstractNum w:abstractNumId="23" w15:restartNumberingAfterBreak="0">
     <w:nsid w:val="423D58E3"/>
     <w:multiLevelType w:val="hybridMultilevel"/>
     <w:tmpl w:val="79460FD8"/>
@@ -13053,7 +13438,7 @@
       </w:pPr>
     </w:lvl>
   </w:abstractNum>
-  <w:abstractNum w:abstractNumId="22" w15:restartNumberingAfterBreak="0">
+  <w:abstractNum w:abstractNumId="24" w15:restartNumberingAfterBreak="0">
     <w:nsid w:val="4B815BA4"/>
     <w:multiLevelType w:val="hybridMultilevel"/>
     <w:tmpl w:val="CF0CB860"/>
@@ -13142,7 +13527,7 @@
       </w:pPr>
     </w:lvl>
   </w:abstractNum>
-  <w:abstractNum w:abstractNumId="23" w15:restartNumberingAfterBreak="0">
+  <w:abstractNum w:abstractNumId="25" w15:restartNumberingAfterBreak="0">
     <w:nsid w:val="4C9369CC"/>
     <w:multiLevelType w:val="hybridMultilevel"/>
     <w:tmpl w:val="4A0E81DA"/>
@@ -13255,7 +13640,96 @@
       </w:rPr>
     </w:lvl>
   </w:abstractNum>
-  <w:abstractNum w:abstractNumId="24" w15:restartNumberingAfterBreak="0">
+  <w:abstractNum w:abstractNumId="26" w15:restartNumberingAfterBreak="0">
+    <w:nsid w:val="4D2E2D1E"/>
+    <w:multiLevelType w:val="hybridMultilevel"/>
+    <w:tmpl w:val="14FEAA12"/>
+    <w:lvl w:ilvl="0" w:tplc="36F02166">
+      <w:start w:val="5"/>
+      <w:numFmt w:val="decimal"/>
+      <w:lvlText w:val="%1."/>
+      <w:lvlJc w:val="left"/>
+      <w:pPr>
+        <w:ind w:left="720" w:hanging="360"/>
+      </w:pPr>
+      <w:rPr>
+        <w:rFonts w:hint="default"/>
+      </w:rPr>
+    </w:lvl>
+    <w:lvl w:ilvl="1" w:tplc="04090019" w:tentative="1">
+      <w:start w:val="1"/>
+      <w:numFmt w:val="lowerLetter"/>
+      <w:lvlText w:val="%2."/>
+      <w:lvlJc w:val="left"/>
+      <w:pPr>
+        <w:ind w:left="1440" w:hanging="360"/>
+      </w:pPr>
+    </w:lvl>
+    <w:lvl w:ilvl="2" w:tplc="0409001B" w:tentative="1">
+      <w:start w:val="1"/>
+      <w:numFmt w:val="lowerRoman"/>
+      <w:lvlText w:val="%3."/>
+      <w:lvlJc w:val="right"/>
+      <w:pPr>
+        <w:ind w:left="2160" w:hanging="180"/>
+      </w:pPr>
+    </w:lvl>
+    <w:lvl w:ilvl="3" w:tplc="0409000F" w:tentative="1">
+      <w:start w:val="1"/>
+      <w:numFmt w:val="decimal"/>
+      <w:lvlText w:val="%4."/>
+      <w:lvlJc w:val="left"/>
+      <w:pPr>
+        <w:ind w:left="2880" w:hanging="360"/>
+      </w:pPr>
+    </w:lvl>
+    <w:lvl w:ilvl="4" w:tplc="04090019" w:tentative="1">
+      <w:start w:val="1"/>
+      <w:numFmt w:val="lowerLetter"/>
+      <w:lvlText w:val="%5."/>
+      <w:lvlJc w:val="left"/>
+      <w:pPr>
+        <w:ind w:left="3600" w:hanging="360"/>
+      </w:pPr>
+    </w:lvl>
+    <w:lvl w:ilvl="5" w:tplc="0409001B" w:tentative="1">
+      <w:start w:val="1"/>
+      <w:numFmt w:val="lowerRoman"/>
+      <w:lvlText w:val="%6."/>
+      <w:lvlJc w:val="right"/>
+      <w:pPr>
+        <w:ind w:left="4320" w:hanging="180"/>
+      </w:pPr>
+    </w:lvl>
+    <w:lvl w:ilvl="6" w:tplc="0409000F" w:tentative="1">
+      <w:start w:val="1"/>
+      <w:numFmt w:val="decimal"/>
+      <w:lvlText w:val="%7."/>
+      <w:lvlJc w:val="left"/>
+      <w:pPr>
+        <w:ind w:left="5040" w:hanging="360"/>
+      </w:pPr>
+    </w:lvl>
+    <w:lvl w:ilvl="7" w:tplc="04090019" w:tentative="1">
+      <w:start w:val="1"/>
+      <w:numFmt w:val="lowerLetter"/>
+      <w:lvlText w:val="%8."/>
+      <w:lvlJc w:val="left"/>
+      <w:pPr>
+        <w:ind w:left="5760" w:hanging="360"/>
+      </w:pPr>
+    </w:lvl>
+    <w:lvl w:ilvl="8" w:tplc="0409001B" w:tentative="1">
+      <w:start w:val="1"/>
+      <w:numFmt w:val="lowerRoman"/>
+      <w:lvlText w:val="%9."/>
+      <w:lvlJc w:val="right"/>
+      <w:pPr>
+        <w:ind w:left="6480" w:hanging="180"/>
+      </w:pPr>
+    </w:lvl>
+  </w:abstractNum>
+  <w:abstractNum w:abstractNumId="27" w15:restartNumberingAfterBreak="0">
     <w:nsid w:val="4F7F02F3"/>
     <w:multiLevelType w:val="hybridMultilevel"/>
     <w:tmpl w:val="C10434A4"/>
@@ -13344,7 +13818,7 @@
       </w:pPr>
     </w:lvl>
   </w:abstractNum>
-  <w:abstractNum w:abstractNumId="25" w15:restartNumberingAfterBreak="0">
+  <w:abstractNum w:abstractNumId="28" w15:restartNumberingAfterBreak="0">
     <w:nsid w:val="50FA45C2"/>
     <w:multiLevelType w:val="hybridMultilevel"/>
     <w:tmpl w:val="BE8E03D4"/>
@@ -13433,7 +13907,7 @@
       </w:pPr>
     </w:lvl>
   </w:abstractNum>
-  <w:abstractNum w:abstractNumId="26" w15:restartNumberingAfterBreak="0">
+  <w:abstractNum w:abstractNumId="29" w15:restartNumberingAfterBreak="0">
     <w:nsid w:val="56D86E55"/>
     <w:multiLevelType w:val="hybridMultilevel"/>
     <w:tmpl w:val="F2F4FC7A"/>
@@ -13522,7 +13996,7 @@
       </w:pPr>
     </w:lvl>
   </w:abstractNum>
-  <w:abstractNum w:abstractNumId="27" w15:restartNumberingAfterBreak="0">
+  <w:abstractNum w:abstractNumId="30" w15:restartNumberingAfterBreak="0">
     <w:nsid w:val="59556866"/>
     <w:multiLevelType w:val="hybridMultilevel"/>
     <w:tmpl w:val="B7DE5832"/>
@@ -13611,7 +14085,7 @@
       </w:pPr>
     </w:lvl>
   </w:abstractNum>
-  <w:abstractNum w:abstractNumId="28" w15:restartNumberingAfterBreak="0">
+  <w:abstractNum w:abstractNumId="31" w15:restartNumberingAfterBreak="0">
     <w:nsid w:val="5AB341C7"/>
     <w:multiLevelType w:val="hybridMultilevel"/>
     <w:tmpl w:val="54388006"/>
@@ -13700,7 +14174,7 @@
       </w:pPr>
     </w:lvl>
   </w:abstractNum>
-  <w:abstractNum w:abstractNumId="29" w15:restartNumberingAfterBreak="0">
+  <w:abstractNum w:abstractNumId="32" w15:restartNumberingAfterBreak="0">
     <w:nsid w:val="5C3C3EC8"/>
     <w:multiLevelType w:val="hybridMultilevel"/>
     <w:tmpl w:val="A4562704"/>
@@ -13789,7 +14263,7 @@
       </w:pPr>
     </w:lvl>
   </w:abstractNum>
-  <w:abstractNum w:abstractNumId="30" w15:restartNumberingAfterBreak="0">
+  <w:abstractNum w:abstractNumId="33" w15:restartNumberingAfterBreak="0">
     <w:nsid w:val="63DF277B"/>
     <w:multiLevelType w:val="hybridMultilevel"/>
     <w:tmpl w:val="8946D75C"/>
@@ -13878,7 +14352,7 @@
       </w:pPr>
     </w:lvl>
   </w:abstractNum>
-  <w:abstractNum w:abstractNumId="31" w15:restartNumberingAfterBreak="0">
+  <w:abstractNum w:abstractNumId="34" w15:restartNumberingAfterBreak="0">
     <w:nsid w:val="6BDF1A00"/>
     <w:multiLevelType w:val="hybridMultilevel"/>
     <w:tmpl w:val="4DE00462"/>
@@ -13967,7 +14441,7 @@
       </w:pPr>
     </w:lvl>
   </w:abstractNum>
-  <w:abstractNum w:abstractNumId="32" w15:restartNumberingAfterBreak="0">
+  <w:abstractNum w:abstractNumId="35" w15:restartNumberingAfterBreak="0">
     <w:nsid w:val="6DF239E4"/>
     <w:multiLevelType w:val="hybridMultilevel"/>
     <w:tmpl w:val="B2AE4B44"/>
@@ -14080,7 +14554,7 @@
       </w:rPr>
     </w:lvl>
   </w:abstractNum>
-  <w:abstractNum w:abstractNumId="33" w15:restartNumberingAfterBreak="0">
+  <w:abstractNum w:abstractNumId="36" w15:restartNumberingAfterBreak="0">
     <w:nsid w:val="6E4A6A7D"/>
     <w:multiLevelType w:val="hybridMultilevel"/>
     <w:tmpl w:val="368889D6"/>
@@ -14169,7 +14643,7 @@
       </w:pPr>
     </w:lvl>
   </w:abstractNum>
-  <w:abstractNum w:abstractNumId="34" w15:restartNumberingAfterBreak="0">
+  <w:abstractNum w:abstractNumId="37" w15:restartNumberingAfterBreak="0">
     <w:nsid w:val="713B2519"/>
     <w:multiLevelType w:val="hybridMultilevel"/>
     <w:tmpl w:val="9D125636"/>
@@ -14258,7 +14732,7 @@
       </w:pPr>
     </w:lvl>
   </w:abstractNum>
-  <w:abstractNum w:abstractNumId="35" w15:restartNumberingAfterBreak="0">
+  <w:abstractNum w:abstractNumId="38" w15:restartNumberingAfterBreak="0">
     <w:nsid w:val="72F16208"/>
     <w:multiLevelType w:val="hybridMultilevel"/>
     <w:tmpl w:val="C1B0234E"/>
@@ -14347,7 +14821,7 @@
       </w:pPr>
     </w:lvl>
   </w:abstractNum>
-  <w:abstractNum w:abstractNumId="36" w15:restartNumberingAfterBreak="0">
+  <w:abstractNum w:abstractNumId="39" w15:restartNumberingAfterBreak="0">
     <w:nsid w:val="760E3F89"/>
     <w:multiLevelType w:val="hybridMultilevel"/>
     <w:tmpl w:val="B7804454"/>
@@ -14436,7 +14910,7 @@
       </w:pPr>
     </w:lvl>
   </w:abstractNum>
-  <w:abstractNum w:abstractNumId="37" w15:restartNumberingAfterBreak="0">
+  <w:abstractNum w:abstractNumId="40" w15:restartNumberingAfterBreak="0">
     <w:nsid w:val="789C3B66"/>
     <w:multiLevelType w:val="hybridMultilevel"/>
     <w:tmpl w:val="3A0402D2"/>
@@ -14525,7 +14999,7 @@
       </w:pPr>
     </w:lvl>
   </w:abstractNum>
-  <w:abstractNum w:abstractNumId="38" w15:restartNumberingAfterBreak="0">
+  <w:abstractNum w:abstractNumId="41" w15:restartNumberingAfterBreak="0">
     <w:nsid w:val="79A73B39"/>
     <w:multiLevelType w:val="hybridMultilevel"/>
     <w:tmpl w:val="759A15DE"/>
@@ -14614,7 +15088,7 @@
       </w:pPr>
     </w:lvl>
   </w:abstractNum>
-  <w:abstractNum w:abstractNumId="39" w15:restartNumberingAfterBreak="0">
+  <w:abstractNum w:abstractNumId="42" w15:restartNumberingAfterBreak="0">
     <w:nsid w:val="7B7215C4"/>
     <w:multiLevelType w:val="hybridMultilevel"/>
     <w:tmpl w:val="4C7EF1D4"/>
@@ -14703,7 +15177,7 @@
       </w:pPr>
     </w:lvl>
   </w:abstractNum>
-  <w:abstractNum w:abstractNumId="40" w15:restartNumberingAfterBreak="0">
+  <w:abstractNum w:abstractNumId="43" w15:restartNumberingAfterBreak="0">
     <w:nsid w:val="7CAE79F2"/>
     <w:multiLevelType w:val="hybridMultilevel"/>
     <w:tmpl w:val="255A54E6"/>
@@ -14792,7 +15266,7 @@
       </w:pPr>
     </w:lvl>
   </w:abstractNum>
-  <w:abstractNum w:abstractNumId="41" w15:restartNumberingAfterBreak="0">
+  <w:abstractNum w:abstractNumId="44" w15:restartNumberingAfterBreak="0">
     <w:nsid w:val="7E7F2868"/>
     <w:multiLevelType w:val="hybridMultilevel"/>
     <w:tmpl w:val="5D001FF2"/>
@@ -14906,13 +15380,13 @@
     </w:lvl>
   </w:abstractNum>
   <w:num w:numId="1" w16cid:durableId="322899191">
-    <w:abstractNumId w:val="23"/>
+    <w:abstractNumId w:val="25"/>
   </w:num>
   <w:num w:numId="2" w16cid:durableId="12921992">
-    <w:abstractNumId w:val="32"/>
+    <w:abstractNumId w:val="35"/>
   </w:num>
   <w:num w:numId="3" w16cid:durableId="1682271240">
-    <w:abstractNumId w:val="41"/>
+    <w:abstractNumId w:val="44"/>
   </w:num>
   <w:num w:numId="4" w16cid:durableId="1026370348">
     <w:abstractNumId w:val="4"/>
@@ -14930,19 +15404,19 @@
     <w:abstractNumId w:val="8"/>
   </w:num>
   <w:num w:numId="9" w16cid:durableId="367880481">
-    <w:abstractNumId w:val="33"/>
+    <w:abstractNumId w:val="36"/>
   </w:num>
   <w:num w:numId="10" w16cid:durableId="511263083">
-    <w:abstractNumId w:val="29"/>
+    <w:abstractNumId w:val="32"/>
   </w:num>
   <w:num w:numId="11" w16cid:durableId="20984173">
     <w:abstractNumId w:val="11"/>
   </w:num>
   <w:num w:numId="12" w16cid:durableId="272172144">
-    <w:abstractNumId w:val="40"/>
+    <w:abstractNumId w:val="43"/>
   </w:num>
   <w:num w:numId="13" w16cid:durableId="1155804565">
-    <w:abstractNumId w:val="26"/>
+    <w:abstractNumId w:val="29"/>
   </w:num>
   <w:num w:numId="14" w16cid:durableId="1296331891">
     <w:abstractNumId w:val="12"/>
@@ -14951,37 +15425,37 @@
     <w:abstractNumId w:val="9"/>
   </w:num>
   <w:num w:numId="16" w16cid:durableId="1402949985">
+    <w:abstractNumId w:val="24"/>
+  </w:num>
+  <w:num w:numId="17" w16cid:durableId="399328760">
     <w:abstractNumId w:val="22"/>
   </w:num>
-  <w:num w:numId="17" w16cid:durableId="399328760">
-    <w:abstractNumId w:val="20"/>
-  </w:num>
   <w:num w:numId="18" w16cid:durableId="1792017613">
-    <w:abstractNumId w:val="35"/>
+    <w:abstractNumId w:val="38"/>
   </w:num>
   <w:num w:numId="19" w16cid:durableId="953557173">
-    <w:abstractNumId w:val="19"/>
+    <w:abstractNumId w:val="20"/>
   </w:num>
   <w:num w:numId="20" w16cid:durableId="1420717697">
     <w:abstractNumId w:val="6"/>
   </w:num>
   <w:num w:numId="21" w16cid:durableId="1612542372">
-    <w:abstractNumId w:val="38"/>
+    <w:abstractNumId w:val="41"/>
   </w:num>
   <w:num w:numId="22" w16cid:durableId="594942508">
-    <w:abstractNumId w:val="34"/>
+    <w:abstractNumId w:val="37"/>
   </w:num>
   <w:num w:numId="23" w16cid:durableId="909147000">
-    <w:abstractNumId w:val="39"/>
+    <w:abstractNumId w:val="42"/>
   </w:num>
   <w:num w:numId="24" w16cid:durableId="1286738766">
-    <w:abstractNumId w:val="25"/>
+    <w:abstractNumId w:val="28"/>
   </w:num>
   <w:num w:numId="25" w16cid:durableId="1845590146">
-    <w:abstractNumId w:val="28"/>
+    <w:abstractNumId w:val="31"/>
   </w:num>
   <w:num w:numId="26" w16cid:durableId="1517188869">
-    <w:abstractNumId w:val="24"/>
+    <w:abstractNumId w:val="27"/>
   </w:num>
   <w:num w:numId="27" w16cid:durableId="980573260">
     <w:abstractNumId w:val="10"/>
@@ -14990,28 +15464,28 @@
     <w:abstractNumId w:val="7"/>
   </w:num>
   <w:num w:numId="29" w16cid:durableId="431437150">
-    <w:abstractNumId w:val="37"/>
+    <w:abstractNumId w:val="40"/>
   </w:num>
   <w:num w:numId="30" w16cid:durableId="2125029274">
-    <w:abstractNumId w:val="36"/>
+    <w:abstractNumId w:val="39"/>
   </w:num>
   <w:num w:numId="31" w16cid:durableId="4748439">
     <w:abstractNumId w:val="15"/>
   </w:num>
   <w:num w:numId="32" w16cid:durableId="816186909">
-    <w:abstractNumId w:val="21"/>
+    <w:abstractNumId w:val="23"/>
   </w:num>
   <w:num w:numId="33" w16cid:durableId="596714902">
     <w:abstractNumId w:val="13"/>
   </w:num>
   <w:num w:numId="34" w16cid:durableId="456220504">
-    <w:abstractNumId w:val="31"/>
+    <w:abstractNumId w:val="34"/>
   </w:num>
   <w:num w:numId="35" w16cid:durableId="320620627">
-    <w:abstractNumId w:val="27"/>
+    <w:abstractNumId w:val="30"/>
   </w:num>
   <w:num w:numId="36" w16cid:durableId="1266232981">
-    <w:abstractNumId w:val="30"/>
+    <w:abstractNumId w:val="33"/>
   </w:num>
   <w:num w:numId="37" w16cid:durableId="2134012925">
     <w:abstractNumId w:val="14"/>
@@ -15030,6 +15504,15 @@
   </w:num>
   <w:num w:numId="42" w16cid:durableId="1876774626">
     <w:abstractNumId w:val="5"/>
+  </w:num>
+  <w:num w:numId="43" w16cid:durableId="333997519">
+    <w:abstractNumId w:val="21"/>
+  </w:num>
+  <w:num w:numId="44" w16cid:durableId="1297373195">
+    <w:abstractNumId w:val="19"/>
+  </w:num>
+  <w:num w:numId="45" w16cid:durableId="492068852">
+    <w:abstractNumId w:val="26"/>
   </w:num>
 </w:numbering>
 </file>

</xml_diff>

<commit_message>
personal library (ver-2) update-120
</commit_message>
<xml_diff>
--- a/resources/SCHEDULE/Schedule.docx
+++ b/resources/SCHEDULE/Schedule.docx
@@ -4755,7 +4755,7 @@
                 <w:sz w:val="22"/>
                 <w:szCs w:val="22"/>
               </w:rPr>
-              <w:t>Food</w:t>
+              <w:t xml:space="preserve">Cloth </w:t>
             </w:r>
           </w:p>
         </w:tc>
@@ -4785,17 +4785,25 @@
                 <w:sz w:val="22"/>
                 <w:szCs w:val="22"/>
               </w:rPr>
-              <w:t xml:space="preserve">: </w:t>
-            </w:r>
-            <w:r>
-              <w:rPr>
-                <w:sz w:val="22"/>
-                <w:szCs w:val="22"/>
-              </w:rPr>
-              <w:t xml:space="preserve">Agriculture </w:t>
-            </w:r>
-            <w:r>
-              <w:rPr>
+              <w:t>:</w:t>
+            </w:r>
+            <w:r>
+              <w:rPr>
+                <w:sz w:val="22"/>
+                <w:szCs w:val="22"/>
+              </w:rPr>
+              <w:t xml:space="preserve"> Garments and Accessories </w:t>
+            </w:r>
+            <w:r>
+              <w:rPr>
+                <w:sz w:val="22"/>
+                <w:szCs w:val="22"/>
+              </w:rPr>
+              <w:t xml:space="preserve"> </w:t>
+            </w:r>
+            <w:r>
+              <w:rPr>
+                <w:color w:val="F2F2F2" w:themeColor="background1" w:themeShade="F2"/>
                 <w:sz w:val="22"/>
                 <w:szCs w:val="22"/>
               </w:rPr>
@@ -6429,7 +6437,15 @@
                 <w:sz w:val="22"/>
                 <w:szCs w:val="22"/>
               </w:rPr>
-              <w:t xml:space="preserve">Agriculture and Food  </w:t>
+              <w:t>Garments and Accessories</w:t>
+            </w:r>
+            <w:r>
+              <w:rPr>
+                <w:color w:val="F2F2F2" w:themeColor="background1" w:themeShade="F2"/>
+                <w:sz w:val="22"/>
+                <w:szCs w:val="22"/>
+              </w:rPr>
+              <w:t xml:space="preserve">  </w:t>
             </w:r>
           </w:p>
         </w:tc>
@@ -6542,7 +6558,15 @@
                 <w:sz w:val="22"/>
                 <w:szCs w:val="22"/>
               </w:rPr>
-              <w:t xml:space="preserve">Garments and Accessories </w:t>
+              <w:t>Agriculture and Food</w:t>
+            </w:r>
+            <w:r>
+              <w:rPr>
+                <w:color w:val="F2F2F2" w:themeColor="background1" w:themeShade="F2"/>
+                <w:sz w:val="22"/>
+                <w:szCs w:val="22"/>
+              </w:rPr>
+              <w:t xml:space="preserve"> </w:t>
             </w:r>
           </w:p>
         </w:tc>
@@ -8255,25 +8279,7 @@
                 <w:sz w:val="22"/>
                 <w:szCs w:val="22"/>
               </w:rPr>
-              <w:t xml:space="preserve">Invest and </w:t>
-            </w:r>
-            <w:proofErr w:type="gramStart"/>
-            <w:r>
-              <w:rPr>
-                <w:color w:val="F2F2F2" w:themeColor="background1" w:themeShade="F2"/>
-                <w:sz w:val="22"/>
-                <w:szCs w:val="22"/>
-              </w:rPr>
-              <w:t>Return</w:t>
-            </w:r>
-            <w:proofErr w:type="gramEnd"/>
-            <w:r>
-              <w:rPr>
-                <w:color w:val="F2F2F2" w:themeColor="background1" w:themeShade="F2"/>
-                <w:sz w:val="22"/>
-                <w:szCs w:val="22"/>
-              </w:rPr>
-              <w:t xml:space="preserve"> </w:t>
+              <w:t xml:space="preserve">Invest and Return </w:t>
             </w:r>
           </w:p>
         </w:tc>
@@ -10457,18 +10463,8 @@
                 <w:sz w:val="22"/>
                 <w:szCs w:val="22"/>
               </w:rPr>
-              <w:t xml:space="preserve">Practice and </w:t>
-            </w:r>
-            <w:proofErr w:type="gramStart"/>
-            <w:r>
-              <w:rPr>
-                <w:color w:val="F2F2F2" w:themeColor="background1" w:themeShade="F2"/>
-                <w:sz w:val="22"/>
-                <w:szCs w:val="22"/>
-              </w:rPr>
-              <w:t>Manipulate</w:t>
-            </w:r>
-            <w:proofErr w:type="gramEnd"/>
+              <w:t>Practice and Manipulate</w:t>
+            </w:r>
           </w:p>
         </w:tc>
         <w:tc>
@@ -11675,15 +11671,7 @@
                 <w:sz w:val="22"/>
                 <w:szCs w:val="22"/>
               </w:rPr>
-              <w:t xml:space="preserve">, </w:t>
-            </w:r>
-            <w:r>
-              <w:rPr>
-                <w:color w:val="F2F2F2" w:themeColor="background1" w:themeShade="F2"/>
-                <w:sz w:val="22"/>
-                <w:szCs w:val="22"/>
-              </w:rPr>
-              <w:t>Compacted</w:t>
+              <w:t>, Compacted</w:t>
             </w:r>
             <w:r>
               <w:rPr>

</xml_diff>

<commit_message>
personal library (ver-2) update-121
</commit_message>
<xml_diff>
--- a/resources/SCHEDULE/Schedule.docx
+++ b/resources/SCHEDULE/Schedule.docx
@@ -183,37 +183,12 @@
                 <w:szCs w:val="24"/>
               </w:rPr>
             </w:pPr>
-            <w:proofErr w:type="spellStart"/>
-            <w:r>
-              <w:rPr>
-                <w:rFonts w:ascii="Calibri" w:eastAsia="Calibri" w:hAnsi="Calibri" w:cs="Calibri"/>
-                <w:szCs w:val="24"/>
-              </w:rPr>
-              <w:t>Fazor</w:t>
-            </w:r>
-            <w:proofErr w:type="spellEnd"/>
-            <w:r>
-              <w:rPr>
-                <w:rFonts w:ascii="Calibri" w:eastAsia="Calibri" w:hAnsi="Calibri" w:cs="Calibri"/>
-                <w:szCs w:val="24"/>
-              </w:rPr>
-              <w:t xml:space="preserve"> Namaz | Talim | </w:t>
-            </w:r>
-            <w:proofErr w:type="spellStart"/>
-            <w:r>
-              <w:rPr>
-                <w:rFonts w:ascii="Calibri" w:eastAsia="Calibri" w:hAnsi="Calibri" w:cs="Calibri"/>
-                <w:szCs w:val="24"/>
-              </w:rPr>
-              <w:t>Mashowara</w:t>
-            </w:r>
-            <w:proofErr w:type="spellEnd"/>
-            <w:r>
-              <w:rPr>
-                <w:rFonts w:ascii="Calibri" w:eastAsia="Calibri" w:hAnsi="Calibri" w:cs="Calibri"/>
-                <w:szCs w:val="24"/>
-              </w:rPr>
-              <w:t xml:space="preserve"> (Mosque)</w:t>
+            <w:r>
+              <w:rPr>
+                <w:rFonts w:ascii="Calibri" w:eastAsia="Calibri" w:hAnsi="Calibri" w:cs="Calibri"/>
+                <w:szCs w:val="24"/>
+              </w:rPr>
+              <w:t>Fazor Namaz | Talim | Mashowara (Mosque)</w:t>
             </w:r>
           </w:p>
         </w:tc>
@@ -478,7 +453,23 @@
                 <w:color w:val="808080" w:themeColor="background1" w:themeShade="80"/>
                 <w:szCs w:val="24"/>
               </w:rPr>
-              <w:t xml:space="preserve">Analyzing: Investment and Accounts </w:t>
+              <w:t xml:space="preserve">Analyzing: </w:t>
+            </w:r>
+            <w:r>
+              <w:rPr>
+                <w:rFonts w:ascii="Calibri" w:eastAsia="Calibri" w:hAnsi="Calibri" w:cs="Calibri"/>
+                <w:color w:val="808080" w:themeColor="background1" w:themeShade="80"/>
+                <w:szCs w:val="24"/>
+              </w:rPr>
+              <w:t>Assets and Returns</w:t>
+            </w:r>
+            <w:r>
+              <w:rPr>
+                <w:rFonts w:ascii="Calibri" w:eastAsia="Calibri" w:hAnsi="Calibri" w:cs="Calibri"/>
+                <w:color w:val="808080" w:themeColor="background1" w:themeShade="80"/>
+                <w:szCs w:val="24"/>
+              </w:rPr>
+              <w:t xml:space="preserve"> </w:t>
             </w:r>
           </w:p>
         </w:tc>
@@ -593,7 +584,15 @@
                 <w:color w:val="808080" w:themeColor="background1" w:themeShade="80"/>
                 <w:szCs w:val="24"/>
               </w:rPr>
-              <w:t>Analyzing: Assets and Returns</w:t>
+              <w:t xml:space="preserve">Analyzing: </w:t>
+            </w:r>
+            <w:r>
+              <w:rPr>
+                <w:rFonts w:ascii="Calibri" w:eastAsia="Calibri" w:hAnsi="Calibri" w:cs="Calibri"/>
+                <w:color w:val="808080" w:themeColor="background1" w:themeShade="80"/>
+                <w:szCs w:val="24"/>
+              </w:rPr>
+              <w:t>Investment and Accounts</w:t>
             </w:r>
           </w:p>
         </w:tc>
@@ -1229,93 +1228,53 @@
                 <w:color w:val="FFC000"/>
                 <w:szCs w:val="24"/>
               </w:rPr>
-              <w:t>Pending</w:t>
-            </w:r>
-            <w:r>
+              <w:t xml:space="preserve">Dress and Environment </w:t>
+            </w:r>
+          </w:p>
+        </w:tc>
+        <w:tc>
+          <w:tcPr>
+            <w:tcW w:w="775" w:type="pct"/>
+            <w:vAlign w:val="center"/>
+          </w:tcPr>
+          <w:p>
+            <w:pPr>
               <w:rPr>
                 <w:rFonts w:ascii="Calibri" w:eastAsia="Calibri" w:hAnsi="Calibri" w:cs="Calibri"/>
                 <w:color w:val="FFC000"/>
                 <w:szCs w:val="24"/>
               </w:rPr>
-              <w:t xml:space="preserve"> </w:t>
-            </w:r>
+            </w:pPr>
             <w:r>
               <w:rPr>
                 <w:rFonts w:ascii="Calibri" w:eastAsia="Calibri" w:hAnsi="Calibri" w:cs="Calibri"/>
                 <w:color w:val="FFC000"/>
                 <w:szCs w:val="24"/>
               </w:rPr>
-              <w:t>(</w:t>
-            </w:r>
-            <w:r>
+              <w:t>Health &amp; Prayer</w:t>
+            </w:r>
+          </w:p>
+        </w:tc>
+        <w:tc>
+          <w:tcPr>
+            <w:tcW w:w="698" w:type="pct"/>
+            <w:vAlign w:val="center"/>
+          </w:tcPr>
+          <w:p>
+            <w:pPr>
               <w:rPr>
                 <w:rFonts w:ascii="Calibri" w:eastAsia="Calibri" w:hAnsi="Calibri" w:cs="Calibri"/>
                 <w:color w:val="FFC000"/>
                 <w:szCs w:val="24"/>
               </w:rPr>
-              <w:t>Official</w:t>
-            </w:r>
+            </w:pPr>
             <w:r>
               <w:rPr>
                 <w:rFonts w:ascii="Calibri" w:eastAsia="Calibri" w:hAnsi="Calibri" w:cs="Calibri"/>
                 <w:color w:val="FFC000"/>
                 <w:szCs w:val="24"/>
               </w:rPr>
-              <w:t>)</w:t>
-            </w:r>
-          </w:p>
-        </w:tc>
-        <w:tc>
-          <w:tcPr>
-            <w:tcW w:w="775" w:type="pct"/>
-            <w:vAlign w:val="center"/>
-          </w:tcPr>
-          <w:p>
-            <w:pPr>
-              <w:rPr>
-                <w:rFonts w:ascii="Calibri" w:eastAsia="Calibri" w:hAnsi="Calibri" w:cs="Calibri"/>
-                <w:color w:val="FFC000"/>
-                <w:szCs w:val="24"/>
-              </w:rPr>
-            </w:pPr>
-            <w:r>
-              <w:rPr>
-                <w:rFonts w:ascii="Calibri" w:eastAsia="Calibri" w:hAnsi="Calibri" w:cs="Calibri"/>
-                <w:color w:val="FFC000"/>
-                <w:szCs w:val="24"/>
-              </w:rPr>
-              <w:t>Maintenance</w:t>
-            </w:r>
-            <w:r>
-              <w:rPr>
-                <w:rFonts w:ascii="Calibri" w:eastAsia="Calibri" w:hAnsi="Calibri" w:cs="Calibri"/>
-                <w:color w:val="FFC000"/>
-                <w:szCs w:val="24"/>
-              </w:rPr>
-              <w:t xml:space="preserve"> </w:t>
-            </w:r>
-          </w:p>
-        </w:tc>
-        <w:tc>
-          <w:tcPr>
-            <w:tcW w:w="698" w:type="pct"/>
-            <w:vAlign w:val="center"/>
-          </w:tcPr>
-          <w:p>
-            <w:pPr>
-              <w:rPr>
-                <w:rFonts w:ascii="Calibri" w:eastAsia="Calibri" w:hAnsi="Calibri" w:cs="Calibri"/>
-                <w:color w:val="FFC000"/>
-                <w:szCs w:val="24"/>
-              </w:rPr>
-            </w:pPr>
-            <w:r>
-              <w:rPr>
-                <w:rFonts w:ascii="Calibri" w:eastAsia="Calibri" w:hAnsi="Calibri" w:cs="Calibri"/>
-                <w:color w:val="FFC000"/>
-                <w:szCs w:val="24"/>
-              </w:rPr>
-              <w:t>Regular</w:t>
+              <w:t xml:space="preserve">Regular </w:t>
             </w:r>
           </w:p>
         </w:tc>
@@ -1382,7 +1341,23 @@
                 <w:color w:val="FFC000"/>
                 <w:szCs w:val="24"/>
               </w:rPr>
-              <w:t>Pending (Home)</w:t>
+              <w:t>Pending (</w:t>
+            </w:r>
+            <w:r>
+              <w:rPr>
+                <w:rFonts w:ascii="Calibri" w:eastAsia="Calibri" w:hAnsi="Calibri" w:cs="Calibri"/>
+                <w:color w:val="FFC000"/>
+                <w:szCs w:val="24"/>
+              </w:rPr>
+              <w:t xml:space="preserve">Official &amp; </w:t>
+            </w:r>
+            <w:r>
+              <w:rPr>
+                <w:rFonts w:ascii="Calibri" w:eastAsia="Calibri" w:hAnsi="Calibri" w:cs="Calibri"/>
+                <w:color w:val="FFC000"/>
+                <w:szCs w:val="24"/>
+              </w:rPr>
+              <w:t>Home)</w:t>
             </w:r>
           </w:p>
         </w:tc>
@@ -1428,7 +1403,7 @@
                 <w:color w:val="FFC000"/>
                 <w:szCs w:val="24"/>
               </w:rPr>
-              <w:t>Friday – Saturday</w:t>
+              <w:t xml:space="preserve">As Required </w:t>
             </w:r>
           </w:p>
         </w:tc>
@@ -2307,37 +2282,12 @@
                 <w:szCs w:val="24"/>
               </w:rPr>
             </w:pPr>
-            <w:proofErr w:type="spellStart"/>
-            <w:r>
-              <w:rPr>
-                <w:rFonts w:ascii="Calibri" w:eastAsia="Calibri" w:hAnsi="Calibri" w:cs="Calibri"/>
-                <w:szCs w:val="24"/>
-              </w:rPr>
-              <w:t>Magrib</w:t>
-            </w:r>
-            <w:proofErr w:type="spellEnd"/>
-            <w:r>
-              <w:rPr>
-                <w:rFonts w:ascii="Calibri" w:eastAsia="Calibri" w:hAnsi="Calibri" w:cs="Calibri"/>
-                <w:szCs w:val="24"/>
-              </w:rPr>
-              <w:t xml:space="preserve"> &amp; Esha Namaz | Talim | </w:t>
-            </w:r>
-            <w:proofErr w:type="spellStart"/>
-            <w:r>
-              <w:rPr>
-                <w:rFonts w:ascii="Calibri" w:eastAsia="Calibri" w:hAnsi="Calibri" w:cs="Calibri"/>
-                <w:szCs w:val="24"/>
-              </w:rPr>
-              <w:t>Mashowara</w:t>
-            </w:r>
-            <w:proofErr w:type="spellEnd"/>
-            <w:r>
-              <w:rPr>
-                <w:rFonts w:ascii="Calibri" w:eastAsia="Calibri" w:hAnsi="Calibri" w:cs="Calibri"/>
-                <w:szCs w:val="24"/>
-              </w:rPr>
-              <w:t xml:space="preserve"> (Home)</w:t>
+            <w:r>
+              <w:rPr>
+                <w:rFonts w:ascii="Calibri" w:eastAsia="Calibri" w:hAnsi="Calibri" w:cs="Calibri"/>
+                <w:szCs w:val="24"/>
+              </w:rPr>
+              <w:t>Magrib &amp; Esha Namaz | Talim | Mashowara (Home)</w:t>
             </w:r>
           </w:p>
         </w:tc>
@@ -5058,7 +5008,7 @@
     <w:tbl>
       <w:tblPr>
         <w:tblStyle w:val="TableGrid"/>
-        <w:tblW w:w="5000" w:type="pct"/>
+        <w:tblW w:w="0" w:type="auto"/>
         <w:tblBorders>
           <w:top w:val="single" w:sz="4" w:space="0" w:color="595959" w:themeColor="text1" w:themeTint="A6"/>
           <w:left w:val="single" w:sz="4" w:space="0" w:color="595959" w:themeColor="text1" w:themeTint="A6"/>
@@ -5071,12 +5021,10 @@
         <w:tblLook w:val="04A0" w:firstRow="1" w:lastRow="0" w:firstColumn="1" w:lastColumn="0" w:noHBand="0" w:noVBand="1"/>
       </w:tblPr>
       <w:tblGrid>
-        <w:gridCol w:w="1179"/>
-        <w:gridCol w:w="4262"/>
-        <w:gridCol w:w="674"/>
-        <w:gridCol w:w="4118"/>
-        <w:gridCol w:w="1105"/>
-        <w:gridCol w:w="4050"/>
+        <w:gridCol w:w="1165"/>
+        <w:gridCol w:w="4229"/>
+        <w:gridCol w:w="4754"/>
+        <w:gridCol w:w="5120"/>
       </w:tblGrid>
       <w:tr>
         <w:trPr>
@@ -5084,8 +5032,8 @@
         </w:trPr>
         <w:tc>
           <w:tcPr>
-            <w:tcW w:w="5000" w:type="pct"/>
-            <w:gridSpan w:val="6"/>
+            <w:tcW w:w="0" w:type="auto"/>
+            <w:gridSpan w:val="4"/>
             <w:shd w:val="clear" w:color="auto" w:fill="262626" w:themeFill="text1" w:themeFillTint="D9"/>
             <w:vAlign w:val="center"/>
           </w:tcPr>
@@ -5138,7 +5086,7 @@
         </w:trPr>
         <w:tc>
           <w:tcPr>
-            <w:tcW w:w="383" w:type="pct"/>
+            <w:tcW w:w="0" w:type="auto"/>
             <w:shd w:val="clear" w:color="auto" w:fill="FFC000"/>
             <w:vAlign w:val="center"/>
           </w:tcPr>
@@ -5164,8 +5112,7 @@
         </w:tc>
         <w:tc>
           <w:tcPr>
-            <w:tcW w:w="1604" w:type="pct"/>
-            <w:gridSpan w:val="2"/>
+            <w:tcW w:w="0" w:type="auto"/>
             <w:shd w:val="clear" w:color="auto" w:fill="FFC000"/>
             <w:vAlign w:val="center"/>
           </w:tcPr>
@@ -5192,8 +5139,7 @@
         </w:tc>
         <w:tc>
           <w:tcPr>
-            <w:tcW w:w="1697" w:type="pct"/>
-            <w:gridSpan w:val="2"/>
+            <w:tcW w:w="0" w:type="auto"/>
             <w:shd w:val="clear" w:color="auto" w:fill="FFC000"/>
             <w:vAlign w:val="center"/>
           </w:tcPr>
@@ -5220,7 +5166,7 @@
         </w:tc>
         <w:tc>
           <w:tcPr>
-            <w:tcW w:w="1316" w:type="pct"/>
+            <w:tcW w:w="0" w:type="auto"/>
             <w:shd w:val="clear" w:color="auto" w:fill="FFC000"/>
             <w:vAlign w:val="center"/>
           </w:tcPr>
@@ -5255,7 +5201,7 @@
         </w:trPr>
         <w:tc>
           <w:tcPr>
-            <w:tcW w:w="383" w:type="pct"/>
+            <w:tcW w:w="0" w:type="auto"/>
             <w:shd w:val="clear" w:color="auto" w:fill="262626" w:themeFill="text1" w:themeFillTint="D9"/>
             <w:vAlign w:val="center"/>
           </w:tcPr>
@@ -5283,8 +5229,7 @@
         </w:tc>
         <w:tc>
           <w:tcPr>
-            <w:tcW w:w="1604" w:type="pct"/>
-            <w:gridSpan w:val="2"/>
+            <w:tcW w:w="0" w:type="auto"/>
             <w:shd w:val="clear" w:color="auto" w:fill="262626" w:themeFill="text1" w:themeFillTint="D9"/>
             <w:vAlign w:val="center"/>
           </w:tcPr>
@@ -5324,8 +5269,7 @@
         </w:tc>
         <w:tc>
           <w:tcPr>
-            <w:tcW w:w="1697" w:type="pct"/>
-            <w:gridSpan w:val="2"/>
+            <w:tcW w:w="0" w:type="auto"/>
             <w:shd w:val="clear" w:color="auto" w:fill="262626" w:themeFill="text1" w:themeFillTint="D9"/>
             <w:vAlign w:val="center"/>
           </w:tcPr>
@@ -5365,7 +5309,7 @@
         </w:tc>
         <w:tc>
           <w:tcPr>
-            <w:tcW w:w="1316" w:type="pct"/>
+            <w:tcW w:w="0" w:type="auto"/>
             <w:shd w:val="clear" w:color="auto" w:fill="262626" w:themeFill="text1" w:themeFillTint="D9"/>
             <w:vAlign w:val="center"/>
           </w:tcPr>
@@ -5394,7 +5338,7 @@
         </w:trPr>
         <w:tc>
           <w:tcPr>
-            <w:tcW w:w="383" w:type="pct"/>
+            <w:tcW w:w="0" w:type="auto"/>
             <w:shd w:val="clear" w:color="auto" w:fill="0A2F41" w:themeFill="accent1" w:themeFillShade="80"/>
             <w:vAlign w:val="center"/>
           </w:tcPr>
@@ -5422,8 +5366,7 @@
         </w:tc>
         <w:tc>
           <w:tcPr>
-            <w:tcW w:w="1604" w:type="pct"/>
-            <w:gridSpan w:val="2"/>
+            <w:tcW w:w="0" w:type="auto"/>
             <w:shd w:val="clear" w:color="auto" w:fill="0A2F41" w:themeFill="accent1" w:themeFillShade="80"/>
             <w:vAlign w:val="center"/>
           </w:tcPr>
@@ -5473,14 +5416,13 @@
                 <w:sz w:val="22"/>
                 <w:szCs w:val="22"/>
               </w:rPr>
-              <w:t xml:space="preserve"> Return – Papers </w:t>
-            </w:r>
-          </w:p>
-        </w:tc>
-        <w:tc>
-          <w:tcPr>
-            <w:tcW w:w="1697" w:type="pct"/>
-            <w:gridSpan w:val="2"/>
+              <w:t xml:space="preserve"> Return</w:t>
+            </w:r>
+          </w:p>
+        </w:tc>
+        <w:tc>
+          <w:tcPr>
+            <w:tcW w:w="0" w:type="auto"/>
             <w:shd w:val="clear" w:color="auto" w:fill="0A2F41" w:themeFill="accent1" w:themeFillShade="80"/>
             <w:vAlign w:val="center"/>
           </w:tcPr>
@@ -5498,13 +5440,53 @@
                 <w:sz w:val="22"/>
                 <w:szCs w:val="22"/>
               </w:rPr>
-              <w:t>Fundamental, Conditional and Process</w:t>
-            </w:r>
-          </w:p>
-        </w:tc>
-        <w:tc>
-          <w:tcPr>
-            <w:tcW w:w="1316" w:type="pct"/>
+              <w:t>Fundamental</w:t>
+            </w:r>
+            <w:r>
+              <w:rPr>
+                <w:color w:val="F2F2F2" w:themeColor="background1" w:themeShade="F2"/>
+                <w:sz w:val="22"/>
+                <w:szCs w:val="22"/>
+              </w:rPr>
+              <w:t xml:space="preserve"> </w:t>
+            </w:r>
+            <w:r>
+              <w:rPr>
+                <w:color w:val="F2F2F2" w:themeColor="background1" w:themeShade="F2"/>
+                <w:sz w:val="22"/>
+                <w:szCs w:val="22"/>
+              </w:rPr>
+              <w:t>&amp;</w:t>
+            </w:r>
+            <w:r>
+              <w:rPr>
+                <w:color w:val="F2F2F2" w:themeColor="background1" w:themeShade="F2"/>
+                <w:sz w:val="22"/>
+                <w:szCs w:val="22"/>
+              </w:rPr>
+              <w:t xml:space="preserve"> Query</w:t>
+            </w:r>
+            <w:r>
+              <w:rPr>
+                <w:color w:val="F2F2F2" w:themeColor="background1" w:themeShade="F2"/>
+                <w:sz w:val="22"/>
+                <w:szCs w:val="22"/>
+              </w:rPr>
+              <w:t xml:space="preserve">, </w:t>
+            </w:r>
+            <w:r>
+              <w:rPr>
+                <w:color w:val="F2F2F2" w:themeColor="background1" w:themeShade="F2"/>
+                <w:sz w:val="22"/>
+                <w:szCs w:val="22"/>
+              </w:rPr>
+              <w:t>Conditional and Process</w:t>
+            </w:r>
+          </w:p>
+        </w:tc>
+        <w:tc>
+          <w:tcPr>
+            <w:tcW w:w="0" w:type="auto"/>
             <w:shd w:val="clear" w:color="auto" w:fill="0A2F41" w:themeFill="accent1" w:themeFillShade="80"/>
             <w:vAlign w:val="center"/>
           </w:tcPr>
@@ -5522,7 +5504,23 @@
                 <w:sz w:val="22"/>
                 <w:szCs w:val="22"/>
               </w:rPr>
-              <w:t>Bills, Valuation, Accounts and Allocation</w:t>
+              <w:t>Summary,</w:t>
+            </w:r>
+            <w:r>
+              <w:rPr>
+                <w:color w:val="F2F2F2" w:themeColor="background1" w:themeShade="F2"/>
+                <w:sz w:val="22"/>
+                <w:szCs w:val="22"/>
+              </w:rPr>
+              <w:t xml:space="preserve"> </w:t>
+            </w:r>
+            <w:r>
+              <w:rPr>
+                <w:color w:val="F2F2F2" w:themeColor="background1" w:themeShade="F2"/>
+                <w:sz w:val="22"/>
+                <w:szCs w:val="22"/>
+              </w:rPr>
+              <w:t>Bills, Accounts and Allocation</w:t>
             </w:r>
           </w:p>
         </w:tc>
@@ -5533,7 +5531,7 @@
         </w:trPr>
         <w:tc>
           <w:tcPr>
-            <w:tcW w:w="383" w:type="pct"/>
+            <w:tcW w:w="0" w:type="auto"/>
             <w:vMerge w:val="restart"/>
             <w:shd w:val="clear" w:color="auto" w:fill="404040" w:themeFill="text1" w:themeFillTint="BF"/>
             <w:vAlign w:val="center"/>
@@ -5562,8 +5560,7 @@
         </w:tc>
         <w:tc>
           <w:tcPr>
-            <w:tcW w:w="1604" w:type="pct"/>
-            <w:gridSpan w:val="2"/>
+            <w:tcW w:w="0" w:type="auto"/>
             <w:shd w:val="clear" w:color="auto" w:fill="83CAEB" w:themeFill="accent1" w:themeFillTint="66"/>
             <w:vAlign w:val="center"/>
           </w:tcPr>
@@ -5589,8 +5586,7 @@
         </w:tc>
         <w:tc>
           <w:tcPr>
-            <w:tcW w:w="1697" w:type="pct"/>
-            <w:gridSpan w:val="2"/>
+            <w:tcW w:w="0" w:type="auto"/>
             <w:shd w:val="clear" w:color="auto" w:fill="83CAEB" w:themeFill="accent1" w:themeFillTint="66"/>
             <w:vAlign w:val="center"/>
           </w:tcPr>
@@ -5634,7 +5630,7 @@
         </w:tc>
         <w:tc>
           <w:tcPr>
-            <w:tcW w:w="1316" w:type="pct"/>
+            <w:tcW w:w="0" w:type="auto"/>
             <w:shd w:val="clear" w:color="auto" w:fill="83CAEB" w:themeFill="accent1" w:themeFillTint="66"/>
             <w:vAlign w:val="center"/>
           </w:tcPr>
@@ -5674,7 +5670,7 @@
         </w:trPr>
         <w:tc>
           <w:tcPr>
-            <w:tcW w:w="383" w:type="pct"/>
+            <w:tcW w:w="0" w:type="auto"/>
             <w:vMerge/>
             <w:shd w:val="clear" w:color="auto" w:fill="404040" w:themeFill="text1" w:themeFillTint="BF"/>
             <w:vAlign w:val="center"/>
@@ -5693,8 +5689,7 @@
         </w:tc>
         <w:tc>
           <w:tcPr>
-            <w:tcW w:w="1604" w:type="pct"/>
-            <w:gridSpan w:val="2"/>
+            <w:tcW w:w="0" w:type="auto"/>
             <w:shd w:val="clear" w:color="auto" w:fill="404040" w:themeFill="text1" w:themeFillTint="BF"/>
             <w:vAlign w:val="center"/>
           </w:tcPr>
@@ -5723,8 +5718,7 @@
         </w:tc>
         <w:tc>
           <w:tcPr>
-            <w:tcW w:w="1697" w:type="pct"/>
-            <w:gridSpan w:val="2"/>
+            <w:tcW w:w="0" w:type="auto"/>
             <w:shd w:val="clear" w:color="auto" w:fill="404040" w:themeFill="text1" w:themeFillTint="BF"/>
             <w:vAlign w:val="center"/>
           </w:tcPr>
@@ -5753,7 +5747,7 @@
         </w:tc>
         <w:tc>
           <w:tcPr>
-            <w:tcW w:w="1316" w:type="pct"/>
+            <w:tcW w:w="0" w:type="auto"/>
             <w:shd w:val="clear" w:color="auto" w:fill="404040" w:themeFill="text1" w:themeFillTint="BF"/>
             <w:vAlign w:val="center"/>
           </w:tcPr>
@@ -5776,7 +5770,15 @@
                 <w:sz w:val="22"/>
                 <w:szCs w:val="22"/>
               </w:rPr>
-              <w:t>Securities and Equites</w:t>
+              <w:t>Software Engineering</w:t>
+            </w:r>
+            <w:r>
+              <w:rPr>
+                <w:color w:val="F2F2F2" w:themeColor="background1" w:themeShade="F2"/>
+                <w:sz w:val="22"/>
+                <w:szCs w:val="22"/>
+              </w:rPr>
+              <w:t xml:space="preserve"> </w:t>
             </w:r>
           </w:p>
         </w:tc>
@@ -5787,7 +5789,7 @@
         </w:trPr>
         <w:tc>
           <w:tcPr>
-            <w:tcW w:w="383" w:type="pct"/>
+            <w:tcW w:w="0" w:type="auto"/>
             <w:vMerge/>
             <w:shd w:val="clear" w:color="auto" w:fill="404040" w:themeFill="text1" w:themeFillTint="BF"/>
             <w:vAlign w:val="center"/>
@@ -5806,8 +5808,7 @@
         </w:tc>
         <w:tc>
           <w:tcPr>
-            <w:tcW w:w="1604" w:type="pct"/>
-            <w:gridSpan w:val="2"/>
+            <w:tcW w:w="0" w:type="auto"/>
             <w:shd w:val="clear" w:color="auto" w:fill="404040" w:themeFill="text1" w:themeFillTint="BF"/>
             <w:vAlign w:val="center"/>
           </w:tcPr>
@@ -5830,32 +5831,13 @@
                 <w:sz w:val="22"/>
                 <w:szCs w:val="22"/>
               </w:rPr>
-              <w:t xml:space="preserve">Land: </w:t>
-            </w:r>
-            <w:proofErr w:type="spellStart"/>
-            <w:r>
-              <w:rPr>
-                <w:color w:val="F2F2F2" w:themeColor="background1" w:themeShade="F2"/>
-                <w:sz w:val="22"/>
-                <w:szCs w:val="22"/>
-              </w:rPr>
-              <w:t>Horinkhola</w:t>
-            </w:r>
-            <w:proofErr w:type="spellEnd"/>
-            <w:r>
-              <w:rPr>
-                <w:color w:val="F2F2F2" w:themeColor="background1" w:themeShade="F2"/>
-                <w:sz w:val="22"/>
-                <w:szCs w:val="22"/>
-              </w:rPr>
-              <w:t xml:space="preserve"> </w:t>
-            </w:r>
-          </w:p>
-        </w:tc>
-        <w:tc>
-          <w:tcPr>
-            <w:tcW w:w="1697" w:type="pct"/>
-            <w:gridSpan w:val="2"/>
+              <w:t xml:space="preserve">Land: Horinkhola </w:t>
+            </w:r>
+          </w:p>
+        </w:tc>
+        <w:tc>
+          <w:tcPr>
+            <w:tcW w:w="0" w:type="auto"/>
             <w:shd w:val="clear" w:color="auto" w:fill="404040" w:themeFill="text1" w:themeFillTint="BF"/>
             <w:vAlign w:val="center"/>
           </w:tcPr>
@@ -5888,7 +5870,6 @@
               </w:rPr>
               <w:t xml:space="preserve">: </w:t>
             </w:r>
-            <w:proofErr w:type="spellStart"/>
             <w:r>
               <w:rPr>
                 <w:color w:val="F2F2F2" w:themeColor="background1" w:themeShade="F2"/>
@@ -5897,7 +5878,6 @@
               </w:rPr>
               <w:t>Horiankhola</w:t>
             </w:r>
-            <w:proofErr w:type="spellEnd"/>
             <w:r>
               <w:rPr>
                 <w:color w:val="F2F2F2" w:themeColor="background1" w:themeShade="F2"/>
@@ -5918,7 +5898,7 @@
         </w:tc>
         <w:tc>
           <w:tcPr>
-            <w:tcW w:w="1316" w:type="pct"/>
+            <w:tcW w:w="0" w:type="auto"/>
             <w:shd w:val="clear" w:color="auto" w:fill="404040" w:themeFill="text1" w:themeFillTint="BF"/>
             <w:vAlign w:val="center"/>
           </w:tcPr>
@@ -5941,7 +5921,7 @@
                 <w:sz w:val="22"/>
                 <w:szCs w:val="22"/>
               </w:rPr>
-              <w:t xml:space="preserve">Software Engineering </w:t>
+              <w:t>Securities and Equites</w:t>
             </w:r>
           </w:p>
         </w:tc>
@@ -5952,7 +5932,7 @@
         </w:trPr>
         <w:tc>
           <w:tcPr>
-            <w:tcW w:w="383" w:type="pct"/>
+            <w:tcW w:w="0" w:type="auto"/>
             <w:vMerge/>
             <w:shd w:val="clear" w:color="auto" w:fill="404040" w:themeFill="text1" w:themeFillTint="BF"/>
             <w:vAlign w:val="center"/>
@@ -5971,8 +5951,7 @@
         </w:tc>
         <w:tc>
           <w:tcPr>
-            <w:tcW w:w="1604" w:type="pct"/>
-            <w:gridSpan w:val="2"/>
+            <w:tcW w:w="0" w:type="auto"/>
             <w:shd w:val="clear" w:color="auto" w:fill="404040" w:themeFill="text1" w:themeFillTint="BF"/>
             <w:vAlign w:val="center"/>
           </w:tcPr>
@@ -5995,32 +5974,13 @@
                 <w:sz w:val="22"/>
                 <w:szCs w:val="22"/>
               </w:rPr>
-              <w:t xml:space="preserve">Land: </w:t>
-            </w:r>
-            <w:proofErr w:type="spellStart"/>
-            <w:r>
-              <w:rPr>
-                <w:color w:val="F2F2F2" w:themeColor="background1" w:themeShade="F2"/>
-                <w:sz w:val="22"/>
-                <w:szCs w:val="22"/>
-              </w:rPr>
-              <w:t>Gopalgong</w:t>
-            </w:r>
-            <w:proofErr w:type="spellEnd"/>
-            <w:r>
-              <w:rPr>
-                <w:color w:val="F2F2F2" w:themeColor="background1" w:themeShade="F2"/>
-                <w:sz w:val="22"/>
-                <w:szCs w:val="22"/>
-              </w:rPr>
-              <w:t xml:space="preserve"> </w:t>
-            </w:r>
-          </w:p>
-        </w:tc>
-        <w:tc>
-          <w:tcPr>
-            <w:tcW w:w="1697" w:type="pct"/>
-            <w:gridSpan w:val="2"/>
+              <w:t xml:space="preserve">Land: Gopalgong </w:t>
+            </w:r>
+          </w:p>
+        </w:tc>
+        <w:tc>
+          <w:tcPr>
+            <w:tcW w:w="0" w:type="auto"/>
             <w:shd w:val="clear" w:color="auto" w:fill="404040" w:themeFill="text1" w:themeFillTint="BF"/>
             <w:vAlign w:val="center"/>
           </w:tcPr>
@@ -6053,7 +6013,6 @@
               </w:rPr>
               <w:t xml:space="preserve">: </w:t>
             </w:r>
-            <w:proofErr w:type="spellStart"/>
             <w:r>
               <w:rPr>
                 <w:color w:val="F2F2F2" w:themeColor="background1" w:themeShade="F2"/>
@@ -6062,12 +6021,11 @@
               </w:rPr>
               <w:t>Gopalgoang</w:t>
             </w:r>
-            <w:proofErr w:type="spellEnd"/>
-          </w:p>
-        </w:tc>
-        <w:tc>
-          <w:tcPr>
-            <w:tcW w:w="1316" w:type="pct"/>
+          </w:p>
+        </w:tc>
+        <w:tc>
+          <w:tcPr>
+            <w:tcW w:w="0" w:type="auto"/>
             <w:shd w:val="clear" w:color="auto" w:fill="404040" w:themeFill="text1" w:themeFillTint="BF"/>
             <w:vAlign w:val="center"/>
           </w:tcPr>
@@ -6101,7 +6059,7 @@
         </w:trPr>
         <w:tc>
           <w:tcPr>
-            <w:tcW w:w="383" w:type="pct"/>
+            <w:tcW w:w="0" w:type="auto"/>
             <w:vMerge/>
             <w:shd w:val="clear" w:color="auto" w:fill="404040" w:themeFill="text1" w:themeFillTint="BF"/>
             <w:vAlign w:val="center"/>
@@ -6120,8 +6078,7 @@
         </w:tc>
         <w:tc>
           <w:tcPr>
-            <w:tcW w:w="1604" w:type="pct"/>
-            <w:gridSpan w:val="2"/>
+            <w:tcW w:w="0" w:type="auto"/>
             <w:shd w:val="clear" w:color="auto" w:fill="404040" w:themeFill="text1" w:themeFillTint="BF"/>
             <w:vAlign w:val="center"/>
           </w:tcPr>
@@ -6150,8 +6107,7 @@
         </w:tc>
         <w:tc>
           <w:tcPr>
-            <w:tcW w:w="1697" w:type="pct"/>
-            <w:gridSpan w:val="2"/>
+            <w:tcW w:w="0" w:type="auto"/>
             <w:shd w:val="clear" w:color="auto" w:fill="404040" w:themeFill="text1" w:themeFillTint="BF"/>
             <w:vAlign w:val="center"/>
           </w:tcPr>
@@ -6188,7 +6144,7 @@
         </w:tc>
         <w:tc>
           <w:tcPr>
-            <w:tcW w:w="1316" w:type="pct"/>
+            <w:tcW w:w="0" w:type="auto"/>
             <w:shd w:val="clear" w:color="auto" w:fill="404040" w:themeFill="text1" w:themeFillTint="BF"/>
             <w:vAlign w:val="center"/>
           </w:tcPr>
@@ -6222,7 +6178,7 @@
         </w:trPr>
         <w:tc>
           <w:tcPr>
-            <w:tcW w:w="383" w:type="pct"/>
+            <w:tcW w:w="0" w:type="auto"/>
             <w:vMerge/>
             <w:shd w:val="clear" w:color="auto" w:fill="404040" w:themeFill="text1" w:themeFillTint="BF"/>
             <w:vAlign w:val="center"/>
@@ -6241,8 +6197,7 @@
         </w:tc>
         <w:tc>
           <w:tcPr>
-            <w:tcW w:w="1604" w:type="pct"/>
-            <w:gridSpan w:val="2"/>
+            <w:tcW w:w="0" w:type="auto"/>
             <w:shd w:val="clear" w:color="auto" w:fill="404040" w:themeFill="text1" w:themeFillTint="BF"/>
             <w:vAlign w:val="center"/>
           </w:tcPr>
@@ -6271,8 +6226,7 @@
         </w:tc>
         <w:tc>
           <w:tcPr>
-            <w:tcW w:w="1697" w:type="pct"/>
-            <w:gridSpan w:val="2"/>
+            <w:tcW w:w="0" w:type="auto"/>
             <w:shd w:val="clear" w:color="auto" w:fill="404040" w:themeFill="text1" w:themeFillTint="BF"/>
             <w:vAlign w:val="center"/>
           </w:tcPr>
@@ -6301,7 +6255,7 @@
         </w:tc>
         <w:tc>
           <w:tcPr>
-            <w:tcW w:w="1316" w:type="pct"/>
+            <w:tcW w:w="0" w:type="auto"/>
             <w:shd w:val="clear" w:color="auto" w:fill="404040" w:themeFill="text1" w:themeFillTint="BF"/>
             <w:vAlign w:val="center"/>
           </w:tcPr>
@@ -6335,7 +6289,7 @@
         </w:trPr>
         <w:tc>
           <w:tcPr>
-            <w:tcW w:w="383" w:type="pct"/>
+            <w:tcW w:w="0" w:type="auto"/>
             <w:vMerge/>
             <w:shd w:val="clear" w:color="auto" w:fill="404040" w:themeFill="text1" w:themeFillTint="BF"/>
             <w:vAlign w:val="center"/>
@@ -6354,8 +6308,7 @@
         </w:tc>
         <w:tc>
           <w:tcPr>
-            <w:tcW w:w="1604" w:type="pct"/>
-            <w:gridSpan w:val="2"/>
+            <w:tcW w:w="0" w:type="auto"/>
             <w:shd w:val="clear" w:color="auto" w:fill="404040" w:themeFill="text1" w:themeFillTint="BF"/>
             <w:vAlign w:val="center"/>
           </w:tcPr>
@@ -6384,8 +6337,7 @@
         </w:tc>
         <w:tc>
           <w:tcPr>
-            <w:tcW w:w="1697" w:type="pct"/>
-            <w:gridSpan w:val="2"/>
+            <w:tcW w:w="0" w:type="auto"/>
             <w:shd w:val="clear" w:color="auto" w:fill="404040" w:themeFill="text1" w:themeFillTint="BF"/>
             <w:vAlign w:val="center"/>
           </w:tcPr>
@@ -6414,7 +6366,7 @@
         </w:tc>
         <w:tc>
           <w:tcPr>
-            <w:tcW w:w="1316" w:type="pct"/>
+            <w:tcW w:w="0" w:type="auto"/>
             <w:shd w:val="clear" w:color="auto" w:fill="404040" w:themeFill="text1" w:themeFillTint="BF"/>
             <w:vAlign w:val="center"/>
           </w:tcPr>
@@ -6456,7 +6408,7 @@
         </w:trPr>
         <w:tc>
           <w:tcPr>
-            <w:tcW w:w="383" w:type="pct"/>
+            <w:tcW w:w="0" w:type="auto"/>
             <w:vMerge/>
             <w:shd w:val="clear" w:color="auto" w:fill="404040" w:themeFill="text1" w:themeFillTint="BF"/>
             <w:vAlign w:val="center"/>
@@ -6475,8 +6427,7 @@
         </w:tc>
         <w:tc>
           <w:tcPr>
-            <w:tcW w:w="1604" w:type="pct"/>
-            <w:gridSpan w:val="2"/>
+            <w:tcW w:w="0" w:type="auto"/>
             <w:shd w:val="clear" w:color="auto" w:fill="404040" w:themeFill="text1" w:themeFillTint="BF"/>
             <w:vAlign w:val="center"/>
           </w:tcPr>
@@ -6505,8 +6456,7 @@
         </w:tc>
         <w:tc>
           <w:tcPr>
-            <w:tcW w:w="1697" w:type="pct"/>
-            <w:gridSpan w:val="2"/>
+            <w:tcW w:w="0" w:type="auto"/>
             <w:shd w:val="clear" w:color="auto" w:fill="404040" w:themeFill="text1" w:themeFillTint="BF"/>
             <w:vAlign w:val="center"/>
           </w:tcPr>
@@ -6535,7 +6485,7 @@
         </w:tc>
         <w:tc>
           <w:tcPr>
-            <w:tcW w:w="1316" w:type="pct"/>
+            <w:tcW w:w="0" w:type="auto"/>
             <w:shd w:val="clear" w:color="auto" w:fill="404040" w:themeFill="text1" w:themeFillTint="BF"/>
             <w:vAlign w:val="center"/>
           </w:tcPr>
@@ -6577,7 +6527,7 @@
         </w:trPr>
         <w:tc>
           <w:tcPr>
-            <w:tcW w:w="383" w:type="pct"/>
+            <w:tcW w:w="0" w:type="auto"/>
             <w:vMerge/>
             <w:shd w:val="clear" w:color="auto" w:fill="404040" w:themeFill="text1" w:themeFillTint="BF"/>
             <w:vAlign w:val="center"/>
@@ -6596,8 +6546,7 @@
         </w:tc>
         <w:tc>
           <w:tcPr>
-            <w:tcW w:w="1604" w:type="pct"/>
-            <w:gridSpan w:val="2"/>
+            <w:tcW w:w="0" w:type="auto"/>
             <w:shd w:val="clear" w:color="auto" w:fill="83CAEB" w:themeFill="accent1" w:themeFillTint="66"/>
             <w:vAlign w:val="center"/>
           </w:tcPr>
@@ -6623,8 +6572,7 @@
         </w:tc>
         <w:tc>
           <w:tcPr>
-            <w:tcW w:w="1697" w:type="pct"/>
-            <w:gridSpan w:val="2"/>
+            <w:tcW w:w="0" w:type="auto"/>
             <w:shd w:val="clear" w:color="auto" w:fill="83CAEB" w:themeFill="accent1" w:themeFillTint="66"/>
             <w:vAlign w:val="center"/>
           </w:tcPr>
@@ -6650,7 +6598,7 @@
         </w:tc>
         <w:tc>
           <w:tcPr>
-            <w:tcW w:w="1316" w:type="pct"/>
+            <w:tcW w:w="0" w:type="auto"/>
             <w:shd w:val="clear" w:color="auto" w:fill="83CAEB" w:themeFill="accent1" w:themeFillTint="66"/>
             <w:vAlign w:val="center"/>
           </w:tcPr>
@@ -6681,7 +6629,7 @@
         </w:trPr>
         <w:tc>
           <w:tcPr>
-            <w:tcW w:w="383" w:type="pct"/>
+            <w:tcW w:w="0" w:type="auto"/>
             <w:vMerge/>
             <w:shd w:val="clear" w:color="auto" w:fill="404040" w:themeFill="text1" w:themeFillTint="BF"/>
             <w:vAlign w:val="center"/>
@@ -6700,8 +6648,7 @@
         </w:tc>
         <w:tc>
           <w:tcPr>
-            <w:tcW w:w="1604" w:type="pct"/>
-            <w:gridSpan w:val="2"/>
+            <w:tcW w:w="0" w:type="auto"/>
             <w:shd w:val="clear" w:color="auto" w:fill="404040" w:themeFill="text1" w:themeFillTint="BF"/>
             <w:vAlign w:val="center"/>
           </w:tcPr>
@@ -6718,8 +6665,7 @@
         </w:tc>
         <w:tc>
           <w:tcPr>
-            <w:tcW w:w="1697" w:type="pct"/>
-            <w:gridSpan w:val="2"/>
+            <w:tcW w:w="0" w:type="auto"/>
             <w:shd w:val="clear" w:color="auto" w:fill="404040" w:themeFill="text1" w:themeFillTint="BF"/>
             <w:vAlign w:val="center"/>
           </w:tcPr>
@@ -6742,13 +6688,21 @@
                 <w:sz w:val="22"/>
                 <w:szCs w:val="22"/>
               </w:rPr>
-              <w:t xml:space="preserve">Monthly: Bills | Hand Cash | Education | Food </w:t>
-            </w:r>
-          </w:p>
-        </w:tc>
-        <w:tc>
-          <w:tcPr>
-            <w:tcW w:w="1316" w:type="pct"/>
+              <w:t xml:space="preserve">(M) </w:t>
+            </w:r>
+            <w:r>
+              <w:rPr>
+                <w:color w:val="F2F2F2" w:themeColor="background1" w:themeShade="F2"/>
+                <w:sz w:val="22"/>
+                <w:szCs w:val="22"/>
+              </w:rPr>
+              <w:t xml:space="preserve">Bills | Hand Cash | Education | Food </w:t>
+            </w:r>
+          </w:p>
+        </w:tc>
+        <w:tc>
+          <w:tcPr>
+            <w:tcW w:w="0" w:type="auto"/>
             <w:shd w:val="clear" w:color="auto" w:fill="404040" w:themeFill="text1" w:themeFillTint="BF"/>
             <w:vAlign w:val="center"/>
           </w:tcPr>
@@ -6782,7 +6736,7 @@
         </w:trPr>
         <w:tc>
           <w:tcPr>
-            <w:tcW w:w="383" w:type="pct"/>
+            <w:tcW w:w="0" w:type="auto"/>
             <w:vMerge/>
             <w:shd w:val="clear" w:color="auto" w:fill="404040" w:themeFill="text1" w:themeFillTint="BF"/>
             <w:vAlign w:val="center"/>
@@ -6801,8 +6755,7 @@
         </w:tc>
         <w:tc>
           <w:tcPr>
-            <w:tcW w:w="1604" w:type="pct"/>
-            <w:gridSpan w:val="2"/>
+            <w:tcW w:w="0" w:type="auto"/>
             <w:shd w:val="clear" w:color="auto" w:fill="404040" w:themeFill="text1" w:themeFillTint="BF"/>
             <w:vAlign w:val="center"/>
           </w:tcPr>
@@ -6819,8 +6772,7 @@
         </w:tc>
         <w:tc>
           <w:tcPr>
-            <w:tcW w:w="1697" w:type="pct"/>
-            <w:gridSpan w:val="2"/>
+            <w:tcW w:w="0" w:type="auto"/>
             <w:shd w:val="clear" w:color="auto" w:fill="404040" w:themeFill="text1" w:themeFillTint="BF"/>
             <w:vAlign w:val="center"/>
           </w:tcPr>
@@ -6843,31 +6795,21 @@
                 <w:sz w:val="22"/>
                 <w:szCs w:val="22"/>
               </w:rPr>
-              <w:t xml:space="preserve">Yearly-1: Maintenance and Tax | </w:t>
-            </w:r>
-            <w:proofErr w:type="spellStart"/>
-            <w:r>
-              <w:rPr>
-                <w:color w:val="F2F2F2" w:themeColor="background1" w:themeShade="F2"/>
-                <w:sz w:val="22"/>
-                <w:szCs w:val="22"/>
-              </w:rPr>
-              <w:t>Eids</w:t>
-            </w:r>
-            <w:proofErr w:type="spellEnd"/>
-            <w:r>
-              <w:rPr>
-                <w:color w:val="F2F2F2" w:themeColor="background1" w:themeShade="F2"/>
-                <w:sz w:val="22"/>
-                <w:szCs w:val="22"/>
-              </w:rPr>
-              <w:t xml:space="preserve"> | Zakat   </w:t>
-            </w:r>
-          </w:p>
-        </w:tc>
-        <w:tc>
-          <w:tcPr>
-            <w:tcW w:w="1316" w:type="pct"/>
+              <w:t>(Y)</w:t>
+            </w:r>
+            <w:r>
+              <w:rPr>
+                <w:color w:val="F2F2F2" w:themeColor="background1" w:themeShade="F2"/>
+                <w:sz w:val="22"/>
+                <w:szCs w:val="22"/>
+              </w:rPr>
+              <w:t xml:space="preserve"> Maintenance and Tax | Eids | Zakat   </w:t>
+            </w:r>
+          </w:p>
+        </w:tc>
+        <w:tc>
+          <w:tcPr>
+            <w:tcW w:w="0" w:type="auto"/>
             <w:shd w:val="clear" w:color="auto" w:fill="404040" w:themeFill="text1" w:themeFillTint="BF"/>
             <w:vAlign w:val="center"/>
           </w:tcPr>
@@ -6901,7 +6843,7 @@
         </w:trPr>
         <w:tc>
           <w:tcPr>
-            <w:tcW w:w="383" w:type="pct"/>
+            <w:tcW w:w="0" w:type="auto"/>
             <w:vMerge/>
             <w:shd w:val="clear" w:color="auto" w:fill="404040" w:themeFill="text1" w:themeFillTint="BF"/>
             <w:vAlign w:val="center"/>
@@ -6920,8 +6862,7 @@
         </w:tc>
         <w:tc>
           <w:tcPr>
-            <w:tcW w:w="1604" w:type="pct"/>
-            <w:gridSpan w:val="2"/>
+            <w:tcW w:w="0" w:type="auto"/>
             <w:shd w:val="clear" w:color="auto" w:fill="404040" w:themeFill="text1" w:themeFillTint="BF"/>
             <w:vAlign w:val="center"/>
           </w:tcPr>
@@ -6950,8 +6891,7 @@
         </w:tc>
         <w:tc>
           <w:tcPr>
-            <w:tcW w:w="1697" w:type="pct"/>
-            <w:gridSpan w:val="2"/>
+            <w:tcW w:w="0" w:type="auto"/>
             <w:shd w:val="clear" w:color="auto" w:fill="404040" w:themeFill="text1" w:themeFillTint="BF"/>
             <w:vAlign w:val="center"/>
           </w:tcPr>
@@ -6974,13 +6914,21 @@
                 <w:sz w:val="22"/>
                 <w:szCs w:val="22"/>
               </w:rPr>
-              <w:t>Yearly-2: Festivals | Guest | Causal Shopping</w:t>
-            </w:r>
-          </w:p>
-        </w:tc>
-        <w:tc>
-          <w:tcPr>
-            <w:tcW w:w="1316" w:type="pct"/>
+              <w:t>(Y)</w:t>
+            </w:r>
+            <w:r>
+              <w:rPr>
+                <w:color w:val="F2F2F2" w:themeColor="background1" w:themeShade="F2"/>
+                <w:sz w:val="22"/>
+                <w:szCs w:val="22"/>
+              </w:rPr>
+              <w:t xml:space="preserve"> Festivals | Guest | Causal Shopping</w:t>
+            </w:r>
+          </w:p>
+        </w:tc>
+        <w:tc>
+          <w:tcPr>
+            <w:tcW w:w="0" w:type="auto"/>
             <w:shd w:val="clear" w:color="auto" w:fill="404040" w:themeFill="text1" w:themeFillTint="BF"/>
             <w:vAlign w:val="center"/>
           </w:tcPr>
@@ -7014,7 +6962,7 @@
         </w:trPr>
         <w:tc>
           <w:tcPr>
-            <w:tcW w:w="383" w:type="pct"/>
+            <w:tcW w:w="0" w:type="auto"/>
             <w:vMerge/>
             <w:shd w:val="clear" w:color="auto" w:fill="404040" w:themeFill="text1" w:themeFillTint="BF"/>
             <w:vAlign w:val="center"/>
@@ -7033,8 +6981,7 @@
         </w:tc>
         <w:tc>
           <w:tcPr>
-            <w:tcW w:w="1604" w:type="pct"/>
-            <w:gridSpan w:val="2"/>
+            <w:tcW w:w="0" w:type="auto"/>
             <w:shd w:val="clear" w:color="auto" w:fill="404040" w:themeFill="text1" w:themeFillTint="BF"/>
             <w:vAlign w:val="center"/>
           </w:tcPr>
@@ -7063,8 +7010,7 @@
         </w:tc>
         <w:tc>
           <w:tcPr>
-            <w:tcW w:w="1697" w:type="pct"/>
-            <w:gridSpan w:val="2"/>
+            <w:tcW w:w="0" w:type="auto"/>
             <w:shd w:val="clear" w:color="auto" w:fill="404040" w:themeFill="text1" w:themeFillTint="BF"/>
             <w:vAlign w:val="center"/>
           </w:tcPr>
@@ -7093,7 +7039,7 @@
         </w:tc>
         <w:tc>
           <w:tcPr>
-            <w:tcW w:w="1316" w:type="pct"/>
+            <w:tcW w:w="0" w:type="auto"/>
             <w:shd w:val="clear" w:color="auto" w:fill="404040" w:themeFill="text1" w:themeFillTint="BF"/>
             <w:vAlign w:val="center"/>
           </w:tcPr>
@@ -7114,7 +7060,7 @@
         </w:trPr>
         <w:tc>
           <w:tcPr>
-            <w:tcW w:w="383" w:type="pct"/>
+            <w:tcW w:w="0" w:type="auto"/>
             <w:vMerge/>
             <w:shd w:val="clear" w:color="auto" w:fill="404040" w:themeFill="text1" w:themeFillTint="BF"/>
             <w:vAlign w:val="center"/>
@@ -7133,8 +7079,7 @@
         </w:tc>
         <w:tc>
           <w:tcPr>
-            <w:tcW w:w="1604" w:type="pct"/>
-            <w:gridSpan w:val="2"/>
+            <w:tcW w:w="0" w:type="auto"/>
             <w:shd w:val="clear" w:color="auto" w:fill="83CAEB" w:themeFill="accent1" w:themeFillTint="66"/>
             <w:vAlign w:val="center"/>
           </w:tcPr>
@@ -7160,8 +7105,7 @@
         </w:tc>
         <w:tc>
           <w:tcPr>
-            <w:tcW w:w="1697" w:type="pct"/>
-            <w:gridSpan w:val="2"/>
+            <w:tcW w:w="0" w:type="auto"/>
             <w:shd w:val="clear" w:color="auto" w:fill="83CAEB" w:themeFill="accent1" w:themeFillTint="66"/>
             <w:vAlign w:val="center"/>
           </w:tcPr>
@@ -7187,7 +7131,7 @@
         </w:tc>
         <w:tc>
           <w:tcPr>
-            <w:tcW w:w="1316" w:type="pct"/>
+            <w:tcW w:w="0" w:type="auto"/>
             <w:shd w:val="clear" w:color="auto" w:fill="83CAEB" w:themeFill="accent1" w:themeFillTint="66"/>
             <w:vAlign w:val="center"/>
           </w:tcPr>
@@ -7218,7 +7162,7 @@
         </w:trPr>
         <w:tc>
           <w:tcPr>
-            <w:tcW w:w="383" w:type="pct"/>
+            <w:tcW w:w="0" w:type="auto"/>
             <w:vMerge/>
             <w:shd w:val="clear" w:color="auto" w:fill="404040" w:themeFill="text1" w:themeFillTint="BF"/>
             <w:vAlign w:val="center"/>
@@ -7237,8 +7181,7 @@
         </w:tc>
         <w:tc>
           <w:tcPr>
-            <w:tcW w:w="1604" w:type="pct"/>
-            <w:gridSpan w:val="2"/>
+            <w:tcW w:w="0" w:type="auto"/>
             <w:shd w:val="clear" w:color="auto" w:fill="404040" w:themeFill="text1" w:themeFillTint="BF"/>
             <w:vAlign w:val="center"/>
           </w:tcPr>
@@ -7267,8 +7210,7 @@
         </w:tc>
         <w:tc>
           <w:tcPr>
-            <w:tcW w:w="1697" w:type="pct"/>
-            <w:gridSpan w:val="2"/>
+            <w:tcW w:w="0" w:type="auto"/>
             <w:shd w:val="clear" w:color="auto" w:fill="404040" w:themeFill="text1" w:themeFillTint="BF"/>
             <w:vAlign w:val="center"/>
           </w:tcPr>
@@ -7329,7 +7271,7 @@
         </w:tc>
         <w:tc>
           <w:tcPr>
-            <w:tcW w:w="1316" w:type="pct"/>
+            <w:tcW w:w="0" w:type="auto"/>
             <w:shd w:val="clear" w:color="auto" w:fill="404040" w:themeFill="text1" w:themeFillTint="BF"/>
             <w:vAlign w:val="center"/>
           </w:tcPr>
@@ -7363,7 +7305,7 @@
         </w:trPr>
         <w:tc>
           <w:tcPr>
-            <w:tcW w:w="383" w:type="pct"/>
+            <w:tcW w:w="0" w:type="auto"/>
             <w:vMerge/>
             <w:shd w:val="clear" w:color="auto" w:fill="404040" w:themeFill="text1" w:themeFillTint="BF"/>
             <w:vAlign w:val="center"/>
@@ -7382,8 +7324,7 @@
         </w:tc>
         <w:tc>
           <w:tcPr>
-            <w:tcW w:w="1604" w:type="pct"/>
-            <w:gridSpan w:val="2"/>
+            <w:tcW w:w="0" w:type="auto"/>
             <w:shd w:val="clear" w:color="auto" w:fill="404040" w:themeFill="text1" w:themeFillTint="BF"/>
             <w:vAlign w:val="center"/>
           </w:tcPr>
@@ -7412,8 +7353,7 @@
         </w:tc>
         <w:tc>
           <w:tcPr>
-            <w:tcW w:w="1697" w:type="pct"/>
-            <w:gridSpan w:val="2"/>
+            <w:tcW w:w="0" w:type="auto"/>
             <w:shd w:val="clear" w:color="auto" w:fill="404040" w:themeFill="text1" w:themeFillTint="BF"/>
             <w:vAlign w:val="center"/>
           </w:tcPr>
@@ -7442,7 +7382,7 @@
         </w:tc>
         <w:tc>
           <w:tcPr>
-            <w:tcW w:w="1316" w:type="pct"/>
+            <w:tcW w:w="0" w:type="auto"/>
             <w:shd w:val="clear" w:color="auto" w:fill="404040" w:themeFill="text1" w:themeFillTint="BF"/>
             <w:vAlign w:val="center"/>
           </w:tcPr>
@@ -7476,7 +7416,7 @@
         </w:trPr>
         <w:tc>
           <w:tcPr>
-            <w:tcW w:w="383" w:type="pct"/>
+            <w:tcW w:w="0" w:type="auto"/>
             <w:vMerge w:val="restart"/>
             <w:shd w:val="clear" w:color="auto" w:fill="262626" w:themeFill="text1" w:themeFillTint="D9"/>
             <w:vAlign w:val="center"/>
@@ -7505,8 +7445,7 @@
         </w:tc>
         <w:tc>
           <w:tcPr>
-            <w:tcW w:w="1604" w:type="pct"/>
-            <w:gridSpan w:val="2"/>
+            <w:tcW w:w="0" w:type="auto"/>
             <w:shd w:val="clear" w:color="auto" w:fill="262626" w:themeFill="text1" w:themeFillTint="D9"/>
             <w:vAlign w:val="center"/>
           </w:tcPr>
@@ -7530,8 +7469,7 @@
         </w:tc>
         <w:tc>
           <w:tcPr>
-            <w:tcW w:w="1697" w:type="pct"/>
-            <w:gridSpan w:val="2"/>
+            <w:tcW w:w="0" w:type="auto"/>
             <w:shd w:val="clear" w:color="auto" w:fill="262626" w:themeFill="text1" w:themeFillTint="D9"/>
             <w:vAlign w:val="center"/>
           </w:tcPr>
@@ -7571,7 +7509,7 @@
         </w:tc>
         <w:tc>
           <w:tcPr>
-            <w:tcW w:w="1316" w:type="pct"/>
+            <w:tcW w:w="0" w:type="auto"/>
             <w:shd w:val="clear" w:color="auto" w:fill="262626" w:themeFill="text1" w:themeFillTint="D9"/>
             <w:vAlign w:val="center"/>
           </w:tcPr>
@@ -7616,7 +7554,7 @@
         </w:trPr>
         <w:tc>
           <w:tcPr>
-            <w:tcW w:w="383" w:type="pct"/>
+            <w:tcW w:w="0" w:type="auto"/>
             <w:vMerge/>
             <w:shd w:val="clear" w:color="auto" w:fill="262626" w:themeFill="text1" w:themeFillTint="D9"/>
             <w:vAlign w:val="center"/>
@@ -7635,8 +7573,7 @@
         </w:tc>
         <w:tc>
           <w:tcPr>
-            <w:tcW w:w="1604" w:type="pct"/>
-            <w:gridSpan w:val="2"/>
+            <w:tcW w:w="0" w:type="auto"/>
             <w:shd w:val="clear" w:color="auto" w:fill="262626" w:themeFill="text1" w:themeFillTint="D9"/>
             <w:vAlign w:val="center"/>
           </w:tcPr>
@@ -7659,9 +7596,32 @@
                 <w:sz w:val="22"/>
                 <w:szCs w:val="22"/>
               </w:rPr>
-              <w:t xml:space="preserve">Owner, Description, </w:t>
-            </w:r>
-            <w:proofErr w:type="spellStart"/>
+              <w:t xml:space="preserve">Owner, </w:t>
+            </w:r>
+            <w:r>
+              <w:rPr>
+                <w:color w:val="F2F2F2" w:themeColor="background1" w:themeShade="F2"/>
+                <w:sz w:val="22"/>
+                <w:szCs w:val="22"/>
+              </w:rPr>
+              <w:t>Info</w:t>
+            </w:r>
+            <w:r>
+              <w:rPr>
+                <w:color w:val="F2F2F2" w:themeColor="background1" w:themeShade="F2"/>
+                <w:sz w:val="22"/>
+                <w:szCs w:val="22"/>
+              </w:rPr>
+              <w:t xml:space="preserve">, </w:t>
+            </w:r>
+            <w:r>
+              <w:rPr>
+                <w:color w:val="F2F2F2" w:themeColor="background1" w:themeShade="F2"/>
+                <w:sz w:val="22"/>
+                <w:szCs w:val="22"/>
+              </w:rPr>
+              <w:t>V</w:t>
+            </w:r>
             <w:r>
               <w:rPr>
                 <w:color w:val="F2F2F2" w:themeColor="background1" w:themeShade="F2"/>
@@ -7670,7 +7630,6 @@
               </w:rPr>
               <w:t>alidation</w:t>
             </w:r>
-            <w:proofErr w:type="spellEnd"/>
             <w:r>
               <w:rPr>
                 <w:color w:val="F2F2F2" w:themeColor="background1" w:themeShade="F2"/>
@@ -7683,8 +7642,7 @@
         </w:tc>
         <w:tc>
           <w:tcPr>
-            <w:tcW w:w="1697" w:type="pct"/>
-            <w:gridSpan w:val="2"/>
+            <w:tcW w:w="0" w:type="auto"/>
             <w:shd w:val="clear" w:color="auto" w:fill="262626" w:themeFill="text1" w:themeFillTint="D9"/>
             <w:vAlign w:val="center"/>
           </w:tcPr>
@@ -7708,7 +7666,7 @@
         </w:tc>
         <w:tc>
           <w:tcPr>
-            <w:tcW w:w="1316" w:type="pct"/>
+            <w:tcW w:w="0" w:type="auto"/>
             <w:shd w:val="clear" w:color="auto" w:fill="262626" w:themeFill="text1" w:themeFillTint="D9"/>
             <w:vAlign w:val="center"/>
           </w:tcPr>
@@ -7737,7 +7695,7 @@
         </w:trPr>
         <w:tc>
           <w:tcPr>
-            <w:tcW w:w="383" w:type="pct"/>
+            <w:tcW w:w="0" w:type="auto"/>
             <w:vMerge/>
             <w:shd w:val="clear" w:color="auto" w:fill="262626" w:themeFill="text1" w:themeFillTint="D9"/>
             <w:vAlign w:val="center"/>
@@ -7756,8 +7714,7 @@
         </w:tc>
         <w:tc>
           <w:tcPr>
-            <w:tcW w:w="1604" w:type="pct"/>
-            <w:gridSpan w:val="2"/>
+            <w:tcW w:w="0" w:type="auto"/>
             <w:shd w:val="clear" w:color="auto" w:fill="262626" w:themeFill="text1" w:themeFillTint="D9"/>
             <w:vAlign w:val="center"/>
           </w:tcPr>
@@ -7780,14 +7737,13 @@
                 <w:sz w:val="22"/>
                 <w:szCs w:val="22"/>
               </w:rPr>
-              <w:t xml:space="preserve">Valuation, Maintenance and Tax, Remarks </w:t>
-            </w:r>
-          </w:p>
-        </w:tc>
-        <w:tc>
-          <w:tcPr>
-            <w:tcW w:w="1697" w:type="pct"/>
-            <w:gridSpan w:val="2"/>
+              <w:t>Valuation, Maintenance and Tax</w:t>
+            </w:r>
+          </w:p>
+        </w:tc>
+        <w:tc>
+          <w:tcPr>
+            <w:tcW w:w="0" w:type="auto"/>
             <w:shd w:val="clear" w:color="auto" w:fill="262626" w:themeFill="text1" w:themeFillTint="D9"/>
             <w:vAlign w:val="center"/>
           </w:tcPr>
@@ -7811,7 +7767,7 @@
         </w:tc>
         <w:tc>
           <w:tcPr>
-            <w:tcW w:w="1316" w:type="pct"/>
+            <w:tcW w:w="0" w:type="auto"/>
             <w:shd w:val="clear" w:color="auto" w:fill="262626" w:themeFill="text1" w:themeFillTint="D9"/>
             <w:vAlign w:val="center"/>
           </w:tcPr>
@@ -7823,6 +7779,22 @@
                 <w:szCs w:val="22"/>
               </w:rPr>
             </w:pPr>
+            <w:r>
+              <w:rPr>
+                <w:color w:val="F2F2F2" w:themeColor="background1" w:themeShade="F2"/>
+                <w:sz w:val="22"/>
+                <w:szCs w:val="22"/>
+              </w:rPr>
+              <w:t>Software Engineering (Practice</w:t>
+            </w:r>
+            <w:r>
+              <w:rPr>
+                <w:color w:val="F2F2F2" w:themeColor="background1" w:themeShade="F2"/>
+                <w:sz w:val="22"/>
+                <w:szCs w:val="22"/>
+              </w:rPr>
+              <w:t>)</w:t>
+            </w:r>
           </w:p>
         </w:tc>
       </w:tr>
@@ -7832,7 +7804,7 @@
         </w:trPr>
         <w:tc>
           <w:tcPr>
-            <w:tcW w:w="383" w:type="pct"/>
+            <w:tcW w:w="0" w:type="auto"/>
             <w:vMerge/>
             <w:shd w:val="clear" w:color="auto" w:fill="262626" w:themeFill="text1" w:themeFillTint="D9"/>
             <w:vAlign w:val="center"/>
@@ -7851,8 +7823,7 @@
         </w:tc>
         <w:tc>
           <w:tcPr>
-            <w:tcW w:w="1604" w:type="pct"/>
-            <w:gridSpan w:val="2"/>
+            <w:tcW w:w="0" w:type="auto"/>
             <w:shd w:val="clear" w:color="auto" w:fill="262626" w:themeFill="text1" w:themeFillTint="D9"/>
             <w:vAlign w:val="center"/>
           </w:tcPr>
@@ -7876,8 +7847,7 @@
         </w:tc>
         <w:tc>
           <w:tcPr>
-            <w:tcW w:w="1697" w:type="pct"/>
-            <w:gridSpan w:val="2"/>
+            <w:tcW w:w="0" w:type="auto"/>
             <w:shd w:val="clear" w:color="auto" w:fill="262626" w:themeFill="text1" w:themeFillTint="D9"/>
             <w:vAlign w:val="center"/>
           </w:tcPr>
@@ -7906,7 +7876,7 @@
         </w:tc>
         <w:tc>
           <w:tcPr>
-            <w:tcW w:w="1316" w:type="pct"/>
+            <w:tcW w:w="0" w:type="auto"/>
             <w:shd w:val="clear" w:color="auto" w:fill="262626" w:themeFill="text1" w:themeFillTint="D9"/>
             <w:vAlign w:val="center"/>
           </w:tcPr>
@@ -7924,7 +7894,23 @@
                 <w:sz w:val="22"/>
                 <w:szCs w:val="22"/>
               </w:rPr>
-              <w:t xml:space="preserve">Business Analysis </w:t>
+              <w:t>Business Analysis</w:t>
+            </w:r>
+            <w:r>
+              <w:rPr>
+                <w:color w:val="F2F2F2" w:themeColor="background1" w:themeShade="F2"/>
+                <w:sz w:val="22"/>
+                <w:szCs w:val="22"/>
+              </w:rPr>
+              <w:t xml:space="preserve"> (Friday and Saturday)</w:t>
+            </w:r>
+            <w:r>
+              <w:rPr>
+                <w:color w:val="F2F2F2" w:themeColor="background1" w:themeShade="F2"/>
+                <w:sz w:val="22"/>
+                <w:szCs w:val="22"/>
+              </w:rPr>
+              <w:t xml:space="preserve"> </w:t>
             </w:r>
           </w:p>
         </w:tc>
@@ -7935,7 +7921,7 @@
         </w:trPr>
         <w:tc>
           <w:tcPr>
-            <w:tcW w:w="383" w:type="pct"/>
+            <w:tcW w:w="0" w:type="auto"/>
             <w:vMerge/>
             <w:shd w:val="clear" w:color="auto" w:fill="262626" w:themeFill="text1" w:themeFillTint="D9"/>
             <w:vAlign w:val="center"/>
@@ -7954,8 +7940,7 @@
         </w:tc>
         <w:tc>
           <w:tcPr>
-            <w:tcW w:w="1604" w:type="pct"/>
-            <w:gridSpan w:val="2"/>
+            <w:tcW w:w="0" w:type="auto"/>
             <w:shd w:val="clear" w:color="auto" w:fill="262626" w:themeFill="text1" w:themeFillTint="D9"/>
             <w:vAlign w:val="center"/>
           </w:tcPr>
@@ -7984,8 +7969,7 @@
         </w:tc>
         <w:tc>
           <w:tcPr>
-            <w:tcW w:w="1697" w:type="pct"/>
-            <w:gridSpan w:val="2"/>
+            <w:tcW w:w="0" w:type="auto"/>
             <w:shd w:val="clear" w:color="auto" w:fill="262626" w:themeFill="text1" w:themeFillTint="D9"/>
             <w:vAlign w:val="center"/>
           </w:tcPr>
@@ -8008,13 +7992,13 @@
                 <w:sz w:val="22"/>
                 <w:szCs w:val="22"/>
               </w:rPr>
-              <w:t>Terms and Conditions (Attested Evidence)</w:t>
-            </w:r>
-          </w:p>
-        </w:tc>
-        <w:tc>
-          <w:tcPr>
-            <w:tcW w:w="1316" w:type="pct"/>
+              <w:t>Terms and Conditions (Attested)</w:t>
+            </w:r>
+          </w:p>
+        </w:tc>
+        <w:tc>
+          <w:tcPr>
+            <w:tcW w:w="0" w:type="auto"/>
             <w:shd w:val="clear" w:color="auto" w:fill="262626" w:themeFill="text1" w:themeFillTint="D9"/>
             <w:vAlign w:val="center"/>
           </w:tcPr>
@@ -8048,7 +8032,7 @@
         </w:trPr>
         <w:tc>
           <w:tcPr>
-            <w:tcW w:w="383" w:type="pct"/>
+            <w:tcW w:w="0" w:type="auto"/>
             <w:vMerge/>
             <w:shd w:val="clear" w:color="auto" w:fill="262626" w:themeFill="text1" w:themeFillTint="D9"/>
             <w:vAlign w:val="center"/>
@@ -8067,8 +8051,7 @@
         </w:tc>
         <w:tc>
           <w:tcPr>
-            <w:tcW w:w="1604" w:type="pct"/>
-            <w:gridSpan w:val="2"/>
+            <w:tcW w:w="0" w:type="auto"/>
             <w:shd w:val="clear" w:color="auto" w:fill="262626" w:themeFill="text1" w:themeFillTint="D9"/>
             <w:vAlign w:val="center"/>
           </w:tcPr>
@@ -8097,8 +8080,7 @@
         </w:tc>
         <w:tc>
           <w:tcPr>
-            <w:tcW w:w="1697" w:type="pct"/>
-            <w:gridSpan w:val="2"/>
+            <w:tcW w:w="0" w:type="auto"/>
             <w:shd w:val="clear" w:color="auto" w:fill="262626" w:themeFill="text1" w:themeFillTint="D9"/>
             <w:vAlign w:val="center"/>
           </w:tcPr>
@@ -8127,7 +8109,7 @@
         </w:tc>
         <w:tc>
           <w:tcPr>
-            <w:tcW w:w="1316" w:type="pct"/>
+            <w:tcW w:w="0" w:type="auto"/>
             <w:shd w:val="clear" w:color="auto" w:fill="262626" w:themeFill="text1" w:themeFillTint="D9"/>
             <w:vAlign w:val="center"/>
           </w:tcPr>
@@ -8161,7 +8143,7 @@
         </w:trPr>
         <w:tc>
           <w:tcPr>
-            <w:tcW w:w="383" w:type="pct"/>
+            <w:tcW w:w="0" w:type="auto"/>
             <w:vMerge/>
             <w:shd w:val="clear" w:color="auto" w:fill="262626" w:themeFill="text1" w:themeFillTint="D9"/>
             <w:vAlign w:val="center"/>
@@ -8180,8 +8162,7 @@
         </w:tc>
         <w:tc>
           <w:tcPr>
-            <w:tcW w:w="1604" w:type="pct"/>
-            <w:gridSpan w:val="2"/>
+            <w:tcW w:w="0" w:type="auto"/>
             <w:shd w:val="clear" w:color="auto" w:fill="262626" w:themeFill="text1" w:themeFillTint="D9"/>
             <w:vAlign w:val="center"/>
           </w:tcPr>
@@ -8226,8 +8207,7 @@
         </w:tc>
         <w:tc>
           <w:tcPr>
-            <w:tcW w:w="1697" w:type="pct"/>
-            <w:gridSpan w:val="2"/>
+            <w:tcW w:w="0" w:type="auto"/>
             <w:shd w:val="clear" w:color="auto" w:fill="262626" w:themeFill="text1" w:themeFillTint="D9"/>
             <w:vAlign w:val="center"/>
           </w:tcPr>
@@ -8256,7 +8236,7 @@
         </w:tc>
         <w:tc>
           <w:tcPr>
-            <w:tcW w:w="1316" w:type="pct"/>
+            <w:tcW w:w="0" w:type="auto"/>
             <w:shd w:val="clear" w:color="auto" w:fill="262626" w:themeFill="text1" w:themeFillTint="D9"/>
             <w:vAlign w:val="center"/>
           </w:tcPr>
@@ -8290,7 +8270,7 @@
         </w:trPr>
         <w:tc>
           <w:tcPr>
-            <w:tcW w:w="383" w:type="pct"/>
+            <w:tcW w:w="0" w:type="auto"/>
             <w:vMerge/>
             <w:shd w:val="clear" w:color="auto" w:fill="262626" w:themeFill="text1" w:themeFillTint="D9"/>
             <w:vAlign w:val="center"/>
@@ -8309,8 +8289,7 @@
         </w:tc>
         <w:tc>
           <w:tcPr>
-            <w:tcW w:w="1604" w:type="pct"/>
-            <w:gridSpan w:val="2"/>
+            <w:tcW w:w="0" w:type="auto"/>
             <w:shd w:val="clear" w:color="auto" w:fill="262626" w:themeFill="text1" w:themeFillTint="D9"/>
             <w:vAlign w:val="center"/>
           </w:tcPr>
@@ -8339,8 +8318,7 @@
         </w:tc>
         <w:tc>
           <w:tcPr>
-            <w:tcW w:w="1697" w:type="pct"/>
-            <w:gridSpan w:val="2"/>
+            <w:tcW w:w="0" w:type="auto"/>
             <w:shd w:val="clear" w:color="auto" w:fill="262626" w:themeFill="text1" w:themeFillTint="D9"/>
             <w:vAlign w:val="center"/>
           </w:tcPr>
@@ -8363,13 +8341,29 @@
                 <w:sz w:val="22"/>
                 <w:szCs w:val="22"/>
               </w:rPr>
-              <w:t>Investment and Ownership (Legal Evidence)</w:t>
-            </w:r>
-          </w:p>
-        </w:tc>
-        <w:tc>
-          <w:tcPr>
-            <w:tcW w:w="1316" w:type="pct"/>
+              <w:t xml:space="preserve">Investment and Ownership (Legal </w:t>
+            </w:r>
+            <w:r>
+              <w:rPr>
+                <w:color w:val="F2F2F2" w:themeColor="background1" w:themeShade="F2"/>
+                <w:sz w:val="22"/>
+                <w:szCs w:val="22"/>
+              </w:rPr>
+              <w:t>Paper</w:t>
+            </w:r>
+            <w:r>
+              <w:rPr>
+                <w:color w:val="F2F2F2" w:themeColor="background1" w:themeShade="F2"/>
+                <w:sz w:val="22"/>
+                <w:szCs w:val="22"/>
+              </w:rPr>
+              <w:t>)</w:t>
+            </w:r>
+          </w:p>
+        </w:tc>
+        <w:tc>
+          <w:tcPr>
+            <w:tcW w:w="0" w:type="auto"/>
             <w:shd w:val="clear" w:color="auto" w:fill="262626" w:themeFill="text1" w:themeFillTint="D9"/>
             <w:vAlign w:val="center"/>
           </w:tcPr>
@@ -8403,7 +8397,7 @@
         </w:trPr>
         <w:tc>
           <w:tcPr>
-            <w:tcW w:w="383" w:type="pct"/>
+            <w:tcW w:w="0" w:type="auto"/>
             <w:vMerge w:val="restart"/>
             <w:shd w:val="clear" w:color="auto" w:fill="0A2F41" w:themeFill="accent1" w:themeFillShade="80"/>
             <w:vAlign w:val="center"/>
@@ -8430,8 +8424,7 @@
         </w:tc>
         <w:tc>
           <w:tcPr>
-            <w:tcW w:w="1604" w:type="pct"/>
-            <w:gridSpan w:val="2"/>
+            <w:tcW w:w="0" w:type="auto"/>
             <w:shd w:val="clear" w:color="auto" w:fill="0A2F41" w:themeFill="accent1" w:themeFillShade="80"/>
             <w:vAlign w:val="center"/>
           </w:tcPr>
@@ -8453,8 +8446,7 @@
         </w:tc>
         <w:tc>
           <w:tcPr>
-            <w:tcW w:w="1697" w:type="pct"/>
-            <w:gridSpan w:val="2"/>
+            <w:tcW w:w="0" w:type="auto"/>
             <w:shd w:val="clear" w:color="auto" w:fill="0A2F41" w:themeFill="accent1" w:themeFillShade="80"/>
             <w:vAlign w:val="center"/>
           </w:tcPr>
@@ -8470,13 +8462,13 @@
                 <w:sz w:val="22"/>
                 <w:szCs w:val="22"/>
               </w:rPr>
-              <w:t>Investment: Analysis and Query Check-List</w:t>
-            </w:r>
-          </w:p>
-        </w:tc>
-        <w:tc>
-          <w:tcPr>
-            <w:tcW w:w="1316" w:type="pct"/>
+              <w:t>Asset: Allocation</w:t>
+            </w:r>
+          </w:p>
+        </w:tc>
+        <w:tc>
+          <w:tcPr>
+            <w:tcW w:w="0" w:type="auto"/>
             <w:shd w:val="clear" w:color="auto" w:fill="0A2F41" w:themeFill="accent1" w:themeFillShade="80"/>
             <w:vAlign w:val="center"/>
           </w:tcPr>
@@ -8531,7 +8523,7 @@
         </w:trPr>
         <w:tc>
           <w:tcPr>
-            <w:tcW w:w="383" w:type="pct"/>
+            <w:tcW w:w="0" w:type="auto"/>
             <w:vMerge/>
             <w:shd w:val="clear" w:color="auto" w:fill="0A2F41" w:themeFill="accent1" w:themeFillShade="80"/>
             <w:vAlign w:val="center"/>
@@ -8549,8 +8541,7 @@
         </w:tc>
         <w:tc>
           <w:tcPr>
-            <w:tcW w:w="1604" w:type="pct"/>
-            <w:gridSpan w:val="2"/>
+            <w:tcW w:w="0" w:type="auto"/>
             <w:shd w:val="clear" w:color="auto" w:fill="0A2F41" w:themeFill="accent1" w:themeFillShade="80"/>
             <w:vAlign w:val="center"/>
           </w:tcPr>
@@ -8572,8 +8563,7 @@
         </w:tc>
         <w:tc>
           <w:tcPr>
-            <w:tcW w:w="1697" w:type="pct"/>
-            <w:gridSpan w:val="2"/>
+            <w:tcW w:w="0" w:type="auto"/>
             <w:shd w:val="clear" w:color="auto" w:fill="0A2F41" w:themeFill="accent1" w:themeFillShade="80"/>
             <w:vAlign w:val="center"/>
           </w:tcPr>
@@ -8589,13 +8579,27 @@
                 <w:sz w:val="22"/>
                 <w:szCs w:val="22"/>
               </w:rPr>
-              <w:t>Asset: Allocation</w:t>
-            </w:r>
-          </w:p>
-        </w:tc>
-        <w:tc>
-          <w:tcPr>
-            <w:tcW w:w="1316" w:type="pct"/>
+              <w:t>Accounts: Income, Maintenance and Expense</w:t>
+            </w:r>
+            <w:r>
+              <w:rPr>
+                <w:sz w:val="22"/>
+                <w:szCs w:val="22"/>
+              </w:rPr>
+              <w:t>s</w:t>
+            </w:r>
+            <w:r>
+              <w:rPr>
+                <w:sz w:val="22"/>
+                <w:szCs w:val="22"/>
+              </w:rPr>
+              <w:t xml:space="preserve"> </w:t>
+            </w:r>
+          </w:p>
+        </w:tc>
+        <w:tc>
+          <w:tcPr>
+            <w:tcW w:w="0" w:type="auto"/>
             <w:shd w:val="clear" w:color="auto" w:fill="0A2F41" w:themeFill="accent1" w:themeFillShade="80"/>
             <w:vAlign w:val="center"/>
           </w:tcPr>
@@ -8615,7 +8619,7 @@
         </w:trPr>
         <w:tc>
           <w:tcPr>
-            <w:tcW w:w="383" w:type="pct"/>
+            <w:tcW w:w="0" w:type="auto"/>
             <w:vMerge/>
             <w:shd w:val="clear" w:color="auto" w:fill="0A2F41" w:themeFill="accent1" w:themeFillShade="80"/>
             <w:vAlign w:val="center"/>
@@ -8633,8 +8637,7 @@
         </w:tc>
         <w:tc>
           <w:tcPr>
-            <w:tcW w:w="1604" w:type="pct"/>
-            <w:gridSpan w:val="2"/>
+            <w:tcW w:w="0" w:type="auto"/>
             <w:shd w:val="clear" w:color="auto" w:fill="0A2F41" w:themeFill="accent1" w:themeFillShade="80"/>
             <w:vAlign w:val="center"/>
           </w:tcPr>
@@ -8649,8 +8652,7 @@
         </w:tc>
         <w:tc>
           <w:tcPr>
-            <w:tcW w:w="1697" w:type="pct"/>
-            <w:gridSpan w:val="2"/>
+            <w:tcW w:w="0" w:type="auto"/>
             <w:shd w:val="clear" w:color="auto" w:fill="0A2F41" w:themeFill="accent1" w:themeFillShade="80"/>
             <w:vAlign w:val="center"/>
           </w:tcPr>
@@ -8666,27 +8668,34 @@
                 <w:sz w:val="22"/>
                 <w:szCs w:val="22"/>
               </w:rPr>
-              <w:t>Accounts: Income, Maintenance and Expense</w:t>
-            </w:r>
-            <w:r>
-              <w:rPr>
-                <w:sz w:val="22"/>
-                <w:szCs w:val="22"/>
-              </w:rPr>
-              <w:t>s</w:t>
-            </w:r>
-            <w:r>
-              <w:rPr>
-                <w:sz w:val="22"/>
-                <w:szCs w:val="22"/>
-              </w:rPr>
-              <w:t xml:space="preserve"> </w:t>
-            </w:r>
-          </w:p>
-        </w:tc>
-        <w:tc>
-          <w:tcPr>
-            <w:tcW w:w="1316" w:type="pct"/>
+              <w:t xml:space="preserve">Accounts: </w:t>
+            </w:r>
+            <w:r>
+              <w:rPr>
+                <w:sz w:val="22"/>
+                <w:szCs w:val="22"/>
+              </w:rPr>
+              <w:t>U</w:t>
+            </w:r>
+            <w:r>
+              <w:rPr>
+                <w:sz w:val="22"/>
+                <w:szCs w:val="22"/>
+              </w:rPr>
+              <w:t>nnecessary</w:t>
+            </w:r>
+            <w:r>
+              <w:rPr>
+                <w:sz w:val="22"/>
+                <w:szCs w:val="22"/>
+              </w:rPr>
+              <w:t xml:space="preserve"> Expenses **  </w:t>
+            </w:r>
+          </w:p>
+        </w:tc>
+        <w:tc>
+          <w:tcPr>
+            <w:tcW w:w="0" w:type="auto"/>
             <w:shd w:val="clear" w:color="auto" w:fill="0A2F41" w:themeFill="accent1" w:themeFillShade="80"/>
             <w:vAlign w:val="center"/>
           </w:tcPr>
@@ -8706,7 +8715,7 @@
         </w:trPr>
         <w:tc>
           <w:tcPr>
-            <w:tcW w:w="383" w:type="pct"/>
+            <w:tcW w:w="0" w:type="auto"/>
             <w:vMerge/>
             <w:shd w:val="clear" w:color="auto" w:fill="0A2F41" w:themeFill="accent1" w:themeFillShade="80"/>
             <w:vAlign w:val="center"/>
@@ -8724,8 +8733,7 @@
         </w:tc>
         <w:tc>
           <w:tcPr>
-            <w:tcW w:w="1604" w:type="pct"/>
-            <w:gridSpan w:val="2"/>
+            <w:tcW w:w="0" w:type="auto"/>
             <w:shd w:val="clear" w:color="auto" w:fill="0A2F41" w:themeFill="accent1" w:themeFillShade="80"/>
             <w:vAlign w:val="center"/>
           </w:tcPr>
@@ -8740,8 +8748,7 @@
         </w:tc>
         <w:tc>
           <w:tcPr>
-            <w:tcW w:w="1697" w:type="pct"/>
-            <w:gridSpan w:val="2"/>
+            <w:tcW w:w="0" w:type="auto"/>
             <w:shd w:val="clear" w:color="auto" w:fill="0A2F41" w:themeFill="accent1" w:themeFillShade="80"/>
             <w:vAlign w:val="center"/>
           </w:tcPr>
@@ -8757,27 +8764,27 @@
                 <w:sz w:val="22"/>
                 <w:szCs w:val="22"/>
               </w:rPr>
-              <w:t xml:space="preserve">Accounts: Irregular and </w:t>
-            </w:r>
-            <w:r>
-              <w:rPr>
-                <w:sz w:val="22"/>
-                <w:szCs w:val="22"/>
-              </w:rPr>
-              <w:t>unnecessary</w:t>
-            </w:r>
-            <w:r>
-              <w:rPr>
-                <w:sz w:val="22"/>
-                <w:szCs w:val="22"/>
-              </w:rPr>
-              <w:t xml:space="preserve"> Expenses **  </w:t>
-            </w:r>
-          </w:p>
-        </w:tc>
-        <w:tc>
-          <w:tcPr>
-            <w:tcW w:w="1316" w:type="pct"/>
+              <w:t>Investment</w:t>
+            </w:r>
+            <w:r>
+              <w:rPr>
+                <w:sz w:val="22"/>
+                <w:szCs w:val="22"/>
+              </w:rPr>
+              <w:t xml:space="preserve"> and Business</w:t>
+            </w:r>
+            <w:r>
+              <w:rPr>
+                <w:sz w:val="22"/>
+                <w:szCs w:val="22"/>
+              </w:rPr>
+              <w:t>: Query Check-List</w:t>
+            </w:r>
+          </w:p>
+        </w:tc>
+        <w:tc>
+          <w:tcPr>
+            <w:tcW w:w="0" w:type="auto"/>
             <w:shd w:val="clear" w:color="auto" w:fill="0A2F41" w:themeFill="accent1" w:themeFillShade="80"/>
             <w:vAlign w:val="center"/>
           </w:tcPr>
@@ -8797,7 +8804,7 @@
         </w:trPr>
         <w:tc>
           <w:tcPr>
-            <w:tcW w:w="383" w:type="pct"/>
+            <w:tcW w:w="0" w:type="auto"/>
             <w:shd w:val="clear" w:color="auto" w:fill="262626" w:themeFill="text1" w:themeFillTint="D9"/>
             <w:vAlign w:val="center"/>
           </w:tcPr>
@@ -8825,8 +8832,7 @@
         </w:tc>
         <w:tc>
           <w:tcPr>
-            <w:tcW w:w="1604" w:type="pct"/>
-            <w:gridSpan w:val="2"/>
+            <w:tcW w:w="0" w:type="auto"/>
             <w:shd w:val="clear" w:color="auto" w:fill="262626" w:themeFill="text1" w:themeFillTint="D9"/>
             <w:vAlign w:val="center"/>
           </w:tcPr>
@@ -8850,8 +8856,7 @@
         </w:tc>
         <w:tc>
           <w:tcPr>
-            <w:tcW w:w="1697" w:type="pct"/>
-            <w:gridSpan w:val="2"/>
+            <w:tcW w:w="0" w:type="auto"/>
             <w:shd w:val="clear" w:color="auto" w:fill="262626" w:themeFill="text1" w:themeFillTint="D9"/>
             <w:vAlign w:val="center"/>
           </w:tcPr>
@@ -8875,7 +8880,7 @@
         </w:tc>
         <w:tc>
           <w:tcPr>
-            <w:tcW w:w="1316" w:type="pct"/>
+            <w:tcW w:w="0" w:type="auto"/>
             <w:shd w:val="clear" w:color="auto" w:fill="262626" w:themeFill="text1" w:themeFillTint="D9"/>
             <w:vAlign w:val="center"/>
           </w:tcPr>
@@ -8904,8 +8909,8 @@
         </w:trPr>
         <w:tc>
           <w:tcPr>
-            <w:tcW w:w="5000" w:type="pct"/>
-            <w:gridSpan w:val="6"/>
+            <w:tcW w:w="0" w:type="auto"/>
+            <w:gridSpan w:val="4"/>
             <w:shd w:val="clear" w:color="auto" w:fill="262626" w:themeFill="text1" w:themeFillTint="D9"/>
             <w:vAlign w:val="center"/>
           </w:tcPr>
@@ -8941,7 +8946,6 @@
                 <w:szCs w:val="22"/>
               </w:rPr>
             </w:pPr>
-            <w:proofErr w:type="spellStart"/>
             <w:r>
               <w:rPr>
                 <w:color w:val="F2F2F2" w:themeColor="background1" w:themeShade="F2"/>
@@ -8958,7 +8962,6 @@
               </w:rPr>
               <w:t>ithub</w:t>
             </w:r>
-            <w:proofErr w:type="spellEnd"/>
             <w:r>
               <w:rPr>
                 <w:color w:val="F2F2F2" w:themeColor="background1" w:themeShade="F2"/>
@@ -8992,7 +8995,7 @@
         </w:trPr>
         <w:tc>
           <w:tcPr>
-            <w:tcW w:w="383" w:type="pct"/>
+            <w:tcW w:w="0" w:type="auto"/>
             <w:shd w:val="clear" w:color="auto" w:fill="FFC000"/>
             <w:vAlign w:val="center"/>
           </w:tcPr>
@@ -9018,7 +9021,7 @@
         </w:tc>
         <w:tc>
           <w:tcPr>
-            <w:tcW w:w="1385" w:type="pct"/>
+            <w:tcW w:w="0" w:type="auto"/>
             <w:shd w:val="clear" w:color="auto" w:fill="FFC000"/>
             <w:vAlign w:val="center"/>
           </w:tcPr>
@@ -9045,8 +9048,7 @@
         </w:tc>
         <w:tc>
           <w:tcPr>
-            <w:tcW w:w="1557" w:type="pct"/>
-            <w:gridSpan w:val="2"/>
+            <w:tcW w:w="0" w:type="auto"/>
             <w:shd w:val="clear" w:color="auto" w:fill="FFC000"/>
             <w:vAlign w:val="center"/>
           </w:tcPr>
@@ -9073,8 +9075,7 @@
         </w:tc>
         <w:tc>
           <w:tcPr>
-            <w:tcW w:w="1675" w:type="pct"/>
-            <w:gridSpan w:val="2"/>
+            <w:tcW w:w="0" w:type="auto"/>
             <w:shd w:val="clear" w:color="auto" w:fill="FFC000"/>
             <w:vAlign w:val="center"/>
           </w:tcPr>
@@ -9095,7 +9096,16 @@
                 <w:sz w:val="22"/>
                 <w:szCs w:val="22"/>
               </w:rPr>
-              <w:t>Child Education</w:t>
+              <w:t>Primary</w:t>
+            </w:r>
+            <w:r>
+              <w:rPr>
+                <w:b/>
+                <w:bCs/>
+                <w:sz w:val="22"/>
+                <w:szCs w:val="22"/>
+              </w:rPr>
+              <w:t xml:space="preserve"> Education</w:t>
             </w:r>
           </w:p>
         </w:tc>
@@ -9109,7 +9119,7 @@
         </w:trPr>
         <w:tc>
           <w:tcPr>
-            <w:tcW w:w="383" w:type="pct"/>
+            <w:tcW w:w="0" w:type="auto"/>
             <w:shd w:val="clear" w:color="auto" w:fill="262626" w:themeFill="text1" w:themeFillTint="D9"/>
             <w:vAlign w:val="center"/>
           </w:tcPr>
@@ -9137,7 +9147,7 @@
         </w:tc>
         <w:tc>
           <w:tcPr>
-            <w:tcW w:w="1385" w:type="pct"/>
+            <w:tcW w:w="0" w:type="auto"/>
             <w:shd w:val="clear" w:color="auto" w:fill="262626" w:themeFill="text1" w:themeFillTint="D9"/>
             <w:vAlign w:val="center"/>
           </w:tcPr>
@@ -9169,8 +9179,7 @@
         </w:tc>
         <w:tc>
           <w:tcPr>
-            <w:tcW w:w="1557" w:type="pct"/>
-            <w:gridSpan w:val="2"/>
+            <w:tcW w:w="0" w:type="auto"/>
             <w:shd w:val="clear" w:color="auto" w:fill="262626" w:themeFill="text1" w:themeFillTint="D9"/>
             <w:vAlign w:val="center"/>
           </w:tcPr>
@@ -9194,8 +9203,7 @@
         </w:tc>
         <w:tc>
           <w:tcPr>
-            <w:tcW w:w="1675" w:type="pct"/>
-            <w:gridSpan w:val="2"/>
+            <w:tcW w:w="0" w:type="auto"/>
             <w:shd w:val="clear" w:color="auto" w:fill="262626" w:themeFill="text1" w:themeFillTint="D9"/>
             <w:vAlign w:val="center"/>
           </w:tcPr>
@@ -9224,7 +9232,7 @@
         </w:trPr>
         <w:tc>
           <w:tcPr>
-            <w:tcW w:w="383" w:type="pct"/>
+            <w:tcW w:w="0" w:type="auto"/>
             <w:shd w:val="clear" w:color="auto" w:fill="0A2F41" w:themeFill="accent1" w:themeFillShade="80"/>
             <w:vAlign w:val="center"/>
           </w:tcPr>
@@ -9252,7 +9260,7 @@
         </w:tc>
         <w:tc>
           <w:tcPr>
-            <w:tcW w:w="1385" w:type="pct"/>
+            <w:tcW w:w="0" w:type="auto"/>
             <w:shd w:val="clear" w:color="auto" w:fill="0A2F41" w:themeFill="accent1" w:themeFillShade="80"/>
             <w:vAlign w:val="center"/>
           </w:tcPr>
@@ -9278,38 +9286,13 @@
                 <w:sz w:val="22"/>
                 <w:szCs w:val="22"/>
               </w:rPr>
-              <w:t>, Check-List**</w:t>
-            </w:r>
-            <w:r>
-              <w:rPr>
-                <w:color w:val="F2F2F2" w:themeColor="background1" w:themeShade="F2"/>
-                <w:sz w:val="22"/>
-                <w:szCs w:val="22"/>
-              </w:rPr>
-              <w:t xml:space="preserve"> </w:t>
-            </w:r>
-            <w:r>
-              <w:rPr>
-                <w:color w:val="F2F2F2" w:themeColor="background1" w:themeShade="F2"/>
-                <w:sz w:val="22"/>
-                <w:szCs w:val="22"/>
-              </w:rPr>
-              <w:t>and</w:t>
-            </w:r>
-            <w:r>
-              <w:rPr>
-                <w:color w:val="F2F2F2" w:themeColor="background1" w:themeShade="F2"/>
-                <w:sz w:val="22"/>
-                <w:szCs w:val="22"/>
-              </w:rPr>
-              <w:t xml:space="preserve"> Sticky Notes</w:t>
-            </w:r>
-          </w:p>
-        </w:tc>
-        <w:tc>
-          <w:tcPr>
-            <w:tcW w:w="1557" w:type="pct"/>
-            <w:gridSpan w:val="2"/>
+              <w:t xml:space="preserve"> and Check-List **</w:t>
+            </w:r>
+          </w:p>
+        </w:tc>
+        <w:tc>
+          <w:tcPr>
+            <w:tcW w:w="0" w:type="auto"/>
             <w:shd w:val="clear" w:color="auto" w:fill="0A2F41" w:themeFill="accent1" w:themeFillShade="80"/>
             <w:vAlign w:val="center"/>
           </w:tcPr>
@@ -9357,8 +9340,7 @@
         </w:tc>
         <w:tc>
           <w:tcPr>
-            <w:tcW w:w="1675" w:type="pct"/>
-            <w:gridSpan w:val="2"/>
+            <w:tcW w:w="0" w:type="auto"/>
             <w:shd w:val="clear" w:color="auto" w:fill="0A2F41" w:themeFill="accent1" w:themeFillShade="80"/>
             <w:vAlign w:val="center"/>
           </w:tcPr>
@@ -9376,23 +9358,31 @@
                 <w:sz w:val="22"/>
                 <w:szCs w:val="22"/>
               </w:rPr>
-              <w:t>Schedule, Check-List</w:t>
-            </w:r>
-            <w:r>
-              <w:rPr>
-                <w:color w:val="F2F2F2" w:themeColor="background1" w:themeShade="F2"/>
-                <w:sz w:val="22"/>
-                <w:szCs w:val="22"/>
-              </w:rPr>
-              <w:t xml:space="preserve"> and</w:t>
-            </w:r>
-            <w:r>
-              <w:rPr>
-                <w:color w:val="F2F2F2" w:themeColor="background1" w:themeShade="F2"/>
-                <w:sz w:val="22"/>
-                <w:szCs w:val="22"/>
-              </w:rPr>
-              <w:t xml:space="preserve"> Notes</w:t>
+              <w:t xml:space="preserve">Notes, </w:t>
+            </w:r>
+            <w:r>
+              <w:rPr>
+                <w:color w:val="F2F2F2" w:themeColor="background1" w:themeShade="F2"/>
+                <w:sz w:val="22"/>
+                <w:szCs w:val="22"/>
+              </w:rPr>
+              <w:t>Schedule</w:t>
+            </w:r>
+            <w:r>
+              <w:rPr>
+                <w:color w:val="F2F2F2" w:themeColor="background1" w:themeShade="F2"/>
+                <w:sz w:val="22"/>
+                <w:szCs w:val="22"/>
+              </w:rPr>
+              <w:t xml:space="preserve"> and </w:t>
+            </w:r>
+            <w:r>
+              <w:rPr>
+                <w:color w:val="F2F2F2" w:themeColor="background1" w:themeShade="F2"/>
+                <w:sz w:val="22"/>
+                <w:szCs w:val="22"/>
+              </w:rPr>
+              <w:t>Check-List</w:t>
             </w:r>
           </w:p>
         </w:tc>
@@ -9403,7 +9393,7 @@
         </w:trPr>
         <w:tc>
           <w:tcPr>
-            <w:tcW w:w="383" w:type="pct"/>
+            <w:tcW w:w="0" w:type="auto"/>
             <w:vMerge w:val="restart"/>
             <w:shd w:val="clear" w:color="auto" w:fill="404040" w:themeFill="text1" w:themeFillTint="BF"/>
             <w:vAlign w:val="center"/>
@@ -9432,7 +9422,7 @@
         </w:tc>
         <w:tc>
           <w:tcPr>
-            <w:tcW w:w="1385" w:type="pct"/>
+            <w:tcW w:w="0" w:type="auto"/>
             <w:shd w:val="clear" w:color="auto" w:fill="83CAEB" w:themeFill="accent1" w:themeFillTint="66"/>
             <w:vAlign w:val="center"/>
           </w:tcPr>
@@ -9458,8 +9448,7 @@
         </w:tc>
         <w:tc>
           <w:tcPr>
-            <w:tcW w:w="1557" w:type="pct"/>
-            <w:gridSpan w:val="2"/>
+            <w:tcW w:w="0" w:type="auto"/>
             <w:shd w:val="clear" w:color="auto" w:fill="83CAEB" w:themeFill="accent1" w:themeFillTint="66"/>
             <w:vAlign w:val="center"/>
           </w:tcPr>
@@ -9485,8 +9474,7 @@
         </w:tc>
         <w:tc>
           <w:tcPr>
-            <w:tcW w:w="1675" w:type="pct"/>
-            <w:gridSpan w:val="2"/>
+            <w:tcW w:w="0" w:type="auto"/>
             <w:shd w:val="clear" w:color="auto" w:fill="83CAEB" w:themeFill="accent1" w:themeFillTint="66"/>
             <w:vAlign w:val="center"/>
           </w:tcPr>
@@ -9517,7 +9505,7 @@
         </w:trPr>
         <w:tc>
           <w:tcPr>
-            <w:tcW w:w="383" w:type="pct"/>
+            <w:tcW w:w="0" w:type="auto"/>
             <w:vMerge/>
             <w:shd w:val="clear" w:color="auto" w:fill="404040" w:themeFill="text1" w:themeFillTint="BF"/>
             <w:vAlign w:val="center"/>
@@ -9536,7 +9524,7 @@
         </w:tc>
         <w:tc>
           <w:tcPr>
-            <w:tcW w:w="1385" w:type="pct"/>
+            <w:tcW w:w="0" w:type="auto"/>
             <w:shd w:val="clear" w:color="auto" w:fill="404040" w:themeFill="text1" w:themeFillTint="BF"/>
             <w:vAlign w:val="center"/>
           </w:tcPr>
@@ -9565,8 +9553,7 @@
         </w:tc>
         <w:tc>
           <w:tcPr>
-            <w:tcW w:w="1557" w:type="pct"/>
-            <w:gridSpan w:val="2"/>
+            <w:tcW w:w="0" w:type="auto"/>
             <w:shd w:val="clear" w:color="auto" w:fill="404040" w:themeFill="text1" w:themeFillTint="BF"/>
             <w:vAlign w:val="center"/>
           </w:tcPr>
@@ -9595,8 +9582,7 @@
         </w:tc>
         <w:tc>
           <w:tcPr>
-            <w:tcW w:w="1675" w:type="pct"/>
-            <w:gridSpan w:val="2"/>
+            <w:tcW w:w="0" w:type="auto"/>
             <w:shd w:val="clear" w:color="auto" w:fill="404040" w:themeFill="text1" w:themeFillTint="BF"/>
             <w:vAlign w:val="center"/>
           </w:tcPr>
@@ -9630,7 +9616,7 @@
         </w:trPr>
         <w:tc>
           <w:tcPr>
-            <w:tcW w:w="383" w:type="pct"/>
+            <w:tcW w:w="0" w:type="auto"/>
             <w:vMerge/>
             <w:shd w:val="clear" w:color="auto" w:fill="404040" w:themeFill="text1" w:themeFillTint="BF"/>
             <w:vAlign w:val="center"/>
@@ -9649,7 +9635,7 @@
         </w:tc>
         <w:tc>
           <w:tcPr>
-            <w:tcW w:w="1385" w:type="pct"/>
+            <w:tcW w:w="0" w:type="auto"/>
             <w:shd w:val="clear" w:color="auto" w:fill="404040" w:themeFill="text1" w:themeFillTint="BF"/>
             <w:vAlign w:val="center"/>
           </w:tcPr>
@@ -9678,8 +9664,7 @@
         </w:tc>
         <w:tc>
           <w:tcPr>
-            <w:tcW w:w="1557" w:type="pct"/>
-            <w:gridSpan w:val="2"/>
+            <w:tcW w:w="0" w:type="auto"/>
             <w:shd w:val="clear" w:color="auto" w:fill="404040" w:themeFill="text1" w:themeFillTint="BF"/>
             <w:vAlign w:val="center"/>
           </w:tcPr>
@@ -9708,8 +9693,7 @@
         </w:tc>
         <w:tc>
           <w:tcPr>
-            <w:tcW w:w="1675" w:type="pct"/>
-            <w:gridSpan w:val="2"/>
+            <w:tcW w:w="0" w:type="auto"/>
             <w:shd w:val="clear" w:color="auto" w:fill="404040" w:themeFill="text1" w:themeFillTint="BF"/>
             <w:vAlign w:val="center"/>
           </w:tcPr>
@@ -9743,7 +9727,7 @@
         </w:trPr>
         <w:tc>
           <w:tcPr>
-            <w:tcW w:w="383" w:type="pct"/>
+            <w:tcW w:w="0" w:type="auto"/>
             <w:vMerge/>
             <w:shd w:val="clear" w:color="auto" w:fill="404040" w:themeFill="text1" w:themeFillTint="BF"/>
             <w:vAlign w:val="center"/>
@@ -9762,7 +9746,7 @@
         </w:tc>
         <w:tc>
           <w:tcPr>
-            <w:tcW w:w="1385" w:type="pct"/>
+            <w:tcW w:w="0" w:type="auto"/>
             <w:shd w:val="clear" w:color="auto" w:fill="404040" w:themeFill="text1" w:themeFillTint="BF"/>
             <w:vAlign w:val="center"/>
           </w:tcPr>
@@ -9791,8 +9775,7 @@
         </w:tc>
         <w:tc>
           <w:tcPr>
-            <w:tcW w:w="1557" w:type="pct"/>
-            <w:gridSpan w:val="2"/>
+            <w:tcW w:w="0" w:type="auto"/>
             <w:shd w:val="clear" w:color="auto" w:fill="404040" w:themeFill="text1" w:themeFillTint="BF"/>
             <w:vAlign w:val="center"/>
           </w:tcPr>
@@ -9821,8 +9804,7 @@
         </w:tc>
         <w:tc>
           <w:tcPr>
-            <w:tcW w:w="1675" w:type="pct"/>
-            <w:gridSpan w:val="2"/>
+            <w:tcW w:w="0" w:type="auto"/>
             <w:shd w:val="clear" w:color="auto" w:fill="404040" w:themeFill="text1" w:themeFillTint="BF"/>
             <w:vAlign w:val="center"/>
           </w:tcPr>
@@ -9856,7 +9838,7 @@
         </w:trPr>
         <w:tc>
           <w:tcPr>
-            <w:tcW w:w="383" w:type="pct"/>
+            <w:tcW w:w="0" w:type="auto"/>
             <w:vMerge/>
             <w:shd w:val="clear" w:color="auto" w:fill="404040" w:themeFill="text1" w:themeFillTint="BF"/>
             <w:vAlign w:val="center"/>
@@ -9875,7 +9857,7 @@
         </w:tc>
         <w:tc>
           <w:tcPr>
-            <w:tcW w:w="1385" w:type="pct"/>
+            <w:tcW w:w="0" w:type="auto"/>
             <w:shd w:val="clear" w:color="auto" w:fill="404040" w:themeFill="text1" w:themeFillTint="BF"/>
             <w:vAlign w:val="center"/>
           </w:tcPr>
@@ -9904,8 +9886,7 @@
         </w:tc>
         <w:tc>
           <w:tcPr>
-            <w:tcW w:w="1557" w:type="pct"/>
-            <w:gridSpan w:val="2"/>
+            <w:tcW w:w="0" w:type="auto"/>
             <w:shd w:val="clear" w:color="auto" w:fill="404040" w:themeFill="text1" w:themeFillTint="BF"/>
             <w:vAlign w:val="center"/>
           </w:tcPr>
@@ -9934,8 +9915,7 @@
         </w:tc>
         <w:tc>
           <w:tcPr>
-            <w:tcW w:w="1675" w:type="pct"/>
-            <w:gridSpan w:val="2"/>
+            <w:tcW w:w="0" w:type="auto"/>
             <w:shd w:val="clear" w:color="auto" w:fill="404040" w:themeFill="text1" w:themeFillTint="BF"/>
             <w:vAlign w:val="center"/>
           </w:tcPr>
@@ -9969,7 +9949,7 @@
         </w:trPr>
         <w:tc>
           <w:tcPr>
-            <w:tcW w:w="383" w:type="pct"/>
+            <w:tcW w:w="0" w:type="auto"/>
             <w:vMerge/>
             <w:shd w:val="clear" w:color="auto" w:fill="404040" w:themeFill="text1" w:themeFillTint="BF"/>
             <w:vAlign w:val="center"/>
@@ -9988,7 +9968,7 @@
         </w:tc>
         <w:tc>
           <w:tcPr>
-            <w:tcW w:w="1385" w:type="pct"/>
+            <w:tcW w:w="0" w:type="auto"/>
             <w:shd w:val="clear" w:color="auto" w:fill="404040" w:themeFill="text1" w:themeFillTint="BF"/>
             <w:vAlign w:val="center"/>
           </w:tcPr>
@@ -10004,8 +9984,7 @@
         </w:tc>
         <w:tc>
           <w:tcPr>
-            <w:tcW w:w="1557" w:type="pct"/>
-            <w:gridSpan w:val="2"/>
+            <w:tcW w:w="0" w:type="auto"/>
             <w:shd w:val="clear" w:color="auto" w:fill="404040" w:themeFill="text1" w:themeFillTint="BF"/>
             <w:vAlign w:val="center"/>
           </w:tcPr>
@@ -10034,8 +10013,7 @@
         </w:tc>
         <w:tc>
           <w:tcPr>
-            <w:tcW w:w="1675" w:type="pct"/>
-            <w:gridSpan w:val="2"/>
+            <w:tcW w:w="0" w:type="auto"/>
             <w:shd w:val="clear" w:color="auto" w:fill="404040" w:themeFill="text1" w:themeFillTint="BF"/>
             <w:vAlign w:val="center"/>
           </w:tcPr>
@@ -10069,7 +10047,7 @@
         </w:trPr>
         <w:tc>
           <w:tcPr>
-            <w:tcW w:w="383" w:type="pct"/>
+            <w:tcW w:w="0" w:type="auto"/>
             <w:vMerge/>
             <w:shd w:val="clear" w:color="auto" w:fill="404040" w:themeFill="text1" w:themeFillTint="BF"/>
             <w:vAlign w:val="center"/>
@@ -10088,7 +10066,7 @@
         </w:tc>
         <w:tc>
           <w:tcPr>
-            <w:tcW w:w="1385" w:type="pct"/>
+            <w:tcW w:w="0" w:type="auto"/>
             <w:shd w:val="clear" w:color="auto" w:fill="404040" w:themeFill="text1" w:themeFillTint="BF"/>
             <w:vAlign w:val="center"/>
           </w:tcPr>
@@ -10104,8 +10082,7 @@
         </w:tc>
         <w:tc>
           <w:tcPr>
-            <w:tcW w:w="1557" w:type="pct"/>
-            <w:gridSpan w:val="2"/>
+            <w:tcW w:w="0" w:type="auto"/>
             <w:shd w:val="clear" w:color="auto" w:fill="404040" w:themeFill="text1" w:themeFillTint="BF"/>
             <w:vAlign w:val="center"/>
           </w:tcPr>
@@ -10134,8 +10111,7 @@
         </w:tc>
         <w:tc>
           <w:tcPr>
-            <w:tcW w:w="1675" w:type="pct"/>
-            <w:gridSpan w:val="2"/>
+            <w:tcW w:w="0" w:type="auto"/>
             <w:shd w:val="clear" w:color="auto" w:fill="404040" w:themeFill="text1" w:themeFillTint="BF"/>
             <w:vAlign w:val="center"/>
           </w:tcPr>
@@ -10169,7 +10145,7 @@
         </w:trPr>
         <w:tc>
           <w:tcPr>
-            <w:tcW w:w="383" w:type="pct"/>
+            <w:tcW w:w="0" w:type="auto"/>
             <w:vMerge w:val="restart"/>
             <w:shd w:val="clear" w:color="auto" w:fill="262626" w:themeFill="text1" w:themeFillTint="D9"/>
             <w:vAlign w:val="center"/>
@@ -10198,7 +10174,7 @@
         </w:tc>
         <w:tc>
           <w:tcPr>
-            <w:tcW w:w="1385" w:type="pct"/>
+            <w:tcW w:w="0" w:type="auto"/>
             <w:shd w:val="clear" w:color="auto" w:fill="262626" w:themeFill="text1" w:themeFillTint="D9"/>
             <w:vAlign w:val="center"/>
           </w:tcPr>
@@ -10216,14 +10192,21 @@
                 <w:sz w:val="22"/>
                 <w:szCs w:val="22"/>
               </w:rPr>
-              <w:t xml:space="preserve">Schedule </w:t>
-            </w:r>
-          </w:p>
-        </w:tc>
-        <w:tc>
-          <w:tcPr>
-            <w:tcW w:w="1557" w:type="pct"/>
-            <w:gridSpan w:val="2"/>
+              <w:t>Sticky Notes</w:t>
+            </w:r>
+            <w:r>
+              <w:rPr>
+                <w:color w:val="F2F2F2" w:themeColor="background1" w:themeShade="F2"/>
+                <w:sz w:val="22"/>
+                <w:szCs w:val="22"/>
+              </w:rPr>
+              <w:t xml:space="preserve"> </w:t>
+            </w:r>
+          </w:p>
+        </w:tc>
+        <w:tc>
+          <w:tcPr>
+            <w:tcW w:w="0" w:type="auto"/>
             <w:shd w:val="clear" w:color="auto" w:fill="262626" w:themeFill="text1" w:themeFillTint="D9"/>
             <w:vAlign w:val="center"/>
           </w:tcPr>
@@ -10247,8 +10230,7 @@
         </w:tc>
         <w:tc>
           <w:tcPr>
-            <w:tcW w:w="1675" w:type="pct"/>
-            <w:gridSpan w:val="2"/>
+            <w:tcW w:w="0" w:type="auto"/>
             <w:shd w:val="clear" w:color="auto" w:fill="262626" w:themeFill="text1" w:themeFillTint="D9"/>
             <w:vAlign w:val="center"/>
           </w:tcPr>
@@ -10293,7 +10275,7 @@
         </w:trPr>
         <w:tc>
           <w:tcPr>
-            <w:tcW w:w="383" w:type="pct"/>
+            <w:tcW w:w="0" w:type="auto"/>
             <w:vMerge/>
             <w:shd w:val="clear" w:color="auto" w:fill="262626" w:themeFill="text1" w:themeFillTint="D9"/>
             <w:vAlign w:val="center"/>
@@ -10312,7 +10294,7 @@
         </w:tc>
         <w:tc>
           <w:tcPr>
-            <w:tcW w:w="1385" w:type="pct"/>
+            <w:tcW w:w="0" w:type="auto"/>
             <w:shd w:val="clear" w:color="auto" w:fill="262626" w:themeFill="text1" w:themeFillTint="D9"/>
             <w:vAlign w:val="center"/>
           </w:tcPr>
@@ -10330,14 +10312,13 @@
                 <w:sz w:val="22"/>
                 <w:szCs w:val="22"/>
               </w:rPr>
-              <w:t xml:space="preserve">Sticky Notes </w:t>
-            </w:r>
-          </w:p>
-        </w:tc>
-        <w:tc>
-          <w:tcPr>
-            <w:tcW w:w="1557" w:type="pct"/>
-            <w:gridSpan w:val="2"/>
+              <w:t>Schedule</w:t>
+            </w:r>
+          </w:p>
+        </w:tc>
+        <w:tc>
+          <w:tcPr>
+            <w:tcW w:w="0" w:type="auto"/>
             <w:shd w:val="clear" w:color="auto" w:fill="262626" w:themeFill="text1" w:themeFillTint="D9"/>
             <w:vAlign w:val="center"/>
           </w:tcPr>
@@ -10366,8 +10347,7 @@
         </w:tc>
         <w:tc>
           <w:tcPr>
-            <w:tcW w:w="1675" w:type="pct"/>
-            <w:gridSpan w:val="2"/>
+            <w:tcW w:w="0" w:type="auto"/>
             <w:shd w:val="clear" w:color="auto" w:fill="262626" w:themeFill="text1" w:themeFillTint="D9"/>
             <w:vAlign w:val="center"/>
           </w:tcPr>
@@ -10396,7 +10376,7 @@
         </w:trPr>
         <w:tc>
           <w:tcPr>
-            <w:tcW w:w="383" w:type="pct"/>
+            <w:tcW w:w="0" w:type="auto"/>
             <w:vMerge/>
             <w:shd w:val="clear" w:color="auto" w:fill="262626" w:themeFill="text1" w:themeFillTint="D9"/>
             <w:vAlign w:val="center"/>
@@ -10415,7 +10395,7 @@
         </w:tc>
         <w:tc>
           <w:tcPr>
-            <w:tcW w:w="1385" w:type="pct"/>
+            <w:tcW w:w="0" w:type="auto"/>
             <w:shd w:val="clear" w:color="auto" w:fill="262626" w:themeFill="text1" w:themeFillTint="D9"/>
             <w:vAlign w:val="center"/>
           </w:tcPr>
@@ -10433,14 +10413,13 @@
                 <w:sz w:val="22"/>
                 <w:szCs w:val="22"/>
               </w:rPr>
-              <w:t>Reasons of Irregularities **</w:t>
-            </w:r>
-          </w:p>
-        </w:tc>
-        <w:tc>
-          <w:tcPr>
-            <w:tcW w:w="1557" w:type="pct"/>
-            <w:gridSpan w:val="2"/>
+              <w:t>Reasons of Irregularity **</w:t>
+            </w:r>
+          </w:p>
+        </w:tc>
+        <w:tc>
+          <w:tcPr>
+            <w:tcW w:w="0" w:type="auto"/>
             <w:shd w:val="clear" w:color="auto" w:fill="262626" w:themeFill="text1" w:themeFillTint="D9"/>
             <w:vAlign w:val="center"/>
           </w:tcPr>
@@ -10469,8 +10448,7 @@
         </w:tc>
         <w:tc>
           <w:tcPr>
-            <w:tcW w:w="1675" w:type="pct"/>
-            <w:gridSpan w:val="2"/>
+            <w:tcW w:w="0" w:type="auto"/>
             <w:shd w:val="clear" w:color="auto" w:fill="262626" w:themeFill="text1" w:themeFillTint="D9"/>
             <w:vAlign w:val="center"/>
           </w:tcPr>
@@ -10504,7 +10482,7 @@
         </w:trPr>
         <w:tc>
           <w:tcPr>
-            <w:tcW w:w="383" w:type="pct"/>
+            <w:tcW w:w="0" w:type="auto"/>
             <w:vMerge/>
             <w:shd w:val="clear" w:color="auto" w:fill="262626" w:themeFill="text1" w:themeFillTint="D9"/>
             <w:vAlign w:val="center"/>
@@ -10523,7 +10501,7 @@
         </w:tc>
         <w:tc>
           <w:tcPr>
-            <w:tcW w:w="1385" w:type="pct"/>
+            <w:tcW w:w="0" w:type="auto"/>
             <w:shd w:val="clear" w:color="auto" w:fill="262626" w:themeFill="text1" w:themeFillTint="D9"/>
             <w:vAlign w:val="center"/>
           </w:tcPr>
@@ -10552,8 +10530,7 @@
         </w:tc>
         <w:tc>
           <w:tcPr>
-            <w:tcW w:w="1557" w:type="pct"/>
-            <w:gridSpan w:val="2"/>
+            <w:tcW w:w="0" w:type="auto"/>
             <w:shd w:val="clear" w:color="auto" w:fill="262626" w:themeFill="text1" w:themeFillTint="D9"/>
             <w:vAlign w:val="center"/>
           </w:tcPr>
@@ -10577,8 +10554,7 @@
         </w:tc>
         <w:tc>
           <w:tcPr>
-            <w:tcW w:w="1675" w:type="pct"/>
-            <w:gridSpan w:val="2"/>
+            <w:tcW w:w="0" w:type="auto"/>
             <w:shd w:val="clear" w:color="auto" w:fill="262626" w:themeFill="text1" w:themeFillTint="D9"/>
             <w:vAlign w:val="center"/>
           </w:tcPr>
@@ -10612,7 +10588,7 @@
         </w:trPr>
         <w:tc>
           <w:tcPr>
-            <w:tcW w:w="383" w:type="pct"/>
+            <w:tcW w:w="0" w:type="auto"/>
             <w:vMerge/>
             <w:shd w:val="clear" w:color="auto" w:fill="262626" w:themeFill="text1" w:themeFillTint="D9"/>
             <w:vAlign w:val="center"/>
@@ -10631,7 +10607,7 @@
         </w:tc>
         <w:tc>
           <w:tcPr>
-            <w:tcW w:w="1385" w:type="pct"/>
+            <w:tcW w:w="0" w:type="auto"/>
             <w:shd w:val="clear" w:color="auto" w:fill="262626" w:themeFill="text1" w:themeFillTint="D9"/>
             <w:vAlign w:val="center"/>
           </w:tcPr>
@@ -10660,8 +10636,7 @@
         </w:tc>
         <w:tc>
           <w:tcPr>
-            <w:tcW w:w="1557" w:type="pct"/>
-            <w:gridSpan w:val="2"/>
+            <w:tcW w:w="0" w:type="auto"/>
             <w:shd w:val="clear" w:color="auto" w:fill="262626" w:themeFill="text1" w:themeFillTint="D9"/>
             <w:vAlign w:val="center"/>
           </w:tcPr>
@@ -10690,8 +10665,7 @@
         </w:tc>
         <w:tc>
           <w:tcPr>
-            <w:tcW w:w="1675" w:type="pct"/>
-            <w:gridSpan w:val="2"/>
+            <w:tcW w:w="0" w:type="auto"/>
             <w:shd w:val="clear" w:color="auto" w:fill="262626" w:themeFill="text1" w:themeFillTint="D9"/>
             <w:vAlign w:val="center"/>
           </w:tcPr>
@@ -10725,7 +10699,7 @@
         </w:trPr>
         <w:tc>
           <w:tcPr>
-            <w:tcW w:w="383" w:type="pct"/>
+            <w:tcW w:w="0" w:type="auto"/>
             <w:vMerge/>
             <w:shd w:val="clear" w:color="auto" w:fill="262626" w:themeFill="text1" w:themeFillTint="D9"/>
             <w:vAlign w:val="center"/>
@@ -10744,7 +10718,7 @@
         </w:tc>
         <w:tc>
           <w:tcPr>
-            <w:tcW w:w="1385" w:type="pct"/>
+            <w:tcW w:w="0" w:type="auto"/>
             <w:shd w:val="clear" w:color="auto" w:fill="262626" w:themeFill="text1" w:themeFillTint="D9"/>
             <w:vAlign w:val="center"/>
           </w:tcPr>
@@ -10773,8 +10747,7 @@
         </w:tc>
         <w:tc>
           <w:tcPr>
-            <w:tcW w:w="1557" w:type="pct"/>
-            <w:gridSpan w:val="2"/>
+            <w:tcW w:w="0" w:type="auto"/>
             <w:shd w:val="clear" w:color="auto" w:fill="262626" w:themeFill="text1" w:themeFillTint="D9"/>
             <w:vAlign w:val="center"/>
           </w:tcPr>
@@ -10803,8 +10776,7 @@
         </w:tc>
         <w:tc>
           <w:tcPr>
-            <w:tcW w:w="1675" w:type="pct"/>
-            <w:gridSpan w:val="2"/>
+            <w:tcW w:w="0" w:type="auto"/>
             <w:shd w:val="clear" w:color="auto" w:fill="262626" w:themeFill="text1" w:themeFillTint="D9"/>
             <w:vAlign w:val="center"/>
           </w:tcPr>
@@ -10838,7 +10810,7 @@
         </w:trPr>
         <w:tc>
           <w:tcPr>
-            <w:tcW w:w="383" w:type="pct"/>
+            <w:tcW w:w="0" w:type="auto"/>
             <w:vMerge/>
             <w:shd w:val="clear" w:color="auto" w:fill="262626" w:themeFill="text1" w:themeFillTint="D9"/>
             <w:vAlign w:val="center"/>
@@ -10857,7 +10829,7 @@
         </w:tc>
         <w:tc>
           <w:tcPr>
-            <w:tcW w:w="1385" w:type="pct"/>
+            <w:tcW w:w="0" w:type="auto"/>
             <w:shd w:val="clear" w:color="auto" w:fill="262626" w:themeFill="text1" w:themeFillTint="D9"/>
             <w:vAlign w:val="center"/>
           </w:tcPr>
@@ -10886,8 +10858,7 @@
         </w:tc>
         <w:tc>
           <w:tcPr>
-            <w:tcW w:w="1557" w:type="pct"/>
-            <w:gridSpan w:val="2"/>
+            <w:tcW w:w="0" w:type="auto"/>
             <w:shd w:val="clear" w:color="auto" w:fill="262626" w:themeFill="text1" w:themeFillTint="D9"/>
             <w:vAlign w:val="center"/>
           </w:tcPr>
@@ -10903,8 +10874,7 @@
         </w:tc>
         <w:tc>
           <w:tcPr>
-            <w:tcW w:w="1675" w:type="pct"/>
-            <w:gridSpan w:val="2"/>
+            <w:tcW w:w="0" w:type="auto"/>
             <w:shd w:val="clear" w:color="auto" w:fill="262626" w:themeFill="text1" w:themeFillTint="D9"/>
             <w:vAlign w:val="center"/>
           </w:tcPr>
@@ -10938,7 +10908,7 @@
         </w:trPr>
         <w:tc>
           <w:tcPr>
-            <w:tcW w:w="383" w:type="pct"/>
+            <w:tcW w:w="0" w:type="auto"/>
             <w:vMerge/>
             <w:shd w:val="clear" w:color="auto" w:fill="262626" w:themeFill="text1" w:themeFillTint="D9"/>
             <w:vAlign w:val="center"/>
@@ -10957,7 +10927,7 @@
         </w:tc>
         <w:tc>
           <w:tcPr>
-            <w:tcW w:w="1385" w:type="pct"/>
+            <w:tcW w:w="0" w:type="auto"/>
             <w:shd w:val="clear" w:color="auto" w:fill="262626" w:themeFill="text1" w:themeFillTint="D9"/>
             <w:vAlign w:val="center"/>
           </w:tcPr>
@@ -11002,8 +10972,7 @@
         </w:tc>
         <w:tc>
           <w:tcPr>
-            <w:tcW w:w="1557" w:type="pct"/>
-            <w:gridSpan w:val="2"/>
+            <w:tcW w:w="0" w:type="auto"/>
             <w:shd w:val="clear" w:color="auto" w:fill="262626" w:themeFill="text1" w:themeFillTint="D9"/>
             <w:vAlign w:val="center"/>
           </w:tcPr>
@@ -11019,8 +10988,7 @@
         </w:tc>
         <w:tc>
           <w:tcPr>
-            <w:tcW w:w="1675" w:type="pct"/>
-            <w:gridSpan w:val="2"/>
+            <w:tcW w:w="0" w:type="auto"/>
             <w:shd w:val="clear" w:color="auto" w:fill="262626" w:themeFill="text1" w:themeFillTint="D9"/>
             <w:vAlign w:val="center"/>
           </w:tcPr>
@@ -11054,7 +11022,7 @@
         </w:trPr>
         <w:tc>
           <w:tcPr>
-            <w:tcW w:w="383" w:type="pct"/>
+            <w:tcW w:w="0" w:type="auto"/>
             <w:vMerge w:val="restart"/>
             <w:shd w:val="clear" w:color="auto" w:fill="0A2F41" w:themeFill="accent1" w:themeFillShade="80"/>
             <w:vAlign w:val="center"/>
@@ -11083,7 +11051,7 @@
         </w:tc>
         <w:tc>
           <w:tcPr>
-            <w:tcW w:w="1385" w:type="pct"/>
+            <w:tcW w:w="0" w:type="auto"/>
             <w:shd w:val="clear" w:color="auto" w:fill="0A2F41" w:themeFill="accent1" w:themeFillShade="80"/>
             <w:vAlign w:val="center"/>
           </w:tcPr>
@@ -11107,8 +11075,7 @@
         </w:tc>
         <w:tc>
           <w:tcPr>
-            <w:tcW w:w="1557" w:type="pct"/>
-            <w:gridSpan w:val="2"/>
+            <w:tcW w:w="0" w:type="auto"/>
             <w:shd w:val="clear" w:color="auto" w:fill="0A2F41" w:themeFill="accent1" w:themeFillShade="80"/>
             <w:vAlign w:val="center"/>
           </w:tcPr>
@@ -11132,8 +11099,7 @@
         </w:tc>
         <w:tc>
           <w:tcPr>
-            <w:tcW w:w="1675" w:type="pct"/>
-            <w:gridSpan w:val="2"/>
+            <w:tcW w:w="0" w:type="auto"/>
             <w:shd w:val="clear" w:color="auto" w:fill="0A2F41" w:themeFill="accent1" w:themeFillShade="80"/>
             <w:vAlign w:val="center"/>
           </w:tcPr>
@@ -11194,7 +11160,7 @@
         </w:trPr>
         <w:tc>
           <w:tcPr>
-            <w:tcW w:w="383" w:type="pct"/>
+            <w:tcW w:w="0" w:type="auto"/>
             <w:vMerge/>
             <w:shd w:val="clear" w:color="auto" w:fill="0A2F41" w:themeFill="accent1" w:themeFillShade="80"/>
             <w:vAlign w:val="center"/>
@@ -11213,7 +11179,7 @@
         </w:tc>
         <w:tc>
           <w:tcPr>
-            <w:tcW w:w="1385" w:type="pct"/>
+            <w:tcW w:w="0" w:type="auto"/>
             <w:shd w:val="clear" w:color="auto" w:fill="0A2F41" w:themeFill="accent1" w:themeFillShade="80"/>
             <w:vAlign w:val="center"/>
           </w:tcPr>
@@ -11231,14 +11197,13 @@
                 <w:sz w:val="22"/>
                 <w:szCs w:val="22"/>
               </w:rPr>
-              <w:t>Irregularities: Check-List (Incomplete) **</w:t>
-            </w:r>
-          </w:p>
-        </w:tc>
-        <w:tc>
-          <w:tcPr>
-            <w:tcW w:w="1557" w:type="pct"/>
-            <w:gridSpan w:val="2"/>
+              <w:t>Irregularity: Check-List (Incomplete) **</w:t>
+            </w:r>
+          </w:p>
+        </w:tc>
+        <w:tc>
+          <w:tcPr>
+            <w:tcW w:w="0" w:type="auto"/>
             <w:shd w:val="clear" w:color="auto" w:fill="0A2F41" w:themeFill="accent1" w:themeFillShade="80"/>
             <w:vAlign w:val="center"/>
           </w:tcPr>
@@ -11262,8 +11227,7 @@
         </w:tc>
         <w:tc>
           <w:tcPr>
-            <w:tcW w:w="1675" w:type="pct"/>
-            <w:gridSpan w:val="2"/>
+            <w:tcW w:w="0" w:type="auto"/>
             <w:shd w:val="clear" w:color="auto" w:fill="0A2F41" w:themeFill="accent1" w:themeFillShade="80"/>
             <w:vAlign w:val="center"/>
           </w:tcPr>
@@ -11292,7 +11256,7 @@
         </w:trPr>
         <w:tc>
           <w:tcPr>
-            <w:tcW w:w="383" w:type="pct"/>
+            <w:tcW w:w="0" w:type="auto"/>
             <w:vMerge/>
             <w:shd w:val="clear" w:color="auto" w:fill="0A2F41" w:themeFill="accent1" w:themeFillShade="80"/>
             <w:vAlign w:val="center"/>
@@ -11311,7 +11275,7 @@
         </w:tc>
         <w:tc>
           <w:tcPr>
-            <w:tcW w:w="1385" w:type="pct"/>
+            <w:tcW w:w="0" w:type="auto"/>
             <w:shd w:val="clear" w:color="auto" w:fill="0A2F41" w:themeFill="accent1" w:themeFillShade="80"/>
             <w:vAlign w:val="center"/>
           </w:tcPr>
@@ -11327,8 +11291,7 @@
         </w:tc>
         <w:tc>
           <w:tcPr>
-            <w:tcW w:w="1557" w:type="pct"/>
-            <w:gridSpan w:val="2"/>
+            <w:tcW w:w="0" w:type="auto"/>
             <w:shd w:val="clear" w:color="auto" w:fill="0A2F41" w:themeFill="accent1" w:themeFillShade="80"/>
             <w:vAlign w:val="center"/>
           </w:tcPr>
@@ -11352,8 +11315,7 @@
         </w:tc>
         <w:tc>
           <w:tcPr>
-            <w:tcW w:w="1675" w:type="pct"/>
-            <w:gridSpan w:val="2"/>
+            <w:tcW w:w="0" w:type="auto"/>
             <w:shd w:val="clear" w:color="auto" w:fill="0A2F41" w:themeFill="accent1" w:themeFillShade="80"/>
             <w:vAlign w:val="center"/>
           </w:tcPr>
@@ -11374,7 +11336,7 @@
         </w:trPr>
         <w:tc>
           <w:tcPr>
-            <w:tcW w:w="383" w:type="pct"/>
+            <w:tcW w:w="0" w:type="auto"/>
             <w:shd w:val="clear" w:color="auto" w:fill="262626" w:themeFill="text1" w:themeFillTint="D9"/>
             <w:vAlign w:val="center"/>
           </w:tcPr>
@@ -11402,7 +11364,7 @@
         </w:tc>
         <w:tc>
           <w:tcPr>
-            <w:tcW w:w="1385" w:type="pct"/>
+            <w:tcW w:w="0" w:type="auto"/>
             <w:shd w:val="clear" w:color="auto" w:fill="262626" w:themeFill="text1" w:themeFillTint="D9"/>
             <w:vAlign w:val="center"/>
           </w:tcPr>
@@ -11426,8 +11388,7 @@
         </w:tc>
         <w:tc>
           <w:tcPr>
-            <w:tcW w:w="1557" w:type="pct"/>
-            <w:gridSpan w:val="2"/>
+            <w:tcW w:w="0" w:type="auto"/>
             <w:shd w:val="clear" w:color="auto" w:fill="262626" w:themeFill="text1" w:themeFillTint="D9"/>
             <w:vAlign w:val="center"/>
           </w:tcPr>
@@ -11451,8 +11412,7 @@
         </w:tc>
         <w:tc>
           <w:tcPr>
-            <w:tcW w:w="1675" w:type="pct"/>
-            <w:gridSpan w:val="2"/>
+            <w:tcW w:w="0" w:type="auto"/>
             <w:shd w:val="clear" w:color="auto" w:fill="262626" w:themeFill="text1" w:themeFillTint="D9"/>
             <w:vAlign w:val="center"/>
           </w:tcPr>
@@ -11727,7 +11687,31 @@
                 <w:sz w:val="22"/>
                 <w:szCs w:val="22"/>
               </w:rPr>
-              <w:t>Follow: Regular, In-Time, Continuous, Step-by-Step</w:t>
+              <w:t xml:space="preserve">Follow: Regular, </w:t>
+            </w:r>
+            <w:r>
+              <w:rPr>
+                <w:color w:val="F2F2F2" w:themeColor="background1" w:themeShade="F2"/>
+                <w:sz w:val="22"/>
+                <w:szCs w:val="22"/>
+              </w:rPr>
+              <w:t>Continuous</w:t>
+            </w:r>
+            <w:r>
+              <w:rPr>
+                <w:color w:val="F2F2F2" w:themeColor="background1" w:themeShade="F2"/>
+                <w:sz w:val="22"/>
+                <w:szCs w:val="22"/>
+              </w:rPr>
+              <w:t xml:space="preserve">, </w:t>
+            </w:r>
+            <w:r>
+              <w:rPr>
+                <w:color w:val="F2F2F2" w:themeColor="background1" w:themeShade="F2"/>
+                <w:sz w:val="22"/>
+                <w:szCs w:val="22"/>
+              </w:rPr>
+              <w:t>In-Time, Step-by-Step</w:t>
             </w:r>
           </w:p>
         </w:tc>
@@ -11822,25 +11806,7 @@
                 <w:sz w:val="22"/>
                 <w:szCs w:val="22"/>
               </w:rPr>
-              <w:t xml:space="preserve">Cloud: Google Drive and </w:t>
-            </w:r>
-            <w:proofErr w:type="spellStart"/>
-            <w:r>
-              <w:rPr>
-                <w:color w:val="F2F2F2" w:themeColor="background1" w:themeShade="F2"/>
-                <w:sz w:val="22"/>
-                <w:szCs w:val="22"/>
-              </w:rPr>
-              <w:t>Github</w:t>
-            </w:r>
-            <w:proofErr w:type="spellEnd"/>
-            <w:r>
-              <w:rPr>
-                <w:color w:val="F2F2F2" w:themeColor="background1" w:themeShade="F2"/>
-                <w:sz w:val="22"/>
-                <w:szCs w:val="22"/>
-              </w:rPr>
-              <w:t xml:space="preserve"> </w:t>
+              <w:t xml:space="preserve">Cloud: Google Drive and Github </w:t>
             </w:r>
           </w:p>
         </w:tc>
@@ -21586,6 +21552,7 @@
   <w:style w:type="character" w:default="1" w:styleId="DefaultParagraphFont">
     <w:name w:val="Default Paragraph Font"/>
     <w:uiPriority w:val="1"/>
+    <w:semiHidden/>
     <w:unhideWhenUsed/>
   </w:style>
   <w:style w:type="table" w:default="1" w:styleId="TableNormal">

</xml_diff>

<commit_message>
personal library (ver-2) update-122
</commit_message>
<xml_diff>
--- a/resources/SCHEDULE/Schedule.docx
+++ b/resources/SCHEDULE/Schedule.docx
@@ -183,12 +183,37 @@
                 <w:szCs w:val="24"/>
               </w:rPr>
             </w:pPr>
-            <w:r>
-              <w:rPr>
-                <w:rFonts w:ascii="Calibri" w:eastAsia="Calibri" w:hAnsi="Calibri" w:cs="Calibri"/>
-                <w:szCs w:val="24"/>
-              </w:rPr>
-              <w:t>Fazor Namaz | Talim | Mashowara (Mosque)</w:t>
+            <w:proofErr w:type="spellStart"/>
+            <w:r>
+              <w:rPr>
+                <w:rFonts w:ascii="Calibri" w:eastAsia="Calibri" w:hAnsi="Calibri" w:cs="Calibri"/>
+                <w:szCs w:val="24"/>
+              </w:rPr>
+              <w:t>Fazor</w:t>
+            </w:r>
+            <w:proofErr w:type="spellEnd"/>
+            <w:r>
+              <w:rPr>
+                <w:rFonts w:ascii="Calibri" w:eastAsia="Calibri" w:hAnsi="Calibri" w:cs="Calibri"/>
+                <w:szCs w:val="24"/>
+              </w:rPr>
+              <w:t xml:space="preserve"> Namaz | Talim | </w:t>
+            </w:r>
+            <w:proofErr w:type="spellStart"/>
+            <w:r>
+              <w:rPr>
+                <w:rFonts w:ascii="Calibri" w:eastAsia="Calibri" w:hAnsi="Calibri" w:cs="Calibri"/>
+                <w:szCs w:val="24"/>
+              </w:rPr>
+              <w:t>Mashowara</w:t>
+            </w:r>
+            <w:proofErr w:type="spellEnd"/>
+            <w:r>
+              <w:rPr>
+                <w:rFonts w:ascii="Calibri" w:eastAsia="Calibri" w:hAnsi="Calibri" w:cs="Calibri"/>
+                <w:szCs w:val="24"/>
+              </w:rPr>
+              <w:t xml:space="preserve"> (Mosque)</w:t>
             </w:r>
           </w:p>
         </w:tc>
@@ -461,15 +486,7 @@
                 <w:color w:val="808080" w:themeColor="background1" w:themeShade="80"/>
                 <w:szCs w:val="24"/>
               </w:rPr>
-              <w:t>Assets and Returns</w:t>
-            </w:r>
-            <w:r>
-              <w:rPr>
-                <w:rFonts w:ascii="Calibri" w:eastAsia="Calibri" w:hAnsi="Calibri" w:cs="Calibri"/>
-                <w:color w:val="808080" w:themeColor="background1" w:themeShade="80"/>
-                <w:szCs w:val="24"/>
-              </w:rPr>
-              <w:t xml:space="preserve"> </w:t>
+              <w:t xml:space="preserve">Assets and Returns </w:t>
             </w:r>
           </w:p>
         </w:tc>
@@ -2282,12 +2299,37 @@
                 <w:szCs w:val="24"/>
               </w:rPr>
             </w:pPr>
-            <w:r>
-              <w:rPr>
-                <w:rFonts w:ascii="Calibri" w:eastAsia="Calibri" w:hAnsi="Calibri" w:cs="Calibri"/>
-                <w:szCs w:val="24"/>
-              </w:rPr>
-              <w:t>Magrib &amp; Esha Namaz | Talim | Mashowara (Home)</w:t>
+            <w:proofErr w:type="spellStart"/>
+            <w:r>
+              <w:rPr>
+                <w:rFonts w:ascii="Calibri" w:eastAsia="Calibri" w:hAnsi="Calibri" w:cs="Calibri"/>
+                <w:szCs w:val="24"/>
+              </w:rPr>
+              <w:t>Magrib</w:t>
+            </w:r>
+            <w:proofErr w:type="spellEnd"/>
+            <w:r>
+              <w:rPr>
+                <w:rFonts w:ascii="Calibri" w:eastAsia="Calibri" w:hAnsi="Calibri" w:cs="Calibri"/>
+                <w:szCs w:val="24"/>
+              </w:rPr>
+              <w:t xml:space="preserve"> &amp; Esha Namaz | Talim | </w:t>
+            </w:r>
+            <w:proofErr w:type="spellStart"/>
+            <w:r>
+              <w:rPr>
+                <w:rFonts w:ascii="Calibri" w:eastAsia="Calibri" w:hAnsi="Calibri" w:cs="Calibri"/>
+                <w:szCs w:val="24"/>
+              </w:rPr>
+              <w:t>Mashowara</w:t>
+            </w:r>
+            <w:proofErr w:type="spellEnd"/>
+            <w:r>
+              <w:rPr>
+                <w:rFonts w:ascii="Calibri" w:eastAsia="Calibri" w:hAnsi="Calibri" w:cs="Calibri"/>
+                <w:szCs w:val="24"/>
+              </w:rPr>
+              <w:t xml:space="preserve"> (Home)</w:t>
             </w:r>
           </w:p>
         </w:tc>
@@ -3118,8 +3160,8 @@
         <w:tblLook w:val="04A0" w:firstRow="1" w:lastRow="0" w:firstColumn="1" w:lastColumn="0" w:noHBand="0" w:noVBand="1"/>
       </w:tblPr>
       <w:tblGrid>
-        <w:gridCol w:w="1993"/>
-        <w:gridCol w:w="4647"/>
+        <w:gridCol w:w="1922"/>
+        <w:gridCol w:w="4718"/>
         <w:gridCol w:w="222"/>
         <w:gridCol w:w="222"/>
         <w:gridCol w:w="222"/>
@@ -3833,6 +3875,20 @@
               </w:rPr>
               <w:t>: Software Engineering</w:t>
             </w:r>
+            <w:r>
+              <w:rPr>
+                <w:sz w:val="22"/>
+                <w:szCs w:val="22"/>
+              </w:rPr>
+              <w:t xml:space="preserve"> and </w:t>
+            </w:r>
+            <w:r>
+              <w:rPr>
+                <w:sz w:val="22"/>
+                <w:szCs w:val="22"/>
+              </w:rPr>
+              <w:t>IT Accessories</w:t>
+            </w:r>
           </w:p>
         </w:tc>
         <w:tc>
@@ -4027,7 +4083,7 @@
                 <w:sz w:val="22"/>
                 <w:szCs w:val="22"/>
               </w:rPr>
-              <w:t>Technology</w:t>
+              <w:t>Financial</w:t>
             </w:r>
           </w:p>
         </w:tc>
@@ -4057,7 +4113,7 @@
                 <w:sz w:val="22"/>
                 <w:szCs w:val="22"/>
               </w:rPr>
-              <w:t>: IT Accessories and Electronics</w:t>
+              <w:t>: Equities</w:t>
             </w:r>
           </w:p>
         </w:tc>
@@ -4253,7 +4309,7 @@
                 <w:sz w:val="22"/>
                 <w:szCs w:val="22"/>
               </w:rPr>
-              <w:t>Financial</w:t>
+              <w:t>Accommodation</w:t>
             </w:r>
           </w:p>
         </w:tc>
@@ -4283,7 +4339,21 @@
                 <w:sz w:val="22"/>
                 <w:szCs w:val="22"/>
               </w:rPr>
-              <w:t>: Equities</w:t>
+              <w:t xml:space="preserve">: Land, Real-State </w:t>
+            </w:r>
+            <w:r>
+              <w:rPr>
+                <w:sz w:val="22"/>
+                <w:szCs w:val="22"/>
+              </w:rPr>
+              <w:t>and</w:t>
+            </w:r>
+            <w:r>
+              <w:rPr>
+                <w:sz w:val="22"/>
+                <w:szCs w:val="22"/>
+              </w:rPr>
+              <w:t xml:space="preserve"> Construction Material</w:t>
             </w:r>
           </w:p>
         </w:tc>
@@ -4479,7 +4549,7 @@
                 <w:sz w:val="22"/>
                 <w:szCs w:val="22"/>
               </w:rPr>
-              <w:t>Accommodation</w:t>
+              <w:t xml:space="preserve">Cloth </w:t>
             </w:r>
           </w:p>
         </w:tc>
@@ -4509,7 +4579,29 @@
                 <w:sz w:val="22"/>
                 <w:szCs w:val="22"/>
               </w:rPr>
-              <w:t>: Land, Real-State &amp; Construction Material</w:t>
+              <w:t>:</w:t>
+            </w:r>
+            <w:r>
+              <w:rPr>
+                <w:sz w:val="22"/>
+                <w:szCs w:val="22"/>
+              </w:rPr>
+              <w:t xml:space="preserve"> Garments and Accessories </w:t>
+            </w:r>
+            <w:r>
+              <w:rPr>
+                <w:sz w:val="22"/>
+                <w:szCs w:val="22"/>
+              </w:rPr>
+              <w:t xml:space="preserve"> </w:t>
+            </w:r>
+            <w:r>
+              <w:rPr>
+                <w:color w:val="F2F2F2" w:themeColor="background1" w:themeShade="F2"/>
+                <w:sz w:val="22"/>
+                <w:szCs w:val="22"/>
+              </w:rPr>
+              <w:t xml:space="preserve"> </w:t>
             </w:r>
           </w:p>
         </w:tc>
@@ -4705,7 +4797,7 @@
                 <w:sz w:val="22"/>
                 <w:szCs w:val="22"/>
               </w:rPr>
-              <w:t xml:space="preserve">Cloth </w:t>
+              <w:t>Food</w:t>
             </w:r>
           </w:p>
         </w:tc>
@@ -4735,29 +4827,7 @@
                 <w:sz w:val="22"/>
                 <w:szCs w:val="22"/>
               </w:rPr>
-              <w:t>:</w:t>
-            </w:r>
-            <w:r>
-              <w:rPr>
-                <w:sz w:val="22"/>
-                <w:szCs w:val="22"/>
-              </w:rPr>
-              <w:t xml:space="preserve"> Garments and Accessories </w:t>
-            </w:r>
-            <w:r>
-              <w:rPr>
-                <w:sz w:val="22"/>
-                <w:szCs w:val="22"/>
-              </w:rPr>
-              <w:t xml:space="preserve"> </w:t>
-            </w:r>
-            <w:r>
-              <w:rPr>
-                <w:color w:val="F2F2F2" w:themeColor="background1" w:themeShade="F2"/>
-                <w:sz w:val="22"/>
-                <w:szCs w:val="22"/>
-              </w:rPr>
-              <w:t xml:space="preserve"> </w:t>
+              <w:t xml:space="preserve">: Agriculture </w:t>
             </w:r>
           </w:p>
         </w:tc>
@@ -5504,15 +5574,7 @@
                 <w:sz w:val="22"/>
                 <w:szCs w:val="22"/>
               </w:rPr>
-              <w:t>Summary,</w:t>
-            </w:r>
-            <w:r>
-              <w:rPr>
-                <w:color w:val="F2F2F2" w:themeColor="background1" w:themeShade="F2"/>
-                <w:sz w:val="22"/>
-                <w:szCs w:val="22"/>
-              </w:rPr>
-              <w:t xml:space="preserve"> </w:t>
+              <w:t xml:space="preserve">Summary, </w:t>
             </w:r>
             <w:r>
               <w:rPr>
@@ -5770,15 +5832,7 @@
                 <w:sz w:val="22"/>
                 <w:szCs w:val="22"/>
               </w:rPr>
-              <w:t>Software Engineering</w:t>
-            </w:r>
-            <w:r>
-              <w:rPr>
-                <w:color w:val="F2F2F2" w:themeColor="background1" w:themeShade="F2"/>
-                <w:sz w:val="22"/>
-                <w:szCs w:val="22"/>
-              </w:rPr>
-              <w:t xml:space="preserve"> </w:t>
+              <w:t xml:space="preserve">Software Engineering </w:t>
             </w:r>
           </w:p>
         </w:tc>
@@ -5831,7 +5885,25 @@
                 <w:sz w:val="22"/>
                 <w:szCs w:val="22"/>
               </w:rPr>
-              <w:t xml:space="preserve">Land: Horinkhola </w:t>
+              <w:t xml:space="preserve">Land: </w:t>
+            </w:r>
+            <w:proofErr w:type="spellStart"/>
+            <w:r>
+              <w:rPr>
+                <w:color w:val="F2F2F2" w:themeColor="background1" w:themeShade="F2"/>
+                <w:sz w:val="22"/>
+                <w:szCs w:val="22"/>
+              </w:rPr>
+              <w:t>Horinkhola</w:t>
+            </w:r>
+            <w:proofErr w:type="spellEnd"/>
+            <w:r>
+              <w:rPr>
+                <w:color w:val="F2F2F2" w:themeColor="background1" w:themeShade="F2"/>
+                <w:sz w:val="22"/>
+                <w:szCs w:val="22"/>
+              </w:rPr>
+              <w:t xml:space="preserve"> </w:t>
             </w:r>
           </w:p>
         </w:tc>
@@ -5870,6 +5942,7 @@
               </w:rPr>
               <w:t xml:space="preserve">: </w:t>
             </w:r>
+            <w:proofErr w:type="spellStart"/>
             <w:r>
               <w:rPr>
                 <w:color w:val="F2F2F2" w:themeColor="background1" w:themeShade="F2"/>
@@ -5878,6 +5951,7 @@
               </w:rPr>
               <w:t>Horiankhola</w:t>
             </w:r>
+            <w:proofErr w:type="spellEnd"/>
             <w:r>
               <w:rPr>
                 <w:color w:val="F2F2F2" w:themeColor="background1" w:themeShade="F2"/>
@@ -5974,7 +6048,25 @@
                 <w:sz w:val="22"/>
                 <w:szCs w:val="22"/>
               </w:rPr>
-              <w:t xml:space="preserve">Land: Gopalgong </w:t>
+              <w:t xml:space="preserve">Land: </w:t>
+            </w:r>
+            <w:proofErr w:type="spellStart"/>
+            <w:r>
+              <w:rPr>
+                <w:color w:val="F2F2F2" w:themeColor="background1" w:themeShade="F2"/>
+                <w:sz w:val="22"/>
+                <w:szCs w:val="22"/>
+              </w:rPr>
+              <w:t>Gopalgong</w:t>
+            </w:r>
+            <w:proofErr w:type="spellEnd"/>
+            <w:r>
+              <w:rPr>
+                <w:color w:val="F2F2F2" w:themeColor="background1" w:themeShade="F2"/>
+                <w:sz w:val="22"/>
+                <w:szCs w:val="22"/>
+              </w:rPr>
+              <w:t xml:space="preserve"> </w:t>
             </w:r>
           </w:p>
         </w:tc>
@@ -6013,6 +6105,7 @@
               </w:rPr>
               <w:t xml:space="preserve">: </w:t>
             </w:r>
+            <w:proofErr w:type="spellStart"/>
             <w:r>
               <w:rPr>
                 <w:color w:val="F2F2F2" w:themeColor="background1" w:themeShade="F2"/>
@@ -6021,6 +6114,7 @@
               </w:rPr>
               <w:t>Gopalgoang</w:t>
             </w:r>
+            <w:proofErr w:type="spellEnd"/>
           </w:p>
         </w:tc>
         <w:tc>
@@ -6803,7 +6897,25 @@
                 <w:sz w:val="22"/>
                 <w:szCs w:val="22"/>
               </w:rPr>
-              <w:t xml:space="preserve"> Maintenance and Tax | Eids | Zakat   </w:t>
+              <w:t xml:space="preserve"> Maintenance and Tax | </w:t>
+            </w:r>
+            <w:proofErr w:type="spellStart"/>
+            <w:r>
+              <w:rPr>
+                <w:color w:val="F2F2F2" w:themeColor="background1" w:themeShade="F2"/>
+                <w:sz w:val="22"/>
+                <w:szCs w:val="22"/>
+              </w:rPr>
+              <w:t>Eids</w:t>
+            </w:r>
+            <w:proofErr w:type="spellEnd"/>
+            <w:r>
+              <w:rPr>
+                <w:color w:val="F2F2F2" w:themeColor="background1" w:themeShade="F2"/>
+                <w:sz w:val="22"/>
+                <w:szCs w:val="22"/>
+              </w:rPr>
+              <w:t xml:space="preserve"> | Zakat   </w:t>
             </w:r>
           </w:p>
         </w:tc>
@@ -8259,7 +8371,25 @@
                 <w:sz w:val="22"/>
                 <w:szCs w:val="22"/>
               </w:rPr>
-              <w:t xml:space="preserve">Invest and Return </w:t>
+              <w:t xml:space="preserve">Invest and </w:t>
+            </w:r>
+            <w:proofErr w:type="gramStart"/>
+            <w:r>
+              <w:rPr>
+                <w:color w:val="F2F2F2" w:themeColor="background1" w:themeShade="F2"/>
+                <w:sz w:val="22"/>
+                <w:szCs w:val="22"/>
+              </w:rPr>
+              <w:t>Return</w:t>
+            </w:r>
+            <w:proofErr w:type="gramEnd"/>
+            <w:r>
+              <w:rPr>
+                <w:color w:val="F2F2F2" w:themeColor="background1" w:themeShade="F2"/>
+                <w:sz w:val="22"/>
+                <w:szCs w:val="22"/>
+              </w:rPr>
+              <w:t xml:space="preserve"> </w:t>
             </w:r>
           </w:p>
         </w:tc>
@@ -8946,6 +9076,7 @@
                 <w:szCs w:val="22"/>
               </w:rPr>
             </w:pPr>
+            <w:proofErr w:type="spellStart"/>
             <w:r>
               <w:rPr>
                 <w:color w:val="F2F2F2" w:themeColor="background1" w:themeShade="F2"/>
@@ -8962,6 +9093,7 @@
               </w:rPr>
               <w:t>ithub</w:t>
             </w:r>
+            <w:proofErr w:type="spellEnd"/>
             <w:r>
               <w:rPr>
                 <w:color w:val="F2F2F2" w:themeColor="background1" w:themeShade="F2"/>
@@ -10442,8 +10574,18 @@
                 <w:sz w:val="22"/>
                 <w:szCs w:val="22"/>
               </w:rPr>
-              <w:t>Practice and Manipulate</w:t>
-            </w:r>
+              <w:t xml:space="preserve">Practice and </w:t>
+            </w:r>
+            <w:proofErr w:type="gramStart"/>
+            <w:r>
+              <w:rPr>
+                <w:color w:val="F2F2F2" w:themeColor="background1" w:themeShade="F2"/>
+                <w:sz w:val="22"/>
+                <w:szCs w:val="22"/>
+              </w:rPr>
+              <w:t>Manipulate</w:t>
+            </w:r>
+            <w:proofErr w:type="gramEnd"/>
           </w:p>
         </w:tc>
         <w:tc>
@@ -11460,9 +11602,9 @@
         <w:tblLook w:val="04A0" w:firstRow="1" w:lastRow="0" w:firstColumn="1" w:lastColumn="0" w:noHBand="0" w:noVBand="1"/>
       </w:tblPr>
       <w:tblGrid>
-        <w:gridCol w:w="4734"/>
-        <w:gridCol w:w="4456"/>
-        <w:gridCol w:w="6198"/>
+        <w:gridCol w:w="4333"/>
+        <w:gridCol w:w="4595"/>
+        <w:gridCol w:w="6460"/>
       </w:tblGrid>
       <w:tr>
         <w:trPr>
@@ -11470,7 +11612,7 @@
         </w:trPr>
         <w:tc>
           <w:tcPr>
-            <w:tcW w:w="1538" w:type="pct"/>
+            <w:tcW w:w="1408" w:type="pct"/>
             <w:shd w:val="clear" w:color="auto" w:fill="FFC000"/>
             <w:vAlign w:val="center"/>
           </w:tcPr>
@@ -11496,7 +11638,7 @@
         </w:tc>
         <w:tc>
           <w:tcPr>
-            <w:tcW w:w="1448" w:type="pct"/>
+            <w:tcW w:w="1493" w:type="pct"/>
             <w:shd w:val="clear" w:color="auto" w:fill="FFC000"/>
             <w:vAlign w:val="center"/>
           </w:tcPr>
@@ -11522,7 +11664,7 @@
         </w:tc>
         <w:tc>
           <w:tcPr>
-            <w:tcW w:w="2014" w:type="pct"/>
+            <w:tcW w:w="2099" w:type="pct"/>
             <w:shd w:val="clear" w:color="auto" w:fill="FFC000"/>
             <w:vAlign w:val="center"/>
           </w:tcPr>
@@ -11571,7 +11713,7 @@
         </w:trPr>
         <w:tc>
           <w:tcPr>
-            <w:tcW w:w="1538" w:type="pct"/>
+            <w:tcW w:w="1408" w:type="pct"/>
             <w:shd w:val="clear" w:color="auto" w:fill="404040" w:themeFill="text1" w:themeFillTint="BF"/>
             <w:vAlign w:val="center"/>
           </w:tcPr>
@@ -11600,7 +11742,7 @@
         </w:tc>
         <w:tc>
           <w:tcPr>
-            <w:tcW w:w="1448" w:type="pct"/>
+            <w:tcW w:w="1493" w:type="pct"/>
             <w:shd w:val="clear" w:color="auto" w:fill="404040" w:themeFill="text1" w:themeFillTint="BF"/>
             <w:vAlign w:val="center"/>
           </w:tcPr>
@@ -11669,7 +11811,7 @@
         </w:tc>
         <w:tc>
           <w:tcPr>
-            <w:tcW w:w="2014" w:type="pct"/>
+            <w:tcW w:w="2099" w:type="pct"/>
             <w:shd w:val="clear" w:color="auto" w:fill="404040" w:themeFill="text1" w:themeFillTint="BF"/>
             <w:vAlign w:val="center"/>
           </w:tcPr>
@@ -11695,15 +11837,7 @@
                 <w:sz w:val="22"/>
                 <w:szCs w:val="22"/>
               </w:rPr>
-              <w:t>Continuous</w:t>
-            </w:r>
-            <w:r>
-              <w:rPr>
-                <w:color w:val="F2F2F2" w:themeColor="background1" w:themeShade="F2"/>
-                <w:sz w:val="22"/>
-                <w:szCs w:val="22"/>
-              </w:rPr>
-              <w:t xml:space="preserve">, </w:t>
+              <w:t xml:space="preserve">Continuous, </w:t>
             </w:r>
             <w:r>
               <w:rPr>
@@ -11722,7 +11856,7 @@
         </w:trPr>
         <w:tc>
           <w:tcPr>
-            <w:tcW w:w="1538" w:type="pct"/>
+            <w:tcW w:w="1408" w:type="pct"/>
             <w:shd w:val="clear" w:color="auto" w:fill="404040" w:themeFill="text1" w:themeFillTint="BF"/>
             <w:vAlign w:val="center"/>
           </w:tcPr>
@@ -11751,7 +11885,7 @@
         </w:tc>
         <w:tc>
           <w:tcPr>
-            <w:tcW w:w="1448" w:type="pct"/>
+            <w:tcW w:w="1493" w:type="pct"/>
             <w:shd w:val="clear" w:color="auto" w:fill="404040" w:themeFill="text1" w:themeFillTint="BF"/>
             <w:vAlign w:val="center"/>
           </w:tcPr>
@@ -11780,7 +11914,7 @@
         </w:tc>
         <w:tc>
           <w:tcPr>
-            <w:tcW w:w="2014" w:type="pct"/>
+            <w:tcW w:w="2099" w:type="pct"/>
             <w:shd w:val="clear" w:color="auto" w:fill="404040" w:themeFill="text1" w:themeFillTint="BF"/>
             <w:vAlign w:val="center"/>
           </w:tcPr>
@@ -11806,7 +11940,25 @@
                 <w:sz w:val="22"/>
                 <w:szCs w:val="22"/>
               </w:rPr>
-              <w:t xml:space="preserve">Cloud: Google Drive and Github </w:t>
+              <w:t xml:space="preserve">Cloud: Google Drive and </w:t>
+            </w:r>
+            <w:proofErr w:type="spellStart"/>
+            <w:r>
+              <w:rPr>
+                <w:color w:val="F2F2F2" w:themeColor="background1" w:themeShade="F2"/>
+                <w:sz w:val="22"/>
+                <w:szCs w:val="22"/>
+              </w:rPr>
+              <w:t>Github</w:t>
+            </w:r>
+            <w:proofErr w:type="spellEnd"/>
+            <w:r>
+              <w:rPr>
+                <w:color w:val="F2F2F2" w:themeColor="background1" w:themeShade="F2"/>
+                <w:sz w:val="22"/>
+                <w:szCs w:val="22"/>
+              </w:rPr>
+              <w:t xml:space="preserve"> </w:t>
             </w:r>
           </w:p>
         </w:tc>
@@ -11817,7 +11969,7 @@
         </w:trPr>
         <w:tc>
           <w:tcPr>
-            <w:tcW w:w="1538" w:type="pct"/>
+            <w:tcW w:w="1408" w:type="pct"/>
             <w:shd w:val="clear" w:color="auto" w:fill="404040" w:themeFill="text1" w:themeFillTint="BF"/>
             <w:vAlign w:val="center"/>
           </w:tcPr>
@@ -11846,7 +11998,7 @@
         </w:tc>
         <w:tc>
           <w:tcPr>
-            <w:tcW w:w="1448" w:type="pct"/>
+            <w:tcW w:w="1493" w:type="pct"/>
             <w:shd w:val="clear" w:color="auto" w:fill="404040" w:themeFill="text1" w:themeFillTint="BF"/>
             <w:vAlign w:val="center"/>
           </w:tcPr>
@@ -11875,7 +12027,7 @@
         </w:tc>
         <w:tc>
           <w:tcPr>
-            <w:tcW w:w="2014" w:type="pct"/>
+            <w:tcW w:w="2099" w:type="pct"/>
             <w:shd w:val="clear" w:color="auto" w:fill="404040" w:themeFill="text1" w:themeFillTint="BF"/>
             <w:vAlign w:val="center"/>
           </w:tcPr>
@@ -11912,7 +12064,7 @@
         </w:trPr>
         <w:tc>
           <w:tcPr>
-            <w:tcW w:w="1538" w:type="pct"/>
+            <w:tcW w:w="1408" w:type="pct"/>
             <w:shd w:val="clear" w:color="auto" w:fill="404040" w:themeFill="text1" w:themeFillTint="BF"/>
             <w:vAlign w:val="center"/>
           </w:tcPr>
@@ -11941,7 +12093,7 @@
         </w:tc>
         <w:tc>
           <w:tcPr>
-            <w:tcW w:w="1448" w:type="pct"/>
+            <w:tcW w:w="1493" w:type="pct"/>
             <w:shd w:val="clear" w:color="auto" w:fill="404040" w:themeFill="text1" w:themeFillTint="BF"/>
             <w:vAlign w:val="center"/>
           </w:tcPr>
@@ -11970,7 +12122,7 @@
         </w:tc>
         <w:tc>
           <w:tcPr>
-            <w:tcW w:w="2014" w:type="pct"/>
+            <w:tcW w:w="2099" w:type="pct"/>
             <w:shd w:val="clear" w:color="auto" w:fill="404040" w:themeFill="text1" w:themeFillTint="BF"/>
             <w:vAlign w:val="center"/>
           </w:tcPr>
@@ -12020,7 +12172,7 @@
         </w:trPr>
         <w:tc>
           <w:tcPr>
-            <w:tcW w:w="1538" w:type="pct"/>
+            <w:tcW w:w="1408" w:type="pct"/>
             <w:shd w:val="clear" w:color="auto" w:fill="404040" w:themeFill="text1" w:themeFillTint="BF"/>
             <w:vAlign w:val="center"/>
           </w:tcPr>
@@ -12049,7 +12201,7 @@
         </w:tc>
         <w:tc>
           <w:tcPr>
-            <w:tcW w:w="1448" w:type="pct"/>
+            <w:tcW w:w="1493" w:type="pct"/>
             <w:shd w:val="clear" w:color="auto" w:fill="404040" w:themeFill="text1" w:themeFillTint="BF"/>
             <w:vAlign w:val="center"/>
           </w:tcPr>
@@ -12065,7 +12217,7 @@
         </w:tc>
         <w:tc>
           <w:tcPr>
-            <w:tcW w:w="2014" w:type="pct"/>
+            <w:tcW w:w="2099" w:type="pct"/>
             <w:shd w:val="clear" w:color="auto" w:fill="404040" w:themeFill="text1" w:themeFillTint="BF"/>
             <w:vAlign w:val="center"/>
           </w:tcPr>
@@ -12131,7 +12283,7 @@
         </w:trPr>
         <w:tc>
           <w:tcPr>
-            <w:tcW w:w="1538" w:type="pct"/>
+            <w:tcW w:w="1408" w:type="pct"/>
             <w:shd w:val="clear" w:color="auto" w:fill="404040" w:themeFill="text1" w:themeFillTint="BF"/>
             <w:vAlign w:val="center"/>
           </w:tcPr>
@@ -12147,7 +12299,7 @@
         </w:tc>
         <w:tc>
           <w:tcPr>
-            <w:tcW w:w="1448" w:type="pct"/>
+            <w:tcW w:w="1493" w:type="pct"/>
             <w:shd w:val="clear" w:color="auto" w:fill="404040" w:themeFill="text1" w:themeFillTint="BF"/>
             <w:vAlign w:val="center"/>
           </w:tcPr>
@@ -12163,7 +12315,7 @@
         </w:tc>
         <w:tc>
           <w:tcPr>
-            <w:tcW w:w="2014" w:type="pct"/>
+            <w:tcW w:w="2099" w:type="pct"/>
             <w:shd w:val="clear" w:color="auto" w:fill="404040" w:themeFill="text1" w:themeFillTint="BF"/>
             <w:vAlign w:val="center"/>
           </w:tcPr>
@@ -12195,6 +12347,14 @@
                 <w:szCs w:val="22"/>
               </w:rPr>
               <w:t xml:space="preserve"> Papers</w:t>
+            </w:r>
+            <w:r>
+              <w:rPr>
+                <w:color w:val="F2F2F2" w:themeColor="background1" w:themeShade="F2"/>
+                <w:sz w:val="22"/>
+                <w:szCs w:val="22"/>
+              </w:rPr>
+              <w:t>, Allocation</w:t>
             </w:r>
             <w:r>
               <w:rPr>

</xml_diff>